<commit_message>
Neue Version der Doku
</commit_message>
<xml_diff>
--- a/HUGO_Projektdokumentation.docx
+++ b/HUGO_Projektdokumentation.docx
@@ -1,6 +1,6 @@
 
 <file path=word/document.xml><?xml version="1.0" encoding="utf-8"?>
-<w:document xmlns:wpc="http://schemas.microsoft.com/office/word/2010/wordprocessingCanvas" xmlns:mo="http://schemas.microsoft.com/office/mac/office/2008/main" xmlns:mc="http://schemas.openxmlformats.org/markup-compatibility/2006" xmlns:mv="urn:schemas-microsoft-com:mac:vml" xmlns:o="urn:schemas-microsoft-com:office:office" xmlns:r="http://schemas.openxmlformats.org/officeDocument/2006/relationships" xmlns:m="http://schemas.openxmlformats.org/officeDocument/2006/math" xmlns:v="urn:schemas-microsoft-com:vml" xmlns:wp14="http://schemas.microsoft.com/office/word/2010/wordprocessingDrawing" xmlns:wp="http://schemas.openxmlformats.org/drawingml/2006/wordprocessingDrawing" xmlns:w10="urn:schemas-microsoft-com:office:word" xmlns:w="http://schemas.openxmlformats.org/wordprocessingml/2006/main" xmlns:w14="http://schemas.microsoft.com/office/word/2010/wordml" xmlns:w15="http://schemas.microsoft.com/office/word/2012/wordml" xmlns:wpg="http://schemas.microsoft.com/office/word/2010/wordprocessingGroup" xmlns:wpi="http://schemas.microsoft.com/office/word/2010/wordprocessingInk" xmlns:wne="http://schemas.microsoft.com/office/word/2006/wordml" xmlns:wps="http://schemas.microsoft.com/office/word/2010/wordprocessingShape" mc:Ignorable="w14 w15 wp14">
+<w:document xmlns:wpc="http://schemas.microsoft.com/office/word/2010/wordprocessingCanvas" xmlns:mc="http://schemas.openxmlformats.org/markup-compatibility/2006" xmlns:o="urn:schemas-microsoft-com:office:office" xmlns:r="http://schemas.openxmlformats.org/officeDocument/2006/relationships" xmlns:m="http://schemas.openxmlformats.org/officeDocument/2006/math" xmlns:v="urn:schemas-microsoft-com:vml" xmlns:wp14="http://schemas.microsoft.com/office/word/2010/wordprocessingDrawing" xmlns:wp="http://schemas.openxmlformats.org/drawingml/2006/wordprocessingDrawing" xmlns:w10="urn:schemas-microsoft-com:office:word" xmlns:w="http://schemas.openxmlformats.org/wordprocessingml/2006/main" xmlns:w14="http://schemas.microsoft.com/office/word/2010/wordml" xmlns:wpg="http://schemas.microsoft.com/office/word/2010/wordprocessingGroup" xmlns:wpi="http://schemas.microsoft.com/office/word/2010/wordprocessingInk" xmlns:wne="http://schemas.microsoft.com/office/word/2006/wordml" xmlns:wps="http://schemas.microsoft.com/office/word/2010/wordprocessingShape" mc:Ignorable="w14 wp14">
   <w:body>
     <w:p>
       <w:pPr>
@@ -36,8 +36,14 @@
       <w:pPr>
         <w:pStyle w:val="Titel"/>
         <w:jc w:val="center"/>
-      </w:pPr>
-      <w:r>
+        <w:rPr>
+          <w:lang w:val="en-US"/>
+        </w:rPr>
+      </w:pPr>
+      <w:r>
+        <w:rPr>
+          <w:lang w:val="en-US"/>
+        </w:rPr>
         <w:t>HUGO</w:t>
       </w:r>
     </w:p>
@@ -45,13 +51,67 @@
       <w:pPr>
         <w:pStyle w:val="Untertitel"/>
         <w:jc w:val="center"/>
-      </w:pPr>
-      <w:r>
-        <w:t>High U Grapical Output</w:t>
-      </w:r>
-    </w:p>
-    <w:p/>
-    <w:p/>
+        <w:rPr>
+          <w:lang w:val="en-US"/>
+        </w:rPr>
+      </w:pPr>
+      <w:r>
+        <w:rPr>
+          <w:lang w:val="en-US"/>
+        </w:rPr>
+        <w:t>High</w:t>
+      </w:r>
+      <w:r>
+        <w:rPr>
+          <w:lang w:val="en-US"/>
+        </w:rPr>
+        <w:t>ly</w:t>
+      </w:r>
+      <w:r>
+        <w:rPr>
+          <w:lang w:val="en-US"/>
+        </w:rPr>
+        <w:t xml:space="preserve"> U</w:t>
+      </w:r>
+      <w:r>
+        <w:rPr>
+          <w:lang w:val="en-US"/>
+        </w:rPr>
+        <w:t>seful</w:t>
+      </w:r>
+      <w:r>
+        <w:rPr>
+          <w:lang w:val="en-US"/>
+        </w:rPr>
+        <w:t xml:space="preserve"> Grap</w:t>
+      </w:r>
+      <w:r>
+        <w:rPr>
+          <w:lang w:val="en-US"/>
+        </w:rPr>
+        <w:t>h</w:t>
+      </w:r>
+      <w:r>
+        <w:rPr>
+          <w:lang w:val="en-US"/>
+        </w:rPr>
+        <w:t>ical Output</w:t>
+      </w:r>
+    </w:p>
+    <w:p>
+      <w:pPr>
+        <w:rPr>
+          <w:lang w:val="en-US"/>
+        </w:rPr>
+      </w:pPr>
+    </w:p>
+    <w:p>
+      <w:pPr>
+        <w:rPr>
+          <w:lang w:val="en-US"/>
+        </w:rPr>
+      </w:pPr>
+    </w:p>
     <w:p>
       <w:pPr>
         <w:jc w:val="center"/>
@@ -71,20 +131,37 @@
       </w:pPr>
     </w:p>
     <w:p>
-      <w:r>
-        <w:t>Gruppenmitlieder:</w:t>
-      </w:r>
-    </w:p>
-    <w:p>
-      <w:r>
-        <w:t>Ben Lohrengel</w:t>
-      </w:r>
+      <w:proofErr w:type="spellStart"/>
+      <w:r>
+        <w:t>Gruppenmitlieder</w:t>
+      </w:r>
+      <w:proofErr w:type="spellEnd"/>
+      <w:r>
+        <w:t>:</w:t>
+      </w:r>
+    </w:p>
+    <w:p>
+      <w:r>
+        <w:t xml:space="preserve">Ben </w:t>
+      </w:r>
+      <w:proofErr w:type="spellStart"/>
+      <w:r>
+        <w:t>Lohrengel</w:t>
+      </w:r>
+      <w:proofErr w:type="spellEnd"/>
       <w:r>
         <w:tab/>
       </w:r>
       <w:r>
         <w:tab/>
-        <w:t xml:space="preserve">Matr. Nr.: </w:t>
+      </w:r>
+      <w:proofErr w:type="spellStart"/>
+      <w:r>
+        <w:t>Matr</w:t>
+      </w:r>
+      <w:proofErr w:type="spellEnd"/>
+      <w:r>
+        <w:t xml:space="preserve">. Nr.: </w:t>
       </w:r>
     </w:p>
     <w:p>
@@ -93,7 +170,14 @@
       </w:r>
       <w:r>
         <w:tab/>
-        <w:t>Matr. Nr.:</w:t>
+      </w:r>
+      <w:proofErr w:type="spellStart"/>
+      <w:r>
+        <w:t>Matr</w:t>
+      </w:r>
+      <w:proofErr w:type="spellEnd"/>
+      <w:r>
+        <w:t>. Nr.:</w:t>
       </w:r>
     </w:p>
     <w:p>
@@ -105,7 +189,14 @@
       </w:r>
       <w:r>
         <w:tab/>
-        <w:t>Matr. Nr.:</w:t>
+      </w:r>
+      <w:proofErr w:type="spellStart"/>
+      <w:r>
+        <w:t>Matr</w:t>
+      </w:r>
+      <w:proofErr w:type="spellEnd"/>
+      <w:r>
+        <w:t>. Nr.:</w:t>
       </w:r>
     </w:p>
     <w:p/>
@@ -146,8 +237,8 @@
     <w:p>
       <w:pPr>
         <w:sectPr>
-          <w:footerReference w:type="even" r:id="rId8"/>
-          <w:footerReference w:type="default" r:id="rId9"/>
+          <w:footerReference w:type="even" r:id="rId9"/>
+          <w:footerReference w:type="default" r:id="rId10"/>
           <w:pgSz w:w="11900" w:h="16840"/>
           <w:pgMar w:top="1417" w:right="1417" w:bottom="1134" w:left="1417" w:header="708" w:footer="708" w:gutter="0"/>
           <w:cols w:space="708"/>
@@ -157,6 +248,15 @@
     </w:p>
     <w:sdt>
       <w:sdtPr>
+        <w:rPr>
+          <w:rFonts w:asciiTheme="minorHAnsi" w:eastAsiaTheme="minorHAnsi" w:hAnsiTheme="minorHAnsi" w:cstheme="minorBidi"/>
+          <w:b w:val="0"/>
+          <w:bCs w:val="0"/>
+          <w:color w:val="auto"/>
+          <w:sz w:val="24"/>
+          <w:szCs w:val="24"/>
+          <w:lang w:eastAsia="en-US"/>
+        </w:rPr>
         <w:id w:val="688032680"/>
         <w:docPartObj>
           <w:docPartGallery w:val="Table of Contents"/>
@@ -165,12 +265,7 @@
       </w:sdtPr>
       <w:sdtEndPr>
         <w:rPr>
-          <w:rFonts w:asciiTheme="minorHAnsi" w:eastAsiaTheme="minorHAnsi" w:hAnsiTheme="minorHAnsi" w:cstheme="minorBidi"/>
           <w:noProof/>
-          <w:color w:val="auto"/>
-          <w:sz w:val="24"/>
-          <w:szCs w:val="24"/>
-          <w:lang w:eastAsia="en-US"/>
         </w:rPr>
       </w:sdtEndPr>
       <w:sdtContent>
@@ -199,8 +294,6 @@
               <w:b w:val="0"/>
               <w:caps w:val="0"/>
               <w:noProof/>
-              <w:sz w:val="24"/>
-              <w:szCs w:val="24"/>
               <w:u w:val="none"/>
               <w:lang w:eastAsia="de-DE"/>
             </w:rPr>
@@ -220,10 +313,10 @@
             </w:rPr>
             <w:fldChar w:fldCharType="separate"/>
           </w:r>
-          <w:hyperlink w:anchor="_Toc443593375" w:history="1">
-            <w:r>
-              <w:rPr>
-                <w:rStyle w:val="Link"/>
+          <w:hyperlink w:anchor="_Toc443831954" w:history="1">
+            <w:r>
+              <w:rPr>
+                <w:rStyle w:val="Hyperlink"/>
                 <w:noProof/>
               </w:rPr>
               <w:t>Einleitung</w:t>
@@ -247,7 +340,7 @@
                 <w:noProof/>
                 <w:webHidden/>
               </w:rPr>
-              <w:instrText xml:space="preserve"> PAGEREF _Toc443593375 \h </w:instrText>
+              <w:instrText xml:space="preserve"> PAGEREF _Toc443831954 \h </w:instrText>
             </w:r>
             <w:r>
               <w:rPr>
@@ -289,16 +382,14 @@
               <w:b w:val="0"/>
               <w:caps w:val="0"/>
               <w:noProof/>
-              <w:sz w:val="24"/>
-              <w:szCs w:val="24"/>
               <w:u w:val="none"/>
               <w:lang w:eastAsia="de-DE"/>
             </w:rPr>
           </w:pPr>
-          <w:hyperlink w:anchor="_Toc443593376" w:history="1">
-            <w:r>
-              <w:rPr>
-                <w:rStyle w:val="Link"/>
+          <w:hyperlink w:anchor="_Toc443831955" w:history="1">
+            <w:r>
+              <w:rPr>
+                <w:rStyle w:val="Hyperlink"/>
                 <w:noProof/>
               </w:rPr>
               <w:t>Idee</w:t>
@@ -322,7 +413,7 @@
                 <w:noProof/>
                 <w:webHidden/>
               </w:rPr>
-              <w:instrText xml:space="preserve"> PAGEREF _Toc443593376 \h </w:instrText>
+              <w:instrText xml:space="preserve"> PAGEREF _Toc443831955 \h </w:instrText>
             </w:r>
             <w:r>
               <w:rPr>
@@ -364,15 +455,13 @@
               <w:b w:val="0"/>
               <w:smallCaps w:val="0"/>
               <w:noProof/>
-              <w:sz w:val="24"/>
-              <w:szCs w:val="24"/>
               <w:lang w:eastAsia="de-DE"/>
             </w:rPr>
           </w:pPr>
-          <w:hyperlink w:anchor="_Toc443593377" w:history="1">
-            <w:r>
-              <w:rPr>
-                <w:rStyle w:val="Link"/>
+          <w:hyperlink w:anchor="_Toc443831956" w:history="1">
+            <w:r>
+              <w:rPr>
+                <w:rStyle w:val="Hyperlink"/>
                 <w:noProof/>
               </w:rPr>
               <w:t>Input</w:t>
@@ -396,7 +485,78 @@
                 <w:noProof/>
                 <w:webHidden/>
               </w:rPr>
-              <w:instrText xml:space="preserve"> PAGEREF _Toc443593377 \h </w:instrText>
+              <w:instrText xml:space="preserve"> PAGEREF _Toc443831956 \h </w:instrText>
+            </w:r>
+            <w:r>
+              <w:rPr>
+                <w:noProof/>
+                <w:webHidden/>
+              </w:rPr>
+            </w:r>
+            <w:r>
+              <w:rPr>
+                <w:noProof/>
+                <w:webHidden/>
+              </w:rPr>
+              <w:fldChar w:fldCharType="separate"/>
+            </w:r>
+            <w:r>
+              <w:rPr>
+                <w:noProof/>
+                <w:webHidden/>
+              </w:rPr>
+              <w:t>3</w:t>
+            </w:r>
+            <w:r>
+              <w:rPr>
+                <w:noProof/>
+                <w:webHidden/>
+              </w:rPr>
+              <w:fldChar w:fldCharType="end"/>
+            </w:r>
+          </w:hyperlink>
+        </w:p>
+        <w:p>
+          <w:pPr>
+            <w:pStyle w:val="Verzeichnis3"/>
+            <w:tabs>
+              <w:tab w:val="right" w:leader="dot" w:pos="9056"/>
+            </w:tabs>
+            <w:rPr>
+              <w:rFonts w:eastAsiaTheme="minorEastAsia"/>
+              <w:smallCaps w:val="0"/>
+              <w:noProof/>
+              <w:lang w:eastAsia="de-DE"/>
+            </w:rPr>
+          </w:pPr>
+          <w:hyperlink w:anchor="_Toc443831957" w:history="1">
+            <w:r>
+              <w:rPr>
+                <w:rStyle w:val="Hyperlink"/>
+                <w:noProof/>
+              </w:rPr>
+              <w:t>Wikimedia</w:t>
+            </w:r>
+            <w:r>
+              <w:rPr>
+                <w:noProof/>
+                <w:webHidden/>
+              </w:rPr>
+              <w:tab/>
+            </w:r>
+            <w:r>
+              <w:rPr>
+                <w:noProof/>
+                <w:webHidden/>
+              </w:rPr>
+              <w:fldChar w:fldCharType="begin"/>
+            </w:r>
+            <w:r>
+              <w:rPr>
+                <w:noProof/>
+                <w:webHidden/>
+              </w:rPr>
+              <w:instrText xml:space="preserve"> PAGEREF _Toc443831957 \h </w:instrText>
             </w:r>
             <w:r>
               <w:rPr>
@@ -438,15 +598,85 @@
               <w:b w:val="0"/>
               <w:smallCaps w:val="0"/>
               <w:noProof/>
-              <w:sz w:val="24"/>
-              <w:szCs w:val="24"/>
               <w:lang w:eastAsia="de-DE"/>
             </w:rPr>
           </w:pPr>
-          <w:hyperlink w:anchor="_Toc443593378" w:history="1">
-            <w:r>
-              <w:rPr>
-                <w:rStyle w:val="Link"/>
+          <w:hyperlink w:anchor="_Toc443831958" w:history="1">
+            <w:r>
+              <w:rPr>
+                <w:rStyle w:val="Hyperlink"/>
+                <w:noProof/>
+              </w:rPr>
+              <w:t>Verarbeitung</w:t>
+            </w:r>
+            <w:r>
+              <w:rPr>
+                <w:noProof/>
+                <w:webHidden/>
+              </w:rPr>
+              <w:tab/>
+            </w:r>
+            <w:r>
+              <w:rPr>
+                <w:noProof/>
+                <w:webHidden/>
+              </w:rPr>
+              <w:fldChar w:fldCharType="begin"/>
+            </w:r>
+            <w:r>
+              <w:rPr>
+                <w:noProof/>
+                <w:webHidden/>
+              </w:rPr>
+              <w:instrText xml:space="preserve"> PAGEREF _Toc443831958 \h </w:instrText>
+            </w:r>
+            <w:r>
+              <w:rPr>
+                <w:noProof/>
+                <w:webHidden/>
+              </w:rPr>
+            </w:r>
+            <w:r>
+              <w:rPr>
+                <w:noProof/>
+                <w:webHidden/>
+              </w:rPr>
+              <w:fldChar w:fldCharType="separate"/>
+            </w:r>
+            <w:r>
+              <w:rPr>
+                <w:noProof/>
+                <w:webHidden/>
+              </w:rPr>
+              <w:t>3</w:t>
+            </w:r>
+            <w:r>
+              <w:rPr>
+                <w:noProof/>
+                <w:webHidden/>
+              </w:rPr>
+              <w:fldChar w:fldCharType="end"/>
+            </w:r>
+          </w:hyperlink>
+        </w:p>
+        <w:p>
+          <w:pPr>
+            <w:pStyle w:val="Verzeichnis2"/>
+            <w:tabs>
+              <w:tab w:val="right" w:leader="dot" w:pos="9056"/>
+            </w:tabs>
+            <w:rPr>
+              <w:rFonts w:eastAsiaTheme="minorEastAsia"/>
+              <w:b w:val="0"/>
+              <w:smallCaps w:val="0"/>
+              <w:noProof/>
+              <w:lang w:eastAsia="de-DE"/>
+            </w:rPr>
+          </w:pPr>
+          <w:hyperlink w:anchor="_Toc443831959" w:history="1">
+            <w:r>
+              <w:rPr>
+                <w:rStyle w:val="Hyperlink"/>
                 <w:noProof/>
               </w:rPr>
               <w:t>Output</w:t>
@@ -470,7 +700,7 @@
                 <w:noProof/>
                 <w:webHidden/>
               </w:rPr>
-              <w:instrText xml:space="preserve"> PAGEREF _Toc443593378 \h </w:instrText>
+              <w:instrText xml:space="preserve"> PAGEREF _Toc443831959 \h </w:instrText>
             </w:r>
             <w:r>
               <w:rPr>
@@ -512,16 +742,14 @@
               <w:b w:val="0"/>
               <w:caps w:val="0"/>
               <w:noProof/>
-              <w:sz w:val="24"/>
-              <w:szCs w:val="24"/>
               <w:u w:val="none"/>
               <w:lang w:eastAsia="de-DE"/>
             </w:rPr>
           </w:pPr>
-          <w:hyperlink w:anchor="_Toc443593379" w:history="1">
-            <w:r>
-              <w:rPr>
-                <w:rStyle w:val="Link"/>
+          <w:hyperlink w:anchor="_Toc443831960" w:history="1">
+            <w:r>
+              <w:rPr>
+                <w:rStyle w:val="Hyperlink"/>
                 <w:noProof/>
               </w:rPr>
               <w:t>Verwendete Tools</w:t>
@@ -545,7 +773,7 @@
                 <w:noProof/>
                 <w:webHidden/>
               </w:rPr>
-              <w:instrText xml:space="preserve"> PAGEREF _Toc443593379 \h </w:instrText>
+              <w:instrText xml:space="preserve"> PAGEREF _Toc443831960 \h </w:instrText>
             </w:r>
             <w:r>
               <w:rPr>
@@ -587,15 +815,13 @@
               <w:b w:val="0"/>
               <w:smallCaps w:val="0"/>
               <w:noProof/>
-              <w:sz w:val="24"/>
-              <w:szCs w:val="24"/>
               <w:lang w:eastAsia="de-DE"/>
             </w:rPr>
           </w:pPr>
-          <w:hyperlink w:anchor="_Toc443593380" w:history="1">
-            <w:r>
-              <w:rPr>
-                <w:rStyle w:val="Link"/>
+          <w:hyperlink w:anchor="_Toc443831961" w:history="1">
+            <w:r>
+              <w:rPr>
+                <w:rStyle w:val="Hyperlink"/>
                 <w:noProof/>
               </w:rPr>
               <w:t>HBase</w:t>
@@ -619,7 +845,7 @@
                 <w:noProof/>
                 <w:webHidden/>
               </w:rPr>
-              <w:instrText xml:space="preserve"> PAGEREF _Toc443593380 \h </w:instrText>
+              <w:instrText xml:space="preserve"> PAGEREF _Toc443831961 \h </w:instrText>
             </w:r>
             <w:r>
               <w:rPr>
@@ -661,15 +887,13 @@
               <w:b w:val="0"/>
               <w:smallCaps w:val="0"/>
               <w:noProof/>
-              <w:sz w:val="24"/>
-              <w:szCs w:val="24"/>
               <w:lang w:eastAsia="de-DE"/>
             </w:rPr>
           </w:pPr>
-          <w:hyperlink w:anchor="_Toc443593381" w:history="1">
-            <w:r>
-              <w:rPr>
-                <w:rStyle w:val="Link"/>
+          <w:hyperlink w:anchor="_Toc443831962" w:history="1">
+            <w:r>
+              <w:rPr>
+                <w:rStyle w:val="Hyperlink"/>
                 <w:noProof/>
               </w:rPr>
               <w:t>Map Reduce</w:t>
@@ -693,7 +917,7 @@
                 <w:noProof/>
                 <w:webHidden/>
               </w:rPr>
-              <w:instrText xml:space="preserve"> PAGEREF _Toc443593381 \h </w:instrText>
+              <w:instrText xml:space="preserve"> PAGEREF _Toc443831962 \h </w:instrText>
             </w:r>
             <w:r>
               <w:rPr>
@@ -735,15 +959,13 @@
               <w:b w:val="0"/>
               <w:smallCaps w:val="0"/>
               <w:noProof/>
-              <w:sz w:val="24"/>
-              <w:szCs w:val="24"/>
               <w:lang w:eastAsia="de-DE"/>
             </w:rPr>
           </w:pPr>
-          <w:hyperlink w:anchor="_Toc443593382" w:history="1">
-            <w:r>
-              <w:rPr>
-                <w:rStyle w:val="Link"/>
+          <w:hyperlink w:anchor="_Toc443831963" w:history="1">
+            <w:r>
+              <w:rPr>
+                <w:rStyle w:val="Hyperlink"/>
                 <w:noProof/>
               </w:rPr>
               <w:t>Hadoop File System</w:t>
@@ -767,7 +989,7 @@
                 <w:noProof/>
                 <w:webHidden/>
               </w:rPr>
-              <w:instrText xml:space="preserve"> PAGEREF _Toc443593382 \h </w:instrText>
+              <w:instrText xml:space="preserve"> PAGEREF _Toc443831963 \h </w:instrText>
             </w:r>
             <w:r>
               <w:rPr>
@@ -809,15 +1031,13 @@
               <w:b w:val="0"/>
               <w:smallCaps w:val="0"/>
               <w:noProof/>
-              <w:sz w:val="24"/>
-              <w:szCs w:val="24"/>
               <w:lang w:eastAsia="de-DE"/>
             </w:rPr>
           </w:pPr>
-          <w:hyperlink w:anchor="_Toc443593383" w:history="1">
-            <w:r>
-              <w:rPr>
-                <w:rStyle w:val="Link"/>
+          <w:hyperlink w:anchor="_Toc443831964" w:history="1">
+            <w:r>
+              <w:rPr>
+                <w:rStyle w:val="Hyperlink"/>
                 <w:noProof/>
               </w:rPr>
               <w:t>Oozie</w:t>
@@ -841,7 +1061,7 @@
                 <w:noProof/>
                 <w:webHidden/>
               </w:rPr>
-              <w:instrText xml:space="preserve"> PAGEREF _Toc443593383 \h </w:instrText>
+              <w:instrText xml:space="preserve"> PAGEREF _Toc443831964 \h </w:instrText>
             </w:r>
             <w:r>
               <w:rPr>
@@ -883,16 +1103,14 @@
               <w:b w:val="0"/>
               <w:caps w:val="0"/>
               <w:noProof/>
-              <w:sz w:val="24"/>
-              <w:szCs w:val="24"/>
               <w:u w:val="none"/>
               <w:lang w:eastAsia="de-DE"/>
             </w:rPr>
           </w:pPr>
-          <w:hyperlink w:anchor="_Toc443593384" w:history="1">
-            <w:r>
-              <w:rPr>
-                <w:rStyle w:val="Link"/>
+          <w:hyperlink w:anchor="_Toc443831965" w:history="1">
+            <w:r>
+              <w:rPr>
+                <w:rStyle w:val="Hyperlink"/>
                 <w:noProof/>
               </w:rPr>
               <w:t>Ergebnisse</w:t>
@@ -916,7 +1134,7 @@
                 <w:noProof/>
                 <w:webHidden/>
               </w:rPr>
-              <w:instrText xml:space="preserve"> PAGEREF _Toc443593384 \h </w:instrText>
+              <w:instrText xml:space="preserve"> PAGEREF _Toc443831965 \h </w:instrText>
             </w:r>
             <w:r>
               <w:rPr>
@@ -936,7 +1154,7 @@
                 <w:noProof/>
                 <w:webHidden/>
               </w:rPr>
-              <w:t>3</w:t>
+              <w:t>4</w:t>
             </w:r>
             <w:r>
               <w:rPr>
@@ -958,16 +1176,14 @@
               <w:b w:val="0"/>
               <w:caps w:val="0"/>
               <w:noProof/>
-              <w:sz w:val="24"/>
-              <w:szCs w:val="24"/>
               <w:u w:val="none"/>
               <w:lang w:eastAsia="de-DE"/>
             </w:rPr>
           </w:pPr>
-          <w:hyperlink w:anchor="_Toc443593385" w:history="1">
-            <w:r>
-              <w:rPr>
-                <w:rStyle w:val="Link"/>
+          <w:hyperlink w:anchor="_Toc443831966" w:history="1">
+            <w:r>
+              <w:rPr>
+                <w:rStyle w:val="Hyperlink"/>
                 <w:noProof/>
               </w:rPr>
               <w:t>Visionen</w:t>
@@ -991,7 +1207,7 @@
                 <w:noProof/>
                 <w:webHidden/>
               </w:rPr>
-              <w:instrText xml:space="preserve"> PAGEREF _Toc443593385 \h </w:instrText>
+              <w:instrText xml:space="preserve"> PAGEREF _Toc443831966 \h </w:instrText>
             </w:r>
             <w:r>
               <w:rPr>
@@ -1011,7 +1227,80 @@
                 <w:noProof/>
                 <w:webHidden/>
               </w:rPr>
-              <w:t>3</w:t>
+              <w:t>4</w:t>
+            </w:r>
+            <w:r>
+              <w:rPr>
+                <w:noProof/>
+                <w:webHidden/>
+              </w:rPr>
+              <w:fldChar w:fldCharType="end"/>
+            </w:r>
+          </w:hyperlink>
+        </w:p>
+        <w:p>
+          <w:pPr>
+            <w:pStyle w:val="Verzeichnis1"/>
+            <w:tabs>
+              <w:tab w:val="right" w:leader="dot" w:pos="9056"/>
+            </w:tabs>
+            <w:rPr>
+              <w:rFonts w:eastAsiaTheme="minorEastAsia"/>
+              <w:b w:val="0"/>
+              <w:caps w:val="0"/>
+              <w:noProof/>
+              <w:u w:val="none"/>
+              <w:lang w:eastAsia="de-DE"/>
+            </w:rPr>
+          </w:pPr>
+          <w:hyperlink w:anchor="_Toc443831967" w:history="1">
+            <w:r>
+              <w:rPr>
+                <w:rStyle w:val="Hyperlink"/>
+                <w:noProof/>
+              </w:rPr>
+              <w:t>Fazit</w:t>
+            </w:r>
+            <w:r>
+              <w:rPr>
+                <w:noProof/>
+                <w:webHidden/>
+              </w:rPr>
+              <w:tab/>
+            </w:r>
+            <w:r>
+              <w:rPr>
+                <w:noProof/>
+                <w:webHidden/>
+              </w:rPr>
+              <w:fldChar w:fldCharType="begin"/>
+            </w:r>
+            <w:r>
+              <w:rPr>
+                <w:noProof/>
+                <w:webHidden/>
+              </w:rPr>
+              <w:instrText xml:space="preserve"> PAGEREF _Toc443831967 \h </w:instrText>
+            </w:r>
+            <w:r>
+              <w:rPr>
+                <w:noProof/>
+                <w:webHidden/>
+              </w:rPr>
+            </w:r>
+            <w:r>
+              <w:rPr>
+                <w:noProof/>
+                <w:webHidden/>
+              </w:rPr>
+              <w:fldChar w:fldCharType="separate"/>
+            </w:r>
+            <w:r>
+              <w:rPr>
+                <w:noProof/>
+                <w:webHidden/>
+              </w:rPr>
+              <w:t>4</w:t>
             </w:r>
             <w:r>
               <w:rPr>
@@ -1042,7 +1331,7 @@
     <w:p>
       <w:pPr>
         <w:sectPr>
-          <w:footerReference w:type="default" r:id="rId10"/>
+          <w:footerReference w:type="default" r:id="rId11"/>
           <w:pgSz w:w="11900" w:h="16840"/>
           <w:pgMar w:top="1417" w:right="1417" w:bottom="1134" w:left="1417" w:header="708" w:footer="708" w:gutter="0"/>
           <w:pgNumType w:fmt="upperRoman" w:start="1"/>
@@ -1050,56 +1339,466 @@
           <w:docGrid w:linePitch="360"/>
         </w:sectPr>
       </w:pPr>
-      <w:fldSimple w:instr=" TOC \c &quot;Abbildung&quot; ">
-        <w:r>
-          <w:rPr>
-            <w:b/>
-            <w:bCs/>
-            <w:noProof/>
-          </w:rPr>
-          <w:t>Es konnten keine Einträge für ein Abbildungsverzeichnis gefunden werden.</w:t>
-        </w:r>
-      </w:fldSimple>
+      <w:r>
+        <w:lastRenderedPageBreak/>
+        <w:fldChar w:fldCharType="begin"/>
+      </w:r>
+      <w:r>
+        <w:instrText xml:space="preserve"> TOC \c "Abbildung" </w:instrText>
+      </w:r>
+      <w:r>
+        <w:fldChar w:fldCharType="separate"/>
+      </w:r>
+      <w:r>
+        <w:rPr>
+          <w:b/>
+          <w:bCs/>
+          <w:noProof/>
+        </w:rPr>
+        <w:t>Es konnten keine Einträge für ein Abbildungsverzeichnis gefunden werden.</w:t>
+      </w:r>
+      <w:r>
+        <w:rPr>
+          <w:b/>
+          <w:bCs/>
+          <w:noProof/>
+        </w:rPr>
+        <w:fldChar w:fldCharType="end"/>
+      </w:r>
     </w:p>
     <w:p>
       <w:pPr>
         <w:pStyle w:val="berschrift1"/>
       </w:pPr>
-      <w:bookmarkStart w:id="0" w:name="_Toc443593375"/>
-      <w:r>
+      <w:bookmarkStart w:id="0" w:name="_Toc443831954"/>
+      <w:r>
+        <w:lastRenderedPageBreak/>
         <w:t>Einleitung</w:t>
       </w:r>
       <w:bookmarkEnd w:id="0"/>
     </w:p>
+    <w:p>
+      <w:pPr>
+        <w:pStyle w:val="berschrift2"/>
+      </w:pPr>
+      <w:bookmarkStart w:id="1" w:name="_Toc443831955"/>
+    </w:p>
+    <w:p>
+      <w:pPr>
+        <w:pStyle w:val="berschrift2"/>
+      </w:pPr>
+      <w:r>
+        <w:t>Idee</w:t>
+      </w:r>
+      <w:bookmarkEnd w:id="1"/>
+    </w:p>
+    <w:p>
+      <w:pPr>
+        <w:spacing w:line="360" w:lineRule="auto"/>
+        <w:jc w:val="both"/>
+      </w:pPr>
+      <w:r>
+        <w:t xml:space="preserve">Das Internet enthält heute eine </w:t>
+      </w:r>
+      <w:r>
+        <w:t>unvorstellbare</w:t>
+      </w:r>
+      <w:r>
+        <w:t xml:space="preserve"> Menge an Videos. </w:t>
+      </w:r>
+      <w:r>
+        <w:t>Im Dezember 2014</w:t>
+      </w:r>
+      <w:r>
+        <w:t xml:space="preserve"> wurde</w:t>
+      </w:r>
+      <w:r>
+        <w:t>n alleine</w:t>
+      </w:r>
+      <w:r>
+        <w:t xml:space="preserve"> auf der Videoplattform YouTube</w:t>
+      </w:r>
+      <w:r>
+        <w:t>,</w:t>
+      </w:r>
+      <w:r>
+        <w:t xml:space="preserve"> pro Minute</w:t>
+      </w:r>
+      <w:r>
+        <w:t>,</w:t>
+      </w:r>
+      <w:r>
+        <w:t xml:space="preserve"> </w:t>
+      </w:r>
+      <w:r>
+        <w:t xml:space="preserve">12,5 Tage </w:t>
+      </w:r>
+      <w:r>
+        <w:t xml:space="preserve">Material hochgeladen. </w:t>
+      </w:r>
+      <w:r>
+        <w:t xml:space="preserve">All diese Videos </w:t>
+      </w:r>
+      <w:r>
+        <w:t>sind einmalig und identifizieren sich aus einer bestimmten K</w:t>
+      </w:r>
+      <w:r>
+        <w:t xml:space="preserve">ombination von Pixeln. Die darin enthaltenen Farbwerte machen den gesamten Videostream unverwechselbar. </w:t>
+      </w:r>
+    </w:p>
+    <w:p>
+      <w:pPr>
+        <w:spacing w:line="360" w:lineRule="auto"/>
+        <w:jc w:val="both"/>
+      </w:pPr>
+    </w:p>
+    <w:p>
+      <w:pPr>
+        <w:spacing w:line="360" w:lineRule="auto"/>
+        <w:jc w:val="both"/>
+      </w:pPr>
+      <w:r>
+        <w:t>Es ergibt sich nun die Frage</w:t>
+      </w:r>
+      <w:r>
+        <w:t>stellung</w:t>
+      </w:r>
+      <w:r>
+        <w:t xml:space="preserve"> inwieweit das Bildmaterial der Videos auf</w:t>
+      </w:r>
+      <w:r>
+        <w:t xml:space="preserve"> seine Farbwerte hin analysiert</w:t>
+      </w:r>
+      <w:r>
+        <w:t xml:space="preserve"> und</w:t>
+      </w:r>
+      <w:r>
+        <w:t xml:space="preserve"> ausgewertet werden können. </w:t>
+      </w:r>
+      <w:r>
+        <w:t xml:space="preserve">Als Ergebnis sollen zwei Farbwerte visualisiert werden. Zum einen ein durchschnittlicher Farbwert, basierend auf allen im Stream vorkommenden Pixel und zum anderen der am häufigsten vorkommende, also dominierende Farbwert. </w:t>
+      </w:r>
+      <w:r>
+        <w:t xml:space="preserve">Das Ziel ist es eine Plattform für Nutzer zu schaffen, auf der sie </w:t>
+      </w:r>
+      <w:r>
+        <w:t xml:space="preserve">die Ermittlung durchführen lassen können. Dazu ist es zunächst nötig den Link einer, prinzipiell beliebigen,  Videoquelle einzugeben. Nach der Betätigung eines Buttons, </w:t>
+      </w:r>
+      <w:r>
+        <w:t>soll</w:t>
+      </w:r>
+      <w:r>
+        <w:t xml:space="preserve"> sich das System eigenständig den Viedostream herunter </w:t>
+      </w:r>
+      <w:r>
+        <w:t xml:space="preserve">laden </w:t>
+      </w:r>
+      <w:r>
+        <w:t>und ihn lokal ab</w:t>
+      </w:r>
+      <w:r>
+        <w:t>legen</w:t>
+      </w:r>
+      <w:r>
+        <w:t>. Die darauffolgende interne Verarbeitung</w:t>
+      </w:r>
+      <w:r>
+        <w:t xml:space="preserve"> soll</w:t>
+      </w:r>
+      <w:r>
+        <w:t xml:space="preserve"> mit verschiedenen Tools aus dem Bereich des Big Data Engineering</w:t>
+      </w:r>
+      <w:r>
+        <w:t xml:space="preserve"> erfolgen</w:t>
+      </w:r>
+      <w:r>
+        <w:t xml:space="preserve">. </w:t>
+      </w:r>
+      <w:r>
+        <w:t>Zum Abschluss des Analyseprozesses</w:t>
+      </w:r>
+      <w:r>
+        <w:t xml:space="preserve"> </w:t>
+      </w:r>
+      <w:r>
+        <w:t>soll</w:t>
+      </w:r>
+      <w:r>
+        <w:t xml:space="preserve"> dem Nutzer das Ergebnis in Form </w:t>
+      </w:r>
+      <w:r>
+        <w:t xml:space="preserve">einer Durchschnittsfarbe sowie </w:t>
+      </w:r>
+      <w:r>
+        <w:t>die ermittelte</w:t>
+      </w:r>
+      <w:r>
+        <w:t xml:space="preserve"> domin</w:t>
+      </w:r>
+      <w:r>
+        <w:t>ierende</w:t>
+      </w:r>
+      <w:r>
+        <w:t xml:space="preserve"> Farbe</w:t>
+      </w:r>
+      <w:r>
+        <w:t xml:space="preserve"> </w:t>
+      </w:r>
+      <w:r>
+        <w:t>auf der Plattform</w:t>
+      </w:r>
+      <w:r>
+        <w:t xml:space="preserve"> präsentiert</w:t>
+      </w:r>
+      <w:r>
+        <w:t xml:space="preserve"> werden</w:t>
+      </w:r>
+      <w:r>
+        <w:t>.</w:t>
+      </w:r>
+    </w:p>
+    <w:p>
+      <w:pPr>
+        <w:spacing w:line="360" w:lineRule="auto"/>
+        <w:jc w:val="both"/>
+      </w:pPr>
+    </w:p>
+    <w:p>
+      <w:pPr>
+        <w:spacing w:line="360" w:lineRule="auto"/>
+        <w:jc w:val="both"/>
+      </w:pPr>
+      <w:r>
+        <w:t xml:space="preserve">Ziel dieses Projektes </w:t>
+      </w:r>
+      <w:r>
+        <w:t xml:space="preserve">namens </w:t>
+      </w:r>
+      <w:r>
+        <w:t>“</w:t>
+      </w:r>
+      <w:proofErr w:type="spellStart"/>
+      <w:r>
+        <w:t>Highly</w:t>
+      </w:r>
+      <w:proofErr w:type="spellEnd"/>
+      <w:r>
+        <w:t xml:space="preserve"> </w:t>
+      </w:r>
+      <w:proofErr w:type="spellStart"/>
+      <w:r>
+        <w:t>Useful</w:t>
+      </w:r>
+      <w:proofErr w:type="spellEnd"/>
+      <w:r>
+        <w:t xml:space="preserve"> </w:t>
+      </w:r>
+      <w:proofErr w:type="spellStart"/>
+      <w:r>
+        <w:t>Graphical</w:t>
+      </w:r>
+      <w:proofErr w:type="spellEnd"/>
+      <w:r>
+        <w:t xml:space="preserve"> Output”</w:t>
+      </w:r>
+      <w:r>
+        <w:t xml:space="preserve"> </w:t>
+      </w:r>
+      <w:r>
+        <w:t>ist es nun, die zuvor beschriebene Vorgehensweise zu realisieren.</w:t>
+      </w:r>
+    </w:p>
+    <w:p>
+      <w:pPr>
+        <w:pStyle w:val="berschrift2"/>
+      </w:pPr>
+    </w:p>
+    <w:p>
+      <w:pPr>
+        <w:pStyle w:val="berschrift2"/>
+      </w:pPr>
+      <w:bookmarkStart w:id="2" w:name="_Toc443831956"/>
+      <w:r>
+        <w:t>Input</w:t>
+      </w:r>
+      <w:bookmarkEnd w:id="2"/>
+    </w:p>
     <w:p/>
-    <w:p/>
-    <w:p>
-      <w:pPr>
-        <w:pStyle w:val="berschrift1"/>
-      </w:pPr>
-      <w:bookmarkStart w:id="1" w:name="_Toc443593376"/>
-      <w:r>
-        <w:t>Idee</w:t>
-      </w:r>
-      <w:bookmarkEnd w:id="1"/>
-    </w:p>
-    <w:p>
-      <w:pPr>
-        <w:pStyle w:val="berschrift2"/>
-      </w:pPr>
-      <w:bookmarkStart w:id="2" w:name="_Toc443593377"/>
-      <w:r>
-        <w:t>Input</w:t>
-      </w:r>
-      <w:bookmarkEnd w:id="2"/>
+    <w:p>
+      <w:pPr>
+        <w:spacing w:line="360" w:lineRule="auto"/>
+        <w:jc w:val="both"/>
+      </w:pPr>
+      <w:r>
+        <w:t xml:space="preserve">Zu </w:t>
+      </w:r>
+      <w:r>
+        <w:t xml:space="preserve"> Beginn des Prozesses wird ein Videostream benötigt</w:t>
+      </w:r>
+      <w:r>
+        <w:t xml:space="preserve">, den ein Nutzer auf seine dominante bzw. Durchschnittsfarbe analysieren lassen möchte. </w:t>
+      </w:r>
+      <w:r>
+        <w:t>Dabei müssen jedoch zwei Voraussetzungen</w:t>
+      </w:r>
+      <w:r>
+        <w:t xml:space="preserve"> </w:t>
+      </w:r>
+      <w:r>
+        <w:t>erfüllt sein.</w:t>
+      </w:r>
+    </w:p>
+    <w:p>
+      <w:pPr>
+        <w:pStyle w:val="Listenabsatz"/>
+        <w:numPr>
+          <w:ilvl w:val="0"/>
+          <w:numId w:val="3"/>
+        </w:numPr>
+        <w:spacing w:line="360" w:lineRule="auto"/>
+        <w:jc w:val="both"/>
+      </w:pPr>
+      <w:r>
+        <w:t>Der Stream muss online verfügbar und über einen Link erreichbar sein.</w:t>
+      </w:r>
+    </w:p>
+    <w:p>
+      <w:pPr>
+        <w:pStyle w:val="Listenabsatz"/>
+        <w:numPr>
+          <w:ilvl w:val="0"/>
+          <w:numId w:val="3"/>
+        </w:numPr>
+        <w:spacing w:line="360" w:lineRule="auto"/>
+        <w:jc w:val="both"/>
+      </w:pPr>
+      <w:r>
+        <w:t>Die Onlineplattform auf der sich der Stream befindet muss über eine frei zugängliche API erreichbar sein.</w:t>
+      </w:r>
+    </w:p>
+    <w:p>
+      <w:pPr>
+        <w:spacing w:line="360" w:lineRule="auto"/>
+        <w:jc w:val="both"/>
+      </w:pPr>
+      <w:r>
+        <w:lastRenderedPageBreak/>
+        <w:t>Ist beides erfüllt, so kann der Nutzer den http-Link zum Video kopieren und in der Eingabemaske des „</w:t>
+      </w:r>
+      <w:proofErr w:type="spellStart"/>
+      <w:r>
+        <w:t>Highly</w:t>
+      </w:r>
+      <w:proofErr w:type="spellEnd"/>
+      <w:r>
+        <w:t xml:space="preserve"> </w:t>
+      </w:r>
+      <w:proofErr w:type="spellStart"/>
+      <w:r>
+        <w:t>Useful</w:t>
+      </w:r>
+      <w:proofErr w:type="spellEnd"/>
+      <w:r>
+        <w:t xml:space="preserve"> </w:t>
+      </w:r>
+      <w:proofErr w:type="spellStart"/>
+      <w:r>
+        <w:t>Graphical</w:t>
+      </w:r>
+      <w:proofErr w:type="spellEnd"/>
+      <w:r>
+        <w:t xml:space="preserve"> Output</w:t>
+      </w:r>
+      <w:r>
+        <w:t>“ einfügen.</w:t>
+      </w:r>
+    </w:p>
+    <w:p>
+      <w:pPr>
+        <w:spacing w:line="360" w:lineRule="auto"/>
+        <w:jc w:val="both"/>
+      </w:pPr>
+    </w:p>
+    <w:p>
+      <w:pPr>
+        <w:spacing w:line="360" w:lineRule="auto"/>
+        <w:jc w:val="both"/>
+      </w:pPr>
+      <w:r>
+        <w:t>Jedoch wird</w:t>
+      </w:r>
+      <w:r>
+        <w:t xml:space="preserve"> bei den meisten Videoplattformen der zuvor erwähnte Punkt 2 </w:t>
+      </w:r>
+      <w:r>
+        <w:t xml:space="preserve">leider </w:t>
+      </w:r>
+      <w:r>
+        <w:t>nicht erfüllt.</w:t>
+      </w:r>
+      <w:r>
+        <w:t xml:space="preserve"> In der Regel sind es datenschutzrechtliche Gründe die große Anbieter wie „</w:t>
+      </w:r>
+      <w:proofErr w:type="spellStart"/>
+      <w:r>
+        <w:t>Youtube</w:t>
+      </w:r>
+      <w:proofErr w:type="spellEnd"/>
+      <w:r>
+        <w:t>“ dazu bewegen keine freie API</w:t>
+      </w:r>
+      <w:bookmarkStart w:id="3" w:name="_GoBack"/>
+      <w:bookmarkEnd w:id="3"/>
+      <w:r>
+        <w:t xml:space="preserve"> mehr anzubieten. Die </w:t>
+      </w:r>
+      <w:r>
+        <w:t xml:space="preserve">Wikimedia </w:t>
+      </w:r>
+      <w:proofErr w:type="spellStart"/>
+      <w:r>
+        <w:t>Foundation</w:t>
+      </w:r>
+      <w:proofErr w:type="spellEnd"/>
+      <w:r>
+        <w:t xml:space="preserve"> hingegen bietet auf ihrer Website „wikimedia.org“ Videostreams an die basierend auf freien Lizenzen genutzt und vor allem mittels ihrer API „</w:t>
+      </w:r>
+      <w:proofErr w:type="spellStart"/>
+      <w:r>
+        <w:t>MediaWiki</w:t>
+      </w:r>
+      <w:proofErr w:type="spellEnd"/>
+      <w:r>
+        <w:t>“ von Drittsystemen  verwendet werden können.</w:t>
+      </w:r>
+    </w:p>
+    <w:p>
+      <w:pPr>
+        <w:spacing w:line="360" w:lineRule="auto"/>
+        <w:jc w:val="both"/>
+      </w:pPr>
     </w:p>
     <w:p>
       <w:pPr>
         <w:pStyle w:val="berschrift3"/>
       </w:pPr>
+      <w:bookmarkStart w:id="4" w:name="_Toc443831957"/>
       <w:r>
         <w:t>Wikimedia</w:t>
       </w:r>
+      <w:bookmarkEnd w:id="4"/>
+    </w:p>
+    <w:p>
+      <w:pPr>
+        <w:spacing w:line="360" w:lineRule="auto"/>
+        <w:jc w:val="both"/>
+      </w:pPr>
+    </w:p>
+    <w:p>
+      <w:pPr>
+        <w:spacing w:line="360" w:lineRule="auto"/>
+        <w:jc w:val="both"/>
+      </w:pPr>
     </w:p>
     <w:p>
       <w:pPr>
@@ -1178,9 +1877,72 @@
       <w:pPr>
         <w:pStyle w:val="berschrift2"/>
       </w:pPr>
+      <w:bookmarkStart w:id="5" w:name="_Toc443831958"/>
       <w:r>
         <w:t>Verarbeitung</w:t>
       </w:r>
+      <w:bookmarkEnd w:id="5"/>
+    </w:p>
+    <w:p>
+      <w:r>
+        <w:rPr>
+          <w:noProof/>
+          <w:lang w:eastAsia="de-DE"/>
+        </w:rPr>
+        <w:drawing>
+          <wp:inline distT="0" distB="0" distL="0" distR="0" wp14:anchorId="720076BE" wp14:editId="16D83A75">
+            <wp:extent cx="5749925" cy="3050540"/>
+            <wp:effectExtent l="0" t="0" r="3175" b="0"/>
+            <wp:docPr id="1" name="Grafik 1" descr="C:\Users\Meister\Desktop\68b9f046-d80a-11e5-8116-c507bb4f75fb.png"/>
+            <wp:cNvGraphicFramePr>
+              <a:graphicFrameLocks xmlns:a="http://schemas.openxmlformats.org/drawingml/2006/main" noChangeAspect="1"/>
+            </wp:cNvGraphicFramePr>
+            <a:graphic xmlns:a="http://schemas.openxmlformats.org/drawingml/2006/main">
+              <a:graphicData uri="http://schemas.openxmlformats.org/drawingml/2006/picture">
+                <pic:pic xmlns:pic="http://schemas.openxmlformats.org/drawingml/2006/picture">
+                  <pic:nvPicPr>
+                    <pic:cNvPr id="0" name="Picture 1" descr="C:\Users\Meister\Desktop\68b9f046-d80a-11e5-8116-c507bb4f75fb.png"/>
+                    <pic:cNvPicPr>
+                      <a:picLocks noChangeAspect="1" noChangeArrowheads="1"/>
+                    </pic:cNvPicPr>
+                  </pic:nvPicPr>
+                  <pic:blipFill>
+                    <a:blip r:embed="rId12">
+                      <a:extLst>
+                        <a:ext uri="{28A0092B-C50C-407E-A947-70E740481C1C}">
+                          <a14:useLocalDpi xmlns:a14="http://schemas.microsoft.com/office/drawing/2010/main" val="0"/>
+                        </a:ext>
+                      </a:extLst>
+                    </a:blip>
+                    <a:srcRect/>
+                    <a:stretch>
+                      <a:fillRect/>
+                    </a:stretch>
+                  </pic:blipFill>
+                  <pic:spPr bwMode="auto">
+                    <a:xfrm>
+                      <a:off x="0" y="0"/>
+                      <a:ext cx="5749925" cy="3050540"/>
+                    </a:xfrm>
+                    <a:prstGeom prst="rect">
+                      <a:avLst/>
+                    </a:prstGeom>
+                    <a:noFill/>
+                    <a:ln>
+                      <a:noFill/>
+                    </a:ln>
+                  </pic:spPr>
+                </pic:pic>
+              </a:graphicData>
+            </a:graphic>
+          </wp:inline>
+        </w:drawing>
+      </w:r>
+    </w:p>
+    <w:p>
+      <w:pPr>
+        <w:pStyle w:val="berschrift2"/>
+      </w:pPr>
     </w:p>
     <w:p>
       <w:pPr>
@@ -1227,6 +1989,7 @@
         </w:numPr>
       </w:pPr>
       <w:r>
+        <w:lastRenderedPageBreak/>
         <w:t>Zerlegen</w:t>
       </w:r>
     </w:p>
@@ -1238,8 +2001,13 @@
           <w:numId w:val="1"/>
         </w:numPr>
       </w:pPr>
-      <w:r>
-        <w:t>MapReduce Job</w:t>
+      <w:proofErr w:type="spellStart"/>
+      <w:r>
+        <w:t>MapReduce</w:t>
+      </w:r>
+      <w:proofErr w:type="spellEnd"/>
+      <w:r>
+        <w:t xml:space="preserve"> Job</w:t>
       </w:r>
     </w:p>
     <w:p>
@@ -1259,11 +2027,11 @@
       <w:pPr>
         <w:pStyle w:val="berschrift2"/>
       </w:pPr>
-      <w:bookmarkStart w:id="3" w:name="_Toc443593378"/>
+      <w:bookmarkStart w:id="6" w:name="_Toc443831959"/>
       <w:r>
         <w:t>Output</w:t>
       </w:r>
-      <w:bookmarkEnd w:id="3"/>
+      <w:bookmarkEnd w:id="6"/>
     </w:p>
     <w:p>
       <w:pPr>
@@ -1286,15 +2054,21 @@
         </w:numPr>
       </w:pPr>
       <w:r>
-        <w:t>Bild wo für jeden Frame die Farben aneinandergereit sind</w:t>
+        <w:t xml:space="preserve">Bild wo für jeden Frame die Farben </w:t>
+      </w:r>
+      <w:proofErr w:type="spellStart"/>
+      <w:r>
+        <w:t>aneinandergereit</w:t>
+      </w:r>
+      <w:proofErr w:type="spellEnd"/>
+      <w:r>
+        <w:t xml:space="preserve"> sind</w:t>
       </w:r>
     </w:p>
     <w:p>
       <w:r>
         <w:tab/>
       </w:r>
-      <w:bookmarkStart w:id="4" w:name="_GoBack"/>
-      <w:bookmarkEnd w:id="4"/>
     </w:p>
     <w:p/>
     <w:p>
@@ -1307,31 +2081,43 @@
       <w:pPr>
         <w:pStyle w:val="berschrift1"/>
       </w:pPr>
-      <w:bookmarkStart w:id="5" w:name="_Toc443593379"/>
+      <w:bookmarkStart w:id="7" w:name="_Toc443831960"/>
       <w:r>
         <w:t>Verwendete Tools</w:t>
       </w:r>
-      <w:bookmarkEnd w:id="5"/>
+      <w:bookmarkEnd w:id="7"/>
     </w:p>
     <w:p>
       <w:pPr>
         <w:pStyle w:val="berschrift2"/>
       </w:pPr>
-      <w:bookmarkStart w:id="6" w:name="_Toc443593380"/>
+      <w:bookmarkStart w:id="8" w:name="_Toc443831961"/>
+      <w:proofErr w:type="spellStart"/>
       <w:r>
         <w:t>HBase</w:t>
       </w:r>
-      <w:bookmarkEnd w:id="6"/>
+      <w:bookmarkEnd w:id="8"/>
+      <w:proofErr w:type="spellEnd"/>
     </w:p>
     <w:p>
       <w:pPr>
         <w:pStyle w:val="berschrift2"/>
       </w:pPr>
-      <w:bookmarkStart w:id="7" w:name="_Toc443593381"/>
-      <w:r>
-        <w:t>Map Reduce</w:t>
-      </w:r>
-      <w:bookmarkEnd w:id="7"/>
+      <w:bookmarkStart w:id="9" w:name="_Toc443831962"/>
+      <w:proofErr w:type="spellStart"/>
+      <w:r>
+        <w:t>Map</w:t>
+      </w:r>
+      <w:proofErr w:type="spellEnd"/>
+      <w:r>
+        <w:t xml:space="preserve"> </w:t>
+      </w:r>
+      <w:proofErr w:type="spellStart"/>
+      <w:r>
+        <w:t>Reduce</w:t>
+      </w:r>
+      <w:bookmarkEnd w:id="9"/>
+      <w:proofErr w:type="spellEnd"/>
     </w:p>
     <w:p>
       <w:pPr>
@@ -1361,11 +2147,16 @@
       <w:pPr>
         <w:pStyle w:val="berschrift2"/>
       </w:pPr>
-      <w:bookmarkStart w:id="8" w:name="_Toc443593382"/>
-      <w:r>
-        <w:t>Hadoop File System</w:t>
-      </w:r>
-      <w:bookmarkEnd w:id="8"/>
+      <w:bookmarkStart w:id="10" w:name="_Toc443831963"/>
+      <w:proofErr w:type="spellStart"/>
+      <w:r>
+        <w:t>Hadoop</w:t>
+      </w:r>
+      <w:proofErr w:type="spellEnd"/>
+      <w:r>
+        <w:t xml:space="preserve"> File System</w:t>
+      </w:r>
+      <w:bookmarkEnd w:id="10"/>
     </w:p>
     <w:p>
       <w:pPr>
@@ -1384,11 +2175,13 @@
       <w:pPr>
         <w:pStyle w:val="berschrift2"/>
       </w:pPr>
-      <w:bookmarkStart w:id="9" w:name="_Toc443593383"/>
+      <w:bookmarkStart w:id="11" w:name="_Toc443831964"/>
+      <w:proofErr w:type="spellStart"/>
       <w:r>
         <w:t>Oozie</w:t>
       </w:r>
-      <w:bookmarkEnd w:id="9"/>
+      <w:bookmarkEnd w:id="11"/>
+      <w:proofErr w:type="spellEnd"/>
     </w:p>
     <w:p>
       <w:pPr>
@@ -1416,25 +2209,11 @@
     </w:p>
     <w:p/>
     <w:p>
-      <w:pPr>
-        <w:pStyle w:val="berschrift1"/>
-      </w:pPr>
-      <w:bookmarkStart w:id="10" w:name="_Toc443593384"/>
-      <w:r>
-        <w:t>Ergebnisse</w:t>
-      </w:r>
-      <w:bookmarkEnd w:id="10"/>
-    </w:p>
-    <w:p/>
-    <w:p>
-      <w:pPr>
-        <w:pStyle w:val="berschrift1"/>
-      </w:pPr>
-      <w:bookmarkStart w:id="11" w:name="_Toc443593385"/>
-      <w:r>
-        <w:t>Visionen</w:t>
-      </w:r>
-      <w:bookmarkEnd w:id="11"/>
+      <w:proofErr w:type="spellStart"/>
+      <w:r>
+        <w:t>Xuggler</w:t>
+      </w:r>
+      <w:proofErr w:type="spellEnd"/>
     </w:p>
     <w:p>
       <w:pPr>
@@ -1445,6 +2224,39 @@
         </w:numPr>
       </w:pPr>
       <w:r>
+        <w:t>Was das Framework macht.</w:t>
+      </w:r>
+    </w:p>
+    <w:p>
+      <w:pPr>
+        <w:pStyle w:val="berschrift1"/>
+      </w:pPr>
+      <w:bookmarkStart w:id="12" w:name="_Toc443831965"/>
+      <w:r>
+        <w:t>Ergebnisse</w:t>
+      </w:r>
+      <w:bookmarkEnd w:id="12"/>
+    </w:p>
+    <w:p/>
+    <w:p>
+      <w:pPr>
+        <w:pStyle w:val="berschrift1"/>
+      </w:pPr>
+      <w:bookmarkStart w:id="13" w:name="_Toc443831966"/>
+      <w:r>
+        <w:t>Visionen</w:t>
+      </w:r>
+      <w:bookmarkEnd w:id="13"/>
+    </w:p>
+    <w:p>
+      <w:pPr>
+        <w:pStyle w:val="Listenabsatz"/>
+        <w:numPr>
+          <w:ilvl w:val="0"/>
+          <w:numId w:val="1"/>
+        </w:numPr>
+      </w:pPr>
+      <w:r>
         <w:t>Was kann man noch machen</w:t>
       </w:r>
     </w:p>
@@ -1453,11 +2265,23 @@
       <w:pPr>
         <w:pStyle w:val="berschrift1"/>
       </w:pPr>
+      <w:bookmarkStart w:id="14" w:name="_Toc443831967"/>
       <w:r>
         <w:t>Fazit</w:t>
       </w:r>
-    </w:p>
-    <w:p/>
+      <w:bookmarkEnd w:id="14"/>
+    </w:p>
+    <w:p>
+      <w:r>
+        <w:br w:type="page"/>
+      </w:r>
+    </w:p>
+    <w:p>
+      <w:r>
+        <w:lastRenderedPageBreak/>
+        <w:t>http://de.statista.com/statistik/daten/studie/207321/umfrage/upload-von-videomaterial-bei-youtube-pro-minute-zeitreihe/</w:t>
+      </w:r>
+    </w:p>
     <w:sectPr>
       <w:pgSz w:w="11900" w:h="16840"/>
       <w:pgMar w:top="1417" w:right="1417" w:bottom="1134" w:left="1417" w:header="708" w:footer="708" w:gutter="0"/>
@@ -1469,7 +2293,7 @@
 </file>
 
 <file path=word/endnotes.xml><?xml version="1.0" encoding="utf-8"?>
-<w:endnotes xmlns:wpc="http://schemas.microsoft.com/office/word/2010/wordprocessingCanvas" xmlns:mo="http://schemas.microsoft.com/office/mac/office/2008/main" xmlns:mc="http://schemas.openxmlformats.org/markup-compatibility/2006" xmlns:mv="urn:schemas-microsoft-com:mac:vml" xmlns:o="urn:schemas-microsoft-com:office:office" xmlns:r="http://schemas.openxmlformats.org/officeDocument/2006/relationships" xmlns:m="http://schemas.openxmlformats.org/officeDocument/2006/math" xmlns:v="urn:schemas-microsoft-com:vml" xmlns:wp14="http://schemas.microsoft.com/office/word/2010/wordprocessingDrawing" xmlns:wp="http://schemas.openxmlformats.org/drawingml/2006/wordprocessingDrawing" xmlns:w10="urn:schemas-microsoft-com:office:word" xmlns:w="http://schemas.openxmlformats.org/wordprocessingml/2006/main" xmlns:w14="http://schemas.microsoft.com/office/word/2010/wordml" xmlns:w15="http://schemas.microsoft.com/office/word/2012/wordml" xmlns:wpg="http://schemas.microsoft.com/office/word/2010/wordprocessingGroup" xmlns:wpi="http://schemas.microsoft.com/office/word/2010/wordprocessingInk" xmlns:wne="http://schemas.microsoft.com/office/word/2006/wordml" xmlns:wps="http://schemas.microsoft.com/office/word/2010/wordprocessingShape" mc:Ignorable="w14 w15 wp14">
+<w:endnotes xmlns:wpc="http://schemas.microsoft.com/office/word/2010/wordprocessingCanvas" xmlns:mc="http://schemas.openxmlformats.org/markup-compatibility/2006" xmlns:o="urn:schemas-microsoft-com:office:office" xmlns:r="http://schemas.openxmlformats.org/officeDocument/2006/relationships" xmlns:m="http://schemas.openxmlformats.org/officeDocument/2006/math" xmlns:v="urn:schemas-microsoft-com:vml" xmlns:wp14="http://schemas.microsoft.com/office/word/2010/wordprocessingDrawing" xmlns:wp="http://schemas.openxmlformats.org/drawingml/2006/wordprocessingDrawing" xmlns:w10="urn:schemas-microsoft-com:office:word" xmlns:w="http://schemas.openxmlformats.org/wordprocessingml/2006/main" xmlns:w14="http://schemas.microsoft.com/office/word/2010/wordml" xmlns:wpg="http://schemas.microsoft.com/office/word/2010/wordprocessingGroup" xmlns:wpi="http://schemas.microsoft.com/office/word/2010/wordprocessingInk" xmlns:wne="http://schemas.microsoft.com/office/word/2006/wordml" xmlns:wps="http://schemas.microsoft.com/office/word/2010/wordprocessingShape" mc:Ignorable="w14 wp14">
   <w:endnote w:type="separator" w:id="-1">
     <w:p>
       <w:r>
@@ -1488,7 +2312,7 @@
 </file>
 
 <file path=word/footer1.xml><?xml version="1.0" encoding="utf-8"?>
-<w:ftr xmlns:wpc="http://schemas.microsoft.com/office/word/2010/wordprocessingCanvas" xmlns:mo="http://schemas.microsoft.com/office/mac/office/2008/main" xmlns:mc="http://schemas.openxmlformats.org/markup-compatibility/2006" xmlns:mv="urn:schemas-microsoft-com:mac:vml" xmlns:o="urn:schemas-microsoft-com:office:office" xmlns:r="http://schemas.openxmlformats.org/officeDocument/2006/relationships" xmlns:m="http://schemas.openxmlformats.org/officeDocument/2006/math" xmlns:v="urn:schemas-microsoft-com:vml" xmlns:wp14="http://schemas.microsoft.com/office/word/2010/wordprocessingDrawing" xmlns:wp="http://schemas.openxmlformats.org/drawingml/2006/wordprocessingDrawing" xmlns:w10="urn:schemas-microsoft-com:office:word" xmlns:w="http://schemas.openxmlformats.org/wordprocessingml/2006/main" xmlns:w14="http://schemas.microsoft.com/office/word/2010/wordml" xmlns:w15="http://schemas.microsoft.com/office/word/2012/wordml" xmlns:wpg="http://schemas.microsoft.com/office/word/2010/wordprocessingGroup" xmlns:wpi="http://schemas.microsoft.com/office/word/2010/wordprocessingInk" xmlns:wne="http://schemas.microsoft.com/office/word/2006/wordml" xmlns:wps="http://schemas.microsoft.com/office/word/2010/wordprocessingShape" mc:Ignorable="w14 w15 wp14">
+<w:ftr xmlns:wpc="http://schemas.microsoft.com/office/word/2010/wordprocessingCanvas" xmlns:mc="http://schemas.openxmlformats.org/markup-compatibility/2006" xmlns:o="urn:schemas-microsoft-com:office:office" xmlns:r="http://schemas.openxmlformats.org/officeDocument/2006/relationships" xmlns:m="http://schemas.openxmlformats.org/officeDocument/2006/math" xmlns:v="urn:schemas-microsoft-com:vml" xmlns:wp14="http://schemas.microsoft.com/office/word/2010/wordprocessingDrawing" xmlns:wp="http://schemas.openxmlformats.org/drawingml/2006/wordprocessingDrawing" xmlns:w10="urn:schemas-microsoft-com:office:word" xmlns:w="http://schemas.openxmlformats.org/wordprocessingml/2006/main" xmlns:w14="http://schemas.microsoft.com/office/word/2010/wordml" xmlns:wpg="http://schemas.microsoft.com/office/word/2010/wordprocessingGroup" xmlns:wpi="http://schemas.microsoft.com/office/word/2010/wordprocessingInk" xmlns:wne="http://schemas.microsoft.com/office/word/2006/wordml" xmlns:wps="http://schemas.microsoft.com/office/word/2010/wordprocessingShape" mc:Ignorable="w14 wp14">
   <w:p>
     <w:pPr>
       <w:pStyle w:val="Fuzeile"/>
@@ -1526,7 +2350,7 @@
 </file>
 
 <file path=word/footer2.xml><?xml version="1.0" encoding="utf-8"?>
-<w:ftr xmlns:wpc="http://schemas.microsoft.com/office/word/2010/wordprocessingCanvas" xmlns:mo="http://schemas.microsoft.com/office/mac/office/2008/main" xmlns:mc="http://schemas.openxmlformats.org/markup-compatibility/2006" xmlns:mv="urn:schemas-microsoft-com:mac:vml" xmlns:o="urn:schemas-microsoft-com:office:office" xmlns:r="http://schemas.openxmlformats.org/officeDocument/2006/relationships" xmlns:m="http://schemas.openxmlformats.org/officeDocument/2006/math" xmlns:v="urn:schemas-microsoft-com:vml" xmlns:wp14="http://schemas.microsoft.com/office/word/2010/wordprocessingDrawing" xmlns:wp="http://schemas.openxmlformats.org/drawingml/2006/wordprocessingDrawing" xmlns:w10="urn:schemas-microsoft-com:office:word" xmlns:w="http://schemas.openxmlformats.org/wordprocessingml/2006/main" xmlns:w14="http://schemas.microsoft.com/office/word/2010/wordml" xmlns:w15="http://schemas.microsoft.com/office/word/2012/wordml" xmlns:wpg="http://schemas.microsoft.com/office/word/2010/wordprocessingGroup" xmlns:wpi="http://schemas.microsoft.com/office/word/2010/wordprocessingInk" xmlns:wne="http://schemas.microsoft.com/office/word/2006/wordml" xmlns:wps="http://schemas.microsoft.com/office/word/2010/wordprocessingShape" mc:Ignorable="w14 w15 wp14">
+<w:ftr xmlns:wpc="http://schemas.microsoft.com/office/word/2010/wordprocessingCanvas" xmlns:mc="http://schemas.openxmlformats.org/markup-compatibility/2006" xmlns:o="urn:schemas-microsoft-com:office:office" xmlns:r="http://schemas.openxmlformats.org/officeDocument/2006/relationships" xmlns:m="http://schemas.openxmlformats.org/officeDocument/2006/math" xmlns:v="urn:schemas-microsoft-com:vml" xmlns:wp14="http://schemas.microsoft.com/office/word/2010/wordprocessingDrawing" xmlns:wp="http://schemas.openxmlformats.org/drawingml/2006/wordprocessingDrawing" xmlns:w10="urn:schemas-microsoft-com:office:word" xmlns:w="http://schemas.openxmlformats.org/wordprocessingml/2006/main" xmlns:w14="http://schemas.microsoft.com/office/word/2010/wordml" xmlns:wpg="http://schemas.microsoft.com/office/word/2010/wordprocessingGroup" xmlns:wpi="http://schemas.microsoft.com/office/word/2010/wordprocessingInk" xmlns:wne="http://schemas.microsoft.com/office/word/2006/wordml" xmlns:wps="http://schemas.microsoft.com/office/word/2010/wordprocessingShape" mc:Ignorable="w14 wp14">
   <w:p>
     <w:pPr>
       <w:pStyle w:val="Fuzeile"/>
@@ -1572,7 +2396,7 @@
 </file>
 
 <file path=word/footer3.xml><?xml version="1.0" encoding="utf-8"?>
-<w:ftr xmlns:wpc="http://schemas.microsoft.com/office/word/2010/wordprocessingCanvas" xmlns:mo="http://schemas.microsoft.com/office/mac/office/2008/main" xmlns:mc="http://schemas.openxmlformats.org/markup-compatibility/2006" xmlns:mv="urn:schemas-microsoft-com:mac:vml" xmlns:o="urn:schemas-microsoft-com:office:office" xmlns:r="http://schemas.openxmlformats.org/officeDocument/2006/relationships" xmlns:m="http://schemas.openxmlformats.org/officeDocument/2006/math" xmlns:v="urn:schemas-microsoft-com:vml" xmlns:wp14="http://schemas.microsoft.com/office/word/2010/wordprocessingDrawing" xmlns:wp="http://schemas.openxmlformats.org/drawingml/2006/wordprocessingDrawing" xmlns:w10="urn:schemas-microsoft-com:office:word" xmlns:w="http://schemas.openxmlformats.org/wordprocessingml/2006/main" xmlns:w14="http://schemas.microsoft.com/office/word/2010/wordml" xmlns:w15="http://schemas.microsoft.com/office/word/2012/wordml" xmlns:wpg="http://schemas.microsoft.com/office/word/2010/wordprocessingGroup" xmlns:wpi="http://schemas.microsoft.com/office/word/2010/wordprocessingInk" xmlns:wne="http://schemas.microsoft.com/office/word/2006/wordml" xmlns:wps="http://schemas.microsoft.com/office/word/2010/wordprocessingShape" mc:Ignorable="w14 w15 wp14">
+<w:ftr xmlns:wpc="http://schemas.microsoft.com/office/word/2010/wordprocessingCanvas" xmlns:mc="http://schemas.openxmlformats.org/markup-compatibility/2006" xmlns:o="urn:schemas-microsoft-com:office:office" xmlns:r="http://schemas.openxmlformats.org/officeDocument/2006/relationships" xmlns:m="http://schemas.openxmlformats.org/officeDocument/2006/math" xmlns:v="urn:schemas-microsoft-com:vml" xmlns:wp14="http://schemas.microsoft.com/office/word/2010/wordprocessingDrawing" xmlns:wp="http://schemas.openxmlformats.org/drawingml/2006/wordprocessingDrawing" xmlns:w10="urn:schemas-microsoft-com:office:word" xmlns:w="http://schemas.openxmlformats.org/wordprocessingml/2006/main" xmlns:w14="http://schemas.microsoft.com/office/word/2010/wordml" xmlns:wpg="http://schemas.microsoft.com/office/word/2010/wordprocessingGroup" xmlns:wpi="http://schemas.microsoft.com/office/word/2010/wordprocessingInk" xmlns:wne="http://schemas.microsoft.com/office/word/2006/wordml" xmlns:wps="http://schemas.microsoft.com/office/word/2010/wordprocessingShape" mc:Ignorable="w14 wp14">
   <w:p>
     <w:pPr>
       <w:pStyle w:val="Fuzeile"/>
@@ -1604,7 +2428,7 @@
         <w:rStyle w:val="Seitenzahl"/>
         <w:noProof/>
       </w:rPr>
-      <w:t>3</w:t>
+      <w:t>4</w:t>
     </w:r>
     <w:r>
       <w:rPr>
@@ -1624,7 +2448,7 @@
 </file>
 
 <file path=word/footnotes.xml><?xml version="1.0" encoding="utf-8"?>
-<w:footnotes xmlns:wpc="http://schemas.microsoft.com/office/word/2010/wordprocessingCanvas" xmlns:mo="http://schemas.microsoft.com/office/mac/office/2008/main" xmlns:mc="http://schemas.openxmlformats.org/markup-compatibility/2006" xmlns:mv="urn:schemas-microsoft-com:mac:vml" xmlns:o="urn:schemas-microsoft-com:office:office" xmlns:r="http://schemas.openxmlformats.org/officeDocument/2006/relationships" xmlns:m="http://schemas.openxmlformats.org/officeDocument/2006/math" xmlns:v="urn:schemas-microsoft-com:vml" xmlns:wp14="http://schemas.microsoft.com/office/word/2010/wordprocessingDrawing" xmlns:wp="http://schemas.openxmlformats.org/drawingml/2006/wordprocessingDrawing" xmlns:w10="urn:schemas-microsoft-com:office:word" xmlns:w="http://schemas.openxmlformats.org/wordprocessingml/2006/main" xmlns:w14="http://schemas.microsoft.com/office/word/2010/wordml" xmlns:w15="http://schemas.microsoft.com/office/word/2012/wordml" xmlns:wpg="http://schemas.microsoft.com/office/word/2010/wordprocessingGroup" xmlns:wpi="http://schemas.microsoft.com/office/word/2010/wordprocessingInk" xmlns:wne="http://schemas.microsoft.com/office/word/2006/wordml" xmlns:wps="http://schemas.microsoft.com/office/word/2010/wordprocessingShape" mc:Ignorable="w14 w15 wp14">
+<w:footnotes xmlns:wpc="http://schemas.microsoft.com/office/word/2010/wordprocessingCanvas" xmlns:mc="http://schemas.openxmlformats.org/markup-compatibility/2006" xmlns:o="urn:schemas-microsoft-com:office:office" xmlns:r="http://schemas.openxmlformats.org/officeDocument/2006/relationships" xmlns:m="http://schemas.openxmlformats.org/officeDocument/2006/math" xmlns:v="urn:schemas-microsoft-com:vml" xmlns:wp14="http://schemas.microsoft.com/office/word/2010/wordprocessingDrawing" xmlns:wp="http://schemas.openxmlformats.org/drawingml/2006/wordprocessingDrawing" xmlns:w10="urn:schemas-microsoft-com:office:word" xmlns:w="http://schemas.openxmlformats.org/wordprocessingml/2006/main" xmlns:w14="http://schemas.microsoft.com/office/word/2010/wordml" xmlns:wpg="http://schemas.microsoft.com/office/word/2010/wordprocessingGroup" xmlns:wpi="http://schemas.microsoft.com/office/word/2010/wordprocessingInk" xmlns:wne="http://schemas.microsoft.com/office/word/2006/wordml" xmlns:wps="http://schemas.microsoft.com/office/word/2010/wordprocessingShape" mc:Ignorable="w14 wp14">
   <w:footnote w:type="separator" w:id="-1">
     <w:p>
       <w:r>
@@ -1643,8 +2467,186 @@
 </file>
 
 <file path=word/numbering.xml><?xml version="1.0" encoding="utf-8"?>
-<w:numbering xmlns:wpc="http://schemas.microsoft.com/office/word/2010/wordprocessingCanvas" xmlns:mo="http://schemas.microsoft.com/office/mac/office/2008/main" xmlns:mc="http://schemas.openxmlformats.org/markup-compatibility/2006" xmlns:mv="urn:schemas-microsoft-com:mac:vml" xmlns:o="urn:schemas-microsoft-com:office:office" xmlns:r="http://schemas.openxmlformats.org/officeDocument/2006/relationships" xmlns:m="http://schemas.openxmlformats.org/officeDocument/2006/math" xmlns:v="urn:schemas-microsoft-com:vml" xmlns:wp14="http://schemas.microsoft.com/office/word/2010/wordprocessingDrawing" xmlns:wp="http://schemas.openxmlformats.org/drawingml/2006/wordprocessingDrawing" xmlns:w10="urn:schemas-microsoft-com:office:word" xmlns:w="http://schemas.openxmlformats.org/wordprocessingml/2006/main" xmlns:w14="http://schemas.microsoft.com/office/word/2010/wordml" xmlns:w15="http://schemas.microsoft.com/office/word/2012/wordml" xmlns:wpg="http://schemas.microsoft.com/office/word/2010/wordprocessingGroup" xmlns:wpi="http://schemas.microsoft.com/office/word/2010/wordprocessingInk" xmlns:wne="http://schemas.microsoft.com/office/word/2006/wordml" xmlns:wps="http://schemas.microsoft.com/office/word/2010/wordprocessingShape" mc:Ignorable="w14 w15 wp14">
+<w:numbering xmlns:wpc="http://schemas.microsoft.com/office/word/2010/wordprocessingCanvas" xmlns:mc="http://schemas.openxmlformats.org/markup-compatibility/2006" xmlns:o="urn:schemas-microsoft-com:office:office" xmlns:r="http://schemas.openxmlformats.org/officeDocument/2006/relationships" xmlns:m="http://schemas.openxmlformats.org/officeDocument/2006/math" xmlns:v="urn:schemas-microsoft-com:vml" xmlns:wp14="http://schemas.microsoft.com/office/word/2010/wordprocessingDrawing" xmlns:wp="http://schemas.openxmlformats.org/drawingml/2006/wordprocessingDrawing" xmlns:w10="urn:schemas-microsoft-com:office:word" xmlns:w="http://schemas.openxmlformats.org/wordprocessingml/2006/main" xmlns:w14="http://schemas.microsoft.com/office/word/2010/wordml" xmlns:wpg="http://schemas.microsoft.com/office/word/2010/wordprocessingGroup" xmlns:wpi="http://schemas.microsoft.com/office/word/2010/wordprocessingInk" xmlns:wne="http://schemas.microsoft.com/office/word/2006/wordml" xmlns:wps="http://schemas.microsoft.com/office/word/2010/wordprocessingShape" mc:Ignorable="w14 wp14">
   <w:abstractNum w:abstractNumId="0">
+    <w:nsid w:val="0EC83C3D"/>
+    <w:multiLevelType w:val="hybridMultilevel"/>
+    <w:tmpl w:val="3A4E16EC"/>
+    <w:lvl w:ilvl="0" w:tplc="0407000F">
+      <w:start w:val="1"/>
+      <w:numFmt w:val="decimal"/>
+      <w:lvlText w:val="%1."/>
+      <w:lvlJc w:val="left"/>
+      <w:pPr>
+        <w:ind w:left="720" w:hanging="360"/>
+      </w:pPr>
+      <w:rPr>
+        <w:rFonts w:hint="default"/>
+      </w:rPr>
+    </w:lvl>
+    <w:lvl w:ilvl="1" w:tplc="04070019" w:tentative="1">
+      <w:start w:val="1"/>
+      <w:numFmt w:val="lowerLetter"/>
+      <w:lvlText w:val="%2."/>
+      <w:lvlJc w:val="left"/>
+      <w:pPr>
+        <w:ind w:left="1440" w:hanging="360"/>
+      </w:pPr>
+    </w:lvl>
+    <w:lvl w:ilvl="2" w:tplc="0407001B" w:tentative="1">
+      <w:start w:val="1"/>
+      <w:numFmt w:val="lowerRoman"/>
+      <w:lvlText w:val="%3."/>
+      <w:lvlJc w:val="right"/>
+      <w:pPr>
+        <w:ind w:left="2160" w:hanging="180"/>
+      </w:pPr>
+    </w:lvl>
+    <w:lvl w:ilvl="3" w:tplc="0407000F" w:tentative="1">
+      <w:start w:val="1"/>
+      <w:numFmt w:val="decimal"/>
+      <w:lvlText w:val="%4."/>
+      <w:lvlJc w:val="left"/>
+      <w:pPr>
+        <w:ind w:left="2880" w:hanging="360"/>
+      </w:pPr>
+    </w:lvl>
+    <w:lvl w:ilvl="4" w:tplc="04070019" w:tentative="1">
+      <w:start w:val="1"/>
+      <w:numFmt w:val="lowerLetter"/>
+      <w:lvlText w:val="%5."/>
+      <w:lvlJc w:val="left"/>
+      <w:pPr>
+        <w:ind w:left="3600" w:hanging="360"/>
+      </w:pPr>
+    </w:lvl>
+    <w:lvl w:ilvl="5" w:tplc="0407001B" w:tentative="1">
+      <w:start w:val="1"/>
+      <w:numFmt w:val="lowerRoman"/>
+      <w:lvlText w:val="%6."/>
+      <w:lvlJc w:val="right"/>
+      <w:pPr>
+        <w:ind w:left="4320" w:hanging="180"/>
+      </w:pPr>
+    </w:lvl>
+    <w:lvl w:ilvl="6" w:tplc="0407000F" w:tentative="1">
+      <w:start w:val="1"/>
+      <w:numFmt w:val="decimal"/>
+      <w:lvlText w:val="%7."/>
+      <w:lvlJc w:val="left"/>
+      <w:pPr>
+        <w:ind w:left="5040" w:hanging="360"/>
+      </w:pPr>
+    </w:lvl>
+    <w:lvl w:ilvl="7" w:tplc="04070019" w:tentative="1">
+      <w:start w:val="1"/>
+      <w:numFmt w:val="lowerLetter"/>
+      <w:lvlText w:val="%8."/>
+      <w:lvlJc w:val="left"/>
+      <w:pPr>
+        <w:ind w:left="5760" w:hanging="360"/>
+      </w:pPr>
+    </w:lvl>
+    <w:lvl w:ilvl="8" w:tplc="0407001B" w:tentative="1">
+      <w:start w:val="1"/>
+      <w:numFmt w:val="lowerRoman"/>
+      <w:lvlText w:val="%9."/>
+      <w:lvlJc w:val="right"/>
+      <w:pPr>
+        <w:ind w:left="6480" w:hanging="180"/>
+      </w:pPr>
+    </w:lvl>
+  </w:abstractNum>
+  <w:abstractNum w:abstractNumId="1">
+    <w:nsid w:val="30C24789"/>
+    <w:multiLevelType w:val="hybridMultilevel"/>
+    <w:tmpl w:val="A7E22796"/>
+    <w:lvl w:ilvl="0" w:tplc="0407000F">
+      <w:start w:val="1"/>
+      <w:numFmt w:val="decimal"/>
+      <w:lvlText w:val="%1."/>
+      <w:lvlJc w:val="left"/>
+      <w:pPr>
+        <w:ind w:left="720" w:hanging="360"/>
+      </w:pPr>
+      <w:rPr>
+        <w:rFonts w:hint="default"/>
+      </w:rPr>
+    </w:lvl>
+    <w:lvl w:ilvl="1" w:tplc="04070019" w:tentative="1">
+      <w:start w:val="1"/>
+      <w:numFmt w:val="lowerLetter"/>
+      <w:lvlText w:val="%2."/>
+      <w:lvlJc w:val="left"/>
+      <w:pPr>
+        <w:ind w:left="1440" w:hanging="360"/>
+      </w:pPr>
+    </w:lvl>
+    <w:lvl w:ilvl="2" w:tplc="0407001B" w:tentative="1">
+      <w:start w:val="1"/>
+      <w:numFmt w:val="lowerRoman"/>
+      <w:lvlText w:val="%3."/>
+      <w:lvlJc w:val="right"/>
+      <w:pPr>
+        <w:ind w:left="2160" w:hanging="180"/>
+      </w:pPr>
+    </w:lvl>
+    <w:lvl w:ilvl="3" w:tplc="0407000F" w:tentative="1">
+      <w:start w:val="1"/>
+      <w:numFmt w:val="decimal"/>
+      <w:lvlText w:val="%4."/>
+      <w:lvlJc w:val="left"/>
+      <w:pPr>
+        <w:ind w:left="2880" w:hanging="360"/>
+      </w:pPr>
+    </w:lvl>
+    <w:lvl w:ilvl="4" w:tplc="04070019" w:tentative="1">
+      <w:start w:val="1"/>
+      <w:numFmt w:val="lowerLetter"/>
+      <w:lvlText w:val="%5."/>
+      <w:lvlJc w:val="left"/>
+      <w:pPr>
+        <w:ind w:left="3600" w:hanging="360"/>
+      </w:pPr>
+    </w:lvl>
+    <w:lvl w:ilvl="5" w:tplc="0407001B" w:tentative="1">
+      <w:start w:val="1"/>
+      <w:numFmt w:val="lowerRoman"/>
+      <w:lvlText w:val="%6."/>
+      <w:lvlJc w:val="right"/>
+      <w:pPr>
+        <w:ind w:left="4320" w:hanging="180"/>
+      </w:pPr>
+    </w:lvl>
+    <w:lvl w:ilvl="6" w:tplc="0407000F" w:tentative="1">
+      <w:start w:val="1"/>
+      <w:numFmt w:val="decimal"/>
+      <w:lvlText w:val="%7."/>
+      <w:lvlJc w:val="left"/>
+      <w:pPr>
+        <w:ind w:left="5040" w:hanging="360"/>
+      </w:pPr>
+    </w:lvl>
+    <w:lvl w:ilvl="7" w:tplc="04070019" w:tentative="1">
+      <w:start w:val="1"/>
+      <w:numFmt w:val="lowerLetter"/>
+      <w:lvlText w:val="%8."/>
+      <w:lvlJc w:val="left"/>
+      <w:pPr>
+        <w:ind w:left="5760" w:hanging="360"/>
+      </w:pPr>
+    </w:lvl>
+    <w:lvl w:ilvl="8" w:tplc="0407001B" w:tentative="1">
+      <w:start w:val="1"/>
+      <w:numFmt w:val="lowerRoman"/>
+      <w:lvlText w:val="%9."/>
+      <w:lvlJc w:val="right"/>
+      <w:pPr>
+        <w:ind w:left="6480" w:hanging="180"/>
+      </w:pPr>
+    </w:lvl>
+  </w:abstractNum>
+  <w:abstractNum w:abstractNumId="2">
     <w:nsid w:val="7D9E6F6D"/>
     <w:multiLevelType w:val="hybridMultilevel"/>
     <w:tmpl w:val="8C7268CA"/>
@@ -1757,13 +2759,19 @@
     </w:lvl>
   </w:abstractNum>
   <w:num w:numId="1">
+    <w:abstractNumId w:val="2"/>
+  </w:num>
+  <w:num w:numId="2">
+    <w:abstractNumId w:val="1"/>
+  </w:num>
+  <w:num w:numId="3">
     <w:abstractNumId w:val="0"/>
   </w:num>
 </w:numbering>
 </file>
 
 <file path=word/styles.xml><?xml version="1.0" encoding="utf-8"?>
-<w:styles xmlns:mc="http://schemas.openxmlformats.org/markup-compatibility/2006" xmlns:r="http://schemas.openxmlformats.org/officeDocument/2006/relationships" xmlns:w="http://schemas.openxmlformats.org/wordprocessingml/2006/main" xmlns:w14="http://schemas.microsoft.com/office/word/2010/wordml" xmlns:w15="http://schemas.microsoft.com/office/word/2012/wordml" mc:Ignorable="w14 w15">
+<w:styles xmlns:mc="http://schemas.openxmlformats.org/markup-compatibility/2006" xmlns:r="http://schemas.openxmlformats.org/officeDocument/2006/relationships" xmlns:w="http://schemas.openxmlformats.org/wordprocessingml/2006/main" xmlns:w14="http://schemas.microsoft.com/office/word/2010/wordml" mc:Ignorable="w14">
   <w:docDefaults>
     <w:rPrDefault>
       <w:rPr>
@@ -1775,387 +2783,144 @@
     </w:rPrDefault>
     <w:pPrDefault/>
   </w:docDefaults>
-  <w:latentStyles w:defLockedState="0" w:defUIPriority="99" w:defSemiHidden="0" w:defUnhideWhenUsed="0" w:defQFormat="0" w:count="380">
-    <w:lsdException w:name="Normal" w:uiPriority="0" w:qFormat="1"/>
-    <w:lsdException w:name="heading 1" w:uiPriority="9" w:qFormat="1"/>
-    <w:lsdException w:name="heading 2" w:semiHidden="1" w:uiPriority="9" w:unhideWhenUsed="1" w:qFormat="1"/>
-    <w:lsdException w:name="heading 3" w:semiHidden="1" w:uiPriority="9" w:unhideWhenUsed="1" w:qFormat="1"/>
-    <w:lsdException w:name="heading 4" w:semiHidden="1" w:uiPriority="9" w:unhideWhenUsed="1" w:qFormat="1"/>
-    <w:lsdException w:name="heading 5" w:semiHidden="1" w:uiPriority="9" w:unhideWhenUsed="1" w:qFormat="1"/>
-    <w:lsdException w:name="heading 6" w:semiHidden="1" w:uiPriority="9" w:unhideWhenUsed="1" w:qFormat="1"/>
-    <w:lsdException w:name="heading 7" w:semiHidden="1" w:uiPriority="9" w:unhideWhenUsed="1" w:qFormat="1"/>
-    <w:lsdException w:name="heading 8" w:semiHidden="1" w:uiPriority="9" w:unhideWhenUsed="1" w:qFormat="1"/>
-    <w:lsdException w:name="heading 9" w:semiHidden="1" w:uiPriority="9" w:unhideWhenUsed="1" w:qFormat="1"/>
-    <w:lsdException w:name="index 1" w:semiHidden="1" w:unhideWhenUsed="1"/>
-    <w:lsdException w:name="index 2" w:semiHidden="1" w:unhideWhenUsed="1"/>
-    <w:lsdException w:name="index 3" w:semiHidden="1" w:unhideWhenUsed="1"/>
-    <w:lsdException w:name="index 4" w:semiHidden="1" w:unhideWhenUsed="1"/>
-    <w:lsdException w:name="index 5" w:semiHidden="1" w:unhideWhenUsed="1"/>
-    <w:lsdException w:name="index 6" w:semiHidden="1" w:unhideWhenUsed="1"/>
-    <w:lsdException w:name="index 7" w:semiHidden="1" w:unhideWhenUsed="1"/>
-    <w:lsdException w:name="index 8" w:semiHidden="1" w:unhideWhenUsed="1"/>
-    <w:lsdException w:name="index 9" w:semiHidden="1" w:unhideWhenUsed="1"/>
-    <w:lsdException w:name="toc 1" w:semiHidden="1" w:uiPriority="39" w:unhideWhenUsed="1"/>
-    <w:lsdException w:name="toc 2" w:semiHidden="1" w:uiPriority="39" w:unhideWhenUsed="1"/>
-    <w:lsdException w:name="toc 3" w:semiHidden="1" w:uiPriority="39" w:unhideWhenUsed="1"/>
-    <w:lsdException w:name="toc 4" w:semiHidden="1" w:uiPriority="39" w:unhideWhenUsed="1"/>
-    <w:lsdException w:name="toc 5" w:semiHidden="1" w:uiPriority="39" w:unhideWhenUsed="1"/>
-    <w:lsdException w:name="toc 6" w:semiHidden="1" w:uiPriority="39" w:unhideWhenUsed="1"/>
-    <w:lsdException w:name="toc 7" w:semiHidden="1" w:uiPriority="39" w:unhideWhenUsed="1"/>
-    <w:lsdException w:name="toc 8" w:semiHidden="1" w:uiPriority="39" w:unhideWhenUsed="1"/>
-    <w:lsdException w:name="toc 9" w:semiHidden="1" w:uiPriority="39" w:unhideWhenUsed="1"/>
-    <w:lsdException w:name="Normal Indent" w:semiHidden="1" w:unhideWhenUsed="1"/>
-    <w:lsdException w:name="footnote text" w:semiHidden="1" w:unhideWhenUsed="1"/>
-    <w:lsdException w:name="annotation text" w:semiHidden="1" w:unhideWhenUsed="1"/>
-    <w:lsdException w:name="header" w:semiHidden="1" w:unhideWhenUsed="1"/>
-    <w:lsdException w:name="footer" w:semiHidden="1" w:unhideWhenUsed="1"/>
-    <w:lsdException w:name="index heading" w:semiHidden="1" w:unhideWhenUsed="1"/>
-    <w:lsdException w:name="caption" w:semiHidden="1" w:uiPriority="35" w:unhideWhenUsed="1" w:qFormat="1"/>
-    <w:lsdException w:name="table of figures" w:semiHidden="1" w:unhideWhenUsed="1"/>
-    <w:lsdException w:name="envelope address" w:semiHidden="1" w:unhideWhenUsed="1"/>
-    <w:lsdException w:name="envelope return" w:semiHidden="1" w:unhideWhenUsed="1"/>
-    <w:lsdException w:name="footnote reference" w:semiHidden="1" w:unhideWhenUsed="1"/>
-    <w:lsdException w:name="annotation reference" w:semiHidden="1" w:unhideWhenUsed="1"/>
-    <w:lsdException w:name="line number" w:semiHidden="1" w:unhideWhenUsed="1"/>
-    <w:lsdException w:name="page number" w:semiHidden="1" w:unhideWhenUsed="1"/>
-    <w:lsdException w:name="endnote reference" w:semiHidden="1" w:unhideWhenUsed="1"/>
-    <w:lsdException w:name="endnote text" w:semiHidden="1" w:unhideWhenUsed="1"/>
-    <w:lsdException w:name="table of authorities" w:semiHidden="1" w:unhideWhenUsed="1"/>
-    <w:lsdException w:name="macro" w:semiHidden="1" w:unhideWhenUsed="1"/>
-    <w:lsdException w:name="toa heading" w:semiHidden="1" w:unhideWhenUsed="1"/>
-    <w:lsdException w:name="List" w:semiHidden="1" w:unhideWhenUsed="1"/>
-    <w:lsdException w:name="List Bullet" w:semiHidden="1" w:unhideWhenUsed="1"/>
-    <w:lsdException w:name="List Number" w:semiHidden="1" w:unhideWhenUsed="1"/>
-    <w:lsdException w:name="List 2" w:semiHidden="1" w:unhideWhenUsed="1"/>
-    <w:lsdException w:name="List 3" w:semiHidden="1" w:unhideWhenUsed="1"/>
-    <w:lsdException w:name="List 4" w:semiHidden="1" w:unhideWhenUsed="1"/>
-    <w:lsdException w:name="List 5" w:semiHidden="1" w:unhideWhenUsed="1"/>
-    <w:lsdException w:name="List Bullet 2" w:semiHidden="1" w:unhideWhenUsed="1"/>
-    <w:lsdException w:name="List Bullet 3" w:semiHidden="1" w:unhideWhenUsed="1"/>
-    <w:lsdException w:name="List Bullet 4" w:semiHidden="1" w:unhideWhenUsed="1"/>
-    <w:lsdException w:name="List Bullet 5" w:semiHidden="1" w:unhideWhenUsed="1"/>
-    <w:lsdException w:name="List Number 2" w:semiHidden="1" w:unhideWhenUsed="1"/>
-    <w:lsdException w:name="List Number 3" w:semiHidden="1" w:unhideWhenUsed="1"/>
-    <w:lsdException w:name="List Number 4" w:semiHidden="1" w:unhideWhenUsed="1"/>
-    <w:lsdException w:name="List Number 5" w:semiHidden="1" w:unhideWhenUsed="1"/>
-    <w:lsdException w:name="Title" w:uiPriority="10" w:qFormat="1"/>
-    <w:lsdException w:name="Closing" w:semiHidden="1" w:unhideWhenUsed="1"/>
-    <w:lsdException w:name="Signature" w:semiHidden="1" w:unhideWhenUsed="1"/>
-    <w:lsdException w:name="Default Paragraph Font" w:semiHidden="1" w:uiPriority="1" w:unhideWhenUsed="1"/>
-    <w:lsdException w:name="Body Text" w:semiHidden="1" w:unhideWhenUsed="1"/>
-    <w:lsdException w:name="Body Text Indent" w:semiHidden="1" w:unhideWhenUsed="1"/>
-    <w:lsdException w:name="List Continue" w:semiHidden="1" w:unhideWhenUsed="1"/>
-    <w:lsdException w:name="List Continue 2" w:semiHidden="1" w:unhideWhenUsed="1"/>
-    <w:lsdException w:name="List Continue 3" w:semiHidden="1" w:unhideWhenUsed="1"/>
-    <w:lsdException w:name="List Continue 4" w:semiHidden="1" w:unhideWhenUsed="1"/>
-    <w:lsdException w:name="List Continue 5" w:semiHidden="1" w:unhideWhenUsed="1"/>
-    <w:lsdException w:name="Message Header" w:semiHidden="1" w:unhideWhenUsed="1"/>
-    <w:lsdException w:name="Subtitle" w:uiPriority="11" w:qFormat="1"/>
-    <w:lsdException w:name="Salutation" w:semiHidden="1" w:unhideWhenUsed="1"/>
-    <w:lsdException w:name="Date" w:semiHidden="1" w:unhideWhenUsed="1"/>
-    <w:lsdException w:name="Body Text First Indent" w:semiHidden="1" w:unhideWhenUsed="1"/>
-    <w:lsdException w:name="Body Text First Indent 2" w:semiHidden="1" w:unhideWhenUsed="1"/>
-    <w:lsdException w:name="Note Heading" w:semiHidden="1" w:unhideWhenUsed="1"/>
-    <w:lsdException w:name="Body Text 2" w:semiHidden="1" w:unhideWhenUsed="1"/>
-    <w:lsdException w:name="Body Text 3" w:semiHidden="1" w:unhideWhenUsed="1"/>
-    <w:lsdException w:name="Body Text Indent 2" w:semiHidden="1" w:unhideWhenUsed="1"/>
-    <w:lsdException w:name="Body Text Indent 3" w:semiHidden="1" w:unhideWhenUsed="1"/>
-    <w:lsdException w:name="Block Text" w:semiHidden="1" w:unhideWhenUsed="1"/>
-    <w:lsdException w:name="Hyperlink" w:semiHidden="1" w:unhideWhenUsed="1"/>
-    <w:lsdException w:name="FollowedHyperlink" w:semiHidden="1" w:unhideWhenUsed="1"/>
-    <w:lsdException w:name="Strong" w:uiPriority="22" w:qFormat="1"/>
-    <w:lsdException w:name="Emphasis" w:uiPriority="20" w:qFormat="1"/>
-    <w:lsdException w:name="Document Map" w:semiHidden="1" w:unhideWhenUsed="1"/>
-    <w:lsdException w:name="Plain Text" w:semiHidden="1" w:unhideWhenUsed="1"/>
-    <w:lsdException w:name="E-mail Signature" w:semiHidden="1" w:unhideWhenUsed="1"/>
-    <w:lsdException w:name="HTML Top of Form" w:semiHidden="1" w:unhideWhenUsed="1"/>
-    <w:lsdException w:name="HTML Bottom of Form" w:semiHidden="1" w:unhideWhenUsed="1"/>
-    <w:lsdException w:name="Normal (Web)" w:semiHidden="1" w:unhideWhenUsed="1"/>
-    <w:lsdException w:name="HTML Acronym" w:semiHidden="1" w:unhideWhenUsed="1"/>
-    <w:lsdException w:name="HTML Address" w:semiHidden="1" w:unhideWhenUsed="1"/>
-    <w:lsdException w:name="HTML Cite" w:semiHidden="1" w:unhideWhenUsed="1"/>
-    <w:lsdException w:name="HTML Code" w:semiHidden="1" w:unhideWhenUsed="1"/>
-    <w:lsdException w:name="HTML Definition" w:semiHidden="1" w:unhideWhenUsed="1"/>
-    <w:lsdException w:name="HTML Keyboard" w:semiHidden="1" w:unhideWhenUsed="1"/>
-    <w:lsdException w:name="HTML Preformatted" w:semiHidden="1" w:unhideWhenUsed="1"/>
-    <w:lsdException w:name="HTML Sample" w:semiHidden="1" w:unhideWhenUsed="1"/>
-    <w:lsdException w:name="HTML Typewriter" w:semiHidden="1" w:unhideWhenUsed="1"/>
-    <w:lsdException w:name="HTML Variable" w:semiHidden="1" w:unhideWhenUsed="1"/>
-    <w:lsdException w:name="Normal Table" w:semiHidden="1" w:unhideWhenUsed="1"/>
-    <w:lsdException w:name="annotation subject" w:semiHidden="1" w:unhideWhenUsed="1"/>
-    <w:lsdException w:name="No List" w:semiHidden="1" w:unhideWhenUsed="1"/>
-    <w:lsdException w:name="Outline List 1" w:semiHidden="1" w:unhideWhenUsed="1"/>
-    <w:lsdException w:name="Outline List 2" w:semiHidden="1" w:unhideWhenUsed="1"/>
-    <w:lsdException w:name="Outline List 3" w:semiHidden="1" w:unhideWhenUsed="1"/>
-    <w:lsdException w:name="Table Simple 1" w:semiHidden="1" w:unhideWhenUsed="1"/>
-    <w:lsdException w:name="Table Simple 2" w:semiHidden="1" w:unhideWhenUsed="1"/>
-    <w:lsdException w:name="Table Simple 3" w:semiHidden="1" w:unhideWhenUsed="1"/>
-    <w:lsdException w:name="Table Classic 1" w:semiHidden="1" w:unhideWhenUsed="1"/>
-    <w:lsdException w:name="Table Classic 2" w:semiHidden="1" w:unhideWhenUsed="1"/>
-    <w:lsdException w:name="Table Classic 3" w:semiHidden="1" w:unhideWhenUsed="1"/>
-    <w:lsdException w:name="Table Classic 4" w:semiHidden="1" w:unhideWhenUsed="1"/>
-    <w:lsdException w:name="Table Colorful 1" w:semiHidden="1" w:unhideWhenUsed="1"/>
-    <w:lsdException w:name="Table Colorful 2" w:semiHidden="1" w:unhideWhenUsed="1"/>
-    <w:lsdException w:name="Table Colorful 3" w:semiHidden="1" w:unhideWhenUsed="1"/>
-    <w:lsdException w:name="Table Columns 1" w:semiHidden="1" w:unhideWhenUsed="1"/>
-    <w:lsdException w:name="Table Columns 2" w:semiHidden="1" w:unhideWhenUsed="1"/>
-    <w:lsdException w:name="Table Columns 3" w:semiHidden="1" w:unhideWhenUsed="1"/>
-    <w:lsdException w:name="Table Columns 4" w:semiHidden="1" w:unhideWhenUsed="1"/>
-    <w:lsdException w:name="Table Columns 5" w:semiHidden="1" w:unhideWhenUsed="1"/>
-    <w:lsdException w:name="Table Grid 1" w:semiHidden="1" w:unhideWhenUsed="1"/>
-    <w:lsdException w:name="Table Grid 2" w:semiHidden="1" w:unhideWhenUsed="1"/>
-    <w:lsdException w:name="Table Grid 3" w:semiHidden="1" w:unhideWhenUsed="1"/>
-    <w:lsdException w:name="Table Grid 4" w:semiHidden="1" w:unhideWhenUsed="1"/>
-    <w:lsdException w:name="Table Grid 5" w:semiHidden="1" w:unhideWhenUsed="1"/>
-    <w:lsdException w:name="Table Grid 6" w:semiHidden="1" w:unhideWhenUsed="1"/>
-    <w:lsdException w:name="Table Grid 7" w:semiHidden="1" w:unhideWhenUsed="1"/>
-    <w:lsdException w:name="Table Grid 8" w:semiHidden="1" w:unhideWhenUsed="1"/>
-    <w:lsdException w:name="Table List 1" w:semiHidden="1" w:unhideWhenUsed="1"/>
-    <w:lsdException w:name="Table List 2" w:semiHidden="1" w:unhideWhenUsed="1"/>
-    <w:lsdException w:name="Table List 3" w:semiHidden="1" w:unhideWhenUsed="1"/>
-    <w:lsdException w:name="Table List 4" w:semiHidden="1" w:unhideWhenUsed="1"/>
-    <w:lsdException w:name="Table List 5" w:semiHidden="1" w:unhideWhenUsed="1"/>
-    <w:lsdException w:name="Table List 6" w:semiHidden="1" w:unhideWhenUsed="1"/>
-    <w:lsdException w:name="Table List 7" w:semiHidden="1" w:unhideWhenUsed="1"/>
-    <w:lsdException w:name="Table List 8" w:semiHidden="1" w:unhideWhenUsed="1"/>
-    <w:lsdException w:name="Table 3D effects 1" w:semiHidden="1" w:unhideWhenUsed="1"/>
-    <w:lsdException w:name="Table 3D effects 2" w:semiHidden="1" w:unhideWhenUsed="1"/>
-    <w:lsdException w:name="Table 3D effects 3" w:semiHidden="1" w:unhideWhenUsed="1"/>
-    <w:lsdException w:name="Table Contemporary" w:semiHidden="1" w:unhideWhenUsed="1"/>
-    <w:lsdException w:name="Table Elegant" w:semiHidden="1" w:unhideWhenUsed="1"/>
-    <w:lsdException w:name="Table Professional" w:semiHidden="1" w:unhideWhenUsed="1"/>
-    <w:lsdException w:name="Table Subtle 1" w:semiHidden="1" w:unhideWhenUsed="1"/>
-    <w:lsdException w:name="Table Subtle 2" w:semiHidden="1" w:unhideWhenUsed="1"/>
-    <w:lsdException w:name="Table Web 1" w:semiHidden="1" w:unhideWhenUsed="1"/>
-    <w:lsdException w:name="Table Web 2" w:semiHidden="1" w:unhideWhenUsed="1"/>
-    <w:lsdException w:name="Table Web 3" w:semiHidden="1" w:unhideWhenUsed="1"/>
-    <w:lsdException w:name="Balloon Text" w:semiHidden="1" w:unhideWhenUsed="1"/>
-    <w:lsdException w:name="Table Grid" w:uiPriority="39"/>
-    <w:lsdException w:name="Table Theme" w:semiHidden="1" w:unhideWhenUsed="1"/>
-    <w:lsdException w:name="Note Level 1" w:semiHidden="1" w:unhideWhenUsed="1"/>
-    <w:lsdException w:name="Note Level 2" w:semiHidden="1" w:unhideWhenUsed="1"/>
-    <w:lsdException w:name="Note Level 3" w:semiHidden="1" w:unhideWhenUsed="1"/>
-    <w:lsdException w:name="Note Level 4" w:semiHidden="1" w:unhideWhenUsed="1"/>
-    <w:lsdException w:name="Note Level 5" w:semiHidden="1" w:unhideWhenUsed="1"/>
-    <w:lsdException w:name="Note Level 6" w:semiHidden="1" w:unhideWhenUsed="1"/>
-    <w:lsdException w:name="Note Level 7" w:semiHidden="1" w:unhideWhenUsed="1"/>
-    <w:lsdException w:name="Note Level 8" w:semiHidden="1" w:unhideWhenUsed="1"/>
-    <w:lsdException w:name="Note Level 9" w:semiHidden="1" w:unhideWhenUsed="1"/>
-    <w:lsdException w:name="Placeholder Text" w:semiHidden="1"/>
-    <w:lsdException w:name="No Spacing" w:uiPriority="1" w:qFormat="1"/>
-    <w:lsdException w:name="Light Shading" w:uiPriority="60"/>
-    <w:lsdException w:name="Light List" w:uiPriority="61"/>
-    <w:lsdException w:name="Light Grid" w:uiPriority="62"/>
-    <w:lsdException w:name="Medium Shading 1" w:uiPriority="63"/>
-    <w:lsdException w:name="Medium Shading 2" w:uiPriority="64"/>
-    <w:lsdException w:name="Medium List 1" w:uiPriority="65"/>
-    <w:lsdException w:name="Medium List 2" w:uiPriority="66"/>
-    <w:lsdException w:name="Medium Grid 1" w:uiPriority="67"/>
-    <w:lsdException w:name="Medium Grid 2" w:uiPriority="68"/>
-    <w:lsdException w:name="Medium Grid 3" w:uiPriority="69"/>
-    <w:lsdException w:name="Dark List" w:uiPriority="70"/>
-    <w:lsdException w:name="Colorful Shading" w:uiPriority="71"/>
-    <w:lsdException w:name="Colorful List" w:uiPriority="72"/>
-    <w:lsdException w:name="Colorful Grid" w:uiPriority="73"/>
-    <w:lsdException w:name="Light Shading Accent 1" w:uiPriority="60"/>
-    <w:lsdException w:name="Light List Accent 1" w:uiPriority="61"/>
-    <w:lsdException w:name="Light Grid Accent 1" w:uiPriority="62"/>
-    <w:lsdException w:name="Medium Shading 1 Accent 1" w:uiPriority="63"/>
-    <w:lsdException w:name="Medium Shading 2 Accent 1" w:uiPriority="64"/>
-    <w:lsdException w:name="Medium List 1 Accent 1" w:uiPriority="65"/>
-    <w:lsdException w:name="Revision" w:semiHidden="1"/>
-    <w:lsdException w:name="List Paragraph" w:uiPriority="34" w:qFormat="1"/>
-    <w:lsdException w:name="Quote" w:uiPriority="29" w:qFormat="1"/>
-    <w:lsdException w:name="Intense Quote" w:uiPriority="30" w:qFormat="1"/>
-    <w:lsdException w:name="Medium List 2 Accent 1" w:uiPriority="66"/>
-    <w:lsdException w:name="Medium Grid 1 Accent 1" w:uiPriority="67"/>
-    <w:lsdException w:name="Medium Grid 2 Accent 1" w:uiPriority="68"/>
-    <w:lsdException w:name="Medium Grid 3 Accent 1" w:uiPriority="69"/>
-    <w:lsdException w:name="Dark List Accent 1" w:uiPriority="70"/>
-    <w:lsdException w:name="Colorful Shading Accent 1" w:uiPriority="71"/>
-    <w:lsdException w:name="Colorful List Accent 1" w:uiPriority="72"/>
-    <w:lsdException w:name="Colorful Grid Accent 1" w:uiPriority="73"/>
-    <w:lsdException w:name="Light Shading Accent 2" w:uiPriority="60"/>
-    <w:lsdException w:name="Light List Accent 2" w:uiPriority="61"/>
-    <w:lsdException w:name="Light Grid Accent 2" w:uiPriority="62"/>
-    <w:lsdException w:name="Medium Shading 1 Accent 2" w:uiPriority="63"/>
-    <w:lsdException w:name="Medium Shading 2 Accent 2" w:uiPriority="64"/>
-    <w:lsdException w:name="Medium List 1 Accent 2" w:uiPriority="65"/>
-    <w:lsdException w:name="Medium List 2 Accent 2" w:uiPriority="66"/>
-    <w:lsdException w:name="Medium Grid 1 Accent 2" w:uiPriority="67"/>
-    <w:lsdException w:name="Medium Grid 2 Accent 2" w:uiPriority="68"/>
-    <w:lsdException w:name="Medium Grid 3 Accent 2" w:uiPriority="69"/>
-    <w:lsdException w:name="Dark List Accent 2" w:uiPriority="70"/>
-    <w:lsdException w:name="Colorful Shading Accent 2" w:uiPriority="71"/>
-    <w:lsdException w:name="Colorful List Accent 2" w:uiPriority="72"/>
-    <w:lsdException w:name="Colorful Grid Accent 2" w:uiPriority="73"/>
-    <w:lsdException w:name="Light Shading Accent 3" w:uiPriority="60"/>
-    <w:lsdException w:name="Light List Accent 3" w:uiPriority="61"/>
-    <w:lsdException w:name="Light Grid Accent 3" w:uiPriority="62"/>
-    <w:lsdException w:name="Medium Shading 1 Accent 3" w:uiPriority="63"/>
-    <w:lsdException w:name="Medium Shading 2 Accent 3" w:uiPriority="64"/>
-    <w:lsdException w:name="Medium List 1 Accent 3" w:uiPriority="65"/>
-    <w:lsdException w:name="Medium List 2 Accent 3" w:uiPriority="66"/>
-    <w:lsdException w:name="Medium Grid 1 Accent 3" w:uiPriority="67"/>
-    <w:lsdException w:name="Medium Grid 2 Accent 3" w:uiPriority="68"/>
-    <w:lsdException w:name="Medium Grid 3 Accent 3" w:uiPriority="69"/>
-    <w:lsdException w:name="Dark List Accent 3" w:uiPriority="70"/>
-    <w:lsdException w:name="Colorful Shading Accent 3" w:uiPriority="71"/>
-    <w:lsdException w:name="Colorful List Accent 3" w:uiPriority="72"/>
-    <w:lsdException w:name="Colorful Grid Accent 3" w:uiPriority="73"/>
-    <w:lsdException w:name="Light Shading Accent 4" w:uiPriority="60"/>
-    <w:lsdException w:name="Light List Accent 4" w:uiPriority="61"/>
-    <w:lsdException w:name="Light Grid Accent 4" w:uiPriority="62"/>
-    <w:lsdException w:name="Medium Shading 1 Accent 4" w:uiPriority="63"/>
-    <w:lsdException w:name="Medium Shading 2 Accent 4" w:uiPriority="64"/>
-    <w:lsdException w:name="Medium List 1 Accent 4" w:uiPriority="65"/>
-    <w:lsdException w:name="Medium List 2 Accent 4" w:uiPriority="66"/>
-    <w:lsdException w:name="Medium Grid 1 Accent 4" w:uiPriority="67"/>
-    <w:lsdException w:name="Medium Grid 2 Accent 4" w:uiPriority="68"/>
-    <w:lsdException w:name="Medium Grid 3 Accent 4" w:uiPriority="69"/>
-    <w:lsdException w:name="Dark List Accent 4" w:uiPriority="70"/>
-    <w:lsdException w:name="Colorful Shading Accent 4" w:uiPriority="71"/>
-    <w:lsdException w:name="Colorful List Accent 4" w:uiPriority="72"/>
-    <w:lsdException w:name="Colorful Grid Accent 4" w:uiPriority="73"/>
-    <w:lsdException w:name="Light Shading Accent 5" w:uiPriority="60"/>
-    <w:lsdException w:name="Light List Accent 5" w:uiPriority="61"/>
-    <w:lsdException w:name="Light Grid Accent 5" w:uiPriority="62"/>
-    <w:lsdException w:name="Medium Shading 1 Accent 5" w:uiPriority="63"/>
-    <w:lsdException w:name="Medium Shading 2 Accent 5" w:uiPriority="64"/>
-    <w:lsdException w:name="Medium List 1 Accent 5" w:uiPriority="65"/>
-    <w:lsdException w:name="Medium List 2 Accent 5" w:uiPriority="66"/>
-    <w:lsdException w:name="Medium Grid 1 Accent 5" w:uiPriority="67"/>
-    <w:lsdException w:name="Medium Grid 2 Accent 5" w:uiPriority="68"/>
-    <w:lsdException w:name="Medium Grid 3 Accent 5" w:uiPriority="69"/>
-    <w:lsdException w:name="Dark List Accent 5" w:uiPriority="70"/>
-    <w:lsdException w:name="Colorful Shading Accent 5" w:uiPriority="71"/>
-    <w:lsdException w:name="Colorful List Accent 5" w:uiPriority="72"/>
-    <w:lsdException w:name="Colorful Grid Accent 5" w:uiPriority="73"/>
-    <w:lsdException w:name="Light Shading Accent 6" w:uiPriority="60"/>
-    <w:lsdException w:name="Light List Accent 6" w:uiPriority="61"/>
-    <w:lsdException w:name="Light Grid Accent 6" w:uiPriority="62"/>
-    <w:lsdException w:name="Medium Shading 1 Accent 6" w:uiPriority="63"/>
-    <w:lsdException w:name="Medium Shading 2 Accent 6" w:uiPriority="64"/>
-    <w:lsdException w:name="Medium List 1 Accent 6" w:uiPriority="65"/>
-    <w:lsdException w:name="Medium List 2 Accent 6" w:uiPriority="66"/>
-    <w:lsdException w:name="Medium Grid 1 Accent 6" w:uiPriority="67"/>
-    <w:lsdException w:name="Medium Grid 2 Accent 6" w:uiPriority="68"/>
-    <w:lsdException w:name="Medium Grid 3 Accent 6" w:uiPriority="69"/>
-    <w:lsdException w:name="Dark List Accent 6" w:uiPriority="70"/>
-    <w:lsdException w:name="Colorful Shading Accent 6" w:uiPriority="71"/>
-    <w:lsdException w:name="Colorful List Accent 6" w:uiPriority="72"/>
-    <w:lsdException w:name="Colorful Grid Accent 6" w:uiPriority="73"/>
-    <w:lsdException w:name="Subtle Emphasis" w:uiPriority="19" w:qFormat="1"/>
-    <w:lsdException w:name="Intense Emphasis" w:uiPriority="21" w:qFormat="1"/>
-    <w:lsdException w:name="Subtle Reference" w:uiPriority="31" w:qFormat="1"/>
-    <w:lsdException w:name="Intense Reference" w:uiPriority="32" w:qFormat="1"/>
-    <w:lsdException w:name="Book Title" w:uiPriority="33" w:qFormat="1"/>
-    <w:lsdException w:name="Bibliography" w:semiHidden="1" w:uiPriority="37" w:unhideWhenUsed="1"/>
-    <w:lsdException w:name="TOC Heading" w:semiHidden="1" w:uiPriority="39" w:unhideWhenUsed="1" w:qFormat="1"/>
-    <w:lsdException w:name="Plain Table 1" w:uiPriority="41"/>
-    <w:lsdException w:name="Plain Table 2" w:uiPriority="42"/>
-    <w:lsdException w:name="Plain Table 3" w:uiPriority="43"/>
-    <w:lsdException w:name="Plain Table 4" w:uiPriority="44"/>
-    <w:lsdException w:name="Plain Table 5" w:uiPriority="45"/>
-    <w:lsdException w:name="Grid Table Light" w:uiPriority="40"/>
-    <w:lsdException w:name="Grid Table 1 Light" w:uiPriority="46"/>
-    <w:lsdException w:name="Grid Table 2" w:uiPriority="47"/>
-    <w:lsdException w:name="Grid Table 3" w:uiPriority="48"/>
-    <w:lsdException w:name="Grid Table 4" w:uiPriority="49"/>
-    <w:lsdException w:name="Grid Table 5 Dark" w:uiPriority="50"/>
-    <w:lsdException w:name="Grid Table 6 Colorful" w:uiPriority="51"/>
-    <w:lsdException w:name="Grid Table 7 Colorful" w:uiPriority="52"/>
-    <w:lsdException w:name="Grid Table 1 Light Accent 1" w:uiPriority="46"/>
-    <w:lsdException w:name="Grid Table 2 Accent 1" w:uiPriority="47"/>
-    <w:lsdException w:name="Grid Table 3 Accent 1" w:uiPriority="48"/>
-    <w:lsdException w:name="Grid Table 4 Accent 1" w:uiPriority="49"/>
-    <w:lsdException w:name="Grid Table 5 Dark Accent 1" w:uiPriority="50"/>
-    <w:lsdException w:name="Grid Table 6 Colorful Accent 1" w:uiPriority="51"/>
-    <w:lsdException w:name="Grid Table 7 Colorful Accent 1" w:uiPriority="52"/>
-    <w:lsdException w:name="Grid Table 1 Light Accent 2" w:uiPriority="46"/>
-    <w:lsdException w:name="Grid Table 2 Accent 2" w:uiPriority="47"/>
-    <w:lsdException w:name="Grid Table 3 Accent 2" w:uiPriority="48"/>
-    <w:lsdException w:name="Grid Table 4 Accent 2" w:uiPriority="49"/>
-    <w:lsdException w:name="Grid Table 5 Dark Accent 2" w:uiPriority="50"/>
-    <w:lsdException w:name="Grid Table 6 Colorful Accent 2" w:uiPriority="51"/>
-    <w:lsdException w:name="Grid Table 7 Colorful Accent 2" w:uiPriority="52"/>
-    <w:lsdException w:name="Grid Table 1 Light Accent 3" w:uiPriority="46"/>
-    <w:lsdException w:name="Grid Table 2 Accent 3" w:uiPriority="47"/>
-    <w:lsdException w:name="Grid Table 3 Accent 3" w:uiPriority="48"/>
-    <w:lsdException w:name="Grid Table 4 Accent 3" w:uiPriority="49"/>
-    <w:lsdException w:name="Grid Table 5 Dark Accent 3" w:uiPriority="50"/>
-    <w:lsdException w:name="Grid Table 6 Colorful Accent 3" w:uiPriority="51"/>
-    <w:lsdException w:name="Grid Table 7 Colorful Accent 3" w:uiPriority="52"/>
-    <w:lsdException w:name="Grid Table 1 Light Accent 4" w:uiPriority="46"/>
-    <w:lsdException w:name="Grid Table 2 Accent 4" w:uiPriority="47"/>
-    <w:lsdException w:name="Grid Table 3 Accent 4" w:uiPriority="48"/>
-    <w:lsdException w:name="Grid Table 4 Accent 4" w:uiPriority="49"/>
-    <w:lsdException w:name="Grid Table 5 Dark Accent 4" w:uiPriority="50"/>
-    <w:lsdException w:name="Grid Table 6 Colorful Accent 4" w:uiPriority="51"/>
-    <w:lsdException w:name="Grid Table 7 Colorful Accent 4" w:uiPriority="52"/>
-    <w:lsdException w:name="Grid Table 1 Light Accent 5" w:uiPriority="46"/>
-    <w:lsdException w:name="Grid Table 2 Accent 5" w:uiPriority="47"/>
-    <w:lsdException w:name="Grid Table 3 Accent 5" w:uiPriority="48"/>
-    <w:lsdException w:name="Grid Table 4 Accent 5" w:uiPriority="49"/>
-    <w:lsdException w:name="Grid Table 5 Dark Accent 5" w:uiPriority="50"/>
-    <w:lsdException w:name="Grid Table 6 Colorful Accent 5" w:uiPriority="51"/>
-    <w:lsdException w:name="Grid Table 7 Colorful Accent 5" w:uiPriority="52"/>
-    <w:lsdException w:name="Grid Table 1 Light Accent 6" w:uiPriority="46"/>
-    <w:lsdException w:name="Grid Table 2 Accent 6" w:uiPriority="47"/>
-    <w:lsdException w:name="Grid Table 3 Accent 6" w:uiPriority="48"/>
-    <w:lsdException w:name="Grid Table 4 Accent 6" w:uiPriority="49"/>
-    <w:lsdException w:name="Grid Table 5 Dark Accent 6" w:uiPriority="50"/>
-    <w:lsdException w:name="Grid Table 6 Colorful Accent 6" w:uiPriority="51"/>
-    <w:lsdException w:name="Grid Table 7 Colorful Accent 6" w:uiPriority="52"/>
-    <w:lsdException w:name="List Table 1 Light" w:uiPriority="46"/>
-    <w:lsdException w:name="List Table 2" w:uiPriority="47"/>
-    <w:lsdException w:name="List Table 3" w:uiPriority="48"/>
-    <w:lsdException w:name="List Table 4" w:uiPriority="49"/>
-    <w:lsdException w:name="List Table 5 Dark" w:uiPriority="50"/>
-    <w:lsdException w:name="List Table 6 Colorful" w:uiPriority="51"/>
-    <w:lsdException w:name="List Table 7 Colorful" w:uiPriority="52"/>
-    <w:lsdException w:name="List Table 1 Light Accent 1" w:uiPriority="46"/>
-    <w:lsdException w:name="List Table 2 Accent 1" w:uiPriority="47"/>
-    <w:lsdException w:name="List Table 3 Accent 1" w:uiPriority="48"/>
-    <w:lsdException w:name="List Table 4 Accent 1" w:uiPriority="49"/>
-    <w:lsdException w:name="List Table 5 Dark Accent 1" w:uiPriority="50"/>
-    <w:lsdException w:name="List Table 6 Colorful Accent 1" w:uiPriority="51"/>
-    <w:lsdException w:name="List Table 7 Colorful Accent 1" w:uiPriority="52"/>
-    <w:lsdException w:name="List Table 1 Light Accent 2" w:uiPriority="46"/>
-    <w:lsdException w:name="List Table 2 Accent 2" w:uiPriority="47"/>
-    <w:lsdException w:name="List Table 3 Accent 2" w:uiPriority="48"/>
-    <w:lsdException w:name="List Table 4 Accent 2" w:uiPriority="49"/>
-    <w:lsdException w:name="List Table 5 Dark Accent 2" w:uiPriority="50"/>
-    <w:lsdException w:name="List Table 6 Colorful Accent 2" w:uiPriority="51"/>
-    <w:lsdException w:name="List Table 7 Colorful Accent 2" w:uiPriority="52"/>
-    <w:lsdException w:name="List Table 1 Light Accent 3" w:uiPriority="46"/>
-    <w:lsdException w:name="List Table 2 Accent 3" w:uiPriority="47"/>
-    <w:lsdException w:name="List Table 3 Accent 3" w:uiPriority="48"/>
-    <w:lsdException w:name="List Table 4 Accent 3" w:uiPriority="49"/>
-    <w:lsdException w:name="List Table 5 Dark Accent 3" w:uiPriority="50"/>
-    <w:lsdException w:name="List Table 6 Colorful Accent 3" w:uiPriority="51"/>
-    <w:lsdException w:name="List Table 7 Colorful Accent 3" w:uiPriority="52"/>
-    <w:lsdException w:name="List Table 1 Light Accent 4" w:uiPriority="46"/>
-    <w:lsdException w:name="List Table 2 Accent 4" w:uiPriority="47"/>
-    <w:lsdException w:name="List Table 3 Accent 4" w:uiPriority="48"/>
-    <w:lsdException w:name="List Table 4 Accent 4" w:uiPriority="49"/>
-    <w:lsdException w:name="List Table 5 Dark Accent 4" w:uiPriority="50"/>
-    <w:lsdException w:name="List Table 6 Colorful Accent 4" w:uiPriority="51"/>
-    <w:lsdException w:name="List Table 7 Colorful Accent 4" w:uiPriority="52"/>
-    <w:lsdException w:name="List Table 1 Light Accent 5" w:uiPriority="46"/>
-    <w:lsdException w:name="List Table 2 Accent 5" w:uiPriority="47"/>
-    <w:lsdException w:name="List Table 3 Accent 5" w:uiPriority="48"/>
-    <w:lsdException w:name="List Table 4 Accent 5" w:uiPriority="49"/>
-    <w:lsdException w:name="List Table 5 Dark Accent 5" w:uiPriority="50"/>
-    <w:lsdException w:name="List Table 6 Colorful Accent 5" w:uiPriority="51"/>
-    <w:lsdException w:name="List Table 7 Colorful Accent 5" w:uiPriority="52"/>
-    <w:lsdException w:name="List Table 1 Light Accent 6" w:uiPriority="46"/>
-    <w:lsdException w:name="List Table 2 Accent 6" w:uiPriority="47"/>
-    <w:lsdException w:name="List Table 3 Accent 6" w:uiPriority="48"/>
-    <w:lsdException w:name="List Table 4 Accent 6" w:uiPriority="49"/>
-    <w:lsdException w:name="List Table 5 Dark Accent 6" w:uiPriority="50"/>
-    <w:lsdException w:name="List Table 6 Colorful Accent 6" w:uiPriority="51"/>
-    <w:lsdException w:name="List Table 7 Colorful Accent 6" w:uiPriority="52"/>
+  <w:latentStyles w:defLockedState="0" w:defUIPriority="99" w:defSemiHidden="1" w:defUnhideWhenUsed="1" w:defQFormat="0" w:count="267">
+    <w:lsdException w:name="Normal" w:semiHidden="0" w:uiPriority="0" w:unhideWhenUsed="0" w:qFormat="1"/>
+    <w:lsdException w:name="heading 1" w:semiHidden="0" w:uiPriority="9" w:unhideWhenUsed="0" w:qFormat="1"/>
+    <w:lsdException w:name="heading 2" w:uiPriority="9" w:qFormat="1"/>
+    <w:lsdException w:name="heading 3" w:uiPriority="9" w:qFormat="1"/>
+    <w:lsdException w:name="heading 4" w:uiPriority="9" w:qFormat="1"/>
+    <w:lsdException w:name="heading 5" w:uiPriority="9" w:qFormat="1"/>
+    <w:lsdException w:name="heading 6" w:uiPriority="9" w:qFormat="1"/>
+    <w:lsdException w:name="heading 7" w:uiPriority="9" w:qFormat="1"/>
+    <w:lsdException w:name="heading 8" w:uiPriority="9" w:qFormat="1"/>
+    <w:lsdException w:name="heading 9" w:uiPriority="9" w:qFormat="1"/>
+    <w:lsdException w:name="toc 1" w:uiPriority="39"/>
+    <w:lsdException w:name="toc 2" w:uiPriority="39"/>
+    <w:lsdException w:name="toc 3" w:uiPriority="39"/>
+    <w:lsdException w:name="toc 4" w:uiPriority="39"/>
+    <w:lsdException w:name="toc 5" w:uiPriority="39"/>
+    <w:lsdException w:name="toc 6" w:uiPriority="39"/>
+    <w:lsdException w:name="toc 7" w:uiPriority="39"/>
+    <w:lsdException w:name="toc 8" w:uiPriority="39"/>
+    <w:lsdException w:name="toc 9" w:uiPriority="39"/>
+    <w:lsdException w:name="caption" w:uiPriority="35" w:qFormat="1"/>
+    <w:lsdException w:name="Title" w:semiHidden="0" w:uiPriority="10" w:unhideWhenUsed="0" w:qFormat="1"/>
+    <w:lsdException w:name="Default Paragraph Font" w:uiPriority="1"/>
+    <w:lsdException w:name="Subtitle" w:semiHidden="0" w:uiPriority="11" w:unhideWhenUsed="0" w:qFormat="1"/>
+    <w:lsdException w:name="Strong" w:semiHidden="0" w:uiPriority="22" w:unhideWhenUsed="0" w:qFormat="1"/>
+    <w:lsdException w:name="Emphasis" w:semiHidden="0" w:uiPriority="20" w:unhideWhenUsed="0" w:qFormat="1"/>
+    <w:lsdException w:name="Table Grid" w:semiHidden="0" w:uiPriority="39" w:unhideWhenUsed="0"/>
+    <w:lsdException w:name="Placeholder Text" w:unhideWhenUsed="0"/>
+    <w:lsdException w:name="No Spacing" w:semiHidden="0" w:uiPriority="1" w:unhideWhenUsed="0" w:qFormat="1"/>
+    <w:lsdException w:name="Light Shading" w:semiHidden="0" w:uiPriority="60" w:unhideWhenUsed="0"/>
+    <w:lsdException w:name="Light List" w:semiHidden="0" w:uiPriority="61" w:unhideWhenUsed="0"/>
+    <w:lsdException w:name="Light Grid" w:semiHidden="0" w:uiPriority="62" w:unhideWhenUsed="0"/>
+    <w:lsdException w:name="Medium Shading 1" w:semiHidden="0" w:uiPriority="63" w:unhideWhenUsed="0"/>
+    <w:lsdException w:name="Medium Shading 2" w:semiHidden="0" w:uiPriority="64" w:unhideWhenUsed="0"/>
+    <w:lsdException w:name="Medium List 1" w:semiHidden="0" w:uiPriority="65" w:unhideWhenUsed="0"/>
+    <w:lsdException w:name="Medium List 2" w:semiHidden="0" w:uiPriority="66" w:unhideWhenUsed="0"/>
+    <w:lsdException w:name="Medium Grid 1" w:semiHidden="0" w:uiPriority="67" w:unhideWhenUsed="0"/>
+    <w:lsdException w:name="Medium Grid 2" w:semiHidden="0" w:uiPriority="68" w:unhideWhenUsed="0"/>
+    <w:lsdException w:name="Medium Grid 3" w:semiHidden="0" w:uiPriority="69" w:unhideWhenUsed="0"/>
+    <w:lsdException w:name="Dark List" w:semiHidden="0" w:uiPriority="70" w:unhideWhenUsed="0"/>
+    <w:lsdException w:name="Colorful Shading" w:semiHidden="0" w:uiPriority="71" w:unhideWhenUsed="0"/>
+    <w:lsdException w:name="Colorful List" w:semiHidden="0" w:uiPriority="72" w:unhideWhenUsed="0"/>
+    <w:lsdException w:name="Colorful Grid" w:semiHidden="0" w:uiPriority="73" w:unhideWhenUsed="0"/>
+    <w:lsdException w:name="Light Shading Accent 1" w:semiHidden="0" w:uiPriority="60" w:unhideWhenUsed="0"/>
+    <w:lsdException w:name="Light List Accent 1" w:semiHidden="0" w:uiPriority="61" w:unhideWhenUsed="0"/>
+    <w:lsdException w:name="Light Grid Accent 1" w:semiHidden="0" w:uiPriority="62" w:unhideWhenUsed="0"/>
+    <w:lsdException w:name="Medium Shading 1 Accent 1" w:semiHidden="0" w:uiPriority="63" w:unhideWhenUsed="0"/>
+    <w:lsdException w:name="Medium Shading 2 Accent 1" w:semiHidden="0" w:uiPriority="64" w:unhideWhenUsed="0"/>
+    <w:lsdException w:name="Medium List 1 Accent 1" w:semiHidden="0" w:uiPriority="65" w:unhideWhenUsed="0"/>
+    <w:lsdException w:name="Revision" w:unhideWhenUsed="0"/>
+    <w:lsdException w:name="List Paragraph" w:semiHidden="0" w:uiPriority="34" w:unhideWhenUsed="0" w:qFormat="1"/>
+    <w:lsdException w:name="Quote" w:semiHidden="0" w:uiPriority="29" w:unhideWhenUsed="0" w:qFormat="1"/>
+    <w:lsdException w:name="Intense Quote" w:semiHidden="0" w:uiPriority="30" w:unhideWhenUsed="0" w:qFormat="1"/>
+    <w:lsdException w:name="Medium List 2 Accent 1" w:semiHidden="0" w:uiPriority="66" w:unhideWhenUsed="0"/>
+    <w:lsdException w:name="Medium Grid 1 Accent 1" w:semiHidden="0" w:uiPriority="67" w:unhideWhenUsed="0"/>
+    <w:lsdException w:name="Medium Grid 2 Accent 1" w:semiHidden="0" w:uiPriority="68" w:unhideWhenUsed="0"/>
+    <w:lsdException w:name="Medium Grid 3 Accent 1" w:semiHidden="0" w:uiPriority="69" w:unhideWhenUsed="0"/>
+    <w:lsdException w:name="Dark List Accent 1" w:semiHidden="0" w:uiPriority="70" w:unhideWhenUsed="0"/>
+    <w:lsdException w:name="Colorful Shading Accent 1" w:semiHidden="0" w:uiPriority="71" w:unhideWhenUsed="0"/>
+    <w:lsdException w:name="Colorful List Accent 1" w:semiHidden="0" w:uiPriority="72" w:unhideWhenUsed="0"/>
+    <w:lsdException w:name="Colorful Grid Accent 1" w:semiHidden="0" w:uiPriority="73" w:unhideWhenUsed="0"/>
+    <w:lsdException w:name="Light Shading Accent 2" w:semiHidden="0" w:uiPriority="60" w:unhideWhenUsed="0"/>
+    <w:lsdException w:name="Light List Accent 2" w:semiHidden="0" w:uiPriority="61" w:unhideWhenUsed="0"/>
+    <w:lsdException w:name="Light Grid Accent 2" w:semiHidden="0" w:uiPriority="62" w:unhideWhenUsed="0"/>
+    <w:lsdException w:name="Medium Shading 1 Accent 2" w:semiHidden="0" w:uiPriority="63" w:unhideWhenUsed="0"/>
+    <w:lsdException w:name="Medium Shading 2 Accent 2" w:semiHidden="0" w:uiPriority="64" w:unhideWhenUsed="0"/>
+    <w:lsdException w:name="Medium List 1 Accent 2" w:semiHidden="0" w:uiPriority="65" w:unhideWhenUsed="0"/>
+    <w:lsdException w:name="Medium List 2 Accent 2" w:semiHidden="0" w:uiPriority="66" w:unhideWhenUsed="0"/>
+    <w:lsdException w:name="Medium Grid 1 Accent 2" w:semiHidden="0" w:uiPriority="67" w:unhideWhenUsed="0"/>
+    <w:lsdException w:name="Medium Grid 2 Accent 2" w:semiHidden="0" w:uiPriority="68" w:unhideWhenUsed="0"/>
+    <w:lsdException w:name="Medium Grid 3 Accent 2" w:semiHidden="0" w:uiPriority="69" w:unhideWhenUsed="0"/>
+    <w:lsdException w:name="Dark List Accent 2" w:semiHidden="0" w:uiPriority="70" w:unhideWhenUsed="0"/>
+    <w:lsdException w:name="Colorful Shading Accent 2" w:semiHidden="0" w:uiPriority="71" w:unhideWhenUsed="0"/>
+    <w:lsdException w:name="Colorful List Accent 2" w:semiHidden="0" w:uiPriority="72" w:unhideWhenUsed="0"/>
+    <w:lsdException w:name="Colorful Grid Accent 2" w:semiHidden="0" w:uiPriority="73" w:unhideWhenUsed="0"/>
+    <w:lsdException w:name="Light Shading Accent 3" w:semiHidden="0" w:uiPriority="60" w:unhideWhenUsed="0"/>
+    <w:lsdException w:name="Light List Accent 3" w:semiHidden="0" w:uiPriority="61" w:unhideWhenUsed="0"/>
+    <w:lsdException w:name="Light Grid Accent 3" w:semiHidden="0" w:uiPriority="62" w:unhideWhenUsed="0"/>
+    <w:lsdException w:name="Medium Shading 1 Accent 3" w:semiHidden="0" w:uiPriority="63" w:unhideWhenUsed="0"/>
+    <w:lsdException w:name="Medium Shading 2 Accent 3" w:semiHidden="0" w:uiPriority="64" w:unhideWhenUsed="0"/>
+    <w:lsdException w:name="Medium List 1 Accent 3" w:semiHidden="0" w:uiPriority="65" w:unhideWhenUsed="0"/>
+    <w:lsdException w:name="Medium List 2 Accent 3" w:semiHidden="0" w:uiPriority="66" w:unhideWhenUsed="0"/>
+    <w:lsdException w:name="Medium Grid 1 Accent 3" w:semiHidden="0" w:uiPriority="67" w:unhideWhenUsed="0"/>
+    <w:lsdException w:name="Medium Grid 2 Accent 3" w:semiHidden="0" w:uiPriority="68" w:unhideWhenUsed="0"/>
+    <w:lsdException w:name="Medium Grid 3 Accent 3" w:semiHidden="0" w:uiPriority="69" w:unhideWhenUsed="0"/>
+    <w:lsdException w:name="Dark List Accent 3" w:semiHidden="0" w:uiPriority="70" w:unhideWhenUsed="0"/>
+    <w:lsdException w:name="Colorful Shading Accent 3" w:semiHidden="0" w:uiPriority="71" w:unhideWhenUsed="0"/>
+    <w:lsdException w:name="Colorful List Accent 3" w:semiHidden="0" w:uiPriority="72" w:unhideWhenUsed="0"/>
+    <w:lsdException w:name="Colorful Grid Accent 3" w:semiHidden="0" w:uiPriority="73" w:unhideWhenUsed="0"/>
+    <w:lsdException w:name="Light Shading Accent 4" w:semiHidden="0" w:uiPriority="60" w:unhideWhenUsed="0"/>
+    <w:lsdException w:name="Light List Accent 4" w:semiHidden="0" w:uiPriority="61" w:unhideWhenUsed="0"/>
+    <w:lsdException w:name="Light Grid Accent 4" w:semiHidden="0" w:uiPriority="62" w:unhideWhenUsed="0"/>
+    <w:lsdException w:name="Medium Shading 1 Accent 4" w:semiHidden="0" w:uiPriority="63" w:unhideWhenUsed="0"/>
+    <w:lsdException w:name="Medium Shading 2 Accent 4" w:semiHidden="0" w:uiPriority="64" w:unhideWhenUsed="0"/>
+    <w:lsdException w:name="Medium List 1 Accent 4" w:semiHidden="0" w:uiPriority="65" w:unhideWhenUsed="0"/>
+    <w:lsdException w:name="Medium List 2 Accent 4" w:semiHidden="0" w:uiPriority="66" w:unhideWhenUsed="0"/>
+    <w:lsdException w:name="Medium Grid 1 Accent 4" w:semiHidden="0" w:uiPriority="67" w:unhideWhenUsed="0"/>
+    <w:lsdException w:name="Medium Grid 2 Accent 4" w:semiHidden="0" w:uiPriority="68" w:unhideWhenUsed="0"/>
+    <w:lsdException w:name="Medium Grid 3 Accent 4" w:semiHidden="0" w:uiPriority="69" w:unhideWhenUsed="0"/>
+    <w:lsdException w:name="Dark List Accent 4" w:semiHidden="0" w:uiPriority="70" w:unhideWhenUsed="0"/>
+    <w:lsdException w:name="Colorful Shading Accent 4" w:semiHidden="0" w:uiPriority="71" w:unhideWhenUsed="0"/>
+    <w:lsdException w:name="Colorful List Accent 4" w:semiHidden="0" w:uiPriority="72" w:unhideWhenUsed="0"/>
+    <w:lsdException w:name="Colorful Grid Accent 4" w:semiHidden="0" w:uiPriority="73" w:unhideWhenUsed="0"/>
+    <w:lsdException w:name="Light Shading Accent 5" w:semiHidden="0" w:uiPriority="60" w:unhideWhenUsed="0"/>
+    <w:lsdException w:name="Light List Accent 5" w:semiHidden="0" w:uiPriority="61" w:unhideWhenUsed="0"/>
+    <w:lsdException w:name="Light Grid Accent 5" w:semiHidden="0" w:uiPriority="62" w:unhideWhenUsed="0"/>
+    <w:lsdException w:name="Medium Shading 1 Accent 5" w:semiHidden="0" w:uiPriority="63" w:unhideWhenUsed="0"/>
+    <w:lsdException w:name="Medium Shading 2 Accent 5" w:semiHidden="0" w:uiPriority="64" w:unhideWhenUsed="0"/>
+    <w:lsdException w:name="Medium List 1 Accent 5" w:semiHidden="0" w:uiPriority="65" w:unhideWhenUsed="0"/>
+    <w:lsdException w:name="Medium List 2 Accent 5" w:semiHidden="0" w:uiPriority="66" w:unhideWhenUsed="0"/>
+    <w:lsdException w:name="Medium Grid 1 Accent 5" w:semiHidden="0" w:uiPriority="67" w:unhideWhenUsed="0"/>
+    <w:lsdException w:name="Medium Grid 2 Accent 5" w:semiHidden="0" w:uiPriority="68" w:unhideWhenUsed="0"/>
+    <w:lsdException w:name="Medium Grid 3 Accent 5" w:semiHidden="0" w:uiPriority="69" w:unhideWhenUsed="0"/>
+    <w:lsdException w:name="Dark List Accent 5" w:semiHidden="0" w:uiPriority="70" w:unhideWhenUsed="0"/>
+    <w:lsdException w:name="Colorful Shading Accent 5" w:semiHidden="0" w:uiPriority="71" w:unhideWhenUsed="0"/>
+    <w:lsdException w:name="Colorful List Accent 5" w:semiHidden="0" w:uiPriority="72" w:unhideWhenUsed="0"/>
+    <w:lsdException w:name="Colorful Grid Accent 5" w:semiHidden="0" w:uiPriority="73" w:unhideWhenUsed="0"/>
+    <w:lsdException w:name="Light Shading Accent 6" w:semiHidden="0" w:uiPriority="60" w:unhideWhenUsed="0"/>
+    <w:lsdException w:name="Light List Accent 6" w:semiHidden="0" w:uiPriority="61" w:unhideWhenUsed="0"/>
+    <w:lsdException w:name="Light Grid Accent 6" w:semiHidden="0" w:uiPriority="62" w:unhideWhenUsed="0"/>
+    <w:lsdException w:name="Medium Shading 1 Accent 6" w:semiHidden="0" w:uiPriority="63" w:unhideWhenUsed="0"/>
+    <w:lsdException w:name="Medium Shading 2 Accent 6" w:semiHidden="0" w:uiPriority="64" w:unhideWhenUsed="0"/>
+    <w:lsdException w:name="Medium List 1 Accent 6" w:semiHidden="0" w:uiPriority="65" w:unhideWhenUsed="0"/>
+    <w:lsdException w:name="Medium List 2 Accent 6" w:semiHidden="0" w:uiPriority="66" w:unhideWhenUsed="0"/>
+    <w:lsdException w:name="Medium Grid 1 Accent 6" w:semiHidden="0" w:uiPriority="67" w:unhideWhenUsed="0"/>
+    <w:lsdException w:name="Medium Grid 2 Accent 6" w:semiHidden="0" w:uiPriority="68" w:unhideWhenUsed="0"/>
+    <w:lsdException w:name="Medium Grid 3 Accent 6" w:semiHidden="0" w:uiPriority="69" w:unhideWhenUsed="0"/>
+    <w:lsdException w:name="Dark List Accent 6" w:semiHidden="0" w:uiPriority="70" w:unhideWhenUsed="0"/>
+    <w:lsdException w:name="Colorful Shading Accent 6" w:semiHidden="0" w:uiPriority="71" w:unhideWhenUsed="0"/>
+    <w:lsdException w:name="Colorful List Accent 6" w:semiHidden="0" w:uiPriority="72" w:unhideWhenUsed="0"/>
+    <w:lsdException w:name="Colorful Grid Accent 6" w:semiHidden="0" w:uiPriority="73" w:unhideWhenUsed="0"/>
+    <w:lsdException w:name="Subtle Emphasis" w:semiHidden="0" w:uiPriority="19" w:unhideWhenUsed="0" w:qFormat="1"/>
+    <w:lsdException w:name="Intense Emphasis" w:semiHidden="0" w:uiPriority="21" w:unhideWhenUsed="0" w:qFormat="1"/>
+    <w:lsdException w:name="Subtle Reference" w:semiHidden="0" w:uiPriority="31" w:unhideWhenUsed="0" w:qFormat="1"/>
+    <w:lsdException w:name="Intense Reference" w:semiHidden="0" w:uiPriority="32" w:unhideWhenUsed="0" w:qFormat="1"/>
+    <w:lsdException w:name="Book Title" w:semiHidden="0" w:uiPriority="33" w:unhideWhenUsed="0" w:qFormat="1"/>
+    <w:lsdException w:name="Bibliography" w:uiPriority="37"/>
+    <w:lsdException w:name="TOC Heading" w:uiPriority="39" w:qFormat="1"/>
   </w:latentStyles>
   <w:style w:type="paragraph" w:default="1" w:styleId="Standard">
     <w:name w:val="Normal"/>
@@ -2357,7 +3122,6 @@
     <w:next w:val="Standard"/>
     <w:autoRedefine/>
     <w:uiPriority w:val="39"/>
-    <w:semiHidden/>
     <w:unhideWhenUsed/>
     <w:rsid w:val="00860651"/>
     <w:rPr>
@@ -2511,7 +3275,7 @@
     <w:unhideWhenUsed/>
     <w:rsid w:val="00860651"/>
   </w:style>
-  <w:style w:type="character" w:styleId="Link">
+  <w:style w:type="character" w:styleId="Hyperlink">
     <w:name w:val="Hyperlink"/>
     <w:basedOn w:val="Absatz-Standardschriftart"/>
     <w:uiPriority w:val="99"/>
@@ -2592,6 +3356,662 @@
       <w:ind w:left="720"/>
       <w:contextualSpacing/>
     </w:pPr>
+  </w:style>
+  <w:style w:type="paragraph" w:styleId="Sprechblasentext">
+    <w:name w:val="Balloon Text"/>
+    <w:basedOn w:val="Standard"/>
+    <w:link w:val="SprechblasentextZchn"/>
+    <w:uiPriority w:val="99"/>
+    <w:semiHidden/>
+    <w:unhideWhenUsed/>
+    <w:rsid w:val="00074F00"/>
+    <w:rPr>
+      <w:rFonts w:ascii="Tahoma" w:hAnsi="Tahoma" w:cs="Tahoma"/>
+      <w:sz w:val="16"/>
+      <w:szCs w:val="16"/>
+    </w:rPr>
+  </w:style>
+  <w:style w:type="character" w:customStyle="1" w:styleId="SprechblasentextZchn">
+    <w:name w:val="Sprechblasentext Zchn"/>
+    <w:basedOn w:val="Absatz-Standardschriftart"/>
+    <w:link w:val="Sprechblasentext"/>
+    <w:uiPriority w:val="99"/>
+    <w:semiHidden/>
+    <w:rsid w:val="00074F00"/>
+    <w:rPr>
+      <w:rFonts w:ascii="Tahoma" w:hAnsi="Tahoma" w:cs="Tahoma"/>
+      <w:sz w:val="16"/>
+      <w:szCs w:val="16"/>
+    </w:rPr>
+  </w:style>
+  <w:style w:type="paragraph" w:styleId="KeinLeerraum">
+    <w:name w:val="No Spacing"/>
+    <w:uiPriority w:val="1"/>
+    <w:qFormat/>
+    <w:rsid w:val="00AE4194"/>
+  </w:style>
+</w:styles>
+</file>
+
+<file path=word/stylesWithEffects.xml><?xml version="1.0" encoding="utf-8"?>
+<w:styles xmlns:wpc="http://schemas.microsoft.com/office/word/2010/wordprocessingCanvas" xmlns:mc="http://schemas.openxmlformats.org/markup-compatibility/2006" xmlns:o="urn:schemas-microsoft-com:office:office" xmlns:r="http://schemas.openxmlformats.org/officeDocument/2006/relationships" xmlns:m="http://schemas.openxmlformats.org/officeDocument/2006/math" xmlns:v="urn:schemas-microsoft-com:vml" xmlns:wp14="http://schemas.microsoft.com/office/word/2010/wordprocessingDrawing" xmlns:wp="http://schemas.openxmlformats.org/drawingml/2006/wordprocessingDrawing" xmlns:w10="urn:schemas-microsoft-com:office:word" xmlns:w="http://schemas.openxmlformats.org/wordprocessingml/2006/main" xmlns:w14="http://schemas.microsoft.com/office/word/2010/wordml" xmlns:wpg="http://schemas.microsoft.com/office/word/2010/wordprocessingGroup" xmlns:wpi="http://schemas.microsoft.com/office/word/2010/wordprocessingInk" xmlns:wne="http://schemas.microsoft.com/office/word/2006/wordml" xmlns:wps="http://schemas.microsoft.com/office/word/2010/wordprocessingShape" mc:Ignorable="w14 wp14">
+  <w:docDefaults>
+    <w:rPrDefault>
+      <w:rPr>
+        <w:rFonts w:asciiTheme="minorHAnsi" w:eastAsiaTheme="minorHAnsi" w:hAnsiTheme="minorHAnsi" w:cstheme="minorBidi"/>
+        <w:sz w:val="24"/>
+        <w:szCs w:val="24"/>
+        <w:lang w:val="de-DE" w:eastAsia="en-US" w:bidi="ar-SA"/>
+      </w:rPr>
+    </w:rPrDefault>
+    <w:pPrDefault/>
+  </w:docDefaults>
+  <w:latentStyles w:defLockedState="0" w:defUIPriority="99" w:defSemiHidden="1" w:defUnhideWhenUsed="1" w:defQFormat="0" w:count="267">
+    <w:lsdException w:name="Normal" w:semiHidden="0" w:uiPriority="0" w:unhideWhenUsed="0" w:qFormat="1"/>
+    <w:lsdException w:name="heading 1" w:semiHidden="0" w:uiPriority="9" w:unhideWhenUsed="0" w:qFormat="1"/>
+    <w:lsdException w:name="heading 2" w:uiPriority="9" w:qFormat="1"/>
+    <w:lsdException w:name="heading 3" w:uiPriority="9" w:qFormat="1"/>
+    <w:lsdException w:name="heading 4" w:uiPriority="9" w:qFormat="1"/>
+    <w:lsdException w:name="heading 5" w:uiPriority="9" w:qFormat="1"/>
+    <w:lsdException w:name="heading 6" w:uiPriority="9" w:qFormat="1"/>
+    <w:lsdException w:name="heading 7" w:uiPriority="9" w:qFormat="1"/>
+    <w:lsdException w:name="heading 8" w:uiPriority="9" w:qFormat="1"/>
+    <w:lsdException w:name="heading 9" w:uiPriority="9" w:qFormat="1"/>
+    <w:lsdException w:name="toc 1" w:uiPriority="39"/>
+    <w:lsdException w:name="toc 2" w:uiPriority="39"/>
+    <w:lsdException w:name="toc 3" w:uiPriority="39"/>
+    <w:lsdException w:name="toc 4" w:uiPriority="39"/>
+    <w:lsdException w:name="toc 5" w:uiPriority="39"/>
+    <w:lsdException w:name="toc 6" w:uiPriority="39"/>
+    <w:lsdException w:name="toc 7" w:uiPriority="39"/>
+    <w:lsdException w:name="toc 8" w:uiPriority="39"/>
+    <w:lsdException w:name="toc 9" w:uiPriority="39"/>
+    <w:lsdException w:name="caption" w:uiPriority="35" w:qFormat="1"/>
+    <w:lsdException w:name="Title" w:semiHidden="0" w:uiPriority="10" w:unhideWhenUsed="0" w:qFormat="1"/>
+    <w:lsdException w:name="Default Paragraph Font" w:uiPriority="1"/>
+    <w:lsdException w:name="Subtitle" w:semiHidden="0" w:uiPriority="11" w:unhideWhenUsed="0" w:qFormat="1"/>
+    <w:lsdException w:name="Strong" w:semiHidden="0" w:uiPriority="22" w:unhideWhenUsed="0" w:qFormat="1"/>
+    <w:lsdException w:name="Emphasis" w:semiHidden="0" w:uiPriority="20" w:unhideWhenUsed="0" w:qFormat="1"/>
+    <w:lsdException w:name="Table Grid" w:semiHidden="0" w:uiPriority="39" w:unhideWhenUsed="0"/>
+    <w:lsdException w:name="Placeholder Text" w:unhideWhenUsed="0"/>
+    <w:lsdException w:name="No Spacing" w:semiHidden="0" w:uiPriority="1" w:unhideWhenUsed="0" w:qFormat="1"/>
+    <w:lsdException w:name="Light Shading" w:semiHidden="0" w:uiPriority="60" w:unhideWhenUsed="0"/>
+    <w:lsdException w:name="Light List" w:semiHidden="0" w:uiPriority="61" w:unhideWhenUsed="0"/>
+    <w:lsdException w:name="Light Grid" w:semiHidden="0" w:uiPriority="62" w:unhideWhenUsed="0"/>
+    <w:lsdException w:name="Medium Shading 1" w:semiHidden="0" w:uiPriority="63" w:unhideWhenUsed="0"/>
+    <w:lsdException w:name="Medium Shading 2" w:semiHidden="0" w:uiPriority="64" w:unhideWhenUsed="0"/>
+    <w:lsdException w:name="Medium List 1" w:semiHidden="0" w:uiPriority="65" w:unhideWhenUsed="0"/>
+    <w:lsdException w:name="Medium List 2" w:semiHidden="0" w:uiPriority="66" w:unhideWhenUsed="0"/>
+    <w:lsdException w:name="Medium Grid 1" w:semiHidden="0" w:uiPriority="67" w:unhideWhenUsed="0"/>
+    <w:lsdException w:name="Medium Grid 2" w:semiHidden="0" w:uiPriority="68" w:unhideWhenUsed="0"/>
+    <w:lsdException w:name="Medium Grid 3" w:semiHidden="0" w:uiPriority="69" w:unhideWhenUsed="0"/>
+    <w:lsdException w:name="Dark List" w:semiHidden="0" w:uiPriority="70" w:unhideWhenUsed="0"/>
+    <w:lsdException w:name="Colorful Shading" w:semiHidden="0" w:uiPriority="71" w:unhideWhenUsed="0"/>
+    <w:lsdException w:name="Colorful List" w:semiHidden="0" w:uiPriority="72" w:unhideWhenUsed="0"/>
+    <w:lsdException w:name="Colorful Grid" w:semiHidden="0" w:uiPriority="73" w:unhideWhenUsed="0"/>
+    <w:lsdException w:name="Light Shading Accent 1" w:semiHidden="0" w:uiPriority="60" w:unhideWhenUsed="0"/>
+    <w:lsdException w:name="Light List Accent 1" w:semiHidden="0" w:uiPriority="61" w:unhideWhenUsed="0"/>
+    <w:lsdException w:name="Light Grid Accent 1" w:semiHidden="0" w:uiPriority="62" w:unhideWhenUsed="0"/>
+    <w:lsdException w:name="Medium Shading 1 Accent 1" w:semiHidden="0" w:uiPriority="63" w:unhideWhenUsed="0"/>
+    <w:lsdException w:name="Medium Shading 2 Accent 1" w:semiHidden="0" w:uiPriority="64" w:unhideWhenUsed="0"/>
+    <w:lsdException w:name="Medium List 1 Accent 1" w:semiHidden="0" w:uiPriority="65" w:unhideWhenUsed="0"/>
+    <w:lsdException w:name="Revision" w:unhideWhenUsed="0"/>
+    <w:lsdException w:name="List Paragraph" w:semiHidden="0" w:uiPriority="34" w:unhideWhenUsed="0" w:qFormat="1"/>
+    <w:lsdException w:name="Quote" w:semiHidden="0" w:uiPriority="29" w:unhideWhenUsed="0" w:qFormat="1"/>
+    <w:lsdException w:name="Intense Quote" w:semiHidden="0" w:uiPriority="30" w:unhideWhenUsed="0" w:qFormat="1"/>
+    <w:lsdException w:name="Medium List 2 Accent 1" w:semiHidden="0" w:uiPriority="66" w:unhideWhenUsed="0"/>
+    <w:lsdException w:name="Medium Grid 1 Accent 1" w:semiHidden="0" w:uiPriority="67" w:unhideWhenUsed="0"/>
+    <w:lsdException w:name="Medium Grid 2 Accent 1" w:semiHidden="0" w:uiPriority="68" w:unhideWhenUsed="0"/>
+    <w:lsdException w:name="Medium Grid 3 Accent 1" w:semiHidden="0" w:uiPriority="69" w:unhideWhenUsed="0"/>
+    <w:lsdException w:name="Dark List Accent 1" w:semiHidden="0" w:uiPriority="70" w:unhideWhenUsed="0"/>
+    <w:lsdException w:name="Colorful Shading Accent 1" w:semiHidden="0" w:uiPriority="71" w:unhideWhenUsed="0"/>
+    <w:lsdException w:name="Colorful List Accent 1" w:semiHidden="0" w:uiPriority="72" w:unhideWhenUsed="0"/>
+    <w:lsdException w:name="Colorful Grid Accent 1" w:semiHidden="0" w:uiPriority="73" w:unhideWhenUsed="0"/>
+    <w:lsdException w:name="Light Shading Accent 2" w:semiHidden="0" w:uiPriority="60" w:unhideWhenUsed="0"/>
+    <w:lsdException w:name="Light List Accent 2" w:semiHidden="0" w:uiPriority="61" w:unhideWhenUsed="0"/>
+    <w:lsdException w:name="Light Grid Accent 2" w:semiHidden="0" w:uiPriority="62" w:unhideWhenUsed="0"/>
+    <w:lsdException w:name="Medium Shading 1 Accent 2" w:semiHidden="0" w:uiPriority="63" w:unhideWhenUsed="0"/>
+    <w:lsdException w:name="Medium Shading 2 Accent 2" w:semiHidden="0" w:uiPriority="64" w:unhideWhenUsed="0"/>
+    <w:lsdException w:name="Medium List 1 Accent 2" w:semiHidden="0" w:uiPriority="65" w:unhideWhenUsed="0"/>
+    <w:lsdException w:name="Medium List 2 Accent 2" w:semiHidden="0" w:uiPriority="66" w:unhideWhenUsed="0"/>
+    <w:lsdException w:name="Medium Grid 1 Accent 2" w:semiHidden="0" w:uiPriority="67" w:unhideWhenUsed="0"/>
+    <w:lsdException w:name="Medium Grid 2 Accent 2" w:semiHidden="0" w:uiPriority="68" w:unhideWhenUsed="0"/>
+    <w:lsdException w:name="Medium Grid 3 Accent 2" w:semiHidden="0" w:uiPriority="69" w:unhideWhenUsed="0"/>
+    <w:lsdException w:name="Dark List Accent 2" w:semiHidden="0" w:uiPriority="70" w:unhideWhenUsed="0"/>
+    <w:lsdException w:name="Colorful Shading Accent 2" w:semiHidden="0" w:uiPriority="71" w:unhideWhenUsed="0"/>
+    <w:lsdException w:name="Colorful List Accent 2" w:semiHidden="0" w:uiPriority="72" w:unhideWhenUsed="0"/>
+    <w:lsdException w:name="Colorful Grid Accent 2" w:semiHidden="0" w:uiPriority="73" w:unhideWhenUsed="0"/>
+    <w:lsdException w:name="Light Shading Accent 3" w:semiHidden="0" w:uiPriority="60" w:unhideWhenUsed="0"/>
+    <w:lsdException w:name="Light List Accent 3" w:semiHidden="0" w:uiPriority="61" w:unhideWhenUsed="0"/>
+    <w:lsdException w:name="Light Grid Accent 3" w:semiHidden="0" w:uiPriority="62" w:unhideWhenUsed="0"/>
+    <w:lsdException w:name="Medium Shading 1 Accent 3" w:semiHidden="0" w:uiPriority="63" w:unhideWhenUsed="0"/>
+    <w:lsdException w:name="Medium Shading 2 Accent 3" w:semiHidden="0" w:uiPriority="64" w:unhideWhenUsed="0"/>
+    <w:lsdException w:name="Medium List 1 Accent 3" w:semiHidden="0" w:uiPriority="65" w:unhideWhenUsed="0"/>
+    <w:lsdException w:name="Medium List 2 Accent 3" w:semiHidden="0" w:uiPriority="66" w:unhideWhenUsed="0"/>
+    <w:lsdException w:name="Medium Grid 1 Accent 3" w:semiHidden="0" w:uiPriority="67" w:unhideWhenUsed="0"/>
+    <w:lsdException w:name="Medium Grid 2 Accent 3" w:semiHidden="0" w:uiPriority="68" w:unhideWhenUsed="0"/>
+    <w:lsdException w:name="Medium Grid 3 Accent 3" w:semiHidden="0" w:uiPriority="69" w:unhideWhenUsed="0"/>
+    <w:lsdException w:name="Dark List Accent 3" w:semiHidden="0" w:uiPriority="70" w:unhideWhenUsed="0"/>
+    <w:lsdException w:name="Colorful Shading Accent 3" w:semiHidden="0" w:uiPriority="71" w:unhideWhenUsed="0"/>
+    <w:lsdException w:name="Colorful List Accent 3" w:semiHidden="0" w:uiPriority="72" w:unhideWhenUsed="0"/>
+    <w:lsdException w:name="Colorful Grid Accent 3" w:semiHidden="0" w:uiPriority="73" w:unhideWhenUsed="0"/>
+    <w:lsdException w:name="Light Shading Accent 4" w:semiHidden="0" w:uiPriority="60" w:unhideWhenUsed="0"/>
+    <w:lsdException w:name="Light List Accent 4" w:semiHidden="0" w:uiPriority="61" w:unhideWhenUsed="0"/>
+    <w:lsdException w:name="Light Grid Accent 4" w:semiHidden="0" w:uiPriority="62" w:unhideWhenUsed="0"/>
+    <w:lsdException w:name="Medium Shading 1 Accent 4" w:semiHidden="0" w:uiPriority="63" w:unhideWhenUsed="0"/>
+    <w:lsdException w:name="Medium Shading 2 Accent 4" w:semiHidden="0" w:uiPriority="64" w:unhideWhenUsed="0"/>
+    <w:lsdException w:name="Medium List 1 Accent 4" w:semiHidden="0" w:uiPriority="65" w:unhideWhenUsed="0"/>
+    <w:lsdException w:name="Medium List 2 Accent 4" w:semiHidden="0" w:uiPriority="66" w:unhideWhenUsed="0"/>
+    <w:lsdException w:name="Medium Grid 1 Accent 4" w:semiHidden="0" w:uiPriority="67" w:unhideWhenUsed="0"/>
+    <w:lsdException w:name="Medium Grid 2 Accent 4" w:semiHidden="0" w:uiPriority="68" w:unhideWhenUsed="0"/>
+    <w:lsdException w:name="Medium Grid 3 Accent 4" w:semiHidden="0" w:uiPriority="69" w:unhideWhenUsed="0"/>
+    <w:lsdException w:name="Dark List Accent 4" w:semiHidden="0" w:uiPriority="70" w:unhideWhenUsed="0"/>
+    <w:lsdException w:name="Colorful Shading Accent 4" w:semiHidden="0" w:uiPriority="71" w:unhideWhenUsed="0"/>
+    <w:lsdException w:name="Colorful List Accent 4" w:semiHidden="0" w:uiPriority="72" w:unhideWhenUsed="0"/>
+    <w:lsdException w:name="Colorful Grid Accent 4" w:semiHidden="0" w:uiPriority="73" w:unhideWhenUsed="0"/>
+    <w:lsdException w:name="Light Shading Accent 5" w:semiHidden="0" w:uiPriority="60" w:unhideWhenUsed="0"/>
+    <w:lsdException w:name="Light List Accent 5" w:semiHidden="0" w:uiPriority="61" w:unhideWhenUsed="0"/>
+    <w:lsdException w:name="Light Grid Accent 5" w:semiHidden="0" w:uiPriority="62" w:unhideWhenUsed="0"/>
+    <w:lsdException w:name="Medium Shading 1 Accent 5" w:semiHidden="0" w:uiPriority="63" w:unhideWhenUsed="0"/>
+    <w:lsdException w:name="Medium Shading 2 Accent 5" w:semiHidden="0" w:uiPriority="64" w:unhideWhenUsed="0"/>
+    <w:lsdException w:name="Medium List 1 Accent 5" w:semiHidden="0" w:uiPriority="65" w:unhideWhenUsed="0"/>
+    <w:lsdException w:name="Medium List 2 Accent 5" w:semiHidden="0" w:uiPriority="66" w:unhideWhenUsed="0"/>
+    <w:lsdException w:name="Medium Grid 1 Accent 5" w:semiHidden="0" w:uiPriority="67" w:unhideWhenUsed="0"/>
+    <w:lsdException w:name="Medium Grid 2 Accent 5" w:semiHidden="0" w:uiPriority="68" w:unhideWhenUsed="0"/>
+    <w:lsdException w:name="Medium Grid 3 Accent 5" w:semiHidden="0" w:uiPriority="69" w:unhideWhenUsed="0"/>
+    <w:lsdException w:name="Dark List Accent 5" w:semiHidden="0" w:uiPriority="70" w:unhideWhenUsed="0"/>
+    <w:lsdException w:name="Colorful Shading Accent 5" w:semiHidden="0" w:uiPriority="71" w:unhideWhenUsed="0"/>
+    <w:lsdException w:name="Colorful List Accent 5" w:semiHidden="0" w:uiPriority="72" w:unhideWhenUsed="0"/>
+    <w:lsdException w:name="Colorful Grid Accent 5" w:semiHidden="0" w:uiPriority="73" w:unhideWhenUsed="0"/>
+    <w:lsdException w:name="Light Shading Accent 6" w:semiHidden="0" w:uiPriority="60" w:unhideWhenUsed="0"/>
+    <w:lsdException w:name="Light List Accent 6" w:semiHidden="0" w:uiPriority="61" w:unhideWhenUsed="0"/>
+    <w:lsdException w:name="Light Grid Accent 6" w:semiHidden="0" w:uiPriority="62" w:unhideWhenUsed="0"/>
+    <w:lsdException w:name="Medium Shading 1 Accent 6" w:semiHidden="0" w:uiPriority="63" w:unhideWhenUsed="0"/>
+    <w:lsdException w:name="Medium Shading 2 Accent 6" w:semiHidden="0" w:uiPriority="64" w:unhideWhenUsed="0"/>
+    <w:lsdException w:name="Medium List 1 Accent 6" w:semiHidden="0" w:uiPriority="65" w:unhideWhenUsed="0"/>
+    <w:lsdException w:name="Medium List 2 Accent 6" w:semiHidden="0" w:uiPriority="66" w:unhideWhenUsed="0"/>
+    <w:lsdException w:name="Medium Grid 1 Accent 6" w:semiHidden="0" w:uiPriority="67" w:unhideWhenUsed="0"/>
+    <w:lsdException w:name="Medium Grid 2 Accent 6" w:semiHidden="0" w:uiPriority="68" w:unhideWhenUsed="0"/>
+    <w:lsdException w:name="Medium Grid 3 Accent 6" w:semiHidden="0" w:uiPriority="69" w:unhideWhenUsed="0"/>
+    <w:lsdException w:name="Dark List Accent 6" w:semiHidden="0" w:uiPriority="70" w:unhideWhenUsed="0"/>
+    <w:lsdException w:name="Colorful Shading Accent 6" w:semiHidden="0" w:uiPriority="71" w:unhideWhenUsed="0"/>
+    <w:lsdException w:name="Colorful List Accent 6" w:semiHidden="0" w:uiPriority="72" w:unhideWhenUsed="0"/>
+    <w:lsdException w:name="Colorful Grid Accent 6" w:semiHidden="0" w:uiPriority="73" w:unhideWhenUsed="0"/>
+    <w:lsdException w:name="Subtle Emphasis" w:semiHidden="0" w:uiPriority="19" w:unhideWhenUsed="0" w:qFormat="1"/>
+    <w:lsdException w:name="Intense Emphasis" w:semiHidden="0" w:uiPriority="21" w:unhideWhenUsed="0" w:qFormat="1"/>
+    <w:lsdException w:name="Subtle Reference" w:semiHidden="0" w:uiPriority="31" w:unhideWhenUsed="0" w:qFormat="1"/>
+    <w:lsdException w:name="Intense Reference" w:semiHidden="0" w:uiPriority="32" w:unhideWhenUsed="0" w:qFormat="1"/>
+    <w:lsdException w:name="Book Title" w:semiHidden="0" w:uiPriority="33" w:unhideWhenUsed="0" w:qFormat="1"/>
+    <w:lsdException w:name="Bibliography" w:uiPriority="37"/>
+    <w:lsdException w:name="TOC Heading" w:uiPriority="39" w:qFormat="1"/>
+  </w:latentStyles>
+  <w:style w:type="paragraph" w:default="1" w:styleId="Standard">
+    <w:name w:val="Normal"/>
+    <w:qFormat/>
+  </w:style>
+  <w:style w:type="paragraph" w:styleId="berschrift1">
+    <w:name w:val="heading 1"/>
+    <w:basedOn w:val="Standard"/>
+    <w:next w:val="Standard"/>
+    <w:link w:val="berschrift1Zchn"/>
+    <w:uiPriority w:val="9"/>
+    <w:qFormat/>
+    <w:rsid w:val="00860651"/>
+    <w:pPr>
+      <w:keepNext/>
+      <w:keepLines/>
+      <w:spacing w:before="240"/>
+      <w:outlineLvl w:val="0"/>
+    </w:pPr>
+    <w:rPr>
+      <w:rFonts w:asciiTheme="majorHAnsi" w:eastAsiaTheme="majorEastAsia" w:hAnsiTheme="majorHAnsi" w:cstheme="majorBidi"/>
+      <w:color w:val="2E74B5" w:themeColor="accent1" w:themeShade="BF"/>
+      <w:sz w:val="32"/>
+      <w:szCs w:val="32"/>
+    </w:rPr>
+  </w:style>
+  <w:style w:type="paragraph" w:styleId="berschrift2">
+    <w:name w:val="heading 2"/>
+    <w:basedOn w:val="Standard"/>
+    <w:next w:val="Standard"/>
+    <w:link w:val="berschrift2Zchn"/>
+    <w:uiPriority w:val="9"/>
+    <w:unhideWhenUsed/>
+    <w:qFormat/>
+    <w:rsid w:val="00057040"/>
+    <w:pPr>
+      <w:keepNext/>
+      <w:keepLines/>
+      <w:spacing w:before="40"/>
+      <w:outlineLvl w:val="1"/>
+    </w:pPr>
+    <w:rPr>
+      <w:rFonts w:asciiTheme="majorHAnsi" w:eastAsiaTheme="majorEastAsia" w:hAnsiTheme="majorHAnsi" w:cstheme="majorBidi"/>
+      <w:color w:val="2E74B5" w:themeColor="accent1" w:themeShade="BF"/>
+      <w:sz w:val="26"/>
+      <w:szCs w:val="26"/>
+    </w:rPr>
+  </w:style>
+  <w:style w:type="paragraph" w:styleId="berschrift3">
+    <w:name w:val="heading 3"/>
+    <w:basedOn w:val="Standard"/>
+    <w:next w:val="Standard"/>
+    <w:link w:val="berschrift3Zchn"/>
+    <w:uiPriority w:val="9"/>
+    <w:unhideWhenUsed/>
+    <w:qFormat/>
+    <w:rsid w:val="00057040"/>
+    <w:pPr>
+      <w:keepNext/>
+      <w:keepLines/>
+      <w:spacing w:before="40"/>
+      <w:outlineLvl w:val="2"/>
+    </w:pPr>
+    <w:rPr>
+      <w:rFonts w:asciiTheme="majorHAnsi" w:eastAsiaTheme="majorEastAsia" w:hAnsiTheme="majorHAnsi" w:cstheme="majorBidi"/>
+      <w:color w:val="1F4D78" w:themeColor="accent1" w:themeShade="7F"/>
+    </w:rPr>
+  </w:style>
+  <w:style w:type="character" w:default="1" w:styleId="Absatz-Standardschriftart">
+    <w:name w:val="Default Paragraph Font"/>
+    <w:uiPriority w:val="1"/>
+    <w:semiHidden/>
+    <w:unhideWhenUsed/>
+  </w:style>
+  <w:style w:type="table" w:default="1" w:styleId="NormaleTabelle">
+    <w:name w:val="Normal Table"/>
+    <w:uiPriority w:val="99"/>
+    <w:semiHidden/>
+    <w:unhideWhenUsed/>
+    <w:tblPr>
+      <w:tblInd w:w="0" w:type="dxa"/>
+      <w:tblCellMar>
+        <w:top w:w="0" w:type="dxa"/>
+        <w:left w:w="108" w:type="dxa"/>
+        <w:bottom w:w="0" w:type="dxa"/>
+        <w:right w:w="108" w:type="dxa"/>
+      </w:tblCellMar>
+    </w:tblPr>
+  </w:style>
+  <w:style w:type="numbering" w:default="1" w:styleId="KeineListe">
+    <w:name w:val="No List"/>
+    <w:uiPriority w:val="99"/>
+    <w:semiHidden/>
+    <w:unhideWhenUsed/>
+  </w:style>
+  <w:style w:type="paragraph" w:styleId="Titel">
+    <w:name w:val="Title"/>
+    <w:basedOn w:val="Standard"/>
+    <w:next w:val="Standard"/>
+    <w:link w:val="TitelZchn"/>
+    <w:uiPriority w:val="10"/>
+    <w:qFormat/>
+    <w:rsid w:val="003176CB"/>
+    <w:pPr>
+      <w:contextualSpacing/>
+    </w:pPr>
+    <w:rPr>
+      <w:rFonts w:asciiTheme="majorHAnsi" w:eastAsiaTheme="majorEastAsia" w:hAnsiTheme="majorHAnsi" w:cstheme="majorBidi"/>
+      <w:spacing w:val="-10"/>
+      <w:kern w:val="28"/>
+      <w:sz w:val="56"/>
+      <w:szCs w:val="56"/>
+    </w:rPr>
+  </w:style>
+  <w:style w:type="character" w:customStyle="1" w:styleId="TitelZchn">
+    <w:name w:val="Titel Zchn"/>
+    <w:basedOn w:val="Absatz-Standardschriftart"/>
+    <w:link w:val="Titel"/>
+    <w:uiPriority w:val="10"/>
+    <w:rsid w:val="003176CB"/>
+    <w:rPr>
+      <w:rFonts w:asciiTheme="majorHAnsi" w:eastAsiaTheme="majorEastAsia" w:hAnsiTheme="majorHAnsi" w:cstheme="majorBidi"/>
+      <w:spacing w:val="-10"/>
+      <w:kern w:val="28"/>
+      <w:sz w:val="56"/>
+      <w:szCs w:val="56"/>
+    </w:rPr>
+  </w:style>
+  <w:style w:type="character" w:customStyle="1" w:styleId="berschrift1Zchn">
+    <w:name w:val="Überschrift 1 Zchn"/>
+    <w:basedOn w:val="Absatz-Standardschriftart"/>
+    <w:link w:val="berschrift1"/>
+    <w:uiPriority w:val="9"/>
+    <w:rsid w:val="00860651"/>
+    <w:rPr>
+      <w:rFonts w:asciiTheme="majorHAnsi" w:eastAsiaTheme="majorEastAsia" w:hAnsiTheme="majorHAnsi" w:cstheme="majorBidi"/>
+      <w:color w:val="2E74B5" w:themeColor="accent1" w:themeShade="BF"/>
+      <w:sz w:val="32"/>
+      <w:szCs w:val="32"/>
+    </w:rPr>
+  </w:style>
+  <w:style w:type="paragraph" w:styleId="Inhaltsverzeichnisberschrift">
+    <w:name w:val="TOC Heading"/>
+    <w:basedOn w:val="berschrift1"/>
+    <w:next w:val="Standard"/>
+    <w:uiPriority w:val="39"/>
+    <w:unhideWhenUsed/>
+    <w:qFormat/>
+    <w:rsid w:val="00860651"/>
+    <w:pPr>
+      <w:spacing w:before="480" w:line="276" w:lineRule="auto"/>
+      <w:outlineLvl w:val="9"/>
+    </w:pPr>
+    <w:rPr>
+      <w:b/>
+      <w:bCs/>
+      <w:sz w:val="28"/>
+      <w:szCs w:val="28"/>
+      <w:lang w:eastAsia="de-DE"/>
+    </w:rPr>
+  </w:style>
+  <w:style w:type="paragraph" w:styleId="Verzeichnis1">
+    <w:name w:val="toc 1"/>
+    <w:basedOn w:val="Standard"/>
+    <w:next w:val="Standard"/>
+    <w:autoRedefine/>
+    <w:uiPriority w:val="39"/>
+    <w:unhideWhenUsed/>
+    <w:rsid w:val="00860651"/>
+    <w:pPr>
+      <w:spacing w:before="240" w:after="120"/>
+    </w:pPr>
+    <w:rPr>
+      <w:b/>
+      <w:caps/>
+      <w:sz w:val="22"/>
+      <w:szCs w:val="22"/>
+      <w:u w:val="single"/>
+    </w:rPr>
+  </w:style>
+  <w:style w:type="paragraph" w:styleId="Verzeichnis2">
+    <w:name w:val="toc 2"/>
+    <w:basedOn w:val="Standard"/>
+    <w:next w:val="Standard"/>
+    <w:autoRedefine/>
+    <w:uiPriority w:val="39"/>
+    <w:unhideWhenUsed/>
+    <w:rsid w:val="00860651"/>
+    <w:rPr>
+      <w:b/>
+      <w:smallCaps/>
+      <w:sz w:val="22"/>
+      <w:szCs w:val="22"/>
+    </w:rPr>
+  </w:style>
+  <w:style w:type="paragraph" w:styleId="Verzeichnis3">
+    <w:name w:val="toc 3"/>
+    <w:basedOn w:val="Standard"/>
+    <w:next w:val="Standard"/>
+    <w:autoRedefine/>
+    <w:uiPriority w:val="39"/>
+    <w:unhideWhenUsed/>
+    <w:rsid w:val="00860651"/>
+    <w:rPr>
+      <w:smallCaps/>
+      <w:sz w:val="22"/>
+      <w:szCs w:val="22"/>
+    </w:rPr>
+  </w:style>
+  <w:style w:type="paragraph" w:styleId="Verzeichnis4">
+    <w:name w:val="toc 4"/>
+    <w:basedOn w:val="Standard"/>
+    <w:next w:val="Standard"/>
+    <w:autoRedefine/>
+    <w:uiPriority w:val="39"/>
+    <w:semiHidden/>
+    <w:unhideWhenUsed/>
+    <w:rsid w:val="00860651"/>
+    <w:rPr>
+      <w:sz w:val="22"/>
+      <w:szCs w:val="22"/>
+    </w:rPr>
+  </w:style>
+  <w:style w:type="paragraph" w:styleId="Verzeichnis5">
+    <w:name w:val="toc 5"/>
+    <w:basedOn w:val="Standard"/>
+    <w:next w:val="Standard"/>
+    <w:autoRedefine/>
+    <w:uiPriority w:val="39"/>
+    <w:semiHidden/>
+    <w:unhideWhenUsed/>
+    <w:rsid w:val="00860651"/>
+    <w:rPr>
+      <w:sz w:val="22"/>
+      <w:szCs w:val="22"/>
+    </w:rPr>
+  </w:style>
+  <w:style w:type="paragraph" w:styleId="Verzeichnis6">
+    <w:name w:val="toc 6"/>
+    <w:basedOn w:val="Standard"/>
+    <w:next w:val="Standard"/>
+    <w:autoRedefine/>
+    <w:uiPriority w:val="39"/>
+    <w:semiHidden/>
+    <w:unhideWhenUsed/>
+    <w:rsid w:val="00860651"/>
+    <w:rPr>
+      <w:sz w:val="22"/>
+      <w:szCs w:val="22"/>
+    </w:rPr>
+  </w:style>
+  <w:style w:type="paragraph" w:styleId="Verzeichnis7">
+    <w:name w:val="toc 7"/>
+    <w:basedOn w:val="Standard"/>
+    <w:next w:val="Standard"/>
+    <w:autoRedefine/>
+    <w:uiPriority w:val="39"/>
+    <w:semiHidden/>
+    <w:unhideWhenUsed/>
+    <w:rsid w:val="00860651"/>
+    <w:rPr>
+      <w:sz w:val="22"/>
+      <w:szCs w:val="22"/>
+    </w:rPr>
+  </w:style>
+  <w:style w:type="paragraph" w:styleId="Verzeichnis8">
+    <w:name w:val="toc 8"/>
+    <w:basedOn w:val="Standard"/>
+    <w:next w:val="Standard"/>
+    <w:autoRedefine/>
+    <w:uiPriority w:val="39"/>
+    <w:semiHidden/>
+    <w:unhideWhenUsed/>
+    <w:rsid w:val="00860651"/>
+    <w:rPr>
+      <w:sz w:val="22"/>
+      <w:szCs w:val="22"/>
+    </w:rPr>
+  </w:style>
+  <w:style w:type="paragraph" w:styleId="Verzeichnis9">
+    <w:name w:val="toc 9"/>
+    <w:basedOn w:val="Standard"/>
+    <w:next w:val="Standard"/>
+    <w:autoRedefine/>
+    <w:uiPriority w:val="39"/>
+    <w:semiHidden/>
+    <w:unhideWhenUsed/>
+    <w:rsid w:val="00860651"/>
+    <w:rPr>
+      <w:sz w:val="22"/>
+      <w:szCs w:val="22"/>
+    </w:rPr>
+  </w:style>
+  <w:style w:type="paragraph" w:styleId="Abbildungsverzeichnis">
+    <w:name w:val="table of figures"/>
+    <w:basedOn w:val="Standard"/>
+    <w:next w:val="Standard"/>
+    <w:uiPriority w:val="99"/>
+    <w:unhideWhenUsed/>
+    <w:rsid w:val="00860651"/>
+    <w:pPr>
+      <w:ind w:left="480" w:hanging="480"/>
+    </w:pPr>
+  </w:style>
+  <w:style w:type="paragraph" w:styleId="Kopfzeile">
+    <w:name w:val="header"/>
+    <w:basedOn w:val="Standard"/>
+    <w:link w:val="KopfzeileZchn"/>
+    <w:uiPriority w:val="99"/>
+    <w:unhideWhenUsed/>
+    <w:rsid w:val="00860651"/>
+    <w:pPr>
+      <w:tabs>
+        <w:tab w:val="center" w:pos="4536"/>
+        <w:tab w:val="right" w:pos="9072"/>
+      </w:tabs>
+    </w:pPr>
+  </w:style>
+  <w:style w:type="character" w:customStyle="1" w:styleId="KopfzeileZchn">
+    <w:name w:val="Kopfzeile Zchn"/>
+    <w:basedOn w:val="Absatz-Standardschriftart"/>
+    <w:link w:val="Kopfzeile"/>
+    <w:uiPriority w:val="99"/>
+    <w:rsid w:val="00860651"/>
+  </w:style>
+  <w:style w:type="paragraph" w:styleId="Fuzeile">
+    <w:name w:val="footer"/>
+    <w:basedOn w:val="Standard"/>
+    <w:link w:val="FuzeileZchn"/>
+    <w:uiPriority w:val="99"/>
+    <w:unhideWhenUsed/>
+    <w:rsid w:val="00860651"/>
+    <w:pPr>
+      <w:tabs>
+        <w:tab w:val="center" w:pos="4536"/>
+        <w:tab w:val="right" w:pos="9072"/>
+      </w:tabs>
+    </w:pPr>
+  </w:style>
+  <w:style w:type="character" w:customStyle="1" w:styleId="FuzeileZchn">
+    <w:name w:val="Fußzeile Zchn"/>
+    <w:basedOn w:val="Absatz-Standardschriftart"/>
+    <w:link w:val="Fuzeile"/>
+    <w:uiPriority w:val="99"/>
+    <w:rsid w:val="00860651"/>
+  </w:style>
+  <w:style w:type="character" w:styleId="Seitenzahl">
+    <w:name w:val="page number"/>
+    <w:basedOn w:val="Absatz-Standardschriftart"/>
+    <w:uiPriority w:val="99"/>
+    <w:semiHidden/>
+    <w:unhideWhenUsed/>
+    <w:rsid w:val="00860651"/>
+  </w:style>
+  <w:style w:type="character" w:styleId="Hyperlink">
+    <w:name w:val="Hyperlink"/>
+    <w:basedOn w:val="Absatz-Standardschriftart"/>
+    <w:uiPriority w:val="99"/>
+    <w:unhideWhenUsed/>
+    <w:rsid w:val="00057040"/>
+    <w:rPr>
+      <w:color w:val="0563C1" w:themeColor="hyperlink"/>
+      <w:u w:val="single"/>
+    </w:rPr>
+  </w:style>
+  <w:style w:type="character" w:customStyle="1" w:styleId="berschrift2Zchn">
+    <w:name w:val="Überschrift 2 Zchn"/>
+    <w:basedOn w:val="Absatz-Standardschriftart"/>
+    <w:link w:val="berschrift2"/>
+    <w:uiPriority w:val="9"/>
+    <w:rsid w:val="00057040"/>
+    <w:rPr>
+      <w:rFonts w:asciiTheme="majorHAnsi" w:eastAsiaTheme="majorEastAsia" w:hAnsiTheme="majorHAnsi" w:cstheme="majorBidi"/>
+      <w:color w:val="2E74B5" w:themeColor="accent1" w:themeShade="BF"/>
+      <w:sz w:val="26"/>
+      <w:szCs w:val="26"/>
+    </w:rPr>
+  </w:style>
+  <w:style w:type="character" w:customStyle="1" w:styleId="berschrift3Zchn">
+    <w:name w:val="Überschrift 3 Zchn"/>
+    <w:basedOn w:val="Absatz-Standardschriftart"/>
+    <w:link w:val="berschrift3"/>
+    <w:uiPriority w:val="9"/>
+    <w:rsid w:val="00057040"/>
+    <w:rPr>
+      <w:rFonts w:asciiTheme="majorHAnsi" w:eastAsiaTheme="majorEastAsia" w:hAnsiTheme="majorHAnsi" w:cstheme="majorBidi"/>
+      <w:color w:val="1F4D78" w:themeColor="accent1" w:themeShade="7F"/>
+    </w:rPr>
+  </w:style>
+  <w:style w:type="paragraph" w:styleId="Untertitel">
+    <w:name w:val="Subtitle"/>
+    <w:basedOn w:val="Standard"/>
+    <w:next w:val="Standard"/>
+    <w:link w:val="UntertitelZchn"/>
+    <w:uiPriority w:val="11"/>
+    <w:qFormat/>
+    <w:rsid w:val="00D22BC5"/>
+    <w:pPr>
+      <w:numPr>
+        <w:ilvl w:val="1"/>
+      </w:numPr>
+      <w:spacing w:after="160"/>
+    </w:pPr>
+    <w:rPr>
+      <w:rFonts w:eastAsiaTheme="minorEastAsia"/>
+      <w:color w:val="5A5A5A" w:themeColor="text1" w:themeTint="A5"/>
+      <w:spacing w:val="15"/>
+      <w:sz w:val="22"/>
+      <w:szCs w:val="22"/>
+    </w:rPr>
+  </w:style>
+  <w:style w:type="character" w:customStyle="1" w:styleId="UntertitelZchn">
+    <w:name w:val="Untertitel Zchn"/>
+    <w:basedOn w:val="Absatz-Standardschriftart"/>
+    <w:link w:val="Untertitel"/>
+    <w:uiPriority w:val="11"/>
+    <w:rsid w:val="00D22BC5"/>
+    <w:rPr>
+      <w:rFonts w:eastAsiaTheme="minorEastAsia"/>
+      <w:color w:val="5A5A5A" w:themeColor="text1" w:themeTint="A5"/>
+      <w:spacing w:val="15"/>
+      <w:sz w:val="22"/>
+      <w:szCs w:val="22"/>
+    </w:rPr>
+  </w:style>
+  <w:style w:type="paragraph" w:styleId="Listenabsatz">
+    <w:name w:val="List Paragraph"/>
+    <w:basedOn w:val="Standard"/>
+    <w:uiPriority w:val="34"/>
+    <w:qFormat/>
+    <w:rsid w:val="003701C5"/>
+    <w:pPr>
+      <w:ind w:left="720"/>
+      <w:contextualSpacing/>
+    </w:pPr>
+  </w:style>
+  <w:style w:type="paragraph" w:styleId="Sprechblasentext">
+    <w:name w:val="Balloon Text"/>
+    <w:basedOn w:val="Standard"/>
+    <w:link w:val="SprechblasentextZchn"/>
+    <w:uiPriority w:val="99"/>
+    <w:semiHidden/>
+    <w:unhideWhenUsed/>
+    <w:rsid w:val="00074F00"/>
+    <w:rPr>
+      <w:rFonts w:ascii="Tahoma" w:hAnsi="Tahoma" w:cs="Tahoma"/>
+      <w:sz w:val="16"/>
+      <w:szCs w:val="16"/>
+    </w:rPr>
+  </w:style>
+  <w:style w:type="character" w:customStyle="1" w:styleId="SprechblasentextZchn">
+    <w:name w:val="Sprechblasentext Zchn"/>
+    <w:basedOn w:val="Absatz-Standardschriftart"/>
+    <w:link w:val="Sprechblasentext"/>
+    <w:uiPriority w:val="99"/>
+    <w:semiHidden/>
+    <w:rsid w:val="00074F00"/>
+    <w:rPr>
+      <w:rFonts w:ascii="Tahoma" w:hAnsi="Tahoma" w:cs="Tahoma"/>
+      <w:sz w:val="16"/>
+      <w:szCs w:val="16"/>
+    </w:rPr>
+  </w:style>
+  <w:style w:type="paragraph" w:styleId="KeinLeerraum">
+    <w:name w:val="No Spacing"/>
+    <w:uiPriority w:val="1"/>
+    <w:qFormat/>
+    <w:rsid w:val="00AE4194"/>
   </w:style>
 </w:styles>
 </file>
@@ -2851,7 +4271,7 @@
   <a:extraClrSchemeLst/>
   <a:extLst>
     <a:ext uri="{05A4C25C-085E-4340-85A3-A5531E510DB2}">
-      <thm15:themeFamily xmlns:thm15="http://schemas.microsoft.com/office/thememl/2012/main" name="Office Theme" id="{62F939B6-93AF-4DB8-9C6B-D6C7DFDC589F}" vid="{4A3C46E8-61CC-4603-A589-7422A47A8E4A}"/>
+      <thm15:themeFamily xmlns:thm15="http://schemas.microsoft.com/office/thememl/2012/main" xmlns="" name="Office Theme" id="{62F939B6-93AF-4DB8-9C6B-D6C7DFDC589F}" vid="{4A3C46E8-61CC-4603-A589-7422A47A8E4A}"/>
     </a:ext>
   </a:extLst>
 </a:theme>
@@ -2862,7 +4282,7 @@
 </file>
 
 <file path=customXml/itemProps1.xml><?xml version="1.0" encoding="utf-8"?>
-<ds:datastoreItem xmlns:ds="http://schemas.openxmlformats.org/officeDocument/2006/customXml" ds:itemID="{DDAB9364-E00A-554C-AE7B-BD1E41BEB24B}">
+<ds:datastoreItem xmlns:ds="http://schemas.openxmlformats.org/officeDocument/2006/customXml" ds:itemID="{0536F70B-58D3-4F56-AC46-EC2DE909CAF1}">
   <ds:schemaRefs>
     <ds:schemaRef ds:uri="http://schemas.openxmlformats.org/officeDocument/2006/bibliography"/>
   </ds:schemaRefs>

</xml_diff>

<commit_message>
Neue Version der Projektdoku
</commit_message>
<xml_diff>
--- a/HUGO_Projektdokumentation.docx
+++ b/HUGO_Projektdokumentation.docx
@@ -1,6 +1,6 @@
 
 <file path=word/document.xml><?xml version="1.0" encoding="utf-8"?>
-<w:document xmlns:wpc="http://schemas.microsoft.com/office/word/2010/wordprocessingCanvas" xmlns:mc="http://schemas.openxmlformats.org/markup-compatibility/2006" xmlns:o="urn:schemas-microsoft-com:office:office" xmlns:r="http://schemas.openxmlformats.org/officeDocument/2006/relationships" xmlns:m="http://schemas.openxmlformats.org/officeDocument/2006/math" xmlns:v="urn:schemas-microsoft-com:vml" xmlns:wp14="http://schemas.microsoft.com/office/word/2010/wordprocessingDrawing" xmlns:wp="http://schemas.openxmlformats.org/drawingml/2006/wordprocessingDrawing" xmlns:w10="urn:schemas-microsoft-com:office:word" xmlns:w="http://schemas.openxmlformats.org/wordprocessingml/2006/main" xmlns:w14="http://schemas.microsoft.com/office/word/2010/wordml" xmlns:wpg="http://schemas.microsoft.com/office/word/2010/wordprocessingGroup" xmlns:wpi="http://schemas.microsoft.com/office/word/2010/wordprocessingInk" xmlns:wne="http://schemas.microsoft.com/office/word/2006/wordml" xmlns:wps="http://schemas.microsoft.com/office/word/2010/wordprocessingShape" mc:Ignorable="w14 wp14">
+<w:document xmlns:wpc="http://schemas.microsoft.com/office/word/2010/wordprocessingCanvas" xmlns:mc="http://schemas.openxmlformats.org/markup-compatibility/2006" xmlns:o="urn:schemas-microsoft-com:office:office" xmlns:r="http://schemas.openxmlformats.org/officeDocument/2006/relationships" xmlns:m="http://schemas.openxmlformats.org/officeDocument/2006/math" xmlns:v="urn:schemas-microsoft-com:vml" xmlns:wp14="http://schemas.microsoft.com/office/word/2010/wordprocessingDrawing" xmlns:wp="http://schemas.openxmlformats.org/drawingml/2006/wordprocessingDrawing" xmlns:w10="urn:schemas-microsoft-com:office:word" xmlns:w="http://schemas.openxmlformats.org/wordprocessingml/2006/main" xmlns:w14="http://schemas.microsoft.com/office/word/2010/wordml" xmlns:w15="http://schemas.microsoft.com/office/word/2012/wordml" xmlns:wpg="http://schemas.microsoft.com/office/word/2010/wordprocessingGroup" xmlns:wpi="http://schemas.microsoft.com/office/word/2010/wordprocessingInk" xmlns:wne="http://schemas.microsoft.com/office/word/2006/wordml" xmlns:wps="http://schemas.microsoft.com/office/word/2010/wordprocessingShape" mc:Ignorable="w14 w15 wp14">
   <w:body>
     <w:p>
       <w:pPr>
@@ -36,14 +36,8 @@
       <w:pPr>
         <w:pStyle w:val="Titel"/>
         <w:jc w:val="center"/>
-        <w:rPr>
-          <w:lang w:val="en-US"/>
-        </w:rPr>
-      </w:pPr>
-      <w:r>
-        <w:rPr>
-          <w:lang w:val="en-US"/>
-        </w:rPr>
+      </w:pPr>
+      <w:r>
         <w:t>HUGO</w:t>
       </w:r>
     </w:p>
@@ -51,67 +45,48 @@
       <w:pPr>
         <w:pStyle w:val="Untertitel"/>
         <w:jc w:val="center"/>
-        <w:rPr>
-          <w:lang w:val="en-US"/>
-        </w:rPr>
-      </w:pPr>
-      <w:r>
-        <w:rPr>
-          <w:lang w:val="en-US"/>
-        </w:rPr>
+      </w:pPr>
+      <w:bookmarkStart w:id="0" w:name="OLE_LINK2"/>
+      <w:proofErr w:type="spellStart"/>
+      <w:r>
         <w:t>High</w:t>
       </w:r>
       <w:r>
-        <w:rPr>
-          <w:lang w:val="en-US"/>
-        </w:rPr>
         <w:t>ly</w:t>
       </w:r>
-      <w:r>
-        <w:rPr>
-          <w:lang w:val="en-US"/>
-        </w:rPr>
-        <w:t xml:space="preserve"> U</w:t>
-      </w:r>
-      <w:r>
-        <w:rPr>
-          <w:lang w:val="en-US"/>
-        </w:rPr>
+      <w:proofErr w:type="spellEnd"/>
+      <w:r>
+        <w:t xml:space="preserve"> </w:t>
+      </w:r>
+      <w:proofErr w:type="spellStart"/>
+      <w:r>
+        <w:t>U</w:t>
+      </w:r>
+      <w:r>
         <w:t>seful</w:t>
       </w:r>
-      <w:r>
-        <w:rPr>
-          <w:lang w:val="en-US"/>
-        </w:rPr>
-        <w:t xml:space="preserve"> Grap</w:t>
-      </w:r>
-      <w:r>
-        <w:rPr>
-          <w:lang w:val="en-US"/>
-        </w:rPr>
+      <w:proofErr w:type="spellEnd"/>
+      <w:r>
+        <w:t xml:space="preserve"> </w:t>
+      </w:r>
+      <w:proofErr w:type="spellStart"/>
+      <w:r>
+        <w:t>Grap</w:t>
+      </w:r>
+      <w:r>
         <w:t>h</w:t>
       </w:r>
       <w:r>
-        <w:rPr>
-          <w:lang w:val="en-US"/>
-        </w:rPr>
-        <w:t>ical Output</w:t>
-      </w:r>
-    </w:p>
-    <w:p>
-      <w:pPr>
-        <w:rPr>
-          <w:lang w:val="en-US"/>
-        </w:rPr>
-      </w:pPr>
-    </w:p>
-    <w:p>
-      <w:pPr>
-        <w:rPr>
-          <w:lang w:val="en-US"/>
-        </w:rPr>
-      </w:pPr>
-    </w:p>
+        <w:t>ical</w:t>
+      </w:r>
+      <w:proofErr w:type="spellEnd"/>
+      <w:r>
+        <w:t xml:space="preserve"> Output</w:t>
+      </w:r>
+      <w:bookmarkEnd w:id="0"/>
+    </w:p>
+    <w:p/>
+    <w:p/>
     <w:p>
       <w:pPr>
         <w:jc w:val="center"/>
@@ -237,8 +212,8 @@
     <w:p>
       <w:pPr>
         <w:sectPr>
-          <w:footerReference w:type="even" r:id="rId9"/>
-          <w:footerReference w:type="default" r:id="rId10"/>
+          <w:footerReference w:type="even" r:id="rId8"/>
+          <w:footerReference w:type="default" r:id="rId9"/>
           <w:pgSz w:w="11900" w:h="16840"/>
           <w:pgMar w:top="1417" w:right="1417" w:bottom="1134" w:left="1417" w:header="708" w:footer="708" w:gutter="0"/>
           <w:cols w:space="708"/>
@@ -1331,7 +1306,7 @@
     <w:p>
       <w:pPr>
         <w:sectPr>
-          <w:footerReference w:type="default" r:id="rId11"/>
+          <w:footerReference w:type="default" r:id="rId10"/>
           <w:pgSz w:w="11900" w:h="16840"/>
           <w:pgMar w:top="1417" w:right="1417" w:bottom="1134" w:left="1417" w:header="708" w:footer="708" w:gutter="0"/>
           <w:pgNumType w:fmt="upperRoman" w:start="1"/>
@@ -1339,49 +1314,33 @@
           <w:docGrid w:linePitch="360"/>
         </w:sectPr>
       </w:pPr>
-      <w:r>
-        <w:lastRenderedPageBreak/>
-        <w:fldChar w:fldCharType="begin"/>
-      </w:r>
-      <w:r>
-        <w:instrText xml:space="preserve"> TOC \c "Abbildung" </w:instrText>
-      </w:r>
-      <w:r>
-        <w:fldChar w:fldCharType="separate"/>
-      </w:r>
-      <w:r>
-        <w:rPr>
-          <w:b/>
-          <w:bCs/>
-          <w:noProof/>
-        </w:rPr>
-        <w:t>Es konnten keine Einträge für ein Abbildungsverzeichnis gefunden werden.</w:t>
-      </w:r>
-      <w:r>
-        <w:rPr>
-          <w:b/>
-          <w:bCs/>
-          <w:noProof/>
-        </w:rPr>
-        <w:fldChar w:fldCharType="end"/>
-      </w:r>
+      <w:fldSimple w:instr=" TOC \c &quot;Abbildung&quot; ">
+        <w:r>
+          <w:rPr>
+            <w:b/>
+            <w:bCs/>
+            <w:noProof/>
+          </w:rPr>
+          <w:t>Es konnten keine Einträge für ein Abbildungsverzeichnis gefunden werden.</w:t>
+        </w:r>
+      </w:fldSimple>
     </w:p>
     <w:p>
       <w:pPr>
         <w:pStyle w:val="berschrift1"/>
       </w:pPr>
-      <w:bookmarkStart w:id="0" w:name="_Toc443831954"/>
+      <w:bookmarkStart w:id="1" w:name="_Toc443831954"/>
       <w:r>
         <w:lastRenderedPageBreak/>
         <w:t>Einleitung</w:t>
       </w:r>
-      <w:bookmarkEnd w:id="0"/>
+      <w:bookmarkEnd w:id="1"/>
     </w:p>
     <w:p>
       <w:pPr>
         <w:pStyle w:val="berschrift2"/>
       </w:pPr>
-      <w:bookmarkStart w:id="1" w:name="_Toc443831955"/>
+      <w:bookmarkStart w:id="2" w:name="_Toc443831955"/>
     </w:p>
     <w:p>
       <w:pPr>
@@ -1390,7 +1349,7 @@
       <w:r>
         <w:t>Idee</w:t>
       </w:r>
-      <w:bookmarkEnd w:id="1"/>
+      <w:bookmarkEnd w:id="2"/>
     </w:p>
     <w:p>
       <w:pPr>
@@ -1542,13 +1501,7 @@
         <w:t xml:space="preserve"> Farbe</w:t>
       </w:r>
       <w:r>
-        <w:t xml:space="preserve"> </w:t>
-      </w:r>
-      <w:r>
-        <w:t>auf der Plattform</w:t>
-      </w:r>
-      <w:r>
-        <w:t xml:space="preserve"> präsentiert</w:t>
+        <w:t xml:space="preserve"> auf der Plattform präsentiert</w:t>
       </w:r>
       <w:r>
         <w:t xml:space="preserve"> werden</w:t>
@@ -1602,6 +1555,9 @@
         <w:t xml:space="preserve"> Output”</w:t>
       </w:r>
       <w:r>
+        <w:t xml:space="preserve"> kurz HUGO,</w:t>
+      </w:r>
+      <w:r>
         <w:t xml:space="preserve"> </w:t>
       </w:r>
       <w:r>
@@ -1617,11 +1573,11 @@
       <w:pPr>
         <w:pStyle w:val="berschrift2"/>
       </w:pPr>
-      <w:bookmarkStart w:id="2" w:name="_Toc443831956"/>
+      <w:bookmarkStart w:id="3" w:name="_Toc443831956"/>
       <w:r>
         <w:t>Input</w:t>
       </w:r>
-      <w:bookmarkEnd w:id="2"/>
+      <w:bookmarkEnd w:id="3"/>
     </w:p>
     <w:p/>
     <w:p>
@@ -1659,7 +1615,16 @@
         <w:jc w:val="both"/>
       </w:pPr>
       <w:r>
-        <w:t>Der Stream muss online verfügbar und über einen Link erreichbar sein.</w:t>
+        <w:t xml:space="preserve">Der Stream muss online verfügbar und über einen </w:t>
+      </w:r>
+      <w:r>
+        <w:t>direkten Downloadl</w:t>
+      </w:r>
+      <w:r>
+        <w:t>ink erreichbar sein.</w:t>
+      </w:r>
+      <w:r>
+        <w:t xml:space="preserve"> </w:t>
       </w:r>
     </w:p>
     <w:p>
@@ -1673,6 +1638,7 @@
         <w:jc w:val="both"/>
       </w:pPr>
       <w:r>
+        <w:lastRenderedPageBreak/>
         <w:t>Die Onlineplattform auf der sich der Stream befindet muss über eine frei zugängliche API erreichbar sein.</w:t>
       </w:r>
     </w:p>
@@ -1682,35 +1648,13 @@
         <w:jc w:val="both"/>
       </w:pPr>
       <w:r>
-        <w:lastRenderedPageBreak/>
-        <w:t>Ist beides erfüllt, so kann der Nutzer den http-Link zum Video kopieren und in der Eingabemaske des „</w:t>
-      </w:r>
-      <w:proofErr w:type="spellStart"/>
-      <w:r>
-        <w:t>Highly</w:t>
-      </w:r>
-      <w:proofErr w:type="spellEnd"/>
-      <w:r>
-        <w:t xml:space="preserve"> </w:t>
-      </w:r>
-      <w:proofErr w:type="spellStart"/>
-      <w:r>
-        <w:t>Useful</w:t>
-      </w:r>
-      <w:proofErr w:type="spellEnd"/>
-      <w:r>
-        <w:t xml:space="preserve"> </w:t>
-      </w:r>
-      <w:proofErr w:type="spellStart"/>
-      <w:r>
-        <w:t>Graphical</w:t>
-      </w:r>
-      <w:proofErr w:type="spellEnd"/>
-      <w:r>
-        <w:t xml:space="preserve"> Output</w:t>
-      </w:r>
-      <w:r>
-        <w:t>“ einfügen.</w:t>
+        <w:t xml:space="preserve">Ist beides erfüllt, so kann der Nutzer den http-Link zum Video kopieren und in der Eingabemaske des </w:t>
+      </w:r>
+      <w:r>
+        <w:t>HUGO</w:t>
+      </w:r>
+      <w:r>
+        <w:t xml:space="preserve"> einfügen.</w:t>
       </w:r>
     </w:p>
     <w:p>
@@ -1745,12 +1689,7 @@
       </w:r>
       <w:proofErr w:type="spellEnd"/>
       <w:r>
-        <w:t>“ dazu bewegen keine freie API</w:t>
-      </w:r>
-      <w:bookmarkStart w:id="3" w:name="_GoBack"/>
-      <w:bookmarkEnd w:id="3"/>
-      <w:r>
-        <w:t xml:space="preserve"> mehr anzubieten. Die </w:t>
+        <w:t xml:space="preserve">“ dazu bewegen keine freie API mehr anzubieten. Die </w:t>
       </w:r>
       <w:r>
         <w:t xml:space="preserve">Wikimedia </w:t>
@@ -1780,25 +1719,362 @@
     </w:p>
     <w:p>
       <w:pPr>
-        <w:pStyle w:val="berschrift3"/>
+        <w:spacing w:line="360" w:lineRule="auto"/>
+        <w:rPr>
+          <w:b/>
+        </w:rPr>
       </w:pPr>
       <w:bookmarkStart w:id="4" w:name="_Toc443831957"/>
       <w:r>
+        <w:rPr>
+          <w:b/>
+        </w:rPr>
         <w:t>Wikimedia</w:t>
       </w:r>
       <w:bookmarkEnd w:id="4"/>
+      <w:r>
+        <w:rPr>
+          <w:b/>
+        </w:rPr>
+        <w:t xml:space="preserve"> Commons</w:t>
+      </w:r>
     </w:p>
     <w:p>
       <w:pPr>
         <w:spacing w:line="360" w:lineRule="auto"/>
         <w:jc w:val="both"/>
       </w:pPr>
+      <w:r>
+        <w:rPr>
+          <w:noProof/>
+          <w:lang w:eastAsia="de-DE"/>
+        </w:rPr>
+        <w:drawing>
+          <wp:anchor distT="0" distB="0" distL="114300" distR="114300" simplePos="0" relativeHeight="251660800" behindDoc="1" locked="0" layoutInCell="1" allowOverlap="1" wp14:anchorId="717FB4E4" wp14:editId="45D965AB">
+            <wp:simplePos x="0" y="0"/>
+            <wp:positionH relativeFrom="column">
+              <wp:posOffset>4862830</wp:posOffset>
+            </wp:positionH>
+            <wp:positionV relativeFrom="paragraph">
+              <wp:posOffset>1876425</wp:posOffset>
+            </wp:positionV>
+            <wp:extent cx="895350" cy="1177925"/>
+            <wp:effectExtent l="0" t="0" r="0" b="3175"/>
+            <wp:wrapSquare wrapText="bothSides"/>
+            <wp:docPr id="2" name="Grafik 2" descr="File:Commons-logo-en.svg"/>
+            <wp:cNvGraphicFramePr>
+              <a:graphicFrameLocks xmlns:a="http://schemas.openxmlformats.org/drawingml/2006/main" noChangeAspect="1"/>
+            </wp:cNvGraphicFramePr>
+            <a:graphic xmlns:a="http://schemas.openxmlformats.org/drawingml/2006/main">
+              <a:graphicData uri="http://schemas.openxmlformats.org/drawingml/2006/picture">
+                <pic:pic xmlns:pic="http://schemas.openxmlformats.org/drawingml/2006/picture">
+                  <pic:nvPicPr>
+                    <pic:cNvPr id="0" name="Picture 1" descr="File:Commons-logo-en.svg"/>
+                    <pic:cNvPicPr>
+                      <a:picLocks noChangeAspect="1" noChangeArrowheads="1"/>
+                    </pic:cNvPicPr>
+                  </pic:nvPicPr>
+                  <pic:blipFill>
+                    <a:blip r:embed="rId11" cstate="print">
+                      <a:extLst>
+                        <a:ext uri="{28A0092B-C50C-407E-A947-70E740481C1C}">
+                          <a14:useLocalDpi xmlns:a14="http://schemas.microsoft.com/office/drawing/2010/main" val="0"/>
+                        </a:ext>
+                      </a:extLst>
+                    </a:blip>
+                    <a:srcRect/>
+                    <a:stretch>
+                      <a:fillRect/>
+                    </a:stretch>
+                  </pic:blipFill>
+                  <pic:spPr bwMode="auto">
+                    <a:xfrm>
+                      <a:off x="0" y="0"/>
+                      <a:ext cx="895350" cy="1177925"/>
+                    </a:xfrm>
+                    <a:prstGeom prst="rect">
+                      <a:avLst/>
+                    </a:prstGeom>
+                    <a:noFill/>
+                    <a:ln>
+                      <a:noFill/>
+                    </a:ln>
+                  </pic:spPr>
+                </pic:pic>
+              </a:graphicData>
+            </a:graphic>
+            <wp14:sizeRelH relativeFrom="page">
+              <wp14:pctWidth>0</wp14:pctWidth>
+            </wp14:sizeRelH>
+            <wp14:sizeRelV relativeFrom="page">
+              <wp14:pctHeight>0</wp14:pctHeight>
+            </wp14:sizeRelV>
+          </wp:anchor>
+        </w:drawing>
+      </w:r>
+      <w:r>
+        <w:t xml:space="preserve">Wikimedia definiert sich als weltweite Bewegung für freies Wissens. </w:t>
+      </w:r>
+      <w:r>
+        <w:t xml:space="preserve">Unter dem Dach der gemeinnützigen Wikimedia </w:t>
+      </w:r>
+      <w:proofErr w:type="spellStart"/>
+      <w:r>
+        <w:t>Foundation</w:t>
+      </w:r>
+      <w:proofErr w:type="spellEnd"/>
+      <w:r>
+        <w:t xml:space="preserve"> werden verschiedenste Wikimedia-Projekte </w:t>
+      </w:r>
+      <w:r>
+        <w:t xml:space="preserve">wie </w:t>
+      </w:r>
+      <w:proofErr w:type="spellStart"/>
+      <w:r>
+        <w:t>Wikipedias</w:t>
+      </w:r>
+      <w:proofErr w:type="spellEnd"/>
+      <w:r>
+        <w:t xml:space="preserve"> </w:t>
+      </w:r>
+      <w:r>
+        <w:t xml:space="preserve">angeboten. Darunter befindet sich </w:t>
+      </w:r>
+      <w:r>
+        <w:t xml:space="preserve">ebenfalls </w:t>
+      </w:r>
+      <w:r>
+        <w:t xml:space="preserve">Wikimedia Commons, welche zum Ziel hat, als zentrales Medienarchiv in verschiedenen Sprachen für die </w:t>
+      </w:r>
+      <w:proofErr w:type="spellStart"/>
+      <w:r>
+        <w:t>Wikipedias</w:t>
+      </w:r>
+      <w:proofErr w:type="spellEnd"/>
+      <w:r>
+        <w:t xml:space="preserve"> zu dienen. Die Medienplattform stellt somit gemeinfreie und frei-lizensierte Medieninhalte wie </w:t>
+      </w:r>
+      <w:r>
+        <w:t>Bilder, Audio- und Videodateien</w:t>
+      </w:r>
+      <w:r>
+        <w:t xml:space="preserve"> bereit. Derzeit werden über 30 Millionen Dateien zur Verfügung gestellt.</w:t>
+      </w:r>
     </w:p>
     <w:p>
       <w:pPr>
         <w:spacing w:line="360" w:lineRule="auto"/>
         <w:jc w:val="both"/>
       </w:pPr>
+      <w:r>
+        <w:rPr>
+          <w:noProof/>
+        </w:rPr>
+        <mc:AlternateContent>
+          <mc:Choice Requires="wps">
+            <w:drawing>
+              <wp:anchor distT="0" distB="0" distL="114300" distR="114300" simplePos="0" relativeHeight="251663872" behindDoc="0" locked="0" layoutInCell="1" allowOverlap="1" wp14:anchorId="44915ABA" wp14:editId="7789A3E2">
+                <wp:simplePos x="0" y="0"/>
+                <wp:positionH relativeFrom="column">
+                  <wp:posOffset>4805680</wp:posOffset>
+                </wp:positionH>
+                <wp:positionV relativeFrom="paragraph">
+                  <wp:posOffset>1161415</wp:posOffset>
+                </wp:positionV>
+                <wp:extent cx="1028700" cy="635"/>
+                <wp:effectExtent l="0" t="0" r="0" b="0"/>
+                <wp:wrapSquare wrapText="bothSides"/>
+                <wp:docPr id="3" name="Textfeld 3"/>
+                <wp:cNvGraphicFramePr/>
+                <a:graphic xmlns:a="http://schemas.openxmlformats.org/drawingml/2006/main">
+                  <a:graphicData uri="http://schemas.microsoft.com/office/word/2010/wordprocessingShape">
+                    <wps:wsp>
+                      <wps:cNvSpPr txBox="1"/>
+                      <wps:spPr>
+                        <a:xfrm>
+                          <a:off x="0" y="0"/>
+                          <a:ext cx="1028700" cy="635"/>
+                        </a:xfrm>
+                        <a:prstGeom prst="rect">
+                          <a:avLst/>
+                        </a:prstGeom>
+                        <a:solidFill>
+                          <a:prstClr val="white"/>
+                        </a:solidFill>
+                        <a:ln>
+                          <a:noFill/>
+                        </a:ln>
+                        <a:effectLst/>
+                      </wps:spPr>
+                      <wps:txbx>
+                        <w:txbxContent>
+                          <w:p>
+                            <w:pPr>
+                              <w:pStyle w:val="Beschriftung"/>
+                              <w:rPr>
+                                <w:noProof/>
+                                <w:sz w:val="24"/>
+                                <w:szCs w:val="24"/>
+                              </w:rPr>
+                            </w:pPr>
+                            <w:r>
+                              <w:t xml:space="preserve">Abbildung </w:t>
+                            </w:r>
+                            <w:fldSimple w:instr=" SEQ Abbildung \* ARABIC ">
+                              <w:r>
+                                <w:rPr>
+                                  <w:noProof/>
+                                </w:rPr>
+                                <w:t>1</w:t>
+                              </w:r>
+                            </w:fldSimple>
+                            <w:r>
+                              <w:t xml:space="preserve"> Logo </w:t>
+                            </w:r>
+                            <w:r>
+                              <w:t>Wikimedia Commons</w:t>
+                            </w:r>
+                          </w:p>
+                        </w:txbxContent>
+                      </wps:txbx>
+                      <wps:bodyPr rot="0" spcFirstLastPara="0" vertOverflow="overflow" horzOverflow="overflow" vert="horz" wrap="square" lIns="0" tIns="0" rIns="0" bIns="0" numCol="1" spcCol="0" rtlCol="0" fromWordArt="0" anchor="t" anchorCtr="0" forceAA="0" compatLnSpc="1">
+                        <a:prstTxWarp prst="textNoShape">
+                          <a:avLst/>
+                        </a:prstTxWarp>
+                        <a:spAutoFit/>
+                      </wps:bodyPr>
+                    </wps:wsp>
+                  </a:graphicData>
+                </a:graphic>
+                <wp14:sizeRelH relativeFrom="margin">
+                  <wp14:pctWidth>0</wp14:pctWidth>
+                </wp14:sizeRelH>
+              </wp:anchor>
+            </w:drawing>
+          </mc:Choice>
+          <mc:Fallback>
+            <w:pict>
+              <v:shapetype w14:anchorId="44915ABA" id="_x0000_t202" coordsize="21600,21600" o:spt="202" path="m,l,21600r21600,l21600,xe">
+                <v:stroke joinstyle="miter"/>
+                <v:path gradientshapeok="t" o:connecttype="rect"/>
+              </v:shapetype>
+              <v:shape id="Textfeld 3" o:spid="_x0000_s1026" type="#_x0000_t202" style="position:absolute;left:0;text-align:left;margin-left:378.4pt;margin-top:91.45pt;width:81pt;height:.05pt;z-index:251663872;visibility:visible;mso-wrap-style:square;mso-width-percent:0;mso-wrap-distance-left:9pt;mso-wrap-distance-top:0;mso-wrap-distance-right:9pt;mso-wrap-distance-bottom:0;mso-position-horizontal:absolute;mso-position-horizontal-relative:text;mso-position-vertical:absolute;mso-position-vertical-relative:text;mso-width-percent:0;mso-width-relative:margin;v-text-anchor:top" o:gfxdata="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" stroked="f">
+                <v:textbox style="mso-fit-shape-to-text:t" inset="0,0,0,0">
+                  <w:txbxContent>
+                    <w:p>
+                      <w:pPr>
+                        <w:pStyle w:val="Beschriftung"/>
+                        <w:rPr>
+                          <w:noProof/>
+                          <w:sz w:val="24"/>
+                          <w:szCs w:val="24"/>
+                        </w:rPr>
+                      </w:pPr>
+                      <w:r>
+                        <w:t xml:space="preserve">Abbildung </w:t>
+                      </w:r>
+                      <w:fldSimple w:instr=" SEQ Abbildung \* ARABIC ">
+                        <w:r>
+                          <w:rPr>
+                            <w:noProof/>
+                          </w:rPr>
+                          <w:t>1</w:t>
+                        </w:r>
+                      </w:fldSimple>
+                      <w:r>
+                        <w:t xml:space="preserve"> Logo </w:t>
+                      </w:r>
+                      <w:r>
+                        <w:t>Wikimedia Commons</w:t>
+                      </w:r>
+                    </w:p>
+                  </w:txbxContent>
+                </v:textbox>
+                <w10:wrap type="square"/>
+              </v:shape>
+            </w:pict>
+          </mc:Fallback>
+        </mc:AlternateContent>
+      </w:r>
+      <w:r>
+        <w:t xml:space="preserve">Die </w:t>
+      </w:r>
+      <w:bookmarkStart w:id="5" w:name="OLE_LINK1"/>
+      <w:r>
+        <w:t>Gemeinfreiheit</w:t>
+      </w:r>
+      <w:bookmarkEnd w:id="5"/>
+      <w:r>
+        <w:t xml:space="preserve"> sowie das freie Lizensierungsmodell </w:t>
+      </w:r>
+      <w:r>
+        <w:t xml:space="preserve">gestatten es </w:t>
+      </w:r>
+      <w:r>
+        <w:t xml:space="preserve">Videoframes ohne die Verletzung von Persönlichkeits- und Datenschutzrechten sowie des Urheberrechts herunterzuladen und nicht-kommerziell zu nutzen. Die Videoinhalte können dabei über einen direkten  Link erreicht werden. Das bedeutet, dass der Link </w:t>
+      </w:r>
+      <w:r>
+        <w:t>nicht, wie bei anderen Plattformen</w:t>
+      </w:r>
+      <w:r>
+        <w:t>,</w:t>
+      </w:r>
+      <w:r>
+        <w:t xml:space="preserve"> auf die Webseite des Videos führt, sondern direkt zum Download verwendet werden kann.</w:t>
+      </w:r>
+      <w:r>
+        <w:t xml:space="preserve"> Somit erfüllt Wikimedia Commons die beiden zuvor erwähnten Voraussetzungen für eine verwendbare Videoquelle. Dadurch wird diese Plattform im Folgenden als</w:t>
+      </w:r>
+      <w:r>
+        <w:t xml:space="preserve"> Videoherkunft </w:t>
+      </w:r>
+      <w:r>
+        <w:t>für das HUGO-Projekt verwendet.</w:t>
+      </w:r>
+    </w:p>
+    <w:p>
+      <w:pPr>
+        <w:spacing w:line="360" w:lineRule="auto"/>
+      </w:pPr>
+    </w:p>
+    <w:p>
+      <w:pPr>
+        <w:pStyle w:val="berschrift2"/>
+        <w:spacing w:line="360" w:lineRule="auto"/>
+      </w:pPr>
+      <w:r>
+        <w:lastRenderedPageBreak/>
+        <w:t>Output</w:t>
+      </w:r>
+    </w:p>
+    <w:p>
+      <w:pPr>
+        <w:spacing w:line="360" w:lineRule="auto"/>
+      </w:pPr>
+      <w:r>
+        <w:t xml:space="preserve">Im vorherigen Abschnitt </w:t>
+      </w:r>
+      <w:bookmarkStart w:id="6" w:name="_GoBack"/>
+      <w:bookmarkEnd w:id="6"/>
+      <w:r>
+        <w:t>erfolgten die Definition des erwarteten Inputs und der zukünftig verwendet Quelle. In diesem Abschnitt soll es nun kurz um eine Beschreibung des erwarteten Ergebnisses bzw. Outputs gehen.</w:t>
+      </w:r>
+    </w:p>
+    <w:p>
+      <w:pPr>
+        <w:spacing w:line="360" w:lineRule="auto"/>
+      </w:pPr>
+      <w:r>
+        <w:t xml:space="preserve">Nachdem eine Videoquelle erfolgreich eingelesen, verarbeitet und analysiert wurde sollen auf einer zentralen Weboberfläche zwei </w:t>
+      </w:r>
+    </w:p>
+    <w:p>
+      <w:pPr>
+        <w:spacing w:line="360" w:lineRule="auto"/>
+      </w:pPr>
+      <w:r>
+        <w:br w:type="page"/>
+      </w:r>
     </w:p>
     <w:p>
       <w:pPr>
@@ -1807,9 +2083,14 @@
           <w:ilvl w:val="0"/>
           <w:numId w:val="1"/>
         </w:numPr>
-      </w:pPr>
-      <w:r>
+        <w:spacing w:line="360" w:lineRule="auto"/>
+      </w:pPr>
+      <w:r>
+        <w:lastRenderedPageBreak/>
         <w:t>Webseite</w:t>
+      </w:r>
+      <w:r>
+        <w:t xml:space="preserve"> </w:t>
       </w:r>
     </w:p>
     <w:p>
@@ -1877,11 +2158,11 @@
       <w:pPr>
         <w:pStyle w:val="berschrift2"/>
       </w:pPr>
-      <w:bookmarkStart w:id="5" w:name="_Toc443831958"/>
+      <w:bookmarkStart w:id="7" w:name="_Toc443831958"/>
       <w:r>
         <w:t>Verarbeitung</w:t>
       </w:r>
-      <w:bookmarkEnd w:id="5"/>
+      <w:bookmarkEnd w:id="7"/>
     </w:p>
     <w:p>
       <w:r>
@@ -1989,7 +2270,6 @@
         </w:numPr>
       </w:pPr>
       <w:r>
-        <w:lastRenderedPageBreak/>
         <w:t>Zerlegen</w:t>
       </w:r>
     </w:p>
@@ -2027,11 +2307,11 @@
       <w:pPr>
         <w:pStyle w:val="berschrift2"/>
       </w:pPr>
-      <w:bookmarkStart w:id="6" w:name="_Toc443831959"/>
+      <w:bookmarkStart w:id="8" w:name="_Toc443831959"/>
       <w:r>
         <w:t>Output</w:t>
       </w:r>
-      <w:bookmarkEnd w:id="6"/>
+      <w:bookmarkEnd w:id="8"/>
     </w:p>
     <w:p>
       <w:pPr>
@@ -2081,29 +2361,29 @@
       <w:pPr>
         <w:pStyle w:val="berschrift1"/>
       </w:pPr>
-      <w:bookmarkStart w:id="7" w:name="_Toc443831960"/>
+      <w:bookmarkStart w:id="9" w:name="_Toc443831960"/>
       <w:r>
         <w:t>Verwendete Tools</w:t>
       </w:r>
-      <w:bookmarkEnd w:id="7"/>
+      <w:bookmarkEnd w:id="9"/>
     </w:p>
     <w:p>
       <w:pPr>
         <w:pStyle w:val="berschrift2"/>
       </w:pPr>
-      <w:bookmarkStart w:id="8" w:name="_Toc443831961"/>
+      <w:bookmarkStart w:id="10" w:name="_Toc443831961"/>
       <w:proofErr w:type="spellStart"/>
       <w:r>
         <w:t>HBase</w:t>
       </w:r>
-      <w:bookmarkEnd w:id="8"/>
+      <w:bookmarkEnd w:id="10"/>
       <w:proofErr w:type="spellEnd"/>
     </w:p>
     <w:p>
       <w:pPr>
         <w:pStyle w:val="berschrift2"/>
       </w:pPr>
-      <w:bookmarkStart w:id="9" w:name="_Toc443831962"/>
+      <w:bookmarkStart w:id="11" w:name="_Toc443831962"/>
       <w:proofErr w:type="spellStart"/>
       <w:r>
         <w:t>Map</w:t>
@@ -2116,7 +2396,7 @@
       <w:r>
         <w:t>Reduce</w:t>
       </w:r>
-      <w:bookmarkEnd w:id="9"/>
+      <w:bookmarkEnd w:id="11"/>
       <w:proofErr w:type="spellEnd"/>
     </w:p>
     <w:p>
@@ -2147,16 +2427,17 @@
       <w:pPr>
         <w:pStyle w:val="berschrift2"/>
       </w:pPr>
-      <w:bookmarkStart w:id="10" w:name="_Toc443831963"/>
+      <w:bookmarkStart w:id="12" w:name="_Toc443831963"/>
       <w:proofErr w:type="spellStart"/>
       <w:r>
+        <w:lastRenderedPageBreak/>
         <w:t>Hadoop</w:t>
       </w:r>
       <w:proofErr w:type="spellEnd"/>
       <w:r>
         <w:t xml:space="preserve"> File System</w:t>
       </w:r>
-      <w:bookmarkEnd w:id="10"/>
+      <w:bookmarkEnd w:id="12"/>
     </w:p>
     <w:p>
       <w:pPr>
@@ -2175,12 +2456,12 @@
       <w:pPr>
         <w:pStyle w:val="berschrift2"/>
       </w:pPr>
-      <w:bookmarkStart w:id="11" w:name="_Toc443831964"/>
+      <w:bookmarkStart w:id="13" w:name="_Toc443831964"/>
       <w:proofErr w:type="spellStart"/>
       <w:r>
         <w:t>Oozie</w:t>
       </w:r>
-      <w:bookmarkEnd w:id="11"/>
+      <w:bookmarkEnd w:id="13"/>
       <w:proofErr w:type="spellEnd"/>
     </w:p>
     <w:p>
@@ -2231,22 +2512,22 @@
       <w:pPr>
         <w:pStyle w:val="berschrift1"/>
       </w:pPr>
-      <w:bookmarkStart w:id="12" w:name="_Toc443831965"/>
+      <w:bookmarkStart w:id="14" w:name="_Toc443831965"/>
       <w:r>
         <w:t>Ergebnisse</w:t>
       </w:r>
-      <w:bookmarkEnd w:id="12"/>
+      <w:bookmarkEnd w:id="14"/>
     </w:p>
     <w:p/>
     <w:p>
       <w:pPr>
         <w:pStyle w:val="berschrift1"/>
       </w:pPr>
-      <w:bookmarkStart w:id="13" w:name="_Toc443831966"/>
+      <w:bookmarkStart w:id="15" w:name="_Toc443831966"/>
       <w:r>
         <w:t>Visionen</w:t>
       </w:r>
-      <w:bookmarkEnd w:id="13"/>
+      <w:bookmarkEnd w:id="15"/>
     </w:p>
     <w:p>
       <w:pPr>
@@ -2265,11 +2546,11 @@
       <w:pPr>
         <w:pStyle w:val="berschrift1"/>
       </w:pPr>
-      <w:bookmarkStart w:id="14" w:name="_Toc443831967"/>
+      <w:bookmarkStart w:id="16" w:name="_Toc443831967"/>
       <w:r>
         <w:t>Fazit</w:t>
       </w:r>
-      <w:bookmarkEnd w:id="14"/>
+      <w:bookmarkEnd w:id="16"/>
     </w:p>
     <w:p>
       <w:r>
@@ -2293,7 +2574,7 @@
 </file>
 
 <file path=word/endnotes.xml><?xml version="1.0" encoding="utf-8"?>
-<w:endnotes xmlns:wpc="http://schemas.microsoft.com/office/word/2010/wordprocessingCanvas" xmlns:mc="http://schemas.openxmlformats.org/markup-compatibility/2006" xmlns:o="urn:schemas-microsoft-com:office:office" xmlns:r="http://schemas.openxmlformats.org/officeDocument/2006/relationships" xmlns:m="http://schemas.openxmlformats.org/officeDocument/2006/math" xmlns:v="urn:schemas-microsoft-com:vml" xmlns:wp14="http://schemas.microsoft.com/office/word/2010/wordprocessingDrawing" xmlns:wp="http://schemas.openxmlformats.org/drawingml/2006/wordprocessingDrawing" xmlns:w10="urn:schemas-microsoft-com:office:word" xmlns:w="http://schemas.openxmlformats.org/wordprocessingml/2006/main" xmlns:w14="http://schemas.microsoft.com/office/word/2010/wordml" xmlns:wpg="http://schemas.microsoft.com/office/word/2010/wordprocessingGroup" xmlns:wpi="http://schemas.microsoft.com/office/word/2010/wordprocessingInk" xmlns:wne="http://schemas.microsoft.com/office/word/2006/wordml" xmlns:wps="http://schemas.microsoft.com/office/word/2010/wordprocessingShape" mc:Ignorable="w14 wp14">
+<w:endnotes xmlns:wpc="http://schemas.microsoft.com/office/word/2010/wordprocessingCanvas" xmlns:mc="http://schemas.openxmlformats.org/markup-compatibility/2006" xmlns:o="urn:schemas-microsoft-com:office:office" xmlns:r="http://schemas.openxmlformats.org/officeDocument/2006/relationships" xmlns:m="http://schemas.openxmlformats.org/officeDocument/2006/math" xmlns:v="urn:schemas-microsoft-com:vml" xmlns:wp14="http://schemas.microsoft.com/office/word/2010/wordprocessingDrawing" xmlns:wp="http://schemas.openxmlformats.org/drawingml/2006/wordprocessingDrawing" xmlns:w10="urn:schemas-microsoft-com:office:word" xmlns:w="http://schemas.openxmlformats.org/wordprocessingml/2006/main" xmlns:w14="http://schemas.microsoft.com/office/word/2010/wordml" xmlns:w15="http://schemas.microsoft.com/office/word/2012/wordml" xmlns:wpg="http://schemas.microsoft.com/office/word/2010/wordprocessingGroup" xmlns:wpi="http://schemas.microsoft.com/office/word/2010/wordprocessingInk" xmlns:wne="http://schemas.microsoft.com/office/word/2006/wordml" xmlns:wps="http://schemas.microsoft.com/office/word/2010/wordprocessingShape" mc:Ignorable="w14 w15 wp14">
   <w:endnote w:type="separator" w:id="-1">
     <w:p>
       <w:r>
@@ -2312,7 +2593,7 @@
 </file>
 
 <file path=word/footer1.xml><?xml version="1.0" encoding="utf-8"?>
-<w:ftr xmlns:wpc="http://schemas.microsoft.com/office/word/2010/wordprocessingCanvas" xmlns:mc="http://schemas.openxmlformats.org/markup-compatibility/2006" xmlns:o="urn:schemas-microsoft-com:office:office" xmlns:r="http://schemas.openxmlformats.org/officeDocument/2006/relationships" xmlns:m="http://schemas.openxmlformats.org/officeDocument/2006/math" xmlns:v="urn:schemas-microsoft-com:vml" xmlns:wp14="http://schemas.microsoft.com/office/word/2010/wordprocessingDrawing" xmlns:wp="http://schemas.openxmlformats.org/drawingml/2006/wordprocessingDrawing" xmlns:w10="urn:schemas-microsoft-com:office:word" xmlns:w="http://schemas.openxmlformats.org/wordprocessingml/2006/main" xmlns:w14="http://schemas.microsoft.com/office/word/2010/wordml" xmlns:wpg="http://schemas.microsoft.com/office/word/2010/wordprocessingGroup" xmlns:wpi="http://schemas.microsoft.com/office/word/2010/wordprocessingInk" xmlns:wne="http://schemas.microsoft.com/office/word/2006/wordml" xmlns:wps="http://schemas.microsoft.com/office/word/2010/wordprocessingShape" mc:Ignorable="w14 wp14">
+<w:ftr xmlns:wpc="http://schemas.microsoft.com/office/word/2010/wordprocessingCanvas" xmlns:mc="http://schemas.openxmlformats.org/markup-compatibility/2006" xmlns:o="urn:schemas-microsoft-com:office:office" xmlns:r="http://schemas.openxmlformats.org/officeDocument/2006/relationships" xmlns:m="http://schemas.openxmlformats.org/officeDocument/2006/math" xmlns:v="urn:schemas-microsoft-com:vml" xmlns:wp14="http://schemas.microsoft.com/office/word/2010/wordprocessingDrawing" xmlns:wp="http://schemas.openxmlformats.org/drawingml/2006/wordprocessingDrawing" xmlns:w10="urn:schemas-microsoft-com:office:word" xmlns:w="http://schemas.openxmlformats.org/wordprocessingml/2006/main" xmlns:w14="http://schemas.microsoft.com/office/word/2010/wordml" xmlns:w15="http://schemas.microsoft.com/office/word/2012/wordml" xmlns:wpg="http://schemas.microsoft.com/office/word/2010/wordprocessingGroup" xmlns:wpi="http://schemas.microsoft.com/office/word/2010/wordprocessingInk" xmlns:wne="http://schemas.microsoft.com/office/word/2006/wordml" xmlns:wps="http://schemas.microsoft.com/office/word/2010/wordprocessingShape" mc:Ignorable="w14 w15 wp14">
   <w:p>
     <w:pPr>
       <w:pStyle w:val="Fuzeile"/>
@@ -2350,7 +2631,7 @@
 </file>
 
 <file path=word/footer2.xml><?xml version="1.0" encoding="utf-8"?>
-<w:ftr xmlns:wpc="http://schemas.microsoft.com/office/word/2010/wordprocessingCanvas" xmlns:mc="http://schemas.openxmlformats.org/markup-compatibility/2006" xmlns:o="urn:schemas-microsoft-com:office:office" xmlns:r="http://schemas.openxmlformats.org/officeDocument/2006/relationships" xmlns:m="http://schemas.openxmlformats.org/officeDocument/2006/math" xmlns:v="urn:schemas-microsoft-com:vml" xmlns:wp14="http://schemas.microsoft.com/office/word/2010/wordprocessingDrawing" xmlns:wp="http://schemas.openxmlformats.org/drawingml/2006/wordprocessingDrawing" xmlns:w10="urn:schemas-microsoft-com:office:word" xmlns:w="http://schemas.openxmlformats.org/wordprocessingml/2006/main" xmlns:w14="http://schemas.microsoft.com/office/word/2010/wordml" xmlns:wpg="http://schemas.microsoft.com/office/word/2010/wordprocessingGroup" xmlns:wpi="http://schemas.microsoft.com/office/word/2010/wordprocessingInk" xmlns:wne="http://schemas.microsoft.com/office/word/2006/wordml" xmlns:wps="http://schemas.microsoft.com/office/word/2010/wordprocessingShape" mc:Ignorable="w14 wp14">
+<w:ftr xmlns:wpc="http://schemas.microsoft.com/office/word/2010/wordprocessingCanvas" xmlns:mc="http://schemas.openxmlformats.org/markup-compatibility/2006" xmlns:o="urn:schemas-microsoft-com:office:office" xmlns:r="http://schemas.openxmlformats.org/officeDocument/2006/relationships" xmlns:m="http://schemas.openxmlformats.org/officeDocument/2006/math" xmlns:v="urn:schemas-microsoft-com:vml" xmlns:wp14="http://schemas.microsoft.com/office/word/2010/wordprocessingDrawing" xmlns:wp="http://schemas.openxmlformats.org/drawingml/2006/wordprocessingDrawing" xmlns:w10="urn:schemas-microsoft-com:office:word" xmlns:w="http://schemas.openxmlformats.org/wordprocessingml/2006/main" xmlns:w14="http://schemas.microsoft.com/office/word/2010/wordml" xmlns:w15="http://schemas.microsoft.com/office/word/2012/wordml" xmlns:wpg="http://schemas.microsoft.com/office/word/2010/wordprocessingGroup" xmlns:wpi="http://schemas.microsoft.com/office/word/2010/wordprocessingInk" xmlns:wne="http://schemas.microsoft.com/office/word/2006/wordml" xmlns:wps="http://schemas.microsoft.com/office/word/2010/wordprocessingShape" mc:Ignorable="w14 w15 wp14">
   <w:p>
     <w:pPr>
       <w:pStyle w:val="Fuzeile"/>
@@ -2396,7 +2677,7 @@
 </file>
 
 <file path=word/footer3.xml><?xml version="1.0" encoding="utf-8"?>
-<w:ftr xmlns:wpc="http://schemas.microsoft.com/office/word/2010/wordprocessingCanvas" xmlns:mc="http://schemas.openxmlformats.org/markup-compatibility/2006" xmlns:o="urn:schemas-microsoft-com:office:office" xmlns:r="http://schemas.openxmlformats.org/officeDocument/2006/relationships" xmlns:m="http://schemas.openxmlformats.org/officeDocument/2006/math" xmlns:v="urn:schemas-microsoft-com:vml" xmlns:wp14="http://schemas.microsoft.com/office/word/2010/wordprocessingDrawing" xmlns:wp="http://schemas.openxmlformats.org/drawingml/2006/wordprocessingDrawing" xmlns:w10="urn:schemas-microsoft-com:office:word" xmlns:w="http://schemas.openxmlformats.org/wordprocessingml/2006/main" xmlns:w14="http://schemas.microsoft.com/office/word/2010/wordml" xmlns:wpg="http://schemas.microsoft.com/office/word/2010/wordprocessingGroup" xmlns:wpi="http://schemas.microsoft.com/office/word/2010/wordprocessingInk" xmlns:wne="http://schemas.microsoft.com/office/word/2006/wordml" xmlns:wps="http://schemas.microsoft.com/office/word/2010/wordprocessingShape" mc:Ignorable="w14 wp14">
+<w:ftr xmlns:wpc="http://schemas.microsoft.com/office/word/2010/wordprocessingCanvas" xmlns:mc="http://schemas.openxmlformats.org/markup-compatibility/2006" xmlns:o="urn:schemas-microsoft-com:office:office" xmlns:r="http://schemas.openxmlformats.org/officeDocument/2006/relationships" xmlns:m="http://schemas.openxmlformats.org/officeDocument/2006/math" xmlns:v="urn:schemas-microsoft-com:vml" xmlns:wp14="http://schemas.microsoft.com/office/word/2010/wordprocessingDrawing" xmlns:wp="http://schemas.openxmlformats.org/drawingml/2006/wordprocessingDrawing" xmlns:w10="urn:schemas-microsoft-com:office:word" xmlns:w="http://schemas.openxmlformats.org/wordprocessingml/2006/main" xmlns:w14="http://schemas.microsoft.com/office/word/2010/wordml" xmlns:w15="http://schemas.microsoft.com/office/word/2012/wordml" xmlns:wpg="http://schemas.microsoft.com/office/word/2010/wordprocessingGroup" xmlns:wpi="http://schemas.microsoft.com/office/word/2010/wordprocessingInk" xmlns:wne="http://schemas.microsoft.com/office/word/2006/wordml" xmlns:wps="http://schemas.microsoft.com/office/word/2010/wordprocessingShape" mc:Ignorable="w14 w15 wp14">
   <w:p>
     <w:pPr>
       <w:pStyle w:val="Fuzeile"/>
@@ -2428,7 +2709,7 @@
         <w:rStyle w:val="Seitenzahl"/>
         <w:noProof/>
       </w:rPr>
-      <w:t>4</w:t>
+      <w:t>8</w:t>
     </w:r>
     <w:r>
       <w:rPr>
@@ -2448,7 +2729,7 @@
 </file>
 
 <file path=word/footnotes.xml><?xml version="1.0" encoding="utf-8"?>
-<w:footnotes xmlns:wpc="http://schemas.microsoft.com/office/word/2010/wordprocessingCanvas" xmlns:mc="http://schemas.openxmlformats.org/markup-compatibility/2006" xmlns:o="urn:schemas-microsoft-com:office:office" xmlns:r="http://schemas.openxmlformats.org/officeDocument/2006/relationships" xmlns:m="http://schemas.openxmlformats.org/officeDocument/2006/math" xmlns:v="urn:schemas-microsoft-com:vml" xmlns:wp14="http://schemas.microsoft.com/office/word/2010/wordprocessingDrawing" xmlns:wp="http://schemas.openxmlformats.org/drawingml/2006/wordprocessingDrawing" xmlns:w10="urn:schemas-microsoft-com:office:word" xmlns:w="http://schemas.openxmlformats.org/wordprocessingml/2006/main" xmlns:w14="http://schemas.microsoft.com/office/word/2010/wordml" xmlns:wpg="http://schemas.microsoft.com/office/word/2010/wordprocessingGroup" xmlns:wpi="http://schemas.microsoft.com/office/word/2010/wordprocessingInk" xmlns:wne="http://schemas.microsoft.com/office/word/2006/wordml" xmlns:wps="http://schemas.microsoft.com/office/word/2010/wordprocessingShape" mc:Ignorable="w14 wp14">
+<w:footnotes xmlns:wpc="http://schemas.microsoft.com/office/word/2010/wordprocessingCanvas" xmlns:mc="http://schemas.openxmlformats.org/markup-compatibility/2006" xmlns:o="urn:schemas-microsoft-com:office:office" xmlns:r="http://schemas.openxmlformats.org/officeDocument/2006/relationships" xmlns:m="http://schemas.openxmlformats.org/officeDocument/2006/math" xmlns:v="urn:schemas-microsoft-com:vml" xmlns:wp14="http://schemas.microsoft.com/office/word/2010/wordprocessingDrawing" xmlns:wp="http://schemas.openxmlformats.org/drawingml/2006/wordprocessingDrawing" xmlns:w10="urn:schemas-microsoft-com:office:word" xmlns:w="http://schemas.openxmlformats.org/wordprocessingml/2006/main" xmlns:w14="http://schemas.microsoft.com/office/word/2010/wordml" xmlns:w15="http://schemas.microsoft.com/office/word/2012/wordml" xmlns:wpg="http://schemas.microsoft.com/office/word/2010/wordprocessingGroup" xmlns:wpi="http://schemas.microsoft.com/office/word/2010/wordprocessingInk" xmlns:wne="http://schemas.microsoft.com/office/word/2006/wordml" xmlns:wps="http://schemas.microsoft.com/office/word/2010/wordprocessingShape" mc:Ignorable="w14 w15 wp14">
   <w:footnote w:type="separator" w:id="-1">
     <w:p>
       <w:r>
@@ -2467,8 +2748,8 @@
 </file>
 
 <file path=word/numbering.xml><?xml version="1.0" encoding="utf-8"?>
-<w:numbering xmlns:wpc="http://schemas.microsoft.com/office/word/2010/wordprocessingCanvas" xmlns:mc="http://schemas.openxmlformats.org/markup-compatibility/2006" xmlns:o="urn:schemas-microsoft-com:office:office" xmlns:r="http://schemas.openxmlformats.org/officeDocument/2006/relationships" xmlns:m="http://schemas.openxmlformats.org/officeDocument/2006/math" xmlns:v="urn:schemas-microsoft-com:vml" xmlns:wp14="http://schemas.microsoft.com/office/word/2010/wordprocessingDrawing" xmlns:wp="http://schemas.openxmlformats.org/drawingml/2006/wordprocessingDrawing" xmlns:w10="urn:schemas-microsoft-com:office:word" xmlns:w="http://schemas.openxmlformats.org/wordprocessingml/2006/main" xmlns:w14="http://schemas.microsoft.com/office/word/2010/wordml" xmlns:wpg="http://schemas.microsoft.com/office/word/2010/wordprocessingGroup" xmlns:wpi="http://schemas.microsoft.com/office/word/2010/wordprocessingInk" xmlns:wne="http://schemas.microsoft.com/office/word/2006/wordml" xmlns:wps="http://schemas.microsoft.com/office/word/2010/wordprocessingShape" mc:Ignorable="w14 wp14">
-  <w:abstractNum w:abstractNumId="0">
+<w:numbering xmlns:wpc="http://schemas.microsoft.com/office/word/2010/wordprocessingCanvas" xmlns:mc="http://schemas.openxmlformats.org/markup-compatibility/2006" xmlns:o="urn:schemas-microsoft-com:office:office" xmlns:r="http://schemas.openxmlformats.org/officeDocument/2006/relationships" xmlns:m="http://schemas.openxmlformats.org/officeDocument/2006/math" xmlns:v="urn:schemas-microsoft-com:vml" xmlns:wp14="http://schemas.microsoft.com/office/word/2010/wordprocessingDrawing" xmlns:wp="http://schemas.openxmlformats.org/drawingml/2006/wordprocessingDrawing" xmlns:w10="urn:schemas-microsoft-com:office:word" xmlns:w="http://schemas.openxmlformats.org/wordprocessingml/2006/main" xmlns:w14="http://schemas.microsoft.com/office/word/2010/wordml" xmlns:w15="http://schemas.microsoft.com/office/word/2012/wordml" xmlns:wpg="http://schemas.microsoft.com/office/word/2010/wordprocessingGroup" xmlns:wpi="http://schemas.microsoft.com/office/word/2010/wordprocessingInk" xmlns:wne="http://schemas.microsoft.com/office/word/2006/wordml" xmlns:wps="http://schemas.microsoft.com/office/word/2010/wordprocessingShape" mc:Ignorable="w14 w15 wp14">
+  <w:abstractNum w:abstractNumId="0" w15:restartNumberingAfterBreak="0">
     <w:nsid w:val="0EC83C3D"/>
     <w:multiLevelType w:val="hybridMultilevel"/>
     <w:tmpl w:val="3A4E16EC"/>
@@ -2557,7 +2838,7 @@
       </w:pPr>
     </w:lvl>
   </w:abstractNum>
-  <w:abstractNum w:abstractNumId="1">
+  <w:abstractNum w:abstractNumId="1" w15:restartNumberingAfterBreak="0">
     <w:nsid w:val="30C24789"/>
     <w:multiLevelType w:val="hybridMultilevel"/>
     <w:tmpl w:val="A7E22796"/>
@@ -2646,7 +2927,7 @@
       </w:pPr>
     </w:lvl>
   </w:abstractNum>
-  <w:abstractNum w:abstractNumId="2">
+  <w:abstractNum w:abstractNumId="2" w15:restartNumberingAfterBreak="0">
     <w:nsid w:val="7D9E6F6D"/>
     <w:multiLevelType w:val="hybridMultilevel"/>
     <w:tmpl w:val="8C7268CA"/>
@@ -2771,7 +3052,7 @@
 </file>
 
 <file path=word/styles.xml><?xml version="1.0" encoding="utf-8"?>
-<w:styles xmlns:mc="http://schemas.openxmlformats.org/markup-compatibility/2006" xmlns:r="http://schemas.openxmlformats.org/officeDocument/2006/relationships" xmlns:w="http://schemas.openxmlformats.org/wordprocessingml/2006/main" xmlns:w14="http://schemas.microsoft.com/office/word/2010/wordml" mc:Ignorable="w14">
+<w:styles xmlns:mc="http://schemas.openxmlformats.org/markup-compatibility/2006" xmlns:r="http://schemas.openxmlformats.org/officeDocument/2006/relationships" xmlns:w="http://schemas.openxmlformats.org/wordprocessingml/2006/main" xmlns:w14="http://schemas.microsoft.com/office/word/2010/wordml" xmlns:w15="http://schemas.microsoft.com/office/word/2012/wordml" mc:Ignorable="w14 w15">
   <w:docDefaults>
     <w:rPrDefault>
       <w:rPr>
@@ -2783,144 +3064,378 @@
     </w:rPrDefault>
     <w:pPrDefault/>
   </w:docDefaults>
-  <w:latentStyles w:defLockedState="0" w:defUIPriority="99" w:defSemiHidden="1" w:defUnhideWhenUsed="1" w:defQFormat="0" w:count="267">
-    <w:lsdException w:name="Normal" w:semiHidden="0" w:uiPriority="0" w:unhideWhenUsed="0" w:qFormat="1"/>
-    <w:lsdException w:name="heading 1" w:semiHidden="0" w:uiPriority="9" w:unhideWhenUsed="0" w:qFormat="1"/>
-    <w:lsdException w:name="heading 2" w:uiPriority="9" w:qFormat="1"/>
-    <w:lsdException w:name="heading 3" w:uiPriority="9" w:qFormat="1"/>
-    <w:lsdException w:name="heading 4" w:uiPriority="9" w:qFormat="1"/>
-    <w:lsdException w:name="heading 5" w:uiPriority="9" w:qFormat="1"/>
-    <w:lsdException w:name="heading 6" w:uiPriority="9" w:qFormat="1"/>
-    <w:lsdException w:name="heading 7" w:uiPriority="9" w:qFormat="1"/>
-    <w:lsdException w:name="heading 8" w:uiPriority="9" w:qFormat="1"/>
-    <w:lsdException w:name="heading 9" w:uiPriority="9" w:qFormat="1"/>
-    <w:lsdException w:name="toc 1" w:uiPriority="39"/>
-    <w:lsdException w:name="toc 2" w:uiPriority="39"/>
-    <w:lsdException w:name="toc 3" w:uiPriority="39"/>
-    <w:lsdException w:name="toc 4" w:uiPriority="39"/>
-    <w:lsdException w:name="toc 5" w:uiPriority="39"/>
-    <w:lsdException w:name="toc 6" w:uiPriority="39"/>
-    <w:lsdException w:name="toc 7" w:uiPriority="39"/>
-    <w:lsdException w:name="toc 8" w:uiPriority="39"/>
-    <w:lsdException w:name="toc 9" w:uiPriority="39"/>
-    <w:lsdException w:name="caption" w:uiPriority="35" w:qFormat="1"/>
-    <w:lsdException w:name="Title" w:semiHidden="0" w:uiPriority="10" w:unhideWhenUsed="0" w:qFormat="1"/>
-    <w:lsdException w:name="Default Paragraph Font" w:uiPriority="1"/>
-    <w:lsdException w:name="Subtitle" w:semiHidden="0" w:uiPriority="11" w:unhideWhenUsed="0" w:qFormat="1"/>
-    <w:lsdException w:name="Strong" w:semiHidden="0" w:uiPriority="22" w:unhideWhenUsed="0" w:qFormat="1"/>
-    <w:lsdException w:name="Emphasis" w:semiHidden="0" w:uiPriority="20" w:unhideWhenUsed="0" w:qFormat="1"/>
-    <w:lsdException w:name="Table Grid" w:semiHidden="0" w:uiPriority="39" w:unhideWhenUsed="0"/>
-    <w:lsdException w:name="Placeholder Text" w:unhideWhenUsed="0"/>
-    <w:lsdException w:name="No Spacing" w:semiHidden="0" w:uiPriority="1" w:unhideWhenUsed="0" w:qFormat="1"/>
-    <w:lsdException w:name="Light Shading" w:semiHidden="0" w:uiPriority="60" w:unhideWhenUsed="0"/>
-    <w:lsdException w:name="Light List" w:semiHidden="0" w:uiPriority="61" w:unhideWhenUsed="0"/>
-    <w:lsdException w:name="Light Grid" w:semiHidden="0" w:uiPriority="62" w:unhideWhenUsed="0"/>
-    <w:lsdException w:name="Medium Shading 1" w:semiHidden="0" w:uiPriority="63" w:unhideWhenUsed="0"/>
-    <w:lsdException w:name="Medium Shading 2" w:semiHidden="0" w:uiPriority="64" w:unhideWhenUsed="0"/>
-    <w:lsdException w:name="Medium List 1" w:semiHidden="0" w:uiPriority="65" w:unhideWhenUsed="0"/>
-    <w:lsdException w:name="Medium List 2" w:semiHidden="0" w:uiPriority="66" w:unhideWhenUsed="0"/>
-    <w:lsdException w:name="Medium Grid 1" w:semiHidden="0" w:uiPriority="67" w:unhideWhenUsed="0"/>
-    <w:lsdException w:name="Medium Grid 2" w:semiHidden="0" w:uiPriority="68" w:unhideWhenUsed="0"/>
-    <w:lsdException w:name="Medium Grid 3" w:semiHidden="0" w:uiPriority="69" w:unhideWhenUsed="0"/>
-    <w:lsdException w:name="Dark List" w:semiHidden="0" w:uiPriority="70" w:unhideWhenUsed="0"/>
-    <w:lsdException w:name="Colorful Shading" w:semiHidden="0" w:uiPriority="71" w:unhideWhenUsed="0"/>
-    <w:lsdException w:name="Colorful List" w:semiHidden="0" w:uiPriority="72" w:unhideWhenUsed="0"/>
-    <w:lsdException w:name="Colorful Grid" w:semiHidden="0" w:uiPriority="73" w:unhideWhenUsed="0"/>
-    <w:lsdException w:name="Light Shading Accent 1" w:semiHidden="0" w:uiPriority="60" w:unhideWhenUsed="0"/>
-    <w:lsdException w:name="Light List Accent 1" w:semiHidden="0" w:uiPriority="61" w:unhideWhenUsed="0"/>
-    <w:lsdException w:name="Light Grid Accent 1" w:semiHidden="0" w:uiPriority="62" w:unhideWhenUsed="0"/>
-    <w:lsdException w:name="Medium Shading 1 Accent 1" w:semiHidden="0" w:uiPriority="63" w:unhideWhenUsed="0"/>
-    <w:lsdException w:name="Medium Shading 2 Accent 1" w:semiHidden="0" w:uiPriority="64" w:unhideWhenUsed="0"/>
-    <w:lsdException w:name="Medium List 1 Accent 1" w:semiHidden="0" w:uiPriority="65" w:unhideWhenUsed="0"/>
-    <w:lsdException w:name="Revision" w:unhideWhenUsed="0"/>
-    <w:lsdException w:name="List Paragraph" w:semiHidden="0" w:uiPriority="34" w:unhideWhenUsed="0" w:qFormat="1"/>
-    <w:lsdException w:name="Quote" w:semiHidden="0" w:uiPriority="29" w:unhideWhenUsed="0" w:qFormat="1"/>
-    <w:lsdException w:name="Intense Quote" w:semiHidden="0" w:uiPriority="30" w:unhideWhenUsed="0" w:qFormat="1"/>
-    <w:lsdException w:name="Medium List 2 Accent 1" w:semiHidden="0" w:uiPriority="66" w:unhideWhenUsed="0"/>
-    <w:lsdException w:name="Medium Grid 1 Accent 1" w:semiHidden="0" w:uiPriority="67" w:unhideWhenUsed="0"/>
-    <w:lsdException w:name="Medium Grid 2 Accent 1" w:semiHidden="0" w:uiPriority="68" w:unhideWhenUsed="0"/>
-    <w:lsdException w:name="Medium Grid 3 Accent 1" w:semiHidden="0" w:uiPriority="69" w:unhideWhenUsed="0"/>
-    <w:lsdException w:name="Dark List Accent 1" w:semiHidden="0" w:uiPriority="70" w:unhideWhenUsed="0"/>
-    <w:lsdException w:name="Colorful Shading Accent 1" w:semiHidden="0" w:uiPriority="71" w:unhideWhenUsed="0"/>
-    <w:lsdException w:name="Colorful List Accent 1" w:semiHidden="0" w:uiPriority="72" w:unhideWhenUsed="0"/>
-    <w:lsdException w:name="Colorful Grid Accent 1" w:semiHidden="0" w:uiPriority="73" w:unhideWhenUsed="0"/>
-    <w:lsdException w:name="Light Shading Accent 2" w:semiHidden="0" w:uiPriority="60" w:unhideWhenUsed="0"/>
-    <w:lsdException w:name="Light List Accent 2" w:semiHidden="0" w:uiPriority="61" w:unhideWhenUsed="0"/>
-    <w:lsdException w:name="Light Grid Accent 2" w:semiHidden="0" w:uiPriority="62" w:unhideWhenUsed="0"/>
-    <w:lsdException w:name="Medium Shading 1 Accent 2" w:semiHidden="0" w:uiPriority="63" w:unhideWhenUsed="0"/>
-    <w:lsdException w:name="Medium Shading 2 Accent 2" w:semiHidden="0" w:uiPriority="64" w:unhideWhenUsed="0"/>
-    <w:lsdException w:name="Medium List 1 Accent 2" w:semiHidden="0" w:uiPriority="65" w:unhideWhenUsed="0"/>
-    <w:lsdException w:name="Medium List 2 Accent 2" w:semiHidden="0" w:uiPriority="66" w:unhideWhenUsed="0"/>
-    <w:lsdException w:name="Medium Grid 1 Accent 2" w:semiHidden="0" w:uiPriority="67" w:unhideWhenUsed="0"/>
-    <w:lsdException w:name="Medium Grid 2 Accent 2" w:semiHidden="0" w:uiPriority="68" w:unhideWhenUsed="0"/>
-    <w:lsdException w:name="Medium Grid 3 Accent 2" w:semiHidden="0" w:uiPriority="69" w:unhideWhenUsed="0"/>
-    <w:lsdException w:name="Dark List Accent 2" w:semiHidden="0" w:uiPriority="70" w:unhideWhenUsed="0"/>
-    <w:lsdException w:name="Colorful Shading Accent 2" w:semiHidden="0" w:uiPriority="71" w:unhideWhenUsed="0"/>
-    <w:lsdException w:name="Colorful List Accent 2" w:semiHidden="0" w:uiPriority="72" w:unhideWhenUsed="0"/>
-    <w:lsdException w:name="Colorful Grid Accent 2" w:semiHidden="0" w:uiPriority="73" w:unhideWhenUsed="0"/>
-    <w:lsdException w:name="Light Shading Accent 3" w:semiHidden="0" w:uiPriority="60" w:unhideWhenUsed="0"/>
-    <w:lsdException w:name="Light List Accent 3" w:semiHidden="0" w:uiPriority="61" w:unhideWhenUsed="0"/>
-    <w:lsdException w:name="Light Grid Accent 3" w:semiHidden="0" w:uiPriority="62" w:unhideWhenUsed="0"/>
-    <w:lsdException w:name="Medium Shading 1 Accent 3" w:semiHidden="0" w:uiPriority="63" w:unhideWhenUsed="0"/>
-    <w:lsdException w:name="Medium Shading 2 Accent 3" w:semiHidden="0" w:uiPriority="64" w:unhideWhenUsed="0"/>
-    <w:lsdException w:name="Medium List 1 Accent 3" w:semiHidden="0" w:uiPriority="65" w:unhideWhenUsed="0"/>
-    <w:lsdException w:name="Medium List 2 Accent 3" w:semiHidden="0" w:uiPriority="66" w:unhideWhenUsed="0"/>
-    <w:lsdException w:name="Medium Grid 1 Accent 3" w:semiHidden="0" w:uiPriority="67" w:unhideWhenUsed="0"/>
-    <w:lsdException w:name="Medium Grid 2 Accent 3" w:semiHidden="0" w:uiPriority="68" w:unhideWhenUsed="0"/>
-    <w:lsdException w:name="Medium Grid 3 Accent 3" w:semiHidden="0" w:uiPriority="69" w:unhideWhenUsed="0"/>
-    <w:lsdException w:name="Dark List Accent 3" w:semiHidden="0" w:uiPriority="70" w:unhideWhenUsed="0"/>
-    <w:lsdException w:name="Colorful Shading Accent 3" w:semiHidden="0" w:uiPriority="71" w:unhideWhenUsed="0"/>
-    <w:lsdException w:name="Colorful List Accent 3" w:semiHidden="0" w:uiPriority="72" w:unhideWhenUsed="0"/>
-    <w:lsdException w:name="Colorful Grid Accent 3" w:semiHidden="0" w:uiPriority="73" w:unhideWhenUsed="0"/>
-    <w:lsdException w:name="Light Shading Accent 4" w:semiHidden="0" w:uiPriority="60" w:unhideWhenUsed="0"/>
-    <w:lsdException w:name="Light List Accent 4" w:semiHidden="0" w:uiPriority="61" w:unhideWhenUsed="0"/>
-    <w:lsdException w:name="Light Grid Accent 4" w:semiHidden="0" w:uiPriority="62" w:unhideWhenUsed="0"/>
-    <w:lsdException w:name="Medium Shading 1 Accent 4" w:semiHidden="0" w:uiPriority="63" w:unhideWhenUsed="0"/>
-    <w:lsdException w:name="Medium Shading 2 Accent 4" w:semiHidden="0" w:uiPriority="64" w:unhideWhenUsed="0"/>
-    <w:lsdException w:name="Medium List 1 Accent 4" w:semiHidden="0" w:uiPriority="65" w:unhideWhenUsed="0"/>
-    <w:lsdException w:name="Medium List 2 Accent 4" w:semiHidden="0" w:uiPriority="66" w:unhideWhenUsed="0"/>
-    <w:lsdException w:name="Medium Grid 1 Accent 4" w:semiHidden="0" w:uiPriority="67" w:unhideWhenUsed="0"/>
-    <w:lsdException w:name="Medium Grid 2 Accent 4" w:semiHidden="0" w:uiPriority="68" w:unhideWhenUsed="0"/>
-    <w:lsdException w:name="Medium Grid 3 Accent 4" w:semiHidden="0" w:uiPriority="69" w:unhideWhenUsed="0"/>
-    <w:lsdException w:name="Dark List Accent 4" w:semiHidden="0" w:uiPriority="70" w:unhideWhenUsed="0"/>
-    <w:lsdException w:name="Colorful Shading Accent 4" w:semiHidden="0" w:uiPriority="71" w:unhideWhenUsed="0"/>
-    <w:lsdException w:name="Colorful List Accent 4" w:semiHidden="0" w:uiPriority="72" w:unhideWhenUsed="0"/>
-    <w:lsdException w:name="Colorful Grid Accent 4" w:semiHidden="0" w:uiPriority="73" w:unhideWhenUsed="0"/>
-    <w:lsdException w:name="Light Shading Accent 5" w:semiHidden="0" w:uiPriority="60" w:unhideWhenUsed="0"/>
-    <w:lsdException w:name="Light List Accent 5" w:semiHidden="0" w:uiPriority="61" w:unhideWhenUsed="0"/>
-    <w:lsdException w:name="Light Grid Accent 5" w:semiHidden="0" w:uiPriority="62" w:unhideWhenUsed="0"/>
-    <w:lsdException w:name="Medium Shading 1 Accent 5" w:semiHidden="0" w:uiPriority="63" w:unhideWhenUsed="0"/>
-    <w:lsdException w:name="Medium Shading 2 Accent 5" w:semiHidden="0" w:uiPriority="64" w:unhideWhenUsed="0"/>
-    <w:lsdException w:name="Medium List 1 Accent 5" w:semiHidden="0" w:uiPriority="65" w:unhideWhenUsed="0"/>
-    <w:lsdException w:name="Medium List 2 Accent 5" w:semiHidden="0" w:uiPriority="66" w:unhideWhenUsed="0"/>
-    <w:lsdException w:name="Medium Grid 1 Accent 5" w:semiHidden="0" w:uiPriority="67" w:unhideWhenUsed="0"/>
-    <w:lsdException w:name="Medium Grid 2 Accent 5" w:semiHidden="0" w:uiPriority="68" w:unhideWhenUsed="0"/>
-    <w:lsdException w:name="Medium Grid 3 Accent 5" w:semiHidden="0" w:uiPriority="69" w:unhideWhenUsed="0"/>
-    <w:lsdException w:name="Dark List Accent 5" w:semiHidden="0" w:uiPriority="70" w:unhideWhenUsed="0"/>
-    <w:lsdException w:name="Colorful Shading Accent 5" w:semiHidden="0" w:uiPriority="71" w:unhideWhenUsed="0"/>
-    <w:lsdException w:name="Colorful List Accent 5" w:semiHidden="0" w:uiPriority="72" w:unhideWhenUsed="0"/>
-    <w:lsdException w:name="Colorful Grid Accent 5" w:semiHidden="0" w:uiPriority="73" w:unhideWhenUsed="0"/>
-    <w:lsdException w:name="Light Shading Accent 6" w:semiHidden="0" w:uiPriority="60" w:unhideWhenUsed="0"/>
-    <w:lsdException w:name="Light List Accent 6" w:semiHidden="0" w:uiPriority="61" w:unhideWhenUsed="0"/>
-    <w:lsdException w:name="Light Grid Accent 6" w:semiHidden="0" w:uiPriority="62" w:unhideWhenUsed="0"/>
-    <w:lsdException w:name="Medium Shading 1 Accent 6" w:semiHidden="0" w:uiPriority="63" w:unhideWhenUsed="0"/>
-    <w:lsdException w:name="Medium Shading 2 Accent 6" w:semiHidden="0" w:uiPriority="64" w:unhideWhenUsed="0"/>
-    <w:lsdException w:name="Medium List 1 Accent 6" w:semiHidden="0" w:uiPriority="65" w:unhideWhenUsed="0"/>
-    <w:lsdException w:name="Medium List 2 Accent 6" w:semiHidden="0" w:uiPriority="66" w:unhideWhenUsed="0"/>
-    <w:lsdException w:name="Medium Grid 1 Accent 6" w:semiHidden="0" w:uiPriority="67" w:unhideWhenUsed="0"/>
-    <w:lsdException w:name="Medium Grid 2 Accent 6" w:semiHidden="0" w:uiPriority="68" w:unhideWhenUsed="0"/>
-    <w:lsdException w:name="Medium Grid 3 Accent 6" w:semiHidden="0" w:uiPriority="69" w:unhideWhenUsed="0"/>
-    <w:lsdException w:name="Dark List Accent 6" w:semiHidden="0" w:uiPriority="70" w:unhideWhenUsed="0"/>
-    <w:lsdException w:name="Colorful Shading Accent 6" w:semiHidden="0" w:uiPriority="71" w:unhideWhenUsed="0"/>
-    <w:lsdException w:name="Colorful List Accent 6" w:semiHidden="0" w:uiPriority="72" w:unhideWhenUsed="0"/>
-    <w:lsdException w:name="Colorful Grid Accent 6" w:semiHidden="0" w:uiPriority="73" w:unhideWhenUsed="0"/>
-    <w:lsdException w:name="Subtle Emphasis" w:semiHidden="0" w:uiPriority="19" w:unhideWhenUsed="0" w:qFormat="1"/>
-    <w:lsdException w:name="Intense Emphasis" w:semiHidden="0" w:uiPriority="21" w:unhideWhenUsed="0" w:qFormat="1"/>
-    <w:lsdException w:name="Subtle Reference" w:semiHidden="0" w:uiPriority="31" w:unhideWhenUsed="0" w:qFormat="1"/>
-    <w:lsdException w:name="Intense Reference" w:semiHidden="0" w:uiPriority="32" w:unhideWhenUsed="0" w:qFormat="1"/>
-    <w:lsdException w:name="Book Title" w:semiHidden="0" w:uiPriority="33" w:unhideWhenUsed="0" w:qFormat="1"/>
-    <w:lsdException w:name="Bibliography" w:uiPriority="37"/>
-    <w:lsdException w:name="TOC Heading" w:uiPriority="39" w:qFormat="1"/>
+  <w:latentStyles w:defLockedState="0" w:defUIPriority="99" w:defSemiHidden="0" w:defUnhideWhenUsed="0" w:defQFormat="0" w:count="371">
+    <w:lsdException w:name="Normal" w:uiPriority="0" w:qFormat="1"/>
+    <w:lsdException w:name="heading 1" w:uiPriority="9" w:qFormat="1"/>
+    <w:lsdException w:name="heading 2" w:semiHidden="1" w:uiPriority="9" w:unhideWhenUsed="1" w:qFormat="1"/>
+    <w:lsdException w:name="heading 3" w:semiHidden="1" w:uiPriority="9" w:unhideWhenUsed="1" w:qFormat="1"/>
+    <w:lsdException w:name="heading 4" w:semiHidden="1" w:uiPriority="9" w:unhideWhenUsed="1" w:qFormat="1"/>
+    <w:lsdException w:name="heading 5" w:semiHidden="1" w:uiPriority="9" w:unhideWhenUsed="1" w:qFormat="1"/>
+    <w:lsdException w:name="heading 6" w:semiHidden="1" w:uiPriority="9" w:unhideWhenUsed="1" w:qFormat="1"/>
+    <w:lsdException w:name="heading 7" w:semiHidden="1" w:uiPriority="9" w:unhideWhenUsed="1" w:qFormat="1"/>
+    <w:lsdException w:name="heading 8" w:semiHidden="1" w:uiPriority="9" w:unhideWhenUsed="1" w:qFormat="1"/>
+    <w:lsdException w:name="heading 9" w:semiHidden="1" w:uiPriority="9" w:unhideWhenUsed="1" w:qFormat="1"/>
+    <w:lsdException w:name="index 1" w:semiHidden="1" w:unhideWhenUsed="1"/>
+    <w:lsdException w:name="index 2" w:semiHidden="1" w:unhideWhenUsed="1"/>
+    <w:lsdException w:name="index 3" w:semiHidden="1" w:unhideWhenUsed="1"/>
+    <w:lsdException w:name="index 4" w:semiHidden="1" w:unhideWhenUsed="1"/>
+    <w:lsdException w:name="index 5" w:semiHidden="1" w:unhideWhenUsed="1"/>
+    <w:lsdException w:name="index 6" w:semiHidden="1" w:unhideWhenUsed="1"/>
+    <w:lsdException w:name="index 7" w:semiHidden="1" w:unhideWhenUsed="1"/>
+    <w:lsdException w:name="index 8" w:semiHidden="1" w:unhideWhenUsed="1"/>
+    <w:lsdException w:name="index 9" w:semiHidden="1" w:unhideWhenUsed="1"/>
+    <w:lsdException w:name="toc 1" w:semiHidden="1" w:uiPriority="39" w:unhideWhenUsed="1"/>
+    <w:lsdException w:name="toc 2" w:semiHidden="1" w:uiPriority="39" w:unhideWhenUsed="1"/>
+    <w:lsdException w:name="toc 3" w:semiHidden="1" w:uiPriority="39" w:unhideWhenUsed="1"/>
+    <w:lsdException w:name="toc 4" w:semiHidden="1" w:uiPriority="39" w:unhideWhenUsed="1"/>
+    <w:lsdException w:name="toc 5" w:semiHidden="1" w:uiPriority="39" w:unhideWhenUsed="1"/>
+    <w:lsdException w:name="toc 6" w:semiHidden="1" w:uiPriority="39" w:unhideWhenUsed="1"/>
+    <w:lsdException w:name="toc 7" w:semiHidden="1" w:uiPriority="39" w:unhideWhenUsed="1"/>
+    <w:lsdException w:name="toc 8" w:semiHidden="1" w:uiPriority="39" w:unhideWhenUsed="1"/>
+    <w:lsdException w:name="toc 9" w:semiHidden="1" w:uiPriority="39" w:unhideWhenUsed="1"/>
+    <w:lsdException w:name="Normal Indent" w:semiHidden="1" w:unhideWhenUsed="1"/>
+    <w:lsdException w:name="footnote text" w:semiHidden="1" w:unhideWhenUsed="1"/>
+    <w:lsdException w:name="annotation text" w:semiHidden="1" w:unhideWhenUsed="1"/>
+    <w:lsdException w:name="header" w:semiHidden="1" w:unhideWhenUsed="1"/>
+    <w:lsdException w:name="footer" w:semiHidden="1" w:unhideWhenUsed="1"/>
+    <w:lsdException w:name="index heading" w:semiHidden="1" w:unhideWhenUsed="1"/>
+    <w:lsdException w:name="caption" w:semiHidden="1" w:uiPriority="35" w:unhideWhenUsed="1" w:qFormat="1"/>
+    <w:lsdException w:name="table of figures" w:semiHidden="1" w:unhideWhenUsed="1"/>
+    <w:lsdException w:name="envelope address" w:semiHidden="1" w:unhideWhenUsed="1"/>
+    <w:lsdException w:name="envelope return" w:semiHidden="1" w:unhideWhenUsed="1"/>
+    <w:lsdException w:name="footnote reference" w:semiHidden="1" w:unhideWhenUsed="1"/>
+    <w:lsdException w:name="annotation reference" w:semiHidden="1" w:unhideWhenUsed="1"/>
+    <w:lsdException w:name="line number" w:semiHidden="1" w:unhideWhenUsed="1"/>
+    <w:lsdException w:name="page number" w:semiHidden="1" w:unhideWhenUsed="1"/>
+    <w:lsdException w:name="endnote reference" w:semiHidden="1" w:unhideWhenUsed="1"/>
+    <w:lsdException w:name="endnote text" w:semiHidden="1" w:unhideWhenUsed="1"/>
+    <w:lsdException w:name="table of authorities" w:semiHidden="1" w:unhideWhenUsed="1"/>
+    <w:lsdException w:name="macro" w:semiHidden="1" w:unhideWhenUsed="1"/>
+    <w:lsdException w:name="toa heading" w:semiHidden="1" w:unhideWhenUsed="1"/>
+    <w:lsdException w:name="List" w:semiHidden="1" w:unhideWhenUsed="1"/>
+    <w:lsdException w:name="List Bullet" w:semiHidden="1" w:unhideWhenUsed="1"/>
+    <w:lsdException w:name="List Number" w:semiHidden="1" w:unhideWhenUsed="1"/>
+    <w:lsdException w:name="List 2" w:semiHidden="1" w:unhideWhenUsed="1"/>
+    <w:lsdException w:name="List 3" w:semiHidden="1" w:unhideWhenUsed="1"/>
+    <w:lsdException w:name="List 4" w:semiHidden="1" w:unhideWhenUsed="1"/>
+    <w:lsdException w:name="List 5" w:semiHidden="1" w:unhideWhenUsed="1"/>
+    <w:lsdException w:name="List Bullet 2" w:semiHidden="1" w:unhideWhenUsed="1"/>
+    <w:lsdException w:name="List Bullet 3" w:semiHidden="1" w:unhideWhenUsed="1"/>
+    <w:lsdException w:name="List Bullet 4" w:semiHidden="1" w:unhideWhenUsed="1"/>
+    <w:lsdException w:name="List Bullet 5" w:semiHidden="1" w:unhideWhenUsed="1"/>
+    <w:lsdException w:name="List Number 2" w:semiHidden="1" w:unhideWhenUsed="1"/>
+    <w:lsdException w:name="List Number 3" w:semiHidden="1" w:unhideWhenUsed="1"/>
+    <w:lsdException w:name="List Number 4" w:semiHidden="1" w:unhideWhenUsed="1"/>
+    <w:lsdException w:name="List Number 5" w:semiHidden="1" w:unhideWhenUsed="1"/>
+    <w:lsdException w:name="Title" w:uiPriority="10" w:qFormat="1"/>
+    <w:lsdException w:name="Closing" w:semiHidden="1" w:unhideWhenUsed="1"/>
+    <w:lsdException w:name="Signature" w:semiHidden="1" w:unhideWhenUsed="1"/>
+    <w:lsdException w:name="Default Paragraph Font" w:semiHidden="1" w:uiPriority="1" w:unhideWhenUsed="1"/>
+    <w:lsdException w:name="Body Text" w:semiHidden="1" w:unhideWhenUsed="1"/>
+    <w:lsdException w:name="Body Text Indent" w:semiHidden="1" w:unhideWhenUsed="1"/>
+    <w:lsdException w:name="List Continue" w:semiHidden="1" w:unhideWhenUsed="1"/>
+    <w:lsdException w:name="List Continue 2" w:semiHidden="1" w:unhideWhenUsed="1"/>
+    <w:lsdException w:name="List Continue 3" w:semiHidden="1" w:unhideWhenUsed="1"/>
+    <w:lsdException w:name="List Continue 4" w:semiHidden="1" w:unhideWhenUsed="1"/>
+    <w:lsdException w:name="List Continue 5" w:semiHidden="1" w:unhideWhenUsed="1"/>
+    <w:lsdException w:name="Message Header" w:semiHidden="1" w:unhideWhenUsed="1"/>
+    <w:lsdException w:name="Subtitle" w:uiPriority="11" w:qFormat="1"/>
+    <w:lsdException w:name="Salutation" w:semiHidden="1" w:unhideWhenUsed="1"/>
+    <w:lsdException w:name="Date" w:semiHidden="1" w:unhideWhenUsed="1"/>
+    <w:lsdException w:name="Body Text First Indent" w:semiHidden="1" w:unhideWhenUsed="1"/>
+    <w:lsdException w:name="Body Text First Indent 2" w:semiHidden="1" w:unhideWhenUsed="1"/>
+    <w:lsdException w:name="Note Heading" w:semiHidden="1" w:unhideWhenUsed="1"/>
+    <w:lsdException w:name="Body Text 2" w:semiHidden="1" w:unhideWhenUsed="1"/>
+    <w:lsdException w:name="Body Text 3" w:semiHidden="1" w:unhideWhenUsed="1"/>
+    <w:lsdException w:name="Body Text Indent 2" w:semiHidden="1" w:unhideWhenUsed="1"/>
+    <w:lsdException w:name="Body Text Indent 3" w:semiHidden="1" w:unhideWhenUsed="1"/>
+    <w:lsdException w:name="Block Text" w:semiHidden="1" w:unhideWhenUsed="1"/>
+    <w:lsdException w:name="Hyperlink" w:semiHidden="1" w:unhideWhenUsed="1"/>
+    <w:lsdException w:name="FollowedHyperlink" w:semiHidden="1" w:unhideWhenUsed="1"/>
+    <w:lsdException w:name="Strong" w:uiPriority="22" w:qFormat="1"/>
+    <w:lsdException w:name="Emphasis" w:uiPriority="20" w:qFormat="1"/>
+    <w:lsdException w:name="Document Map" w:semiHidden="1" w:unhideWhenUsed="1"/>
+    <w:lsdException w:name="Plain Text" w:semiHidden="1" w:unhideWhenUsed="1"/>
+    <w:lsdException w:name="E-mail Signature" w:semiHidden="1" w:unhideWhenUsed="1"/>
+    <w:lsdException w:name="HTML Top of Form" w:semiHidden="1" w:unhideWhenUsed="1"/>
+    <w:lsdException w:name="HTML Bottom of Form" w:semiHidden="1" w:unhideWhenUsed="1"/>
+    <w:lsdException w:name="Normal (Web)" w:semiHidden="1" w:unhideWhenUsed="1"/>
+    <w:lsdException w:name="HTML Acronym" w:semiHidden="1" w:unhideWhenUsed="1"/>
+    <w:lsdException w:name="HTML Address" w:semiHidden="1" w:unhideWhenUsed="1"/>
+    <w:lsdException w:name="HTML Cite" w:semiHidden="1" w:unhideWhenUsed="1"/>
+    <w:lsdException w:name="HTML Code" w:semiHidden="1" w:unhideWhenUsed="1"/>
+    <w:lsdException w:name="HTML Definition" w:semiHidden="1" w:unhideWhenUsed="1"/>
+    <w:lsdException w:name="HTML Keyboard" w:semiHidden="1" w:unhideWhenUsed="1"/>
+    <w:lsdException w:name="HTML Preformatted" w:semiHidden="1" w:unhideWhenUsed="1"/>
+    <w:lsdException w:name="HTML Sample" w:semiHidden="1" w:unhideWhenUsed="1"/>
+    <w:lsdException w:name="HTML Typewriter" w:semiHidden="1" w:unhideWhenUsed="1"/>
+    <w:lsdException w:name="HTML Variable" w:semiHidden="1" w:unhideWhenUsed="1"/>
+    <w:lsdException w:name="Normal Table" w:semiHidden="1" w:unhideWhenUsed="1"/>
+    <w:lsdException w:name="annotation subject" w:semiHidden="1" w:unhideWhenUsed="1"/>
+    <w:lsdException w:name="No List" w:semiHidden="1" w:unhideWhenUsed="1"/>
+    <w:lsdException w:name="Outline List 1" w:semiHidden="1" w:unhideWhenUsed="1"/>
+    <w:lsdException w:name="Outline List 2" w:semiHidden="1" w:unhideWhenUsed="1"/>
+    <w:lsdException w:name="Outline List 3" w:semiHidden="1" w:unhideWhenUsed="1"/>
+    <w:lsdException w:name="Table Simple 1" w:semiHidden="1" w:unhideWhenUsed="1"/>
+    <w:lsdException w:name="Table Simple 2" w:semiHidden="1" w:unhideWhenUsed="1"/>
+    <w:lsdException w:name="Table Simple 3" w:semiHidden="1" w:unhideWhenUsed="1"/>
+    <w:lsdException w:name="Table Classic 1" w:semiHidden="1" w:unhideWhenUsed="1"/>
+    <w:lsdException w:name="Table Classic 2" w:semiHidden="1" w:unhideWhenUsed="1"/>
+    <w:lsdException w:name="Table Classic 3" w:semiHidden="1" w:unhideWhenUsed="1"/>
+    <w:lsdException w:name="Table Classic 4" w:semiHidden="1" w:unhideWhenUsed="1"/>
+    <w:lsdException w:name="Table Colorful 1" w:semiHidden="1" w:unhideWhenUsed="1"/>
+    <w:lsdException w:name="Table Colorful 2" w:semiHidden="1" w:unhideWhenUsed="1"/>
+    <w:lsdException w:name="Table Colorful 3" w:semiHidden="1" w:unhideWhenUsed="1"/>
+    <w:lsdException w:name="Table Columns 1" w:semiHidden="1" w:unhideWhenUsed="1"/>
+    <w:lsdException w:name="Table Columns 2" w:semiHidden="1" w:unhideWhenUsed="1"/>
+    <w:lsdException w:name="Table Columns 3" w:semiHidden="1" w:unhideWhenUsed="1"/>
+    <w:lsdException w:name="Table Columns 4" w:semiHidden="1" w:unhideWhenUsed="1"/>
+    <w:lsdException w:name="Table Columns 5" w:semiHidden="1" w:unhideWhenUsed="1"/>
+    <w:lsdException w:name="Table Grid 1" w:semiHidden="1" w:unhideWhenUsed="1"/>
+    <w:lsdException w:name="Table Grid 2" w:semiHidden="1" w:unhideWhenUsed="1"/>
+    <w:lsdException w:name="Table Grid 3" w:semiHidden="1" w:unhideWhenUsed="1"/>
+    <w:lsdException w:name="Table Grid 4" w:semiHidden="1" w:unhideWhenUsed="1"/>
+    <w:lsdException w:name="Table Grid 5" w:semiHidden="1" w:unhideWhenUsed="1"/>
+    <w:lsdException w:name="Table Grid 6" w:semiHidden="1" w:unhideWhenUsed="1"/>
+    <w:lsdException w:name="Table Grid 7" w:semiHidden="1" w:unhideWhenUsed="1"/>
+    <w:lsdException w:name="Table Grid 8" w:semiHidden="1" w:unhideWhenUsed="1"/>
+    <w:lsdException w:name="Table List 1" w:semiHidden="1" w:unhideWhenUsed="1"/>
+    <w:lsdException w:name="Table List 2" w:semiHidden="1" w:unhideWhenUsed="1"/>
+    <w:lsdException w:name="Table List 3" w:semiHidden="1" w:unhideWhenUsed="1"/>
+    <w:lsdException w:name="Table List 4" w:semiHidden="1" w:unhideWhenUsed="1"/>
+    <w:lsdException w:name="Table List 5" w:semiHidden="1" w:unhideWhenUsed="1"/>
+    <w:lsdException w:name="Table List 6" w:semiHidden="1" w:unhideWhenUsed="1"/>
+    <w:lsdException w:name="Table List 7" w:semiHidden="1" w:unhideWhenUsed="1"/>
+    <w:lsdException w:name="Table List 8" w:semiHidden="1" w:unhideWhenUsed="1"/>
+    <w:lsdException w:name="Table 3D effects 1" w:semiHidden="1" w:unhideWhenUsed="1"/>
+    <w:lsdException w:name="Table 3D effects 2" w:semiHidden="1" w:unhideWhenUsed="1"/>
+    <w:lsdException w:name="Table 3D effects 3" w:semiHidden="1" w:unhideWhenUsed="1"/>
+    <w:lsdException w:name="Table Contemporary" w:semiHidden="1" w:unhideWhenUsed="1"/>
+    <w:lsdException w:name="Table Elegant" w:semiHidden="1" w:unhideWhenUsed="1"/>
+    <w:lsdException w:name="Table Professional" w:semiHidden="1" w:unhideWhenUsed="1"/>
+    <w:lsdException w:name="Table Subtle 1" w:semiHidden="1" w:unhideWhenUsed="1"/>
+    <w:lsdException w:name="Table Subtle 2" w:semiHidden="1" w:unhideWhenUsed="1"/>
+    <w:lsdException w:name="Table Web 1" w:semiHidden="1" w:unhideWhenUsed="1"/>
+    <w:lsdException w:name="Table Web 2" w:semiHidden="1" w:unhideWhenUsed="1"/>
+    <w:lsdException w:name="Table Web 3" w:semiHidden="1" w:unhideWhenUsed="1"/>
+    <w:lsdException w:name="Balloon Text" w:semiHidden="1" w:unhideWhenUsed="1"/>
+    <w:lsdException w:name="Table Grid" w:uiPriority="39"/>
+    <w:lsdException w:name="Table Theme" w:semiHidden="1" w:unhideWhenUsed="1"/>
+    <w:lsdException w:name="Placeholder Text" w:semiHidden="1"/>
+    <w:lsdException w:name="No Spacing" w:uiPriority="1" w:qFormat="1"/>
+    <w:lsdException w:name="Light Shading" w:uiPriority="60"/>
+    <w:lsdException w:name="Light List" w:uiPriority="61"/>
+    <w:lsdException w:name="Light Grid" w:uiPriority="62"/>
+    <w:lsdException w:name="Medium Shading 1" w:uiPriority="63"/>
+    <w:lsdException w:name="Medium Shading 2" w:uiPriority="64"/>
+    <w:lsdException w:name="Medium List 1" w:uiPriority="65"/>
+    <w:lsdException w:name="Medium List 2" w:uiPriority="66"/>
+    <w:lsdException w:name="Medium Grid 1" w:uiPriority="67"/>
+    <w:lsdException w:name="Medium Grid 2" w:uiPriority="68"/>
+    <w:lsdException w:name="Medium Grid 3" w:uiPriority="69"/>
+    <w:lsdException w:name="Dark List" w:uiPriority="70"/>
+    <w:lsdException w:name="Colorful Shading" w:uiPriority="71"/>
+    <w:lsdException w:name="Colorful List" w:uiPriority="72"/>
+    <w:lsdException w:name="Colorful Grid" w:uiPriority="73"/>
+    <w:lsdException w:name="Light Shading Accent 1" w:uiPriority="60"/>
+    <w:lsdException w:name="Light List Accent 1" w:uiPriority="61"/>
+    <w:lsdException w:name="Light Grid Accent 1" w:uiPriority="62"/>
+    <w:lsdException w:name="Medium Shading 1 Accent 1" w:uiPriority="63"/>
+    <w:lsdException w:name="Medium Shading 2 Accent 1" w:uiPriority="64"/>
+    <w:lsdException w:name="Medium List 1 Accent 1" w:uiPriority="65"/>
+    <w:lsdException w:name="Revision" w:semiHidden="1"/>
+    <w:lsdException w:name="List Paragraph" w:uiPriority="34" w:qFormat="1"/>
+    <w:lsdException w:name="Quote" w:uiPriority="29" w:qFormat="1"/>
+    <w:lsdException w:name="Intense Quote" w:uiPriority="30" w:qFormat="1"/>
+    <w:lsdException w:name="Medium List 2 Accent 1" w:uiPriority="66"/>
+    <w:lsdException w:name="Medium Grid 1 Accent 1" w:uiPriority="67"/>
+    <w:lsdException w:name="Medium Grid 2 Accent 1" w:uiPriority="68"/>
+    <w:lsdException w:name="Medium Grid 3 Accent 1" w:uiPriority="69"/>
+    <w:lsdException w:name="Dark List Accent 1" w:uiPriority="70"/>
+    <w:lsdException w:name="Colorful Shading Accent 1" w:uiPriority="71"/>
+    <w:lsdException w:name="Colorful List Accent 1" w:uiPriority="72"/>
+    <w:lsdException w:name="Colorful Grid Accent 1" w:uiPriority="73"/>
+    <w:lsdException w:name="Light Shading Accent 2" w:uiPriority="60"/>
+    <w:lsdException w:name="Light List Accent 2" w:uiPriority="61"/>
+    <w:lsdException w:name="Light Grid Accent 2" w:uiPriority="62"/>
+    <w:lsdException w:name="Medium Shading 1 Accent 2" w:uiPriority="63"/>
+    <w:lsdException w:name="Medium Shading 2 Accent 2" w:uiPriority="64"/>
+    <w:lsdException w:name="Medium List 1 Accent 2" w:uiPriority="65"/>
+    <w:lsdException w:name="Medium List 2 Accent 2" w:uiPriority="66"/>
+    <w:lsdException w:name="Medium Grid 1 Accent 2" w:uiPriority="67"/>
+    <w:lsdException w:name="Medium Grid 2 Accent 2" w:uiPriority="68"/>
+    <w:lsdException w:name="Medium Grid 3 Accent 2" w:uiPriority="69"/>
+    <w:lsdException w:name="Dark List Accent 2" w:uiPriority="70"/>
+    <w:lsdException w:name="Colorful Shading Accent 2" w:uiPriority="71"/>
+    <w:lsdException w:name="Colorful List Accent 2" w:uiPriority="72"/>
+    <w:lsdException w:name="Colorful Grid Accent 2" w:uiPriority="73"/>
+    <w:lsdException w:name="Light Shading Accent 3" w:uiPriority="60"/>
+    <w:lsdException w:name="Light List Accent 3" w:uiPriority="61"/>
+    <w:lsdException w:name="Light Grid Accent 3" w:uiPriority="62"/>
+    <w:lsdException w:name="Medium Shading 1 Accent 3" w:uiPriority="63"/>
+    <w:lsdException w:name="Medium Shading 2 Accent 3" w:uiPriority="64"/>
+    <w:lsdException w:name="Medium List 1 Accent 3" w:uiPriority="65"/>
+    <w:lsdException w:name="Medium List 2 Accent 3" w:uiPriority="66"/>
+    <w:lsdException w:name="Medium Grid 1 Accent 3" w:uiPriority="67"/>
+    <w:lsdException w:name="Medium Grid 2 Accent 3" w:uiPriority="68"/>
+    <w:lsdException w:name="Medium Grid 3 Accent 3" w:uiPriority="69"/>
+    <w:lsdException w:name="Dark List Accent 3" w:uiPriority="70"/>
+    <w:lsdException w:name="Colorful Shading Accent 3" w:uiPriority="71"/>
+    <w:lsdException w:name="Colorful List Accent 3" w:uiPriority="72"/>
+    <w:lsdException w:name="Colorful Grid Accent 3" w:uiPriority="73"/>
+    <w:lsdException w:name="Light Shading Accent 4" w:uiPriority="60"/>
+    <w:lsdException w:name="Light List Accent 4" w:uiPriority="61"/>
+    <w:lsdException w:name="Light Grid Accent 4" w:uiPriority="62"/>
+    <w:lsdException w:name="Medium Shading 1 Accent 4" w:uiPriority="63"/>
+    <w:lsdException w:name="Medium Shading 2 Accent 4" w:uiPriority="64"/>
+    <w:lsdException w:name="Medium List 1 Accent 4" w:uiPriority="65"/>
+    <w:lsdException w:name="Medium List 2 Accent 4" w:uiPriority="66"/>
+    <w:lsdException w:name="Medium Grid 1 Accent 4" w:uiPriority="67"/>
+    <w:lsdException w:name="Medium Grid 2 Accent 4" w:uiPriority="68"/>
+    <w:lsdException w:name="Medium Grid 3 Accent 4" w:uiPriority="69"/>
+    <w:lsdException w:name="Dark List Accent 4" w:uiPriority="70"/>
+    <w:lsdException w:name="Colorful Shading Accent 4" w:uiPriority="71"/>
+    <w:lsdException w:name="Colorful List Accent 4" w:uiPriority="72"/>
+    <w:lsdException w:name="Colorful Grid Accent 4" w:uiPriority="73"/>
+    <w:lsdException w:name="Light Shading Accent 5" w:uiPriority="60"/>
+    <w:lsdException w:name="Light List Accent 5" w:uiPriority="61"/>
+    <w:lsdException w:name="Light Grid Accent 5" w:uiPriority="62"/>
+    <w:lsdException w:name="Medium Shading 1 Accent 5" w:uiPriority="63"/>
+    <w:lsdException w:name="Medium Shading 2 Accent 5" w:uiPriority="64"/>
+    <w:lsdException w:name="Medium List 1 Accent 5" w:uiPriority="65"/>
+    <w:lsdException w:name="Medium List 2 Accent 5" w:uiPriority="66"/>
+    <w:lsdException w:name="Medium Grid 1 Accent 5" w:uiPriority="67"/>
+    <w:lsdException w:name="Medium Grid 2 Accent 5" w:uiPriority="68"/>
+    <w:lsdException w:name="Medium Grid 3 Accent 5" w:uiPriority="69"/>
+    <w:lsdException w:name="Dark List Accent 5" w:uiPriority="70"/>
+    <w:lsdException w:name="Colorful Shading Accent 5" w:uiPriority="71"/>
+    <w:lsdException w:name="Colorful List Accent 5" w:uiPriority="72"/>
+    <w:lsdException w:name="Colorful Grid Accent 5" w:uiPriority="73"/>
+    <w:lsdException w:name="Light Shading Accent 6" w:uiPriority="60"/>
+    <w:lsdException w:name="Light List Accent 6" w:uiPriority="61"/>
+    <w:lsdException w:name="Light Grid Accent 6" w:uiPriority="62"/>
+    <w:lsdException w:name="Medium Shading 1 Accent 6" w:uiPriority="63"/>
+    <w:lsdException w:name="Medium Shading 2 Accent 6" w:uiPriority="64"/>
+    <w:lsdException w:name="Medium List 1 Accent 6" w:uiPriority="65"/>
+    <w:lsdException w:name="Medium List 2 Accent 6" w:uiPriority="66"/>
+    <w:lsdException w:name="Medium Grid 1 Accent 6" w:uiPriority="67"/>
+    <w:lsdException w:name="Medium Grid 2 Accent 6" w:uiPriority="68"/>
+    <w:lsdException w:name="Medium Grid 3 Accent 6" w:uiPriority="69"/>
+    <w:lsdException w:name="Dark List Accent 6" w:uiPriority="70"/>
+    <w:lsdException w:name="Colorful Shading Accent 6" w:uiPriority="71"/>
+    <w:lsdException w:name="Colorful List Accent 6" w:uiPriority="72"/>
+    <w:lsdException w:name="Colorful Grid Accent 6" w:uiPriority="73"/>
+    <w:lsdException w:name="Subtle Emphasis" w:uiPriority="19" w:qFormat="1"/>
+    <w:lsdException w:name="Intense Emphasis" w:uiPriority="21" w:qFormat="1"/>
+    <w:lsdException w:name="Subtle Reference" w:uiPriority="31" w:qFormat="1"/>
+    <w:lsdException w:name="Intense Reference" w:uiPriority="32" w:qFormat="1"/>
+    <w:lsdException w:name="Book Title" w:uiPriority="33" w:qFormat="1"/>
+    <w:lsdException w:name="Bibliography" w:semiHidden="1" w:uiPriority="37" w:unhideWhenUsed="1"/>
+    <w:lsdException w:name="TOC Heading" w:semiHidden="1" w:uiPriority="39" w:unhideWhenUsed="1" w:qFormat="1"/>
+    <w:lsdException w:name="Plain Table 1" w:uiPriority="41"/>
+    <w:lsdException w:name="Plain Table 2" w:uiPriority="42"/>
+    <w:lsdException w:name="Plain Table 3" w:uiPriority="43"/>
+    <w:lsdException w:name="Plain Table 4" w:uiPriority="44"/>
+    <w:lsdException w:name="Plain Table 5" w:uiPriority="45"/>
+    <w:lsdException w:name="Grid Table Light" w:uiPriority="40"/>
+    <w:lsdException w:name="Grid Table 1 Light" w:uiPriority="46"/>
+    <w:lsdException w:name="Grid Table 2" w:uiPriority="47"/>
+    <w:lsdException w:name="Grid Table 3" w:uiPriority="48"/>
+    <w:lsdException w:name="Grid Table 4" w:uiPriority="49"/>
+    <w:lsdException w:name="Grid Table 5 Dark" w:uiPriority="50"/>
+    <w:lsdException w:name="Grid Table 6 Colorful" w:uiPriority="51"/>
+    <w:lsdException w:name="Grid Table 7 Colorful" w:uiPriority="52"/>
+    <w:lsdException w:name="Grid Table 1 Light Accent 1" w:uiPriority="46"/>
+    <w:lsdException w:name="Grid Table 2 Accent 1" w:uiPriority="47"/>
+    <w:lsdException w:name="Grid Table 3 Accent 1" w:uiPriority="48"/>
+    <w:lsdException w:name="Grid Table 4 Accent 1" w:uiPriority="49"/>
+    <w:lsdException w:name="Grid Table 5 Dark Accent 1" w:uiPriority="50"/>
+    <w:lsdException w:name="Grid Table 6 Colorful Accent 1" w:uiPriority="51"/>
+    <w:lsdException w:name="Grid Table 7 Colorful Accent 1" w:uiPriority="52"/>
+    <w:lsdException w:name="Grid Table 1 Light Accent 2" w:uiPriority="46"/>
+    <w:lsdException w:name="Grid Table 2 Accent 2" w:uiPriority="47"/>
+    <w:lsdException w:name="Grid Table 3 Accent 2" w:uiPriority="48"/>
+    <w:lsdException w:name="Grid Table 4 Accent 2" w:uiPriority="49"/>
+    <w:lsdException w:name="Grid Table 5 Dark Accent 2" w:uiPriority="50"/>
+    <w:lsdException w:name="Grid Table 6 Colorful Accent 2" w:uiPriority="51"/>
+    <w:lsdException w:name="Grid Table 7 Colorful Accent 2" w:uiPriority="52"/>
+    <w:lsdException w:name="Grid Table 1 Light Accent 3" w:uiPriority="46"/>
+    <w:lsdException w:name="Grid Table 2 Accent 3" w:uiPriority="47"/>
+    <w:lsdException w:name="Grid Table 3 Accent 3" w:uiPriority="48"/>
+    <w:lsdException w:name="Grid Table 4 Accent 3" w:uiPriority="49"/>
+    <w:lsdException w:name="Grid Table 5 Dark Accent 3" w:uiPriority="50"/>
+    <w:lsdException w:name="Grid Table 6 Colorful Accent 3" w:uiPriority="51"/>
+    <w:lsdException w:name="Grid Table 7 Colorful Accent 3" w:uiPriority="52"/>
+    <w:lsdException w:name="Grid Table 1 Light Accent 4" w:uiPriority="46"/>
+    <w:lsdException w:name="Grid Table 2 Accent 4" w:uiPriority="47"/>
+    <w:lsdException w:name="Grid Table 3 Accent 4" w:uiPriority="48"/>
+    <w:lsdException w:name="Grid Table 4 Accent 4" w:uiPriority="49"/>
+    <w:lsdException w:name="Grid Table 5 Dark Accent 4" w:uiPriority="50"/>
+    <w:lsdException w:name="Grid Table 6 Colorful Accent 4" w:uiPriority="51"/>
+    <w:lsdException w:name="Grid Table 7 Colorful Accent 4" w:uiPriority="52"/>
+    <w:lsdException w:name="Grid Table 1 Light Accent 5" w:uiPriority="46"/>
+    <w:lsdException w:name="Grid Table 2 Accent 5" w:uiPriority="47"/>
+    <w:lsdException w:name="Grid Table 3 Accent 5" w:uiPriority="48"/>
+    <w:lsdException w:name="Grid Table 4 Accent 5" w:uiPriority="49"/>
+    <w:lsdException w:name="Grid Table 5 Dark Accent 5" w:uiPriority="50"/>
+    <w:lsdException w:name="Grid Table 6 Colorful Accent 5" w:uiPriority="51"/>
+    <w:lsdException w:name="Grid Table 7 Colorful Accent 5" w:uiPriority="52"/>
+    <w:lsdException w:name="Grid Table 1 Light Accent 6" w:uiPriority="46"/>
+    <w:lsdException w:name="Grid Table 2 Accent 6" w:uiPriority="47"/>
+    <w:lsdException w:name="Grid Table 3 Accent 6" w:uiPriority="48"/>
+    <w:lsdException w:name="Grid Table 4 Accent 6" w:uiPriority="49"/>
+    <w:lsdException w:name="Grid Table 5 Dark Accent 6" w:uiPriority="50"/>
+    <w:lsdException w:name="Grid Table 6 Colorful Accent 6" w:uiPriority="51"/>
+    <w:lsdException w:name="Grid Table 7 Colorful Accent 6" w:uiPriority="52"/>
+    <w:lsdException w:name="List Table 1 Light" w:uiPriority="46"/>
+    <w:lsdException w:name="List Table 2" w:uiPriority="47"/>
+    <w:lsdException w:name="List Table 3" w:uiPriority="48"/>
+    <w:lsdException w:name="List Table 4" w:uiPriority="49"/>
+    <w:lsdException w:name="List Table 5 Dark" w:uiPriority="50"/>
+    <w:lsdException w:name="List Table 6 Colorful" w:uiPriority="51"/>
+    <w:lsdException w:name="List Table 7 Colorful" w:uiPriority="52"/>
+    <w:lsdException w:name="List Table 1 Light Accent 1" w:uiPriority="46"/>
+    <w:lsdException w:name="List Table 2 Accent 1" w:uiPriority="47"/>
+    <w:lsdException w:name="List Table 3 Accent 1" w:uiPriority="48"/>
+    <w:lsdException w:name="List Table 4 Accent 1" w:uiPriority="49"/>
+    <w:lsdException w:name="List Table 5 Dark Accent 1" w:uiPriority="50"/>
+    <w:lsdException w:name="List Table 6 Colorful Accent 1" w:uiPriority="51"/>
+    <w:lsdException w:name="List Table 7 Colorful Accent 1" w:uiPriority="52"/>
+    <w:lsdException w:name="List Table 1 Light Accent 2" w:uiPriority="46"/>
+    <w:lsdException w:name="List Table 2 Accent 2" w:uiPriority="47"/>
+    <w:lsdException w:name="List Table 3 Accent 2" w:uiPriority="48"/>
+    <w:lsdException w:name="List Table 4 Accent 2" w:uiPriority="49"/>
+    <w:lsdException w:name="List Table 5 Dark Accent 2" w:uiPriority="50"/>
+    <w:lsdException w:name="List Table 6 Colorful Accent 2" w:uiPriority="51"/>
+    <w:lsdException w:name="List Table 7 Colorful Accent 2" w:uiPriority="52"/>
+    <w:lsdException w:name="List Table 1 Light Accent 3" w:uiPriority="46"/>
+    <w:lsdException w:name="List Table 2 Accent 3" w:uiPriority="47"/>
+    <w:lsdException w:name="List Table 3 Accent 3" w:uiPriority="48"/>
+    <w:lsdException w:name="List Table 4 Accent 3" w:uiPriority="49"/>
+    <w:lsdException w:name="List Table 5 Dark Accent 3" w:uiPriority="50"/>
+    <w:lsdException w:name="List Table 6 Colorful Accent 3" w:uiPriority="51"/>
+    <w:lsdException w:name="List Table 7 Colorful Accent 3" w:uiPriority="52"/>
+    <w:lsdException w:name="List Table 1 Light Accent 4" w:uiPriority="46"/>
+    <w:lsdException w:name="List Table 2 Accent 4" w:uiPriority="47"/>
+    <w:lsdException w:name="List Table 3 Accent 4" w:uiPriority="48"/>
+    <w:lsdException w:name="List Table 4 Accent 4" w:uiPriority="49"/>
+    <w:lsdException w:name="List Table 5 Dark Accent 4" w:uiPriority="50"/>
+    <w:lsdException w:name="List Table 6 Colorful Accent 4" w:uiPriority="51"/>
+    <w:lsdException w:name="List Table 7 Colorful Accent 4" w:uiPriority="52"/>
+    <w:lsdException w:name="List Table 1 Light Accent 5" w:uiPriority="46"/>
+    <w:lsdException w:name="List Table 2 Accent 5" w:uiPriority="47"/>
+    <w:lsdException w:name="List Table 3 Accent 5" w:uiPriority="48"/>
+    <w:lsdException w:name="List Table 4 Accent 5" w:uiPriority="49"/>
+    <w:lsdException w:name="List Table 5 Dark Accent 5" w:uiPriority="50"/>
+    <w:lsdException w:name="List Table 6 Colorful Accent 5" w:uiPriority="51"/>
+    <w:lsdException w:name="List Table 7 Colorful Accent 5" w:uiPriority="52"/>
+    <w:lsdException w:name="List Table 1 Light Accent 6" w:uiPriority="46"/>
+    <w:lsdException w:name="List Table 2 Accent 6" w:uiPriority="47"/>
+    <w:lsdException w:name="List Table 3 Accent 6" w:uiPriority="48"/>
+    <w:lsdException w:name="List Table 4 Accent 6" w:uiPriority="49"/>
+    <w:lsdException w:name="List Table 5 Dark Accent 6" w:uiPriority="50"/>
+    <w:lsdException w:name="List Table 6 Colorful Accent 6" w:uiPriority="51"/>
+    <w:lsdException w:name="List Table 7 Colorful Accent 6" w:uiPriority="52"/>
   </w:latentStyles>
   <w:style w:type="paragraph" w:default="1" w:styleId="Standard">
     <w:name w:val="Normal"/>
@@ -2987,6 +3502,48 @@
     <w:rPr>
       <w:rFonts w:asciiTheme="majorHAnsi" w:eastAsiaTheme="majorEastAsia" w:hAnsiTheme="majorHAnsi" w:cstheme="majorBidi"/>
       <w:color w:val="1F4D78" w:themeColor="accent1" w:themeShade="7F"/>
+    </w:rPr>
+  </w:style>
+  <w:style w:type="paragraph" w:styleId="berschrift4">
+    <w:name w:val="heading 4"/>
+    <w:basedOn w:val="Standard"/>
+    <w:next w:val="Standard"/>
+    <w:link w:val="berschrift4Zchn"/>
+    <w:uiPriority w:val="9"/>
+    <w:unhideWhenUsed/>
+    <w:qFormat/>
+    <w:rsid w:val="00090028"/>
+    <w:pPr>
+      <w:keepNext/>
+      <w:keepLines/>
+      <w:spacing w:before="40"/>
+      <w:outlineLvl w:val="3"/>
+    </w:pPr>
+    <w:rPr>
+      <w:rFonts w:asciiTheme="majorHAnsi" w:eastAsiaTheme="majorEastAsia" w:hAnsiTheme="majorHAnsi" w:cstheme="majorBidi"/>
+      <w:i/>
+      <w:iCs/>
+      <w:color w:val="2E74B5" w:themeColor="accent1" w:themeShade="BF"/>
+    </w:rPr>
+  </w:style>
+  <w:style w:type="paragraph" w:styleId="berschrift5">
+    <w:name w:val="heading 5"/>
+    <w:basedOn w:val="Standard"/>
+    <w:next w:val="Standard"/>
+    <w:link w:val="berschrift5Zchn"/>
+    <w:uiPriority w:val="9"/>
+    <w:unhideWhenUsed/>
+    <w:qFormat/>
+    <w:rsid w:val="00090028"/>
+    <w:pPr>
+      <w:keepNext/>
+      <w:keepLines/>
+      <w:spacing w:before="40"/>
+      <w:outlineLvl w:val="4"/>
+    </w:pPr>
+    <w:rPr>
+      <w:rFonts w:asciiTheme="majorHAnsi" w:eastAsiaTheme="majorEastAsia" w:hAnsiTheme="majorHAnsi" w:cstheme="majorBidi"/>
+      <w:color w:val="2E74B5" w:themeColor="accent1" w:themeShade="BF"/>
     </w:rPr>
   </w:style>
   <w:style w:type="character" w:default="1" w:styleId="Absatz-Standardschriftart">
@@ -3390,628 +3947,48 @@
     <w:qFormat/>
     <w:rsid w:val="00AE4194"/>
   </w:style>
-</w:styles>
-</file>
-
-<file path=word/stylesWithEffects.xml><?xml version="1.0" encoding="utf-8"?>
-<w:styles xmlns:wpc="http://schemas.microsoft.com/office/word/2010/wordprocessingCanvas" xmlns:mc="http://schemas.openxmlformats.org/markup-compatibility/2006" xmlns:o="urn:schemas-microsoft-com:office:office" xmlns:r="http://schemas.openxmlformats.org/officeDocument/2006/relationships" xmlns:m="http://schemas.openxmlformats.org/officeDocument/2006/math" xmlns:v="urn:schemas-microsoft-com:vml" xmlns:wp14="http://schemas.microsoft.com/office/word/2010/wordprocessingDrawing" xmlns:wp="http://schemas.openxmlformats.org/drawingml/2006/wordprocessingDrawing" xmlns:w10="urn:schemas-microsoft-com:office:word" xmlns:w="http://schemas.openxmlformats.org/wordprocessingml/2006/main" xmlns:w14="http://schemas.microsoft.com/office/word/2010/wordml" xmlns:wpg="http://schemas.microsoft.com/office/word/2010/wordprocessingGroup" xmlns:wpi="http://schemas.microsoft.com/office/word/2010/wordprocessingInk" xmlns:wne="http://schemas.microsoft.com/office/word/2006/wordml" xmlns:wps="http://schemas.microsoft.com/office/word/2010/wordprocessingShape" mc:Ignorable="w14 wp14">
-  <w:docDefaults>
-    <w:rPrDefault>
-      <w:rPr>
-        <w:rFonts w:asciiTheme="minorHAnsi" w:eastAsiaTheme="minorHAnsi" w:hAnsiTheme="minorHAnsi" w:cstheme="minorBidi"/>
-        <w:sz w:val="24"/>
-        <w:szCs w:val="24"/>
-        <w:lang w:val="de-DE" w:eastAsia="en-US" w:bidi="ar-SA"/>
-      </w:rPr>
-    </w:rPrDefault>
-    <w:pPrDefault/>
-  </w:docDefaults>
-  <w:latentStyles w:defLockedState="0" w:defUIPriority="99" w:defSemiHidden="1" w:defUnhideWhenUsed="1" w:defQFormat="0" w:count="267">
-    <w:lsdException w:name="Normal" w:semiHidden="0" w:uiPriority="0" w:unhideWhenUsed="0" w:qFormat="1"/>
-    <w:lsdException w:name="heading 1" w:semiHidden="0" w:uiPriority="9" w:unhideWhenUsed="0" w:qFormat="1"/>
-    <w:lsdException w:name="heading 2" w:uiPriority="9" w:qFormat="1"/>
-    <w:lsdException w:name="heading 3" w:uiPriority="9" w:qFormat="1"/>
-    <w:lsdException w:name="heading 4" w:uiPriority="9" w:qFormat="1"/>
-    <w:lsdException w:name="heading 5" w:uiPriority="9" w:qFormat="1"/>
-    <w:lsdException w:name="heading 6" w:uiPriority="9" w:qFormat="1"/>
-    <w:lsdException w:name="heading 7" w:uiPriority="9" w:qFormat="1"/>
-    <w:lsdException w:name="heading 8" w:uiPriority="9" w:qFormat="1"/>
-    <w:lsdException w:name="heading 9" w:uiPriority="9" w:qFormat="1"/>
-    <w:lsdException w:name="toc 1" w:uiPriority="39"/>
-    <w:lsdException w:name="toc 2" w:uiPriority="39"/>
-    <w:lsdException w:name="toc 3" w:uiPriority="39"/>
-    <w:lsdException w:name="toc 4" w:uiPriority="39"/>
-    <w:lsdException w:name="toc 5" w:uiPriority="39"/>
-    <w:lsdException w:name="toc 6" w:uiPriority="39"/>
-    <w:lsdException w:name="toc 7" w:uiPriority="39"/>
-    <w:lsdException w:name="toc 8" w:uiPriority="39"/>
-    <w:lsdException w:name="toc 9" w:uiPriority="39"/>
-    <w:lsdException w:name="caption" w:uiPriority="35" w:qFormat="1"/>
-    <w:lsdException w:name="Title" w:semiHidden="0" w:uiPriority="10" w:unhideWhenUsed="0" w:qFormat="1"/>
-    <w:lsdException w:name="Default Paragraph Font" w:uiPriority="1"/>
-    <w:lsdException w:name="Subtitle" w:semiHidden="0" w:uiPriority="11" w:unhideWhenUsed="0" w:qFormat="1"/>
-    <w:lsdException w:name="Strong" w:semiHidden="0" w:uiPriority="22" w:unhideWhenUsed="0" w:qFormat="1"/>
-    <w:lsdException w:name="Emphasis" w:semiHidden="0" w:uiPriority="20" w:unhideWhenUsed="0" w:qFormat="1"/>
-    <w:lsdException w:name="Table Grid" w:semiHidden="0" w:uiPriority="39" w:unhideWhenUsed="0"/>
-    <w:lsdException w:name="Placeholder Text" w:unhideWhenUsed="0"/>
-    <w:lsdException w:name="No Spacing" w:semiHidden="0" w:uiPriority="1" w:unhideWhenUsed="0" w:qFormat="1"/>
-    <w:lsdException w:name="Light Shading" w:semiHidden="0" w:uiPriority="60" w:unhideWhenUsed="0"/>
-    <w:lsdException w:name="Light List" w:semiHidden="0" w:uiPriority="61" w:unhideWhenUsed="0"/>
-    <w:lsdException w:name="Light Grid" w:semiHidden="0" w:uiPriority="62" w:unhideWhenUsed="0"/>
-    <w:lsdException w:name="Medium Shading 1" w:semiHidden="0" w:uiPriority="63" w:unhideWhenUsed="0"/>
-    <w:lsdException w:name="Medium Shading 2" w:semiHidden="0" w:uiPriority="64" w:unhideWhenUsed="0"/>
-    <w:lsdException w:name="Medium List 1" w:semiHidden="0" w:uiPriority="65" w:unhideWhenUsed="0"/>
-    <w:lsdException w:name="Medium List 2" w:semiHidden="0" w:uiPriority="66" w:unhideWhenUsed="0"/>
-    <w:lsdException w:name="Medium Grid 1" w:semiHidden="0" w:uiPriority="67" w:unhideWhenUsed="0"/>
-    <w:lsdException w:name="Medium Grid 2" w:semiHidden="0" w:uiPriority="68" w:unhideWhenUsed="0"/>
-    <w:lsdException w:name="Medium Grid 3" w:semiHidden="0" w:uiPriority="69" w:unhideWhenUsed="0"/>
-    <w:lsdException w:name="Dark List" w:semiHidden="0" w:uiPriority="70" w:unhideWhenUsed="0"/>
-    <w:lsdException w:name="Colorful Shading" w:semiHidden="0" w:uiPriority="71" w:unhideWhenUsed="0"/>
-    <w:lsdException w:name="Colorful List" w:semiHidden="0" w:uiPriority="72" w:unhideWhenUsed="0"/>
-    <w:lsdException w:name="Colorful Grid" w:semiHidden="0" w:uiPriority="73" w:unhideWhenUsed="0"/>
-    <w:lsdException w:name="Light Shading Accent 1" w:semiHidden="0" w:uiPriority="60" w:unhideWhenUsed="0"/>
-    <w:lsdException w:name="Light List Accent 1" w:semiHidden="0" w:uiPriority="61" w:unhideWhenUsed="0"/>
-    <w:lsdException w:name="Light Grid Accent 1" w:semiHidden="0" w:uiPriority="62" w:unhideWhenUsed="0"/>
-    <w:lsdException w:name="Medium Shading 1 Accent 1" w:semiHidden="0" w:uiPriority="63" w:unhideWhenUsed="0"/>
-    <w:lsdException w:name="Medium Shading 2 Accent 1" w:semiHidden="0" w:uiPriority="64" w:unhideWhenUsed="0"/>
-    <w:lsdException w:name="Medium List 1 Accent 1" w:semiHidden="0" w:uiPriority="65" w:unhideWhenUsed="0"/>
-    <w:lsdException w:name="Revision" w:unhideWhenUsed="0"/>
-    <w:lsdException w:name="List Paragraph" w:semiHidden="0" w:uiPriority="34" w:unhideWhenUsed="0" w:qFormat="1"/>
-    <w:lsdException w:name="Quote" w:semiHidden="0" w:uiPriority="29" w:unhideWhenUsed="0" w:qFormat="1"/>
-    <w:lsdException w:name="Intense Quote" w:semiHidden="0" w:uiPriority="30" w:unhideWhenUsed="0" w:qFormat="1"/>
-    <w:lsdException w:name="Medium List 2 Accent 1" w:semiHidden="0" w:uiPriority="66" w:unhideWhenUsed="0"/>
-    <w:lsdException w:name="Medium Grid 1 Accent 1" w:semiHidden="0" w:uiPriority="67" w:unhideWhenUsed="0"/>
-    <w:lsdException w:name="Medium Grid 2 Accent 1" w:semiHidden="0" w:uiPriority="68" w:unhideWhenUsed="0"/>
-    <w:lsdException w:name="Medium Grid 3 Accent 1" w:semiHidden="0" w:uiPriority="69" w:unhideWhenUsed="0"/>
-    <w:lsdException w:name="Dark List Accent 1" w:semiHidden="0" w:uiPriority="70" w:unhideWhenUsed="0"/>
-    <w:lsdException w:name="Colorful Shading Accent 1" w:semiHidden="0" w:uiPriority="71" w:unhideWhenUsed="0"/>
-    <w:lsdException w:name="Colorful List Accent 1" w:semiHidden="0" w:uiPriority="72" w:unhideWhenUsed="0"/>
-    <w:lsdException w:name="Colorful Grid Accent 1" w:semiHidden="0" w:uiPriority="73" w:unhideWhenUsed="0"/>
-    <w:lsdException w:name="Light Shading Accent 2" w:semiHidden="0" w:uiPriority="60" w:unhideWhenUsed="0"/>
-    <w:lsdException w:name="Light List Accent 2" w:semiHidden="0" w:uiPriority="61" w:unhideWhenUsed="0"/>
-    <w:lsdException w:name="Light Grid Accent 2" w:semiHidden="0" w:uiPriority="62" w:unhideWhenUsed="0"/>
-    <w:lsdException w:name="Medium Shading 1 Accent 2" w:semiHidden="0" w:uiPriority="63" w:unhideWhenUsed="0"/>
-    <w:lsdException w:name="Medium Shading 2 Accent 2" w:semiHidden="0" w:uiPriority="64" w:unhideWhenUsed="0"/>
-    <w:lsdException w:name="Medium List 1 Accent 2" w:semiHidden="0" w:uiPriority="65" w:unhideWhenUsed="0"/>
-    <w:lsdException w:name="Medium List 2 Accent 2" w:semiHidden="0" w:uiPriority="66" w:unhideWhenUsed="0"/>
-    <w:lsdException w:name="Medium Grid 1 Accent 2" w:semiHidden="0" w:uiPriority="67" w:unhideWhenUsed="0"/>
-    <w:lsdException w:name="Medium Grid 2 Accent 2" w:semiHidden="0" w:uiPriority="68" w:unhideWhenUsed="0"/>
-    <w:lsdException w:name="Medium Grid 3 Accent 2" w:semiHidden="0" w:uiPriority="69" w:unhideWhenUsed="0"/>
-    <w:lsdException w:name="Dark List Accent 2" w:semiHidden="0" w:uiPriority="70" w:unhideWhenUsed="0"/>
-    <w:lsdException w:name="Colorful Shading Accent 2" w:semiHidden="0" w:uiPriority="71" w:unhideWhenUsed="0"/>
-    <w:lsdException w:name="Colorful List Accent 2" w:semiHidden="0" w:uiPriority="72" w:unhideWhenUsed="0"/>
-    <w:lsdException w:name="Colorful Grid Accent 2" w:semiHidden="0" w:uiPriority="73" w:unhideWhenUsed="0"/>
-    <w:lsdException w:name="Light Shading Accent 3" w:semiHidden="0" w:uiPriority="60" w:unhideWhenUsed="0"/>
-    <w:lsdException w:name="Light List Accent 3" w:semiHidden="0" w:uiPriority="61" w:unhideWhenUsed="0"/>
-    <w:lsdException w:name="Light Grid Accent 3" w:semiHidden="0" w:uiPriority="62" w:unhideWhenUsed="0"/>
-    <w:lsdException w:name="Medium Shading 1 Accent 3" w:semiHidden="0" w:uiPriority="63" w:unhideWhenUsed="0"/>
-    <w:lsdException w:name="Medium Shading 2 Accent 3" w:semiHidden="0" w:uiPriority="64" w:unhideWhenUsed="0"/>
-    <w:lsdException w:name="Medium List 1 Accent 3" w:semiHidden="0" w:uiPriority="65" w:unhideWhenUsed="0"/>
-    <w:lsdException w:name="Medium List 2 Accent 3" w:semiHidden="0" w:uiPriority="66" w:unhideWhenUsed="0"/>
-    <w:lsdException w:name="Medium Grid 1 Accent 3" w:semiHidden="0" w:uiPriority="67" w:unhideWhenUsed="0"/>
-    <w:lsdException w:name="Medium Grid 2 Accent 3" w:semiHidden="0" w:uiPriority="68" w:unhideWhenUsed="0"/>
-    <w:lsdException w:name="Medium Grid 3 Accent 3" w:semiHidden="0" w:uiPriority="69" w:unhideWhenUsed="0"/>
-    <w:lsdException w:name="Dark List Accent 3" w:semiHidden="0" w:uiPriority="70" w:unhideWhenUsed="0"/>
-    <w:lsdException w:name="Colorful Shading Accent 3" w:semiHidden="0" w:uiPriority="71" w:unhideWhenUsed="0"/>
-    <w:lsdException w:name="Colorful List Accent 3" w:semiHidden="0" w:uiPriority="72" w:unhideWhenUsed="0"/>
-    <w:lsdException w:name="Colorful Grid Accent 3" w:semiHidden="0" w:uiPriority="73" w:unhideWhenUsed="0"/>
-    <w:lsdException w:name="Light Shading Accent 4" w:semiHidden="0" w:uiPriority="60" w:unhideWhenUsed="0"/>
-    <w:lsdException w:name="Light List Accent 4" w:semiHidden="0" w:uiPriority="61" w:unhideWhenUsed="0"/>
-    <w:lsdException w:name="Light Grid Accent 4" w:semiHidden="0" w:uiPriority="62" w:unhideWhenUsed="0"/>
-    <w:lsdException w:name="Medium Shading 1 Accent 4" w:semiHidden="0" w:uiPriority="63" w:unhideWhenUsed="0"/>
-    <w:lsdException w:name="Medium Shading 2 Accent 4" w:semiHidden="0" w:uiPriority="64" w:unhideWhenUsed="0"/>
-    <w:lsdException w:name="Medium List 1 Accent 4" w:semiHidden="0" w:uiPriority="65" w:unhideWhenUsed="0"/>
-    <w:lsdException w:name="Medium List 2 Accent 4" w:semiHidden="0" w:uiPriority="66" w:unhideWhenUsed="0"/>
-    <w:lsdException w:name="Medium Grid 1 Accent 4" w:semiHidden="0" w:uiPriority="67" w:unhideWhenUsed="0"/>
-    <w:lsdException w:name="Medium Grid 2 Accent 4" w:semiHidden="0" w:uiPriority="68" w:unhideWhenUsed="0"/>
-    <w:lsdException w:name="Medium Grid 3 Accent 4" w:semiHidden="0" w:uiPriority="69" w:unhideWhenUsed="0"/>
-    <w:lsdException w:name="Dark List Accent 4" w:semiHidden="0" w:uiPriority="70" w:unhideWhenUsed="0"/>
-    <w:lsdException w:name="Colorful Shading Accent 4" w:semiHidden="0" w:uiPriority="71" w:unhideWhenUsed="0"/>
-    <w:lsdException w:name="Colorful List Accent 4" w:semiHidden="0" w:uiPriority="72" w:unhideWhenUsed="0"/>
-    <w:lsdException w:name="Colorful Grid Accent 4" w:semiHidden="0" w:uiPriority="73" w:unhideWhenUsed="0"/>
-    <w:lsdException w:name="Light Shading Accent 5" w:semiHidden="0" w:uiPriority="60" w:unhideWhenUsed="0"/>
-    <w:lsdException w:name="Light List Accent 5" w:semiHidden="0" w:uiPriority="61" w:unhideWhenUsed="0"/>
-    <w:lsdException w:name="Light Grid Accent 5" w:semiHidden="0" w:uiPriority="62" w:unhideWhenUsed="0"/>
-    <w:lsdException w:name="Medium Shading 1 Accent 5" w:semiHidden="0" w:uiPriority="63" w:unhideWhenUsed="0"/>
-    <w:lsdException w:name="Medium Shading 2 Accent 5" w:semiHidden="0" w:uiPriority="64" w:unhideWhenUsed="0"/>
-    <w:lsdException w:name="Medium List 1 Accent 5" w:semiHidden="0" w:uiPriority="65" w:unhideWhenUsed="0"/>
-    <w:lsdException w:name="Medium List 2 Accent 5" w:semiHidden="0" w:uiPriority="66" w:unhideWhenUsed="0"/>
-    <w:lsdException w:name="Medium Grid 1 Accent 5" w:semiHidden="0" w:uiPriority="67" w:unhideWhenUsed="0"/>
-    <w:lsdException w:name="Medium Grid 2 Accent 5" w:semiHidden="0" w:uiPriority="68" w:unhideWhenUsed="0"/>
-    <w:lsdException w:name="Medium Grid 3 Accent 5" w:semiHidden="0" w:uiPriority="69" w:unhideWhenUsed="0"/>
-    <w:lsdException w:name="Dark List Accent 5" w:semiHidden="0" w:uiPriority="70" w:unhideWhenUsed="0"/>
-    <w:lsdException w:name="Colorful Shading Accent 5" w:semiHidden="0" w:uiPriority="71" w:unhideWhenUsed="0"/>
-    <w:lsdException w:name="Colorful List Accent 5" w:semiHidden="0" w:uiPriority="72" w:unhideWhenUsed="0"/>
-    <w:lsdException w:name="Colorful Grid Accent 5" w:semiHidden="0" w:uiPriority="73" w:unhideWhenUsed="0"/>
-    <w:lsdException w:name="Light Shading Accent 6" w:semiHidden="0" w:uiPriority="60" w:unhideWhenUsed="0"/>
-    <w:lsdException w:name="Light List Accent 6" w:semiHidden="0" w:uiPriority="61" w:unhideWhenUsed="0"/>
-    <w:lsdException w:name="Light Grid Accent 6" w:semiHidden="0" w:uiPriority="62" w:unhideWhenUsed="0"/>
-    <w:lsdException w:name="Medium Shading 1 Accent 6" w:semiHidden="0" w:uiPriority="63" w:unhideWhenUsed="0"/>
-    <w:lsdException w:name="Medium Shading 2 Accent 6" w:semiHidden="0" w:uiPriority="64" w:unhideWhenUsed="0"/>
-    <w:lsdException w:name="Medium List 1 Accent 6" w:semiHidden="0" w:uiPriority="65" w:unhideWhenUsed="0"/>
-    <w:lsdException w:name="Medium List 2 Accent 6" w:semiHidden="0" w:uiPriority="66" w:unhideWhenUsed="0"/>
-    <w:lsdException w:name="Medium Grid 1 Accent 6" w:semiHidden="0" w:uiPriority="67" w:unhideWhenUsed="0"/>
-    <w:lsdException w:name="Medium Grid 2 Accent 6" w:semiHidden="0" w:uiPriority="68" w:unhideWhenUsed="0"/>
-    <w:lsdException w:name="Medium Grid 3 Accent 6" w:semiHidden="0" w:uiPriority="69" w:unhideWhenUsed="0"/>
-    <w:lsdException w:name="Dark List Accent 6" w:semiHidden="0" w:uiPriority="70" w:unhideWhenUsed="0"/>
-    <w:lsdException w:name="Colorful Shading Accent 6" w:semiHidden="0" w:uiPriority="71" w:unhideWhenUsed="0"/>
-    <w:lsdException w:name="Colorful List Accent 6" w:semiHidden="0" w:uiPriority="72" w:unhideWhenUsed="0"/>
-    <w:lsdException w:name="Colorful Grid Accent 6" w:semiHidden="0" w:uiPriority="73" w:unhideWhenUsed="0"/>
-    <w:lsdException w:name="Subtle Emphasis" w:semiHidden="0" w:uiPriority="19" w:unhideWhenUsed="0" w:qFormat="1"/>
-    <w:lsdException w:name="Intense Emphasis" w:semiHidden="0" w:uiPriority="21" w:unhideWhenUsed="0" w:qFormat="1"/>
-    <w:lsdException w:name="Subtle Reference" w:semiHidden="0" w:uiPriority="31" w:unhideWhenUsed="0" w:qFormat="1"/>
-    <w:lsdException w:name="Intense Reference" w:semiHidden="0" w:uiPriority="32" w:unhideWhenUsed="0" w:qFormat="1"/>
-    <w:lsdException w:name="Book Title" w:semiHidden="0" w:uiPriority="33" w:unhideWhenUsed="0" w:qFormat="1"/>
-    <w:lsdException w:name="Bibliography" w:uiPriority="37"/>
-    <w:lsdException w:name="TOC Heading" w:uiPriority="39" w:qFormat="1"/>
-  </w:latentStyles>
-  <w:style w:type="paragraph" w:default="1" w:styleId="Standard">
-    <w:name w:val="Normal"/>
-    <w:qFormat/>
-  </w:style>
-  <w:style w:type="paragraph" w:styleId="berschrift1">
-    <w:name w:val="heading 1"/>
+  <w:style w:type="paragraph" w:styleId="Beschriftung">
+    <w:name w:val="caption"/>
     <w:basedOn w:val="Standard"/>
     <w:next w:val="Standard"/>
-    <w:link w:val="berschrift1Zchn"/>
+    <w:uiPriority w:val="35"/>
+    <w:unhideWhenUsed/>
+    <w:qFormat/>
+    <w:rsid w:val="002C7A46"/>
+    <w:pPr>
+      <w:spacing w:after="200"/>
+    </w:pPr>
+    <w:rPr>
+      <w:i/>
+      <w:iCs/>
+      <w:color w:val="44546A" w:themeColor="text2"/>
+      <w:sz w:val="18"/>
+      <w:szCs w:val="18"/>
+    </w:rPr>
+  </w:style>
+  <w:style w:type="character" w:customStyle="1" w:styleId="berschrift4Zchn">
+    <w:name w:val="Überschrift 4 Zchn"/>
+    <w:basedOn w:val="Absatz-Standardschriftart"/>
+    <w:link w:val="berschrift4"/>
     <w:uiPriority w:val="9"/>
-    <w:qFormat/>
-    <w:rsid w:val="00860651"/>
-    <w:pPr>
-      <w:keepNext/>
-      <w:keepLines/>
-      <w:spacing w:before="240"/>
-      <w:outlineLvl w:val="0"/>
-    </w:pPr>
+    <w:rsid w:val="00090028"/>
+    <w:rPr>
+      <w:rFonts w:asciiTheme="majorHAnsi" w:eastAsiaTheme="majorEastAsia" w:hAnsiTheme="majorHAnsi" w:cstheme="majorBidi"/>
+      <w:i/>
+      <w:iCs/>
+      <w:color w:val="2E74B5" w:themeColor="accent1" w:themeShade="BF"/>
+    </w:rPr>
+  </w:style>
+  <w:style w:type="character" w:customStyle="1" w:styleId="berschrift5Zchn">
+    <w:name w:val="Überschrift 5 Zchn"/>
+    <w:basedOn w:val="Absatz-Standardschriftart"/>
+    <w:link w:val="berschrift5"/>
+    <w:uiPriority w:val="9"/>
+    <w:rsid w:val="00090028"/>
     <w:rPr>
       <w:rFonts w:asciiTheme="majorHAnsi" w:eastAsiaTheme="majorEastAsia" w:hAnsiTheme="majorHAnsi" w:cstheme="majorBidi"/>
       <w:color w:val="2E74B5" w:themeColor="accent1" w:themeShade="BF"/>
-      <w:sz w:val="32"/>
-      <w:szCs w:val="32"/>
     </w:rPr>
-  </w:style>
-  <w:style w:type="paragraph" w:styleId="berschrift2">
-    <w:name w:val="heading 2"/>
-    <w:basedOn w:val="Standard"/>
-    <w:next w:val="Standard"/>
-    <w:link w:val="berschrift2Zchn"/>
-    <w:uiPriority w:val="9"/>
-    <w:unhideWhenUsed/>
-    <w:qFormat/>
-    <w:rsid w:val="00057040"/>
-    <w:pPr>
-      <w:keepNext/>
-      <w:keepLines/>
-      <w:spacing w:before="40"/>
-      <w:outlineLvl w:val="1"/>
-    </w:pPr>
-    <w:rPr>
-      <w:rFonts w:asciiTheme="majorHAnsi" w:eastAsiaTheme="majorEastAsia" w:hAnsiTheme="majorHAnsi" w:cstheme="majorBidi"/>
-      <w:color w:val="2E74B5" w:themeColor="accent1" w:themeShade="BF"/>
-      <w:sz w:val="26"/>
-      <w:szCs w:val="26"/>
-    </w:rPr>
-  </w:style>
-  <w:style w:type="paragraph" w:styleId="berschrift3">
-    <w:name w:val="heading 3"/>
-    <w:basedOn w:val="Standard"/>
-    <w:next w:val="Standard"/>
-    <w:link w:val="berschrift3Zchn"/>
-    <w:uiPriority w:val="9"/>
-    <w:unhideWhenUsed/>
-    <w:qFormat/>
-    <w:rsid w:val="00057040"/>
-    <w:pPr>
-      <w:keepNext/>
-      <w:keepLines/>
-      <w:spacing w:before="40"/>
-      <w:outlineLvl w:val="2"/>
-    </w:pPr>
-    <w:rPr>
-      <w:rFonts w:asciiTheme="majorHAnsi" w:eastAsiaTheme="majorEastAsia" w:hAnsiTheme="majorHAnsi" w:cstheme="majorBidi"/>
-      <w:color w:val="1F4D78" w:themeColor="accent1" w:themeShade="7F"/>
-    </w:rPr>
-  </w:style>
-  <w:style w:type="character" w:default="1" w:styleId="Absatz-Standardschriftart">
-    <w:name w:val="Default Paragraph Font"/>
-    <w:uiPriority w:val="1"/>
-    <w:semiHidden/>
-    <w:unhideWhenUsed/>
-  </w:style>
-  <w:style w:type="table" w:default="1" w:styleId="NormaleTabelle">
-    <w:name w:val="Normal Table"/>
-    <w:uiPriority w:val="99"/>
-    <w:semiHidden/>
-    <w:unhideWhenUsed/>
-    <w:tblPr>
-      <w:tblInd w:w="0" w:type="dxa"/>
-      <w:tblCellMar>
-        <w:top w:w="0" w:type="dxa"/>
-        <w:left w:w="108" w:type="dxa"/>
-        <w:bottom w:w="0" w:type="dxa"/>
-        <w:right w:w="108" w:type="dxa"/>
-      </w:tblCellMar>
-    </w:tblPr>
-  </w:style>
-  <w:style w:type="numbering" w:default="1" w:styleId="KeineListe">
-    <w:name w:val="No List"/>
-    <w:uiPriority w:val="99"/>
-    <w:semiHidden/>
-    <w:unhideWhenUsed/>
-  </w:style>
-  <w:style w:type="paragraph" w:styleId="Titel">
-    <w:name w:val="Title"/>
-    <w:basedOn w:val="Standard"/>
-    <w:next w:val="Standard"/>
-    <w:link w:val="TitelZchn"/>
-    <w:uiPriority w:val="10"/>
-    <w:qFormat/>
-    <w:rsid w:val="003176CB"/>
-    <w:pPr>
-      <w:contextualSpacing/>
-    </w:pPr>
-    <w:rPr>
-      <w:rFonts w:asciiTheme="majorHAnsi" w:eastAsiaTheme="majorEastAsia" w:hAnsiTheme="majorHAnsi" w:cstheme="majorBidi"/>
-      <w:spacing w:val="-10"/>
-      <w:kern w:val="28"/>
-      <w:sz w:val="56"/>
-      <w:szCs w:val="56"/>
-    </w:rPr>
-  </w:style>
-  <w:style w:type="character" w:customStyle="1" w:styleId="TitelZchn">
-    <w:name w:val="Titel Zchn"/>
-    <w:basedOn w:val="Absatz-Standardschriftart"/>
-    <w:link w:val="Titel"/>
-    <w:uiPriority w:val="10"/>
-    <w:rsid w:val="003176CB"/>
-    <w:rPr>
-      <w:rFonts w:asciiTheme="majorHAnsi" w:eastAsiaTheme="majorEastAsia" w:hAnsiTheme="majorHAnsi" w:cstheme="majorBidi"/>
-      <w:spacing w:val="-10"/>
-      <w:kern w:val="28"/>
-      <w:sz w:val="56"/>
-      <w:szCs w:val="56"/>
-    </w:rPr>
-  </w:style>
-  <w:style w:type="character" w:customStyle="1" w:styleId="berschrift1Zchn">
-    <w:name w:val="Überschrift 1 Zchn"/>
-    <w:basedOn w:val="Absatz-Standardschriftart"/>
-    <w:link w:val="berschrift1"/>
-    <w:uiPriority w:val="9"/>
-    <w:rsid w:val="00860651"/>
-    <w:rPr>
-      <w:rFonts w:asciiTheme="majorHAnsi" w:eastAsiaTheme="majorEastAsia" w:hAnsiTheme="majorHAnsi" w:cstheme="majorBidi"/>
-      <w:color w:val="2E74B5" w:themeColor="accent1" w:themeShade="BF"/>
-      <w:sz w:val="32"/>
-      <w:szCs w:val="32"/>
-    </w:rPr>
-  </w:style>
-  <w:style w:type="paragraph" w:styleId="Inhaltsverzeichnisberschrift">
-    <w:name w:val="TOC Heading"/>
-    <w:basedOn w:val="berschrift1"/>
-    <w:next w:val="Standard"/>
-    <w:uiPriority w:val="39"/>
-    <w:unhideWhenUsed/>
-    <w:qFormat/>
-    <w:rsid w:val="00860651"/>
-    <w:pPr>
-      <w:spacing w:before="480" w:line="276" w:lineRule="auto"/>
-      <w:outlineLvl w:val="9"/>
-    </w:pPr>
-    <w:rPr>
-      <w:b/>
-      <w:bCs/>
-      <w:sz w:val="28"/>
-      <w:szCs w:val="28"/>
-      <w:lang w:eastAsia="de-DE"/>
-    </w:rPr>
-  </w:style>
-  <w:style w:type="paragraph" w:styleId="Verzeichnis1">
-    <w:name w:val="toc 1"/>
-    <w:basedOn w:val="Standard"/>
-    <w:next w:val="Standard"/>
-    <w:autoRedefine/>
-    <w:uiPriority w:val="39"/>
-    <w:unhideWhenUsed/>
-    <w:rsid w:val="00860651"/>
-    <w:pPr>
-      <w:spacing w:before="240" w:after="120"/>
-    </w:pPr>
-    <w:rPr>
-      <w:b/>
-      <w:caps/>
-      <w:sz w:val="22"/>
-      <w:szCs w:val="22"/>
-      <w:u w:val="single"/>
-    </w:rPr>
-  </w:style>
-  <w:style w:type="paragraph" w:styleId="Verzeichnis2">
-    <w:name w:val="toc 2"/>
-    <w:basedOn w:val="Standard"/>
-    <w:next w:val="Standard"/>
-    <w:autoRedefine/>
-    <w:uiPriority w:val="39"/>
-    <w:unhideWhenUsed/>
-    <w:rsid w:val="00860651"/>
-    <w:rPr>
-      <w:b/>
-      <w:smallCaps/>
-      <w:sz w:val="22"/>
-      <w:szCs w:val="22"/>
-    </w:rPr>
-  </w:style>
-  <w:style w:type="paragraph" w:styleId="Verzeichnis3">
-    <w:name w:val="toc 3"/>
-    <w:basedOn w:val="Standard"/>
-    <w:next w:val="Standard"/>
-    <w:autoRedefine/>
-    <w:uiPriority w:val="39"/>
-    <w:unhideWhenUsed/>
-    <w:rsid w:val="00860651"/>
-    <w:rPr>
-      <w:smallCaps/>
-      <w:sz w:val="22"/>
-      <w:szCs w:val="22"/>
-    </w:rPr>
-  </w:style>
-  <w:style w:type="paragraph" w:styleId="Verzeichnis4">
-    <w:name w:val="toc 4"/>
-    <w:basedOn w:val="Standard"/>
-    <w:next w:val="Standard"/>
-    <w:autoRedefine/>
-    <w:uiPriority w:val="39"/>
-    <w:semiHidden/>
-    <w:unhideWhenUsed/>
-    <w:rsid w:val="00860651"/>
-    <w:rPr>
-      <w:sz w:val="22"/>
-      <w:szCs w:val="22"/>
-    </w:rPr>
-  </w:style>
-  <w:style w:type="paragraph" w:styleId="Verzeichnis5">
-    <w:name w:val="toc 5"/>
-    <w:basedOn w:val="Standard"/>
-    <w:next w:val="Standard"/>
-    <w:autoRedefine/>
-    <w:uiPriority w:val="39"/>
-    <w:semiHidden/>
-    <w:unhideWhenUsed/>
-    <w:rsid w:val="00860651"/>
-    <w:rPr>
-      <w:sz w:val="22"/>
-      <w:szCs w:val="22"/>
-    </w:rPr>
-  </w:style>
-  <w:style w:type="paragraph" w:styleId="Verzeichnis6">
-    <w:name w:val="toc 6"/>
-    <w:basedOn w:val="Standard"/>
-    <w:next w:val="Standard"/>
-    <w:autoRedefine/>
-    <w:uiPriority w:val="39"/>
-    <w:semiHidden/>
-    <w:unhideWhenUsed/>
-    <w:rsid w:val="00860651"/>
-    <w:rPr>
-      <w:sz w:val="22"/>
-      <w:szCs w:val="22"/>
-    </w:rPr>
-  </w:style>
-  <w:style w:type="paragraph" w:styleId="Verzeichnis7">
-    <w:name w:val="toc 7"/>
-    <w:basedOn w:val="Standard"/>
-    <w:next w:val="Standard"/>
-    <w:autoRedefine/>
-    <w:uiPriority w:val="39"/>
-    <w:semiHidden/>
-    <w:unhideWhenUsed/>
-    <w:rsid w:val="00860651"/>
-    <w:rPr>
-      <w:sz w:val="22"/>
-      <w:szCs w:val="22"/>
-    </w:rPr>
-  </w:style>
-  <w:style w:type="paragraph" w:styleId="Verzeichnis8">
-    <w:name w:val="toc 8"/>
-    <w:basedOn w:val="Standard"/>
-    <w:next w:val="Standard"/>
-    <w:autoRedefine/>
-    <w:uiPriority w:val="39"/>
-    <w:semiHidden/>
-    <w:unhideWhenUsed/>
-    <w:rsid w:val="00860651"/>
-    <w:rPr>
-      <w:sz w:val="22"/>
-      <w:szCs w:val="22"/>
-    </w:rPr>
-  </w:style>
-  <w:style w:type="paragraph" w:styleId="Verzeichnis9">
-    <w:name w:val="toc 9"/>
-    <w:basedOn w:val="Standard"/>
-    <w:next w:val="Standard"/>
-    <w:autoRedefine/>
-    <w:uiPriority w:val="39"/>
-    <w:semiHidden/>
-    <w:unhideWhenUsed/>
-    <w:rsid w:val="00860651"/>
-    <w:rPr>
-      <w:sz w:val="22"/>
-      <w:szCs w:val="22"/>
-    </w:rPr>
-  </w:style>
-  <w:style w:type="paragraph" w:styleId="Abbildungsverzeichnis">
-    <w:name w:val="table of figures"/>
-    <w:basedOn w:val="Standard"/>
-    <w:next w:val="Standard"/>
-    <w:uiPriority w:val="99"/>
-    <w:unhideWhenUsed/>
-    <w:rsid w:val="00860651"/>
-    <w:pPr>
-      <w:ind w:left="480" w:hanging="480"/>
-    </w:pPr>
-  </w:style>
-  <w:style w:type="paragraph" w:styleId="Kopfzeile">
-    <w:name w:val="header"/>
-    <w:basedOn w:val="Standard"/>
-    <w:link w:val="KopfzeileZchn"/>
-    <w:uiPriority w:val="99"/>
-    <w:unhideWhenUsed/>
-    <w:rsid w:val="00860651"/>
-    <w:pPr>
-      <w:tabs>
-        <w:tab w:val="center" w:pos="4536"/>
-        <w:tab w:val="right" w:pos="9072"/>
-      </w:tabs>
-    </w:pPr>
-  </w:style>
-  <w:style w:type="character" w:customStyle="1" w:styleId="KopfzeileZchn">
-    <w:name w:val="Kopfzeile Zchn"/>
-    <w:basedOn w:val="Absatz-Standardschriftart"/>
-    <w:link w:val="Kopfzeile"/>
-    <w:uiPriority w:val="99"/>
-    <w:rsid w:val="00860651"/>
-  </w:style>
-  <w:style w:type="paragraph" w:styleId="Fuzeile">
-    <w:name w:val="footer"/>
-    <w:basedOn w:val="Standard"/>
-    <w:link w:val="FuzeileZchn"/>
-    <w:uiPriority w:val="99"/>
-    <w:unhideWhenUsed/>
-    <w:rsid w:val="00860651"/>
-    <w:pPr>
-      <w:tabs>
-        <w:tab w:val="center" w:pos="4536"/>
-        <w:tab w:val="right" w:pos="9072"/>
-      </w:tabs>
-    </w:pPr>
-  </w:style>
-  <w:style w:type="character" w:customStyle="1" w:styleId="FuzeileZchn">
-    <w:name w:val="Fußzeile Zchn"/>
-    <w:basedOn w:val="Absatz-Standardschriftart"/>
-    <w:link w:val="Fuzeile"/>
-    <w:uiPriority w:val="99"/>
-    <w:rsid w:val="00860651"/>
-  </w:style>
-  <w:style w:type="character" w:styleId="Seitenzahl">
-    <w:name w:val="page number"/>
-    <w:basedOn w:val="Absatz-Standardschriftart"/>
-    <w:uiPriority w:val="99"/>
-    <w:semiHidden/>
-    <w:unhideWhenUsed/>
-    <w:rsid w:val="00860651"/>
-  </w:style>
-  <w:style w:type="character" w:styleId="Hyperlink">
-    <w:name w:val="Hyperlink"/>
-    <w:basedOn w:val="Absatz-Standardschriftart"/>
-    <w:uiPriority w:val="99"/>
-    <w:unhideWhenUsed/>
-    <w:rsid w:val="00057040"/>
-    <w:rPr>
-      <w:color w:val="0563C1" w:themeColor="hyperlink"/>
-      <w:u w:val="single"/>
-    </w:rPr>
-  </w:style>
-  <w:style w:type="character" w:customStyle="1" w:styleId="berschrift2Zchn">
-    <w:name w:val="Überschrift 2 Zchn"/>
-    <w:basedOn w:val="Absatz-Standardschriftart"/>
-    <w:link w:val="berschrift2"/>
-    <w:uiPriority w:val="9"/>
-    <w:rsid w:val="00057040"/>
-    <w:rPr>
-      <w:rFonts w:asciiTheme="majorHAnsi" w:eastAsiaTheme="majorEastAsia" w:hAnsiTheme="majorHAnsi" w:cstheme="majorBidi"/>
-      <w:color w:val="2E74B5" w:themeColor="accent1" w:themeShade="BF"/>
-      <w:sz w:val="26"/>
-      <w:szCs w:val="26"/>
-    </w:rPr>
-  </w:style>
-  <w:style w:type="character" w:customStyle="1" w:styleId="berschrift3Zchn">
-    <w:name w:val="Überschrift 3 Zchn"/>
-    <w:basedOn w:val="Absatz-Standardschriftart"/>
-    <w:link w:val="berschrift3"/>
-    <w:uiPriority w:val="9"/>
-    <w:rsid w:val="00057040"/>
-    <w:rPr>
-      <w:rFonts w:asciiTheme="majorHAnsi" w:eastAsiaTheme="majorEastAsia" w:hAnsiTheme="majorHAnsi" w:cstheme="majorBidi"/>
-      <w:color w:val="1F4D78" w:themeColor="accent1" w:themeShade="7F"/>
-    </w:rPr>
-  </w:style>
-  <w:style w:type="paragraph" w:styleId="Untertitel">
-    <w:name w:val="Subtitle"/>
-    <w:basedOn w:val="Standard"/>
-    <w:next w:val="Standard"/>
-    <w:link w:val="UntertitelZchn"/>
-    <w:uiPriority w:val="11"/>
-    <w:qFormat/>
-    <w:rsid w:val="00D22BC5"/>
-    <w:pPr>
-      <w:numPr>
-        <w:ilvl w:val="1"/>
-      </w:numPr>
-      <w:spacing w:after="160"/>
-    </w:pPr>
-    <w:rPr>
-      <w:rFonts w:eastAsiaTheme="minorEastAsia"/>
-      <w:color w:val="5A5A5A" w:themeColor="text1" w:themeTint="A5"/>
-      <w:spacing w:val="15"/>
-      <w:sz w:val="22"/>
-      <w:szCs w:val="22"/>
-    </w:rPr>
-  </w:style>
-  <w:style w:type="character" w:customStyle="1" w:styleId="UntertitelZchn">
-    <w:name w:val="Untertitel Zchn"/>
-    <w:basedOn w:val="Absatz-Standardschriftart"/>
-    <w:link w:val="Untertitel"/>
-    <w:uiPriority w:val="11"/>
-    <w:rsid w:val="00D22BC5"/>
-    <w:rPr>
-      <w:rFonts w:eastAsiaTheme="minorEastAsia"/>
-      <w:color w:val="5A5A5A" w:themeColor="text1" w:themeTint="A5"/>
-      <w:spacing w:val="15"/>
-      <w:sz w:val="22"/>
-      <w:szCs w:val="22"/>
-    </w:rPr>
-  </w:style>
-  <w:style w:type="paragraph" w:styleId="Listenabsatz">
-    <w:name w:val="List Paragraph"/>
-    <w:basedOn w:val="Standard"/>
-    <w:uiPriority w:val="34"/>
-    <w:qFormat/>
-    <w:rsid w:val="003701C5"/>
-    <w:pPr>
-      <w:ind w:left="720"/>
-      <w:contextualSpacing/>
-    </w:pPr>
-  </w:style>
-  <w:style w:type="paragraph" w:styleId="Sprechblasentext">
-    <w:name w:val="Balloon Text"/>
-    <w:basedOn w:val="Standard"/>
-    <w:link w:val="SprechblasentextZchn"/>
-    <w:uiPriority w:val="99"/>
-    <w:semiHidden/>
-    <w:unhideWhenUsed/>
-    <w:rsid w:val="00074F00"/>
-    <w:rPr>
-      <w:rFonts w:ascii="Tahoma" w:hAnsi="Tahoma" w:cs="Tahoma"/>
-      <w:sz w:val="16"/>
-      <w:szCs w:val="16"/>
-    </w:rPr>
-  </w:style>
-  <w:style w:type="character" w:customStyle="1" w:styleId="SprechblasentextZchn">
-    <w:name w:val="Sprechblasentext Zchn"/>
-    <w:basedOn w:val="Absatz-Standardschriftart"/>
-    <w:link w:val="Sprechblasentext"/>
-    <w:uiPriority w:val="99"/>
-    <w:semiHidden/>
-    <w:rsid w:val="00074F00"/>
-    <w:rPr>
-      <w:rFonts w:ascii="Tahoma" w:hAnsi="Tahoma" w:cs="Tahoma"/>
-      <w:sz w:val="16"/>
-      <w:szCs w:val="16"/>
-    </w:rPr>
-  </w:style>
-  <w:style w:type="paragraph" w:styleId="KeinLeerraum">
-    <w:name w:val="No Spacing"/>
-    <w:uiPriority w:val="1"/>
-    <w:qFormat/>
-    <w:rsid w:val="00AE4194"/>
   </w:style>
 </w:styles>
 </file>
@@ -4271,7 +4248,7 @@
   <a:extraClrSchemeLst/>
   <a:extLst>
     <a:ext uri="{05A4C25C-085E-4340-85A3-A5531E510DB2}">
-      <thm15:themeFamily xmlns:thm15="http://schemas.microsoft.com/office/thememl/2012/main" xmlns="" name="Office Theme" id="{62F939B6-93AF-4DB8-9C6B-D6C7DFDC589F}" vid="{4A3C46E8-61CC-4603-A589-7422A47A8E4A}"/>
+      <thm15:themeFamily xmlns:thm15="http://schemas.microsoft.com/office/thememl/2012/main" name="Office Theme" id="{62F939B6-93AF-4DB8-9C6B-D6C7DFDC589F}" vid="{4A3C46E8-61CC-4603-A589-7422A47A8E4A}"/>
     </a:ext>
   </a:extLst>
 </a:theme>
@@ -4282,7 +4259,7 @@
 </file>
 
 <file path=customXml/itemProps1.xml><?xml version="1.0" encoding="utf-8"?>
-<ds:datastoreItem xmlns:ds="http://schemas.openxmlformats.org/officeDocument/2006/customXml" ds:itemID="{0536F70B-58D3-4F56-AC46-EC2DE909CAF1}">
+<ds:datastoreItem xmlns:ds="http://schemas.openxmlformats.org/officeDocument/2006/customXml" ds:itemID="{5216AE53-96D5-4FFA-8970-EAE91055AAAB}">
   <ds:schemaRefs>
     <ds:schemaRef ds:uri="http://schemas.openxmlformats.org/officeDocument/2006/bibliography"/>
   </ds:schemaRefs>

</xml_diff>

<commit_message>
erneutes Update der Doku
</commit_message>
<xml_diff>
--- a/HUGO_Projektdokumentation.docx
+++ b/HUGO_Projektdokumentation.docx
@@ -1750,7 +1750,7 @@
           <w:lang w:eastAsia="de-DE"/>
         </w:rPr>
         <w:drawing>
-          <wp:anchor distT="0" distB="0" distL="114300" distR="114300" simplePos="0" relativeHeight="251660800" behindDoc="1" locked="0" layoutInCell="1" allowOverlap="1" wp14:anchorId="717FB4E4" wp14:editId="45D965AB">
+          <wp:anchor distT="0" distB="0" distL="114300" distR="114300" simplePos="0" relativeHeight="251660288" behindDoc="1" locked="0" layoutInCell="1" allowOverlap="1" wp14:anchorId="717FB4E4" wp14:editId="45D965AB">
             <wp:simplePos x="0" y="0"/>
             <wp:positionH relativeFrom="column">
               <wp:posOffset>4862830</wp:posOffset>
@@ -1873,7 +1873,7 @@
         <mc:AlternateContent>
           <mc:Choice Requires="wps">
             <w:drawing>
-              <wp:anchor distT="0" distB="0" distL="114300" distR="114300" simplePos="0" relativeHeight="251663872" behindDoc="0" locked="0" layoutInCell="1" allowOverlap="1" wp14:anchorId="44915ABA" wp14:editId="7789A3E2">
+              <wp:anchor distT="0" distB="0" distL="114300" distR="114300" simplePos="0" relativeHeight="251664384" behindDoc="0" locked="0" layoutInCell="1" allowOverlap="1" wp14:anchorId="44915ABA" wp14:editId="7789A3E2">
                 <wp:simplePos x="0" y="0"/>
                 <wp:positionH relativeFrom="column">
                   <wp:posOffset>4805680</wp:posOffset>
@@ -1958,7 +1958,7 @@
                 <v:stroke joinstyle="miter"/>
                 <v:path gradientshapeok="t" o:connecttype="rect"/>
               </v:shapetype>
-              <v:shape id="Textfeld 3" o:spid="_x0000_s1026" type="#_x0000_t202" style="position:absolute;left:0;text-align:left;margin-left:378.4pt;margin-top:91.45pt;width:81pt;height:.05pt;z-index:251663872;visibility:visible;mso-wrap-style:square;mso-width-percent:0;mso-wrap-distance-left:9pt;mso-wrap-distance-top:0;mso-wrap-distance-right:9pt;mso-wrap-distance-bottom:0;mso-position-horizontal:absolute;mso-position-horizontal-relative:text;mso-position-vertical:absolute;mso-position-vertical-relative:text;mso-width-percent:0;mso-width-relative:margin;v-text-anchor:top" o:gfxdata="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" stroked="f">
+              <v:shape id="Textfeld 3" o:spid="_x0000_s1026" type="#_x0000_t202" style="position:absolute;left:0;text-align:left;margin-left:378.4pt;margin-top:91.45pt;width:81pt;height:.05pt;z-index:251664384;visibility:visible;mso-wrap-style:square;mso-width-percent:0;mso-wrap-distance-left:9pt;mso-wrap-distance-top:0;mso-wrap-distance-right:9pt;mso-wrap-distance-bottom:0;mso-position-horizontal:absolute;mso-position-horizontal-relative:text;mso-position-vertical:absolute;mso-position-vertical-relative:text;mso-width-percent:0;mso-width-relative:margin;v-text-anchor:top" o:gfxdata="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" stroked="f">
                 <v:textbox style="mso-fit-shape-to-text:t" inset="0,0,0,0">
                   <w:txbxContent>
                     <w:p>
@@ -2031,6 +2031,88 @@
       <w:r>
         <w:t>für das HUGO-Projekt verwendet.</w:t>
       </w:r>
+      <w:r>
+        <w:t xml:space="preserve"> </w:t>
+      </w:r>
+    </w:p>
+    <w:p>
+      <w:pPr>
+        <w:spacing w:line="360" w:lineRule="auto"/>
+      </w:pPr>
+    </w:p>
+    <w:p>
+      <w:pPr>
+        <w:pStyle w:val="berschrift2"/>
+      </w:pPr>
+      <w:r>
+        <w:t>GUI</w:t>
+      </w:r>
+    </w:p>
+    <w:p>
+      <w:pPr>
+        <w:spacing w:line="360" w:lineRule="auto"/>
+      </w:pPr>
+      <w:r>
+        <w:t xml:space="preserve">Als zentrale Anlaufstelle </w:t>
+      </w:r>
+      <w:r>
+        <w:t>zur Interaktion mit dem</w:t>
+      </w:r>
+      <w:r>
+        <w:t xml:space="preserve"> HUGO-Projekt, dient eine einzige Webseite. Hier soll zunächst eine Eingabemaske zu sehen sein. </w:t>
+      </w:r>
+      <w:r>
+        <w:t xml:space="preserve">Der </w:t>
+      </w:r>
+      <w:r>
+        <w:t xml:space="preserve">zuvor kopierte Link zum </w:t>
+      </w:r>
+      <w:r>
+        <w:lastRenderedPageBreak/>
+        <w:t xml:space="preserve">Videostream </w:t>
+      </w:r>
+      <w:r>
+        <w:t>ist dort einzufügen</w:t>
+      </w:r>
+      <w:r>
+        <w:t xml:space="preserve">. </w:t>
+      </w:r>
+      <w:r>
+        <w:t xml:space="preserve">Im nächsten Schritt ist der Nutzer dazu angehalten anzugeben welches Ergebnis er haben möchte. </w:t>
+      </w:r>
+      <w:r>
+        <w:t xml:space="preserve">Es kann entweder die dominierenden Farbe oder die Durchschnittsfarbe ermittelt werden. </w:t>
+      </w:r>
+      <w:r>
+        <w:t>Nach der Betätigung eines Buttons zur Bestätigung, wird das entsprechende Video im Hintergrund vom System heruntergeladen und lokal gespeichert. Anschließend soll die interne Verarbeitung ebenfalls unsichtbar durchgeführt werden. Für den Nutzer ist auf der Webseite ein Lade- bzw. Fortschrittsbalken zu visualisieren, anhand dieser den Prozessfortschritt erkenne</w:t>
+      </w:r>
+      <w:r>
+        <w:t>t</w:t>
+      </w:r>
+      <w:r>
+        <w:t xml:space="preserve">. Zudem kann die Beendigung einzelner </w:t>
+      </w:r>
+      <w:r>
+        <w:t xml:space="preserve">Prozessabschnitte, wie bspw. der erfolgreiche Download durch Ausgabe eines Textes dem Nutzer erscheinen. Zum Abschluss der Verarbeitungskette sind die Ergebnisse in Form </w:t>
+      </w:r>
+      <w:r>
+        <w:t>einer Grafik</w:t>
+      </w:r>
+      <w:r>
+        <w:t xml:space="preserve"> </w:t>
+      </w:r>
+      <w:r>
+        <w:t>wieder</w:t>
+      </w:r>
+      <w:r>
+        <w:t xml:space="preserve"> auf der Webseite </w:t>
+      </w:r>
+      <w:r>
+        <w:t>angezeigt</w:t>
+      </w:r>
+      <w:r>
+        <w:t>.</w:t>
+      </w:r>
     </w:p>
     <w:p>
       <w:pPr>
@@ -2043,30 +2125,284 @@
         <w:spacing w:line="360" w:lineRule="auto"/>
       </w:pPr>
       <w:r>
+        <w:t>Output</w:t>
+      </w:r>
+    </w:p>
+    <w:p>
+      <w:pPr>
+        <w:spacing w:line="360" w:lineRule="auto"/>
+      </w:pPr>
+      <w:r>
+        <w:t>I</w:t>
+      </w:r>
+      <w:r>
+        <w:t>n den</w:t>
+      </w:r>
+      <w:r>
+        <w:t xml:space="preserve"> vorherigen Abschnitt</w:t>
+      </w:r>
+      <w:r>
+        <w:t>en</w:t>
+      </w:r>
+      <w:r>
+        <w:t xml:space="preserve"> erfolgte die Definition des erwarteten Inputs</w:t>
+      </w:r>
+      <w:r>
+        <w:t>,</w:t>
+      </w:r>
+      <w:r>
+        <w:t xml:space="preserve"> der zukünftig verwendet</w:t>
+      </w:r>
+      <w:r>
+        <w:t>en</w:t>
+      </w:r>
+      <w:r>
+        <w:t xml:space="preserve"> Quelle</w:t>
+      </w:r>
+      <w:r>
+        <w:t xml:space="preserve"> sowie der graphischen Oberfläche</w:t>
+      </w:r>
+      <w:r>
+        <w:t>. In diesem Abschnitt soll es nun kurz um eine Beschreibung des erwarteten</w:t>
+      </w:r>
+      <w:r>
+        <w:t xml:space="preserve">/möglichen </w:t>
+      </w:r>
+      <w:r>
+        <w:t>Ergebnisses bzw. Outputs gehen.</w:t>
+      </w:r>
+    </w:p>
+    <w:p>
+      <w:pPr>
+        <w:spacing w:line="360" w:lineRule="auto"/>
+      </w:pPr>
+      <w:r>
+        <w:t>Nachdem eine Videoquelle erfolgreich eingelesen, verarbeitet und a</w:t>
+      </w:r>
+      <w:r>
+        <w:t>nalysiert wurde soll</w:t>
+      </w:r>
+      <w:r>
+        <w:t xml:space="preserve"> auf </w:t>
+      </w:r>
+      <w:r>
+        <w:t>der</w:t>
+      </w:r>
+      <w:r>
+        <w:t xml:space="preserve"> zentralen Weboberfläche </w:t>
+      </w:r>
+      <w:r>
+        <w:t>die</w:t>
+      </w:r>
+      <w:r>
+        <w:t xml:space="preserve"> </w:t>
+      </w:r>
+      <w:r>
+        <w:t>Ausgabe erfolgen.</w:t>
+      </w:r>
+      <w:r>
+        <w:t xml:space="preserve"> Abhängig von der zuvor getroffen Wahl des Nutzer, </w:t>
+      </w:r>
+      <w:r>
+        <w:t>sind</w:t>
+      </w:r>
+      <w:r>
+        <w:t xml:space="preserve"> die Farbwerte hinsichtlich </w:t>
+      </w:r>
+      <w:r>
+        <w:t xml:space="preserve">eines </w:t>
+      </w:r>
+      <w:r>
+        <w:t>Ergebnisse</w:t>
+      </w:r>
+      <w:r>
+        <w:t>s</w:t>
+      </w:r>
+      <w:r>
+        <w:t xml:space="preserve"> </w:t>
+      </w:r>
+      <w:r>
+        <w:t>zu ermitteln</w:t>
+      </w:r>
+      <w:r>
+        <w:t xml:space="preserve"> und in Form einer Grafik </w:t>
+      </w:r>
+      <w:r>
+        <w:t xml:space="preserve">zu </w:t>
+      </w:r>
+      <w:r>
+        <w:t>visualisieren</w:t>
+      </w:r>
+      <w:r>
+        <w:t xml:space="preserve">. </w:t>
+      </w:r>
+      <w:r>
+        <w:t xml:space="preserve">Dabei stehen folgende Analysemöglichkeiten zu </w:t>
+      </w:r>
+      <w:proofErr w:type="spellStart"/>
+      <w:r>
+        <w:t>verfügung</w:t>
+      </w:r>
+      <w:proofErr w:type="spellEnd"/>
+      <w:r>
+        <w:t>.</w:t>
+      </w:r>
+    </w:p>
+    <w:p>
+      <w:pPr>
+        <w:spacing w:line="360" w:lineRule="auto"/>
+      </w:pPr>
+    </w:p>
+    <w:p>
+      <w:pPr>
+        <w:pStyle w:val="Listenabsatz"/>
+        <w:numPr>
+          <w:ilvl w:val="0"/>
+          <w:numId w:val="4"/>
+        </w:numPr>
+        <w:spacing w:line="360" w:lineRule="auto"/>
+      </w:pPr>
+      <w:r>
+        <w:rPr>
+          <w:b/>
+        </w:rPr>
+        <w:t>Durchschnittsfarbe</w:t>
+      </w:r>
+      <w:r>
+        <w:t xml:space="preserve"> (</w:t>
+      </w:r>
+      <w:proofErr w:type="spellStart"/>
+      <w:r>
+        <w:t>average</w:t>
+      </w:r>
+      <w:proofErr w:type="spellEnd"/>
+      <w:r>
+        <w:t xml:space="preserve"> Color)</w:t>
+      </w:r>
+    </w:p>
+    <w:p>
+      <w:pPr>
+        <w:pStyle w:val="Listenabsatz"/>
+        <w:spacing w:line="360" w:lineRule="auto"/>
+      </w:pPr>
+      <w:r>
+        <w:t xml:space="preserve">Ziel bei der </w:t>
+      </w:r>
+      <w:r>
+        <w:t>Ergebnis</w:t>
+      </w:r>
+      <w:r>
+        <w:t xml:space="preserve">form „Durchschnittsfarbe“ ist es den durchschnittlichen Farbwert pro Frame zu ermitteln. </w:t>
+      </w:r>
+    </w:p>
+    <w:p>
+      <w:pPr>
+        <w:pStyle w:val="Listenabsatz"/>
+        <w:numPr>
+          <w:ilvl w:val="0"/>
+          <w:numId w:val="4"/>
+        </w:numPr>
+        <w:spacing w:line="360" w:lineRule="auto"/>
+      </w:pPr>
+      <w:r>
+        <w:rPr>
+          <w:b/>
+        </w:rPr>
+        <w:t>Dominierende Farbe</w:t>
+      </w:r>
+      <w:r>
+        <w:rPr>
+          <w:b/>
+        </w:rPr>
+        <w:t xml:space="preserve"> </w:t>
+      </w:r>
+      <w:r>
+        <w:t>(dominant Color)</w:t>
+      </w:r>
+    </w:p>
+    <w:p>
+      <w:pPr>
+        <w:pStyle w:val="Listenabsatz"/>
+        <w:spacing w:line="360" w:lineRule="auto"/>
+      </w:pPr>
+      <w:r>
+        <w:t xml:space="preserve">Bei der </w:t>
+      </w:r>
+      <w:r>
+        <w:t>Ergebnis</w:t>
+      </w:r>
+      <w:r>
+        <w:t>form „Dominierende Farbe“ handelt sich um die Ermittlung jenes Farbwertes</w:t>
+      </w:r>
+      <w:r>
+        <w:t xml:space="preserve"> pro Frame</w:t>
+      </w:r>
+      <w:r>
+        <w:t>, der am häufigsten vorkommt.</w:t>
+      </w:r>
+    </w:p>
+    <w:p>
+      <w:pPr>
+        <w:spacing w:line="360" w:lineRule="auto"/>
+      </w:pPr>
+    </w:p>
+    <w:p>
+      <w:pPr>
+        <w:spacing w:line="360" w:lineRule="auto"/>
+      </w:pPr>
+      <w:r>
+        <w:t xml:space="preserve">Unabhängig von dem gewünschten Ergebnis, sind die ermittelten </w:t>
+      </w:r>
+      <w:r>
+        <w:t>RGB-Werte</w:t>
+      </w:r>
+      <w:r>
+        <w:t xml:space="preserve"> eines jeden Frames abzulegen. Zur abschließenden Darstellung </w:t>
+      </w:r>
+      <w:r>
+        <w:t>müssen</w:t>
+      </w:r>
+      <w:r>
+        <w:t xml:space="preserve"> </w:t>
+      </w:r>
+      <w:r>
+        <w:t>die einzelnen Durchschnitts- bzw. dominierenden Farbwerte nacheinander als Pixel</w:t>
+      </w:r>
+      <w:r>
+        <w:t xml:space="preserve"> ausgegeben und</w:t>
+      </w:r>
+      <w:r>
+        <w:t xml:space="preserve"> in einer Grafik zusammengefasst werden. Die so entstandene Grafik bildet somit eine chronologische Aneinanderreihung der Farbwerte eines Videostreams. Zuletzt ist</w:t>
+      </w:r>
+      <w:r>
+        <w:t xml:space="preserve"> dann</w:t>
+      </w:r>
+      <w:r>
+        <w:t xml:space="preserve"> die</w:t>
+      </w:r>
+      <w:r>
+        <w:t xml:space="preserve"> so entstandene</w:t>
+      </w:r>
+      <w:r>
+        <w:t xml:space="preserve"> </w:t>
+      </w:r>
+      <w:r>
         <w:lastRenderedPageBreak/>
-        <w:t>Output</w:t>
-      </w:r>
-    </w:p>
-    <w:p>
-      <w:pPr>
-        <w:spacing w:line="360" w:lineRule="auto"/>
-      </w:pPr>
-      <w:r>
-        <w:t xml:space="preserve">Im vorherigen Abschnitt </w:t>
+        <w:t>Grafik auf der Weboberfläche auszugeben</w:t>
+      </w:r>
+      <w:r>
+        <w:t>. Der Nutzer erhält damit das von ihm gewünschte Ergebnis und</w:t>
+      </w:r>
+      <w:r>
+        <w:t xml:space="preserve"> die Arbeit des HUGO-Projektes ist beendet.</w:t>
       </w:r>
       <w:bookmarkStart w:id="6" w:name="_GoBack"/>
       <w:bookmarkEnd w:id="6"/>
-      <w:r>
-        <w:t>erfolgten die Definition des erwarteten Inputs und der zukünftig verwendet Quelle. In diesem Abschnitt soll es nun kurz um eine Beschreibung des erwarteten Ergebnisses bzw. Outputs gehen.</w:t>
-      </w:r>
     </w:p>
     <w:p>
       <w:pPr>
         <w:spacing w:line="360" w:lineRule="auto"/>
       </w:pPr>
-      <w:r>
-        <w:t xml:space="preserve">Nachdem eine Videoquelle erfolgreich eingelesen, verarbeitet und analysiert wurde sollen auf einer zentralen Weboberfläche zwei </w:t>
-      </w:r>
     </w:p>
     <w:p>
       <w:pPr>
@@ -2541,7 +2877,51 @@
         <w:t>Was kann man noch machen</w:t>
       </w:r>
     </w:p>
-    <w:p/>
+    <w:p>
+      <w:pPr>
+        <w:pStyle w:val="Listenabsatz"/>
+        <w:numPr>
+          <w:ilvl w:val="0"/>
+          <w:numId w:val="1"/>
+        </w:numPr>
+      </w:pPr>
+      <w:r>
+        <w:t>Der Nutzer kann die Abtastrate selber wählen</w:t>
+      </w:r>
+    </w:p>
+    <w:p>
+      <w:pPr>
+        <w:pStyle w:val="Listenabsatz"/>
+        <w:numPr>
+          <w:ilvl w:val="0"/>
+          <w:numId w:val="1"/>
+        </w:numPr>
+      </w:pPr>
+      <w:proofErr w:type="spellStart"/>
+      <w:r>
+        <w:t>Evtl</w:t>
+      </w:r>
+      <w:proofErr w:type="spellEnd"/>
+      <w:r>
+        <w:t xml:space="preserve"> übertragbar auf den </w:t>
+      </w:r>
+      <w:proofErr w:type="spellStart"/>
+      <w:r>
+        <w:t>sound</w:t>
+      </w:r>
+      <w:proofErr w:type="spellEnd"/>
+      <w:r>
+        <w:t xml:space="preserve"> der </w:t>
+      </w:r>
+      <w:proofErr w:type="spellStart"/>
+      <w:r>
+        <w:t>videos</w:t>
+      </w:r>
+      <w:proofErr w:type="spellEnd"/>
+      <w:r>
+        <w:t xml:space="preserve"> </w:t>
+      </w:r>
+    </w:p>
     <w:p>
       <w:pPr>
         <w:pStyle w:val="berschrift1"/>
@@ -2709,7 +3089,7 @@
         <w:rStyle w:val="Seitenzahl"/>
         <w:noProof/>
       </w:rPr>
-      <w:t>8</w:t>
+      <w:t>9</w:t>
     </w:r>
     <w:r>
       <w:rPr>
@@ -2839,9 +3219,9 @@
     </w:lvl>
   </w:abstractNum>
   <w:abstractNum w:abstractNumId="1" w15:restartNumberingAfterBreak="0">
-    <w:nsid w:val="30C24789"/>
+    <w:nsid w:val="1FB81F44"/>
     <w:multiLevelType w:val="hybridMultilevel"/>
-    <w:tmpl w:val="A7E22796"/>
+    <w:tmpl w:val="FB548ED4"/>
     <w:lvl w:ilvl="0" w:tplc="0407000F">
       <w:start w:val="1"/>
       <w:numFmt w:val="decimal"/>
@@ -2928,6 +3308,95 @@
     </w:lvl>
   </w:abstractNum>
   <w:abstractNum w:abstractNumId="2" w15:restartNumberingAfterBreak="0">
+    <w:nsid w:val="30C24789"/>
+    <w:multiLevelType w:val="hybridMultilevel"/>
+    <w:tmpl w:val="A7E22796"/>
+    <w:lvl w:ilvl="0" w:tplc="0407000F">
+      <w:start w:val="1"/>
+      <w:numFmt w:val="decimal"/>
+      <w:lvlText w:val="%1."/>
+      <w:lvlJc w:val="left"/>
+      <w:pPr>
+        <w:ind w:left="720" w:hanging="360"/>
+      </w:pPr>
+      <w:rPr>
+        <w:rFonts w:hint="default"/>
+      </w:rPr>
+    </w:lvl>
+    <w:lvl w:ilvl="1" w:tplc="04070019" w:tentative="1">
+      <w:start w:val="1"/>
+      <w:numFmt w:val="lowerLetter"/>
+      <w:lvlText w:val="%2."/>
+      <w:lvlJc w:val="left"/>
+      <w:pPr>
+        <w:ind w:left="1440" w:hanging="360"/>
+      </w:pPr>
+    </w:lvl>
+    <w:lvl w:ilvl="2" w:tplc="0407001B" w:tentative="1">
+      <w:start w:val="1"/>
+      <w:numFmt w:val="lowerRoman"/>
+      <w:lvlText w:val="%3."/>
+      <w:lvlJc w:val="right"/>
+      <w:pPr>
+        <w:ind w:left="2160" w:hanging="180"/>
+      </w:pPr>
+    </w:lvl>
+    <w:lvl w:ilvl="3" w:tplc="0407000F" w:tentative="1">
+      <w:start w:val="1"/>
+      <w:numFmt w:val="decimal"/>
+      <w:lvlText w:val="%4."/>
+      <w:lvlJc w:val="left"/>
+      <w:pPr>
+        <w:ind w:left="2880" w:hanging="360"/>
+      </w:pPr>
+    </w:lvl>
+    <w:lvl w:ilvl="4" w:tplc="04070019" w:tentative="1">
+      <w:start w:val="1"/>
+      <w:numFmt w:val="lowerLetter"/>
+      <w:lvlText w:val="%5."/>
+      <w:lvlJc w:val="left"/>
+      <w:pPr>
+        <w:ind w:left="3600" w:hanging="360"/>
+      </w:pPr>
+    </w:lvl>
+    <w:lvl w:ilvl="5" w:tplc="0407001B" w:tentative="1">
+      <w:start w:val="1"/>
+      <w:numFmt w:val="lowerRoman"/>
+      <w:lvlText w:val="%6."/>
+      <w:lvlJc w:val="right"/>
+      <w:pPr>
+        <w:ind w:left="4320" w:hanging="180"/>
+      </w:pPr>
+    </w:lvl>
+    <w:lvl w:ilvl="6" w:tplc="0407000F" w:tentative="1">
+      <w:start w:val="1"/>
+      <w:numFmt w:val="decimal"/>
+      <w:lvlText w:val="%7."/>
+      <w:lvlJc w:val="left"/>
+      <w:pPr>
+        <w:ind w:left="5040" w:hanging="360"/>
+      </w:pPr>
+    </w:lvl>
+    <w:lvl w:ilvl="7" w:tplc="04070019" w:tentative="1">
+      <w:start w:val="1"/>
+      <w:numFmt w:val="lowerLetter"/>
+      <w:lvlText w:val="%8."/>
+      <w:lvlJc w:val="left"/>
+      <w:pPr>
+        <w:ind w:left="5760" w:hanging="360"/>
+      </w:pPr>
+    </w:lvl>
+    <w:lvl w:ilvl="8" w:tplc="0407001B" w:tentative="1">
+      <w:start w:val="1"/>
+      <w:numFmt w:val="lowerRoman"/>
+      <w:lvlText w:val="%9."/>
+      <w:lvlJc w:val="right"/>
+      <w:pPr>
+        <w:ind w:left="6480" w:hanging="180"/>
+      </w:pPr>
+    </w:lvl>
+  </w:abstractNum>
+  <w:abstractNum w:abstractNumId="3" w15:restartNumberingAfterBreak="0">
     <w:nsid w:val="7D9E6F6D"/>
     <w:multiLevelType w:val="hybridMultilevel"/>
     <w:tmpl w:val="8C7268CA"/>
@@ -3040,13 +3509,16 @@
     </w:lvl>
   </w:abstractNum>
   <w:num w:numId="1">
-    <w:abstractNumId w:val="2"/>
+    <w:abstractNumId w:val="3"/>
   </w:num>
   <w:num w:numId="2">
-    <w:abstractNumId w:val="1"/>
+    <w:abstractNumId w:val="2"/>
   </w:num>
   <w:num w:numId="3">
     <w:abstractNumId w:val="0"/>
+  </w:num>
+  <w:num w:numId="4">
+    <w:abstractNumId w:val="1"/>
   </w:num>
 </w:numbering>
 </file>
@@ -4259,7 +4731,7 @@
 </file>
 
 <file path=customXml/itemProps1.xml><?xml version="1.0" encoding="utf-8"?>
-<ds:datastoreItem xmlns:ds="http://schemas.openxmlformats.org/officeDocument/2006/customXml" ds:itemID="{5216AE53-96D5-4FFA-8970-EAE91055AAAB}">
+<ds:datastoreItem xmlns:ds="http://schemas.openxmlformats.org/officeDocument/2006/customXml" ds:itemID="{1A95B58B-49B5-4545-BE20-A6EA3384FB82}">
   <ds:schemaRefs>
     <ds:schemaRef ds:uri="http://schemas.openxmlformats.org/officeDocument/2006/bibliography"/>
   </ds:schemaRefs>

</xml_diff>

<commit_message>
Update der Projektdoku; Beginn der Präsi
</commit_message>
<xml_diff>
--- a/HUGO_Projektdokumentation.docx
+++ b/HUGO_Projektdokumentation.docx
@@ -47,6 +47,7 @@
         <w:jc w:val="center"/>
       </w:pPr>
       <w:bookmarkStart w:id="0" w:name="OLE_LINK2"/>
+      <w:bookmarkStart w:id="1" w:name="_GoBack"/>
       <w:proofErr w:type="spellStart"/>
       <w:r>
         <w:t>High</w:t>
@@ -84,6 +85,7 @@
         <w:t xml:space="preserve"> Output</w:t>
       </w:r>
       <w:bookmarkEnd w:id="0"/>
+      <w:bookmarkEnd w:id="1"/>
     </w:p>
     <w:p/>
     <w:p/>
@@ -1329,257 +1331,277 @@
       <w:pPr>
         <w:pStyle w:val="berschrift1"/>
       </w:pPr>
-      <w:bookmarkStart w:id="1" w:name="_Toc443831954"/>
+      <w:bookmarkStart w:id="2" w:name="_Toc443831954"/>
       <w:r>
         <w:lastRenderedPageBreak/>
         <w:t>Einleitung</w:t>
       </w:r>
-      <w:bookmarkEnd w:id="1"/>
-    </w:p>
+      <w:bookmarkEnd w:id="2"/>
+    </w:p>
+    <w:p>
+      <w:bookmarkStart w:id="3" w:name="_Toc443831955"/>
+    </w:p>
+    <w:bookmarkEnd w:id="3"/>
     <w:p>
       <w:pPr>
         <w:pStyle w:val="berschrift2"/>
       </w:pPr>
-      <w:bookmarkStart w:id="2" w:name="_Toc443831955"/>
+      <w:r>
+        <w:t>Problemstellung</w:t>
+      </w:r>
+    </w:p>
+    <w:p>
+      <w:pPr>
+        <w:spacing w:line="360" w:lineRule="auto"/>
+        <w:jc w:val="both"/>
+      </w:pPr>
+      <w:r>
+        <w:t xml:space="preserve">Das Internet enthält heute eine </w:t>
+      </w:r>
+      <w:r>
+        <w:t>unvorstellbare</w:t>
+      </w:r>
+      <w:r>
+        <w:t xml:space="preserve"> Menge an Videos. </w:t>
+      </w:r>
+      <w:r>
+        <w:t>Im Dezember 2014</w:t>
+      </w:r>
+      <w:r>
+        <w:t xml:space="preserve"> wurde</w:t>
+      </w:r>
+      <w:r>
+        <w:t>n alleine</w:t>
+      </w:r>
+      <w:r>
+        <w:t xml:space="preserve"> auf der Videoplattform YouTube</w:t>
+      </w:r>
+      <w:r>
+        <w:t>,</w:t>
+      </w:r>
+      <w:r>
+        <w:t xml:space="preserve"> pro Minute</w:t>
+      </w:r>
+      <w:r>
+        <w:t>,</w:t>
+      </w:r>
+      <w:r>
+        <w:t xml:space="preserve"> </w:t>
+      </w:r>
+      <w:r>
+        <w:t xml:space="preserve">12,5 Tage </w:t>
+      </w:r>
+      <w:r>
+        <w:t xml:space="preserve">Material hochgeladen. </w:t>
+      </w:r>
+      <w:r>
+        <w:t xml:space="preserve">All diese Videos </w:t>
+      </w:r>
+      <w:r>
+        <w:t>sind einmalig und identifizieren sich aus einer bestimmten K</w:t>
+      </w:r>
+      <w:r>
+        <w:t xml:space="preserve">ombination von Pixeln. Die darin enthaltenen Farbwerte machen den gesamten Videostream unverwechselbar. </w:t>
+      </w:r>
+    </w:p>
+    <w:p>
+      <w:pPr>
+        <w:spacing w:line="360" w:lineRule="auto"/>
+        <w:jc w:val="both"/>
+      </w:pPr>
+    </w:p>
+    <w:p>
+      <w:pPr>
+        <w:spacing w:line="360" w:lineRule="auto"/>
+        <w:jc w:val="both"/>
+      </w:pPr>
+      <w:r>
+        <w:t>Es ergibt sich nun die Frage</w:t>
+      </w:r>
+      <w:r>
+        <w:t>stellung</w:t>
+      </w:r>
+      <w:r>
+        <w:t xml:space="preserve"> inwieweit das Bildmaterial der Videos auf</w:t>
+      </w:r>
+      <w:r>
+        <w:t xml:space="preserve"> seine Farbwerte hin analysiert</w:t>
+      </w:r>
+      <w:r>
+        <w:t xml:space="preserve"> und</w:t>
+      </w:r>
+      <w:r>
+        <w:t xml:space="preserve"> ausgewertet werden können. </w:t>
+      </w:r>
+      <w:r>
+        <w:t xml:space="preserve">Als Ergebnis sollen zwei Farbwerte visualisiert werden. Zum einen ein durchschnittlicher Farbwert, basierend auf allen im Stream vorkommenden Pixel und zum anderen der am häufigsten vorkommende, also dominierende Farbwert. </w:t>
+      </w:r>
+      <w:r>
+        <w:t xml:space="preserve">Das Ziel ist es eine Plattform für Nutzer zu schaffen, auf der sie </w:t>
+      </w:r>
+      <w:r>
+        <w:t xml:space="preserve">die Ermittlung durchführen lassen können. Dazu ist es zunächst nötig den Link einer, prinzipiell beliebigen,  Videoquelle einzugeben. Nach der Betätigung eines Buttons, </w:t>
+      </w:r>
+      <w:r>
+        <w:t>soll</w:t>
+      </w:r>
+      <w:r>
+        <w:t xml:space="preserve"> sich das System eigenständig den Viedostream herunter </w:t>
+      </w:r>
+      <w:r>
+        <w:t xml:space="preserve">laden </w:t>
+      </w:r>
+      <w:r>
+        <w:t>und ihn lokal ab</w:t>
+      </w:r>
+      <w:r>
+        <w:t>legen</w:t>
+      </w:r>
+      <w:r>
+        <w:t>. Die darauffolgende interne Verarbeitung</w:t>
+      </w:r>
+      <w:r>
+        <w:t xml:space="preserve"> soll</w:t>
+      </w:r>
+      <w:r>
+        <w:t xml:space="preserve"> mit verschiedenen Tools aus dem Bereich des Big Data Engineering</w:t>
+      </w:r>
+      <w:r>
+        <w:t xml:space="preserve"> erfolgen</w:t>
+      </w:r>
+      <w:r>
+        <w:t xml:space="preserve">. </w:t>
+      </w:r>
+      <w:r>
+        <w:t>Zum Abschluss des Analyseprozesses</w:t>
+      </w:r>
+      <w:r>
+        <w:t xml:space="preserve"> </w:t>
+      </w:r>
+      <w:r>
+        <w:t>soll</w:t>
+      </w:r>
+      <w:r>
+        <w:t xml:space="preserve"> dem Nutzer das Ergebnis in Form </w:t>
+      </w:r>
+      <w:r>
+        <w:t xml:space="preserve">einer Durchschnittsfarbe sowie </w:t>
+      </w:r>
+      <w:r>
+        <w:t>die ermittelte</w:t>
+      </w:r>
+      <w:r>
+        <w:t xml:space="preserve"> domin</w:t>
+      </w:r>
+      <w:r>
+        <w:t>ierende</w:t>
+      </w:r>
+      <w:r>
+        <w:t xml:space="preserve"> Farbe</w:t>
+      </w:r>
+      <w:r>
+        <w:t xml:space="preserve"> auf der Plattform präsentiert</w:t>
+      </w:r>
+      <w:r>
+        <w:t xml:space="preserve"> werden</w:t>
+      </w:r>
+      <w:r>
+        <w:t>.</w:t>
+      </w:r>
+    </w:p>
+    <w:p>
+      <w:pPr>
+        <w:spacing w:line="360" w:lineRule="auto"/>
+        <w:jc w:val="both"/>
+      </w:pPr>
+    </w:p>
+    <w:p>
+      <w:pPr>
+        <w:spacing w:line="360" w:lineRule="auto"/>
+        <w:jc w:val="both"/>
+      </w:pPr>
+      <w:r>
+        <w:t xml:space="preserve">Ziel dieses Projektes </w:t>
+      </w:r>
+      <w:r>
+        <w:t xml:space="preserve">namens </w:t>
+      </w:r>
+      <w:r>
+        <w:t>“</w:t>
+      </w:r>
+      <w:proofErr w:type="spellStart"/>
+      <w:r>
+        <w:t>Highly</w:t>
+      </w:r>
+      <w:proofErr w:type="spellEnd"/>
+      <w:r>
+        <w:t xml:space="preserve"> </w:t>
+      </w:r>
+      <w:proofErr w:type="spellStart"/>
+      <w:r>
+        <w:t>Useful</w:t>
+      </w:r>
+      <w:proofErr w:type="spellEnd"/>
+      <w:r>
+        <w:t xml:space="preserve"> </w:t>
+      </w:r>
+      <w:proofErr w:type="spellStart"/>
+      <w:r>
+        <w:t>Graphical</w:t>
+      </w:r>
+      <w:proofErr w:type="spellEnd"/>
+      <w:r>
+        <w:t xml:space="preserve"> Output”</w:t>
+      </w:r>
+      <w:r>
+        <w:t xml:space="preserve"> kurz HUGO,</w:t>
+      </w:r>
+      <w:r>
+        <w:t xml:space="preserve"> </w:t>
+      </w:r>
+      <w:r>
+        <w:t>ist es nun, die zuvor beschriebene Vorgehensweise zu realisieren.</w:t>
+      </w:r>
+    </w:p>
+    <w:p>
+      <w:pPr>
+        <w:spacing w:line="360" w:lineRule="auto"/>
+      </w:pPr>
+    </w:p>
+    <w:p>
+      <w:pPr>
+        <w:spacing w:line="360" w:lineRule="auto"/>
+        <w:rPr>
+          <w:rFonts w:asciiTheme="majorHAnsi" w:eastAsiaTheme="majorEastAsia" w:hAnsiTheme="majorHAnsi" w:cstheme="majorBidi"/>
+          <w:color w:val="2E74B5" w:themeColor="accent1" w:themeShade="BF"/>
+          <w:sz w:val="26"/>
+          <w:szCs w:val="26"/>
+        </w:rPr>
+      </w:pPr>
+      <w:bookmarkStart w:id="4" w:name="_Toc443831956"/>
+      <w:r>
+        <w:br w:type="page"/>
+      </w:r>
     </w:p>
     <w:p>
       <w:pPr>
         <w:pStyle w:val="berschrift2"/>
-      </w:pPr>
-      <w:r>
-        <w:t>Idee</w:t>
-      </w:r>
-      <w:bookmarkEnd w:id="2"/>
-    </w:p>
-    <w:p>
-      <w:pPr>
-        <w:spacing w:line="360" w:lineRule="auto"/>
-        <w:jc w:val="both"/>
-      </w:pPr>
-      <w:r>
-        <w:t xml:space="preserve">Das Internet enthält heute eine </w:t>
-      </w:r>
-      <w:r>
-        <w:t>unvorstellbare</w:t>
-      </w:r>
-      <w:r>
-        <w:t xml:space="preserve"> Menge an Videos. </w:t>
-      </w:r>
-      <w:r>
-        <w:t>Im Dezember 2014</w:t>
-      </w:r>
-      <w:r>
-        <w:t xml:space="preserve"> wurde</w:t>
-      </w:r>
-      <w:r>
-        <w:t>n alleine</w:t>
-      </w:r>
-      <w:r>
-        <w:t xml:space="preserve"> auf der Videoplattform YouTube</w:t>
-      </w:r>
-      <w:r>
-        <w:t>,</w:t>
-      </w:r>
-      <w:r>
-        <w:t xml:space="preserve"> pro Minute</w:t>
-      </w:r>
-      <w:r>
-        <w:t>,</w:t>
-      </w:r>
-      <w:r>
-        <w:t xml:space="preserve"> </w:t>
-      </w:r>
-      <w:r>
-        <w:t xml:space="preserve">12,5 Tage </w:t>
-      </w:r>
-      <w:r>
-        <w:t xml:space="preserve">Material hochgeladen. </w:t>
-      </w:r>
-      <w:r>
-        <w:t xml:space="preserve">All diese Videos </w:t>
-      </w:r>
-      <w:r>
-        <w:t>sind einmalig und identifizieren sich aus einer bestimmten K</w:t>
-      </w:r>
-      <w:r>
-        <w:t xml:space="preserve">ombination von Pixeln. Die darin enthaltenen Farbwerte machen den gesamten Videostream unverwechselbar. </w:t>
-      </w:r>
-    </w:p>
-    <w:p>
-      <w:pPr>
-        <w:spacing w:line="360" w:lineRule="auto"/>
-        <w:jc w:val="both"/>
-      </w:pPr>
-    </w:p>
-    <w:p>
-      <w:pPr>
-        <w:spacing w:line="360" w:lineRule="auto"/>
-        <w:jc w:val="both"/>
-      </w:pPr>
-      <w:r>
-        <w:t>Es ergibt sich nun die Frage</w:t>
-      </w:r>
-      <w:r>
-        <w:t>stellung</w:t>
-      </w:r>
-      <w:r>
-        <w:t xml:space="preserve"> inwieweit das Bildmaterial der Videos auf</w:t>
-      </w:r>
-      <w:r>
-        <w:t xml:space="preserve"> seine Farbwerte hin analysiert</w:t>
-      </w:r>
-      <w:r>
-        <w:t xml:space="preserve"> und</w:t>
-      </w:r>
-      <w:r>
-        <w:t xml:space="preserve"> ausgewertet werden können. </w:t>
-      </w:r>
-      <w:r>
-        <w:t xml:space="preserve">Als Ergebnis sollen zwei Farbwerte visualisiert werden. Zum einen ein durchschnittlicher Farbwert, basierend auf allen im Stream vorkommenden Pixel und zum anderen der am häufigsten vorkommende, also dominierende Farbwert. </w:t>
-      </w:r>
-      <w:r>
-        <w:t xml:space="preserve">Das Ziel ist es eine Plattform für Nutzer zu schaffen, auf der sie </w:t>
-      </w:r>
-      <w:r>
-        <w:t xml:space="preserve">die Ermittlung durchführen lassen können. Dazu ist es zunächst nötig den Link einer, prinzipiell beliebigen,  Videoquelle einzugeben. Nach der Betätigung eines Buttons, </w:t>
-      </w:r>
-      <w:r>
-        <w:t>soll</w:t>
-      </w:r>
-      <w:r>
-        <w:t xml:space="preserve"> sich das System eigenständig den Viedostream herunter </w:t>
-      </w:r>
-      <w:r>
-        <w:t xml:space="preserve">laden </w:t>
-      </w:r>
-      <w:r>
-        <w:t>und ihn lokal ab</w:t>
-      </w:r>
-      <w:r>
-        <w:t>legen</w:t>
-      </w:r>
-      <w:r>
-        <w:t>. Die darauffolgende interne Verarbeitung</w:t>
-      </w:r>
-      <w:r>
-        <w:t xml:space="preserve"> soll</w:t>
-      </w:r>
-      <w:r>
-        <w:t xml:space="preserve"> mit verschiedenen Tools aus dem Bereich des Big Data Engineering</w:t>
-      </w:r>
-      <w:r>
-        <w:t xml:space="preserve"> erfolgen</w:t>
-      </w:r>
-      <w:r>
-        <w:t xml:space="preserve">. </w:t>
-      </w:r>
-      <w:r>
-        <w:t>Zum Abschluss des Analyseprozesses</w:t>
-      </w:r>
-      <w:r>
-        <w:t xml:space="preserve"> </w:t>
-      </w:r>
-      <w:r>
-        <w:t>soll</w:t>
-      </w:r>
-      <w:r>
-        <w:t xml:space="preserve"> dem Nutzer das Ergebnis in Form </w:t>
-      </w:r>
-      <w:r>
-        <w:t xml:space="preserve">einer Durchschnittsfarbe sowie </w:t>
-      </w:r>
-      <w:r>
-        <w:t>die ermittelte</w:t>
-      </w:r>
-      <w:r>
-        <w:t xml:space="preserve"> domin</w:t>
-      </w:r>
-      <w:r>
-        <w:t>ierende</w:t>
-      </w:r>
-      <w:r>
-        <w:t xml:space="preserve"> Farbe</w:t>
-      </w:r>
-      <w:r>
-        <w:t xml:space="preserve"> auf der Plattform präsentiert</w:t>
-      </w:r>
-      <w:r>
-        <w:t xml:space="preserve"> werden</w:t>
-      </w:r>
-      <w:r>
-        <w:t>.</w:t>
-      </w:r>
-    </w:p>
-    <w:p>
-      <w:pPr>
-        <w:spacing w:line="360" w:lineRule="auto"/>
-        <w:jc w:val="both"/>
-      </w:pPr>
-    </w:p>
-    <w:p>
-      <w:pPr>
-        <w:spacing w:line="360" w:lineRule="auto"/>
-        <w:jc w:val="both"/>
-      </w:pPr>
-      <w:r>
-        <w:t xml:space="preserve">Ziel dieses Projektes </w:t>
-      </w:r>
-      <w:r>
-        <w:t xml:space="preserve">namens </w:t>
-      </w:r>
-      <w:r>
-        <w:t>“</w:t>
-      </w:r>
-      <w:proofErr w:type="spellStart"/>
-      <w:r>
-        <w:t>Highly</w:t>
-      </w:r>
-      <w:proofErr w:type="spellEnd"/>
-      <w:r>
-        <w:t xml:space="preserve"> </w:t>
-      </w:r>
-      <w:proofErr w:type="spellStart"/>
-      <w:r>
-        <w:t>Useful</w:t>
-      </w:r>
-      <w:proofErr w:type="spellEnd"/>
-      <w:r>
-        <w:t xml:space="preserve"> </w:t>
-      </w:r>
-      <w:proofErr w:type="spellStart"/>
-      <w:r>
-        <w:t>Graphical</w:t>
-      </w:r>
-      <w:proofErr w:type="spellEnd"/>
-      <w:r>
-        <w:t xml:space="preserve"> Output”</w:t>
-      </w:r>
-      <w:r>
-        <w:t xml:space="preserve"> kurz HUGO,</w:t>
-      </w:r>
-      <w:r>
-        <w:t xml:space="preserve"> </w:t>
-      </w:r>
-      <w:r>
-        <w:t>ist es nun, die zuvor beschriebene Vorgehensweise zu realisieren.</w:t>
-      </w:r>
-    </w:p>
-    <w:p>
-      <w:pPr>
-        <w:pStyle w:val="berschrift2"/>
-      </w:pPr>
-    </w:p>
-    <w:p>
-      <w:pPr>
-        <w:pStyle w:val="berschrift2"/>
-      </w:pPr>
-      <w:bookmarkStart w:id="3" w:name="_Toc443831956"/>
+        <w:spacing w:line="360" w:lineRule="auto"/>
+      </w:pPr>
+      <w:r>
+        <w:lastRenderedPageBreak/>
+        <w:t>Zielsetzung und Aufbau</w:t>
+      </w:r>
+    </w:p>
+    <w:p>
+      <w:pPr>
+        <w:pStyle w:val="berschrift3"/>
+      </w:pPr>
       <w:r>
         <w:t>Input</w:t>
       </w:r>
-      <w:bookmarkEnd w:id="3"/>
-    </w:p>
-    <w:p/>
+      <w:bookmarkEnd w:id="4"/>
+    </w:p>
     <w:p>
       <w:pPr>
         <w:spacing w:line="360" w:lineRule="auto"/>
@@ -1638,7 +1660,6 @@
         <w:jc w:val="both"/>
       </w:pPr>
       <w:r>
-        <w:lastRenderedPageBreak/>
         <w:t>Die Onlineplattform auf der sich der Stream befindet muss über eine frei zugängliche API erreichbar sein.</w:t>
       </w:r>
     </w:p>
@@ -1724,14 +1745,14 @@
           <w:b/>
         </w:rPr>
       </w:pPr>
-      <w:bookmarkStart w:id="4" w:name="_Toc443831957"/>
+      <w:bookmarkStart w:id="5" w:name="_Toc443831957"/>
       <w:r>
         <w:rPr>
           <w:b/>
         </w:rPr>
         <w:t>Wikimedia</w:t>
       </w:r>
-      <w:bookmarkEnd w:id="4"/>
+      <w:bookmarkEnd w:id="5"/>
       <w:r>
         <w:rPr>
           <w:b/>
@@ -1750,13 +1771,13 @@
           <w:lang w:eastAsia="de-DE"/>
         </w:rPr>
         <w:drawing>
-          <wp:anchor distT="0" distB="0" distL="114300" distR="114300" simplePos="0" relativeHeight="251660288" behindDoc="1" locked="0" layoutInCell="1" allowOverlap="1" wp14:anchorId="717FB4E4" wp14:editId="45D965AB">
+          <wp:anchor distT="0" distB="0" distL="114300" distR="114300" simplePos="0" relativeHeight="251654656" behindDoc="1" locked="0" layoutInCell="1" allowOverlap="1" wp14:anchorId="717FB4E4" wp14:editId="6F3B2581">
             <wp:simplePos x="0" y="0"/>
             <wp:positionH relativeFrom="column">
               <wp:posOffset>4862830</wp:posOffset>
             </wp:positionH>
             <wp:positionV relativeFrom="paragraph">
-              <wp:posOffset>1876425</wp:posOffset>
+              <wp:posOffset>1619250</wp:posOffset>
             </wp:positionV>
             <wp:extent cx="895350" cy="1177925"/>
             <wp:effectExtent l="0" t="0" r="0" b="3175"/>
@@ -1873,13 +1894,13 @@
         <mc:AlternateContent>
           <mc:Choice Requires="wps">
             <w:drawing>
-              <wp:anchor distT="0" distB="0" distL="114300" distR="114300" simplePos="0" relativeHeight="251664384" behindDoc="0" locked="0" layoutInCell="1" allowOverlap="1" wp14:anchorId="44915ABA" wp14:editId="7789A3E2">
+              <wp:anchor distT="0" distB="0" distL="114300" distR="114300" simplePos="0" relativeHeight="251658752" behindDoc="0" locked="0" layoutInCell="1" allowOverlap="1" wp14:anchorId="44915ABA" wp14:editId="722B05B8">
                 <wp:simplePos x="0" y="0"/>
                 <wp:positionH relativeFrom="column">
-                  <wp:posOffset>4805680</wp:posOffset>
+                  <wp:posOffset>4853305</wp:posOffset>
                 </wp:positionH>
                 <wp:positionV relativeFrom="paragraph">
-                  <wp:posOffset>1161415</wp:posOffset>
+                  <wp:posOffset>989965</wp:posOffset>
                 </wp:positionV>
                 <wp:extent cx="1028700" cy="635"/>
                 <wp:effectExtent l="0" t="0" r="0" b="0"/>
@@ -1958,7 +1979,7 @@
                 <v:stroke joinstyle="miter"/>
                 <v:path gradientshapeok="t" o:connecttype="rect"/>
               </v:shapetype>
-              <v:shape id="Textfeld 3" o:spid="_x0000_s1026" type="#_x0000_t202" style="position:absolute;left:0;text-align:left;margin-left:378.4pt;margin-top:91.45pt;width:81pt;height:.05pt;z-index:251664384;visibility:visible;mso-wrap-style:square;mso-width-percent:0;mso-wrap-distance-left:9pt;mso-wrap-distance-top:0;mso-wrap-distance-right:9pt;mso-wrap-distance-bottom:0;mso-position-horizontal:absolute;mso-position-horizontal-relative:text;mso-position-vertical:absolute;mso-position-vertical-relative:text;mso-width-percent:0;mso-width-relative:margin;v-text-anchor:top" o:gfxdata="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" stroked="f">
+              <v:shape id="Textfeld 3" o:spid="_x0000_s1026" type="#_x0000_t202" style="position:absolute;left:0;text-align:left;margin-left:382.15pt;margin-top:77.95pt;width:81pt;height:.05pt;z-index:251658752;visibility:visible;mso-wrap-style:square;mso-width-percent:0;mso-wrap-distance-left:9pt;mso-wrap-distance-top:0;mso-wrap-distance-right:9pt;mso-wrap-distance-bottom:0;mso-position-horizontal:absolute;mso-position-horizontal-relative:text;mso-position-vertical:absolute;mso-position-vertical-relative:text;mso-width-percent:0;mso-width-relative:margin;v-text-anchor:top" o:gfxdata="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" stroked="f">
                 <v:textbox style="mso-fit-shape-to-text:t" inset="0,0,0,0">
                   <w:txbxContent>
                     <w:p>
@@ -1999,11 +2020,11 @@
       <w:r>
         <w:t xml:space="preserve">Die </w:t>
       </w:r>
-      <w:bookmarkStart w:id="5" w:name="OLE_LINK1"/>
+      <w:bookmarkStart w:id="6" w:name="OLE_LINK1"/>
       <w:r>
         <w:t>Gemeinfreiheit</w:t>
       </w:r>
-      <w:bookmarkEnd w:id="5"/>
+      <w:bookmarkEnd w:id="6"/>
       <w:r>
         <w:t xml:space="preserve"> sowie das freie Lizensierungsmodell </w:t>
       </w:r>
@@ -2014,7 +2035,11 @@
         <w:t xml:space="preserve">Videoframes ohne die Verletzung von Persönlichkeits- und Datenschutzrechten sowie des Urheberrechts herunterzuladen und nicht-kommerziell zu nutzen. Die Videoinhalte können dabei über einen direkten  Link erreicht werden. Das bedeutet, dass der Link </w:t>
       </w:r>
       <w:r>
-        <w:t>nicht, wie bei anderen Plattformen</w:t>
+        <w:t xml:space="preserve">nicht, wie bei anderen </w:t>
+      </w:r>
+      <w:r>
+        <w:lastRenderedPageBreak/>
+        <w:t>Plattformen</w:t>
       </w:r>
       <w:r>
         <w:t>,</w:t>
@@ -2042,10 +2067,10 @@
     </w:p>
     <w:p>
       <w:pPr>
-        <w:pStyle w:val="berschrift2"/>
-      </w:pPr>
-      <w:r>
-        <w:t>GUI</w:t>
+        <w:pStyle w:val="berschrift3"/>
+      </w:pPr>
+      <w:r>
+        <w:t>User Interface</w:t>
       </w:r>
     </w:p>
     <w:p>
@@ -2065,11 +2090,7 @@
         <w:t xml:space="preserve">Der </w:t>
       </w:r>
       <w:r>
-        <w:t xml:space="preserve">zuvor kopierte Link zum </w:t>
-      </w:r>
-      <w:r>
-        <w:lastRenderedPageBreak/>
-        <w:t xml:space="preserve">Videostream </w:t>
+        <w:t xml:space="preserve">zuvor kopierte Link zum Videostream </w:t>
       </w:r>
       <w:r>
         <w:t>ist dort einzufügen</w:t>
@@ -2121,8 +2142,7 @@
     </w:p>
     <w:p>
       <w:pPr>
-        <w:pStyle w:val="berschrift2"/>
-        <w:spacing w:line="360" w:lineRule="auto"/>
+        <w:pStyle w:val="berschrift3"/>
       </w:pPr>
       <w:r>
         <w:t>Output</w:t>
@@ -2297,6 +2317,19 @@
     </w:p>
     <w:p>
       <w:pPr>
+        <w:rPr>
+          <w:b/>
+        </w:rPr>
+      </w:pPr>
+      <w:r>
+        <w:rPr>
+          <w:b/>
+        </w:rPr>
+        <w:br w:type="page"/>
+      </w:r>
+    </w:p>
+    <w:p>
+      <w:pPr>
         <w:pStyle w:val="Listenabsatz"/>
         <w:numPr>
           <w:ilvl w:val="0"/>
@@ -2308,6 +2341,7 @@
         <w:rPr>
           <w:b/>
         </w:rPr>
+        <w:lastRenderedPageBreak/>
         <w:t>Dominierende Farbe</w:t>
       </w:r>
       <w:r>
@@ -2384,11 +2418,7 @@
         <w:t xml:space="preserve"> so entstandene</w:t>
       </w:r>
       <w:r>
-        <w:t xml:space="preserve"> </w:t>
-      </w:r>
-      <w:r>
-        <w:lastRenderedPageBreak/>
-        <w:t>Grafik auf der Weboberfläche auszugeben</w:t>
+        <w:t xml:space="preserve"> Grafik auf der Weboberfläche auszugeben</w:t>
       </w:r>
       <w:r>
         <w:t>. Der Nutzer erhält damit das von ihm gewünschte Ergebnis und</w:t>
@@ -2396,8 +2426,6 @@
       <w:r>
         <w:t xml:space="preserve"> die Arbeit des HUGO-Projektes ist beendet.</w:t>
       </w:r>
-      <w:bookmarkStart w:id="6" w:name="_GoBack"/>
-      <w:bookmarkEnd w:id="6"/>
     </w:p>
     <w:p>
       <w:pPr>
@@ -2492,15 +2520,518 @@
     <w:p/>
     <w:p>
       <w:pPr>
+        <w:pStyle w:val="berschrift1"/>
+      </w:pPr>
+      <w:bookmarkStart w:id="7" w:name="_Toc443831958"/>
+      <w:bookmarkStart w:id="8" w:name="_Toc443831960"/>
+      <w:r>
+        <w:t>Verwendete Tools</w:t>
+      </w:r>
+      <w:bookmarkEnd w:id="8"/>
+    </w:p>
+    <w:p>
+      <w:pPr>
         <w:pStyle w:val="berschrift2"/>
       </w:pPr>
-      <w:bookmarkStart w:id="7" w:name="_Toc443831958"/>
-      <w:r>
-        <w:t>Verarbeitung</w:t>
-      </w:r>
-      <w:bookmarkEnd w:id="7"/>
-    </w:p>
-    <w:p>
+      <w:bookmarkStart w:id="9" w:name="_Toc443831961"/>
+      <w:proofErr w:type="spellStart"/>
+      <w:r>
+        <w:t>HBase</w:t>
+      </w:r>
+      <w:bookmarkEnd w:id="9"/>
+      <w:proofErr w:type="spellEnd"/>
+    </w:p>
+    <w:p>
+      <w:pPr>
+        <w:pStyle w:val="berschrift2"/>
+      </w:pPr>
+      <w:bookmarkStart w:id="10" w:name="_Toc443831962"/>
+      <w:proofErr w:type="spellStart"/>
+      <w:r>
+        <w:t>Map</w:t>
+      </w:r>
+      <w:proofErr w:type="spellEnd"/>
+      <w:r>
+        <w:t xml:space="preserve"> </w:t>
+      </w:r>
+      <w:proofErr w:type="spellStart"/>
+      <w:r>
+        <w:t>Reduce</w:t>
+      </w:r>
+      <w:bookmarkEnd w:id="10"/>
+      <w:proofErr w:type="spellEnd"/>
+    </w:p>
+    <w:p>
+      <w:pPr>
+        <w:pStyle w:val="Listenabsatz"/>
+        <w:numPr>
+          <w:ilvl w:val="0"/>
+          <w:numId w:val="1"/>
+        </w:numPr>
+      </w:pPr>
+      <w:r>
+        <w:t>Pixel von Bildern verarbeiten</w:t>
+      </w:r>
+    </w:p>
+    <w:p>
+      <w:pPr>
+        <w:pStyle w:val="Listenabsatz"/>
+        <w:numPr>
+          <w:ilvl w:val="0"/>
+          <w:numId w:val="1"/>
+        </w:numPr>
+      </w:pPr>
+      <w:r>
+        <w:t xml:space="preserve">Durchschnittswerte </w:t>
+      </w:r>
+    </w:p>
+    <w:p>
+      <w:pPr>
+        <w:pStyle w:val="berschrift2"/>
+      </w:pPr>
+      <w:bookmarkStart w:id="11" w:name="_Toc443831963"/>
+      <w:proofErr w:type="spellStart"/>
+      <w:r>
+        <w:t>Hadoop</w:t>
+      </w:r>
+      <w:proofErr w:type="spellEnd"/>
+      <w:r>
+        <w:t xml:space="preserve"> File System</w:t>
+      </w:r>
+      <w:bookmarkEnd w:id="11"/>
+      <w:r>
+        <w:t xml:space="preserve"> (HDFS)</w:t>
+      </w:r>
+    </w:p>
+    <w:p>
+      <w:pPr>
+        <w:pStyle w:val="Listenabsatz"/>
+        <w:numPr>
+          <w:ilvl w:val="0"/>
+          <w:numId w:val="1"/>
+        </w:numPr>
+      </w:pPr>
+      <w:r>
+        <w:t>Für Videodateien und Frames</w:t>
+      </w:r>
+    </w:p>
+    <w:p/>
+    <w:p>
+      <w:pPr>
+        <w:pStyle w:val="berschrift2"/>
+      </w:pPr>
+      <w:bookmarkStart w:id="12" w:name="_Toc443831964"/>
+      <w:proofErr w:type="spellStart"/>
+      <w:r>
+        <w:t>Oozie</w:t>
+      </w:r>
+      <w:bookmarkEnd w:id="12"/>
+      <w:proofErr w:type="spellEnd"/>
+    </w:p>
+    <w:p>
+      <w:pPr>
+        <w:pStyle w:val="Listenabsatz"/>
+        <w:numPr>
+          <w:ilvl w:val="0"/>
+          <w:numId w:val="1"/>
+        </w:numPr>
+      </w:pPr>
+      <w:r>
+        <w:t>Workflow</w:t>
+      </w:r>
+    </w:p>
+    <w:p>
+      <w:pPr>
+        <w:pStyle w:val="Listenabsatz"/>
+        <w:numPr>
+          <w:ilvl w:val="0"/>
+          <w:numId w:val="1"/>
+        </w:numPr>
+      </w:pPr>
+      <w:r>
+        <w:t>Tracking um den Status des Jobs an die Webseite zurückzugeben</w:t>
+      </w:r>
+    </w:p>
+    <w:p/>
+    <w:p>
+      <w:pPr>
+        <w:pStyle w:val="berschrift2"/>
+      </w:pPr>
+      <w:proofErr w:type="spellStart"/>
+      <w:r>
+        <w:t>Xuggler</w:t>
+      </w:r>
+      <w:proofErr w:type="spellEnd"/>
+    </w:p>
+    <w:p/>
+    <w:p>
+      <w:pPr>
+        <w:spacing w:line="360" w:lineRule="auto"/>
+        <w:jc w:val="both"/>
+      </w:pPr>
+      <w:r>
+        <w:rPr>
+          <w:noProof/>
+        </w:rPr>
+        <mc:AlternateContent>
+          <mc:Choice Requires="wps">
+            <w:drawing>
+              <wp:anchor distT="0" distB="0" distL="114300" distR="114300" simplePos="0" relativeHeight="251659776" behindDoc="0" locked="0" layoutInCell="1" allowOverlap="1" wp14:anchorId="0AC880F3" wp14:editId="3CCA9352">
+                <wp:simplePos x="0" y="0"/>
+                <wp:positionH relativeFrom="column">
+                  <wp:posOffset>4138930</wp:posOffset>
+                </wp:positionH>
+                <wp:positionV relativeFrom="paragraph">
+                  <wp:posOffset>1118870</wp:posOffset>
+                </wp:positionV>
+                <wp:extent cx="1619250" cy="635"/>
+                <wp:effectExtent l="0" t="0" r="0" b="0"/>
+                <wp:wrapSquare wrapText="bothSides"/>
+                <wp:docPr id="5" name="Textfeld 5"/>
+                <wp:cNvGraphicFramePr/>
+                <a:graphic xmlns:a="http://schemas.openxmlformats.org/drawingml/2006/main">
+                  <a:graphicData uri="http://schemas.microsoft.com/office/word/2010/wordprocessingShape">
+                    <wps:wsp>
+                      <wps:cNvSpPr txBox="1"/>
+                      <wps:spPr>
+                        <a:xfrm>
+                          <a:off x="0" y="0"/>
+                          <a:ext cx="1619250" cy="635"/>
+                        </a:xfrm>
+                        <a:prstGeom prst="rect">
+                          <a:avLst/>
+                        </a:prstGeom>
+                        <a:solidFill>
+                          <a:prstClr val="white"/>
+                        </a:solidFill>
+                        <a:ln>
+                          <a:noFill/>
+                        </a:ln>
+                        <a:effectLst/>
+                      </wps:spPr>
+                      <wps:txbx>
+                        <w:txbxContent>
+                          <w:p>
+                            <w:pPr>
+                              <w:pStyle w:val="Beschriftung"/>
+                              <w:rPr>
+                                <w:noProof/>
+                                <w:sz w:val="24"/>
+                                <w:szCs w:val="24"/>
+                              </w:rPr>
+                            </w:pPr>
+                            <w:r>
+                              <w:t xml:space="preserve">Abbildung </w:t>
+                            </w:r>
+                            <w:fldSimple w:instr=" SEQ Abbildung \* ARABIC ">
+                              <w:r>
+                                <w:rPr>
+                                  <w:noProof/>
+                                </w:rPr>
+                                <w:t>2</w:t>
+                              </w:r>
+                            </w:fldSimple>
+                            <w:r>
+                              <w:t xml:space="preserve"> </w:t>
+                            </w:r>
+                            <w:proofErr w:type="spellStart"/>
+                            <w:r>
+                              <w:t>Xuggle</w:t>
+                            </w:r>
+                            <w:proofErr w:type="spellEnd"/>
+                            <w:r>
+                              <w:t xml:space="preserve"> Logo</w:t>
+                            </w:r>
+                          </w:p>
+                        </w:txbxContent>
+                      </wps:txbx>
+                      <wps:bodyPr rot="0" spcFirstLastPara="0" vertOverflow="overflow" horzOverflow="overflow" vert="horz" wrap="square" lIns="0" tIns="0" rIns="0" bIns="0" numCol="1" spcCol="0" rtlCol="0" fromWordArt="0" anchor="t" anchorCtr="0" forceAA="0" compatLnSpc="1">
+                        <a:prstTxWarp prst="textNoShape">
+                          <a:avLst/>
+                        </a:prstTxWarp>
+                        <a:spAutoFit/>
+                      </wps:bodyPr>
+                    </wps:wsp>
+                  </a:graphicData>
+                </a:graphic>
+              </wp:anchor>
+            </w:drawing>
+          </mc:Choice>
+          <mc:Fallback>
+            <w:pict>
+              <v:shape w14:anchorId="0AC880F3" id="Textfeld 5" o:spid="_x0000_s1027" type="#_x0000_t202" style="position:absolute;left:0;text-align:left;margin-left:325.9pt;margin-top:88.1pt;width:127.5pt;height:.05pt;z-index:251659776;visibility:visible;mso-wrap-style:square;mso-wrap-distance-left:9pt;mso-wrap-distance-top:0;mso-wrap-distance-right:9pt;mso-wrap-distance-bottom:0;mso-position-horizontal:absolute;mso-position-horizontal-relative:text;mso-position-vertical:absolute;mso-position-vertical-relative:text;v-text-anchor:top" o:gfxdata="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" stroked="f">
+                <v:textbox style="mso-fit-shape-to-text:t" inset="0,0,0,0">
+                  <w:txbxContent>
+                    <w:p>
+                      <w:pPr>
+                        <w:pStyle w:val="Beschriftung"/>
+                        <w:rPr>
+                          <w:noProof/>
+                          <w:sz w:val="24"/>
+                          <w:szCs w:val="24"/>
+                        </w:rPr>
+                      </w:pPr>
+                      <w:r>
+                        <w:t xml:space="preserve">Abbildung </w:t>
+                      </w:r>
+                      <w:fldSimple w:instr=" SEQ Abbildung \* ARABIC ">
+                        <w:r>
+                          <w:rPr>
+                            <w:noProof/>
+                          </w:rPr>
+                          <w:t>2</w:t>
+                        </w:r>
+                      </w:fldSimple>
+                      <w:r>
+                        <w:t xml:space="preserve"> </w:t>
+                      </w:r>
+                      <w:proofErr w:type="spellStart"/>
+                      <w:r>
+                        <w:t>Xuggle</w:t>
+                      </w:r>
+                      <w:proofErr w:type="spellEnd"/>
+                      <w:r>
+                        <w:t xml:space="preserve"> Logo</w:t>
+                      </w:r>
+                    </w:p>
+                  </w:txbxContent>
+                </v:textbox>
+                <w10:wrap type="square"/>
+              </v:shape>
+            </w:pict>
+          </mc:Fallback>
+        </mc:AlternateContent>
+      </w:r>
+      <w:r>
+        <w:rPr>
+          <w:noProof/>
+          <w:lang w:eastAsia="de-DE"/>
+        </w:rPr>
+        <w:drawing>
+          <wp:anchor distT="0" distB="0" distL="114300" distR="114300" simplePos="0" relativeHeight="251664896" behindDoc="0" locked="0" layoutInCell="1" allowOverlap="1" wp14:anchorId="1546B3B3" wp14:editId="42827280">
+            <wp:simplePos x="0" y="0"/>
+            <wp:positionH relativeFrom="column">
+              <wp:posOffset>4138930</wp:posOffset>
+            </wp:positionH>
+            <wp:positionV relativeFrom="paragraph">
+              <wp:posOffset>4445</wp:posOffset>
+            </wp:positionV>
+            <wp:extent cx="1619250" cy="971550"/>
+            <wp:effectExtent l="0" t="0" r="0" b="0"/>
+            <wp:wrapSquare wrapText="bothSides"/>
+            <wp:docPr id="4" name="Grafik 4" descr="xuggle logo"/>
+            <wp:cNvGraphicFramePr>
+              <a:graphicFrameLocks xmlns:a="http://schemas.openxmlformats.org/drawingml/2006/main" noChangeAspect="1"/>
+            </wp:cNvGraphicFramePr>
+            <a:graphic xmlns:a="http://schemas.openxmlformats.org/drawingml/2006/main">
+              <a:graphicData uri="http://schemas.openxmlformats.org/drawingml/2006/picture">
+                <pic:pic xmlns:pic="http://schemas.openxmlformats.org/drawingml/2006/picture">
+                  <pic:nvPicPr>
+                    <pic:cNvPr id="0" name="Picture 3" descr="xuggle logo"/>
+                    <pic:cNvPicPr>
+                      <a:picLocks noChangeAspect="1" noChangeArrowheads="1"/>
+                    </pic:cNvPicPr>
+                  </pic:nvPicPr>
+                  <pic:blipFill>
+                    <a:blip r:embed="rId12">
+                      <a:extLst>
+                        <a:ext uri="{28A0092B-C50C-407E-A947-70E740481C1C}">
+                          <a14:useLocalDpi xmlns:a14="http://schemas.microsoft.com/office/drawing/2010/main" val="0"/>
+                        </a:ext>
+                      </a:extLst>
+                    </a:blip>
+                    <a:srcRect/>
+                    <a:stretch>
+                      <a:fillRect/>
+                    </a:stretch>
+                  </pic:blipFill>
+                  <pic:spPr bwMode="auto">
+                    <a:xfrm>
+                      <a:off x="0" y="0"/>
+                      <a:ext cx="1619250" cy="971550"/>
+                    </a:xfrm>
+                    <a:prstGeom prst="rect">
+                      <a:avLst/>
+                    </a:prstGeom>
+                    <a:noFill/>
+                    <a:ln>
+                      <a:noFill/>
+                    </a:ln>
+                  </pic:spPr>
+                </pic:pic>
+              </a:graphicData>
+            </a:graphic>
+          </wp:anchor>
+        </w:drawing>
+      </w:r>
+      <w:proofErr w:type="spellStart"/>
+      <w:r>
+        <w:t>Xuggler</w:t>
+      </w:r>
+      <w:proofErr w:type="spellEnd"/>
+      <w:r>
+        <w:t xml:space="preserve"> definiert sich selber als einfachen Weg </w:t>
+      </w:r>
+      <w:r>
+        <w:t>Videostreams zu dekomprimieren, zu manipulieren und wieder zu komprimieren. Es handelt sich dabei um eine Java-Bibliothek und ist unter der GPL Version 3 Lizenz frei verfügbar. Verwendet wird die l</w:t>
+      </w:r>
+      <w:r>
+        <w:t xml:space="preserve">eistungsstarke </w:t>
+      </w:r>
+      <w:proofErr w:type="spellStart"/>
+      <w:r>
+        <w:t>FFmpeg</w:t>
+      </w:r>
+      <w:proofErr w:type="spellEnd"/>
+      <w:r>
+        <w:t xml:space="preserve"> </w:t>
+      </w:r>
+      <w:proofErr w:type="spellStart"/>
+      <w:r>
+        <w:t>media</w:t>
+      </w:r>
+      <w:proofErr w:type="spellEnd"/>
+      <w:r>
+        <w:t xml:space="preserve"> </w:t>
+      </w:r>
+      <w:proofErr w:type="spellStart"/>
+      <w:r>
+        <w:t>handling</w:t>
+      </w:r>
+      <w:proofErr w:type="spellEnd"/>
+      <w:r>
+        <w:t xml:space="preserve"> </w:t>
+      </w:r>
+      <w:proofErr w:type="spellStart"/>
+      <w:r>
+        <w:t>librarie</w:t>
+      </w:r>
+      <w:proofErr w:type="spellEnd"/>
+      <w:r>
+        <w:t>.</w:t>
+      </w:r>
+    </w:p>
+    <w:p>
+      <w:pPr>
+        <w:spacing w:line="360" w:lineRule="auto"/>
+        <w:jc w:val="both"/>
+      </w:pPr>
+      <w:r>
+        <w:t xml:space="preserve">Im Rahmen des HUGO-Projektes wird </w:t>
+      </w:r>
+      <w:proofErr w:type="spellStart"/>
+      <w:r>
+        <w:t>Xuggler</w:t>
+      </w:r>
+      <w:proofErr w:type="spellEnd"/>
+      <w:r>
+        <w:t xml:space="preserve"> dazu verwendet, </w:t>
+      </w:r>
+      <w:r>
+        <w:t>um einen zuvor geladenen und abgespeicherten</w:t>
+      </w:r>
+      <w:r>
+        <w:t xml:space="preserve"> Videostream in seine </w:t>
+      </w:r>
+      <w:r>
+        <w:t xml:space="preserve">einzelnen </w:t>
+      </w:r>
+      <w:r>
+        <w:t xml:space="preserve">Frames zu zerlegen. </w:t>
+      </w:r>
+      <w:proofErr w:type="spellStart"/>
+      <w:r>
+        <w:t>Anschliessend</w:t>
+      </w:r>
+      <w:proofErr w:type="spellEnd"/>
+      <w:r>
+        <w:t xml:space="preserve"> werden diese Frames im HDFS angelegt und mit </w:t>
+      </w:r>
+      <w:proofErr w:type="spellStart"/>
+      <w:r>
+        <w:t>MarReduce</w:t>
+      </w:r>
+      <w:proofErr w:type="spellEnd"/>
+      <w:r>
+        <w:t xml:space="preserve"> analysiert.</w:t>
+      </w:r>
+    </w:p>
+    <w:bookmarkEnd w:id="7"/>
+    <w:p>
+      <w:pPr>
+        <w:rPr>
+          <w:rFonts w:asciiTheme="majorHAnsi" w:eastAsiaTheme="majorEastAsia" w:hAnsiTheme="majorHAnsi" w:cstheme="majorBidi"/>
+          <w:color w:val="2E74B5" w:themeColor="accent1" w:themeShade="BF"/>
+          <w:sz w:val="32"/>
+          <w:szCs w:val="32"/>
+        </w:rPr>
+      </w:pPr>
+      <w:r>
+        <w:br w:type="page"/>
+      </w:r>
+    </w:p>
+    <w:p>
+      <w:pPr>
+        <w:pStyle w:val="berschrift1"/>
+      </w:pPr>
+      <w:r>
+        <w:lastRenderedPageBreak/>
+        <w:t>Implementierung</w:t>
+      </w:r>
+    </w:p>
+    <w:p/>
+    <w:p>
+      <w:pPr>
+        <w:spacing w:line="360" w:lineRule="auto"/>
+      </w:pPr>
+      <w:r>
+        <w:t>In den vorherigen Kapiteln haben wir zunächst die Idee des HUGO-Projektes zusammen mit dem gelieferten Input sowie den zu erwartenden Output kennengelernt.  Darauf folgte eine Einführung in die Tools die im Rahmen dieses Projektes zum Einsatz kommen werden.</w:t>
+      </w:r>
+    </w:p>
+    <w:p>
+      <w:pPr>
+        <w:spacing w:line="360" w:lineRule="auto"/>
+      </w:pPr>
+      <w:r>
+        <w:t xml:space="preserve">Im Folgenden Kapitel soll es nun um die konkrete Implementierung von Hugo gehen. Zunächst wird dabei eine Prozessübersicht gezeigt. Mit ihr sollen vorab die Zusammenhänge zwischen den einzelnen Modulen bzw. Prozessschritten visuell dargestellt werden. Darauf erfolgt </w:t>
+      </w:r>
+      <w:r>
+        <w:t>dann eine detaillierte Beschreibung der einzelnen Prozessphasen. Beginnend mit dem einlesen des Videostreams, folgt das Zerlegen der Videostreams sowie die Analyse der so ermittelten Frames und schließt mit der Ergebnispräsentation.</w:t>
+      </w:r>
+    </w:p>
+    <w:p>
+      <w:pPr>
+        <w:spacing w:line="360" w:lineRule="auto"/>
+        <w:rPr>
+          <w:rFonts w:asciiTheme="majorHAnsi" w:eastAsiaTheme="majorEastAsia" w:hAnsiTheme="majorHAnsi" w:cstheme="majorBidi"/>
+          <w:color w:val="2E74B5" w:themeColor="accent1" w:themeShade="BF"/>
+          <w:sz w:val="26"/>
+          <w:szCs w:val="26"/>
+        </w:rPr>
+      </w:pPr>
+    </w:p>
+    <w:p>
+      <w:pPr>
+        <w:pStyle w:val="berschrift2"/>
+        <w:spacing w:line="360" w:lineRule="auto"/>
+      </w:pPr>
+      <w:r>
+        <w:t>Prozessübersicht</w:t>
+      </w:r>
+    </w:p>
+    <w:p>
+      <w:pPr>
+        <w:spacing w:line="360" w:lineRule="auto"/>
+      </w:pPr>
+      <w:r>
+        <w:t>Abbildung 3 zeigt die Prozessübersicht des gesamten HUGO-Projekts. Es verdeutlicht die Zusammenhänge zwischen den im Anschluss beschriebenen einzelnen Phasen.</w:t>
+      </w:r>
+    </w:p>
+    <w:p>
+      <w:pPr>
+        <w:keepNext/>
+        <w:spacing w:line="360" w:lineRule="auto"/>
+      </w:pPr>
       <w:r>
         <w:rPr>
           <w:noProof/>
@@ -2524,7 +3055,7 @@
                     </pic:cNvPicPr>
                   </pic:nvPicPr>
                   <pic:blipFill>
-                    <a:blip r:embed="rId12">
+                    <a:blip r:embed="rId13">
                       <a:extLst>
                         <a:ext uri="{28A0092B-C50C-407E-A947-70E740481C1C}">
                           <a14:useLocalDpi xmlns:a14="http://schemas.microsoft.com/office/drawing/2010/main" val="0"/>
@@ -2558,9 +3089,1120 @@
     </w:p>
     <w:p>
       <w:pPr>
+        <w:pStyle w:val="Beschriftung"/>
+        <w:spacing w:line="360" w:lineRule="auto"/>
+      </w:pPr>
+      <w:r>
+        <w:t xml:space="preserve">Abbildung </w:t>
+      </w:r>
+      <w:fldSimple w:instr=" SEQ Abbildung \* ARABIC ">
+        <w:r>
+          <w:rPr>
+            <w:noProof/>
+          </w:rPr>
+          <w:t>3</w:t>
+        </w:r>
+      </w:fldSimple>
+      <w:r>
+        <w:t xml:space="preserve"> Prozessübersicht des HUGO-Projektes</w:t>
+      </w:r>
+    </w:p>
+    <w:p>
+      <w:pPr>
         <w:pStyle w:val="berschrift2"/>
-      </w:pPr>
-    </w:p>
+        <w:spacing w:line="360" w:lineRule="auto"/>
+      </w:pPr>
+      <w:r>
+        <w:t>Prozessphasen</w:t>
+      </w:r>
+    </w:p>
+    <w:p>
+      <w:pPr>
+        <w:pStyle w:val="berschrift3"/>
+        <w:spacing w:line="360" w:lineRule="auto"/>
+      </w:pPr>
+      <w:r>
+        <w:t>Einlesen</w:t>
+      </w:r>
+      <w:r>
+        <w:t xml:space="preserve"> und Zerlegen der</w:t>
+      </w:r>
+      <w:r>
+        <w:t xml:space="preserve"> Videostreams</w:t>
+      </w:r>
+    </w:p>
+    <w:p>
+      <w:pPr>
+        <w:spacing w:line="360" w:lineRule="auto"/>
+      </w:pPr>
+      <w:r>
+        <w:t xml:space="preserve">Wenn der auf der Website angegebene Link nicht als Key in der </w:t>
+      </w:r>
+      <w:proofErr w:type="spellStart"/>
+      <w:r>
+        <w:t>HBase</w:t>
+      </w:r>
+      <w:proofErr w:type="spellEnd"/>
+      <w:r>
+        <w:t xml:space="preserve"> Datenbank zu finden ist, wird der Download gestartet. Dies geschieht über einen </w:t>
+      </w:r>
+      <w:proofErr w:type="spellStart"/>
+      <w:r>
+        <w:t>FSDataOutputStream</w:t>
+      </w:r>
+      <w:proofErr w:type="spellEnd"/>
+      <w:r>
+        <w:t>, der das Video in das festgelegte Verzeichnis "</w:t>
+      </w:r>
+      <w:proofErr w:type="spellStart"/>
+      <w:r>
+        <w:t>hugo</w:t>
+      </w:r>
+      <w:proofErr w:type="spellEnd"/>
+      <w:r>
+        <w:t>/Videos/</w:t>
+      </w:r>
+      <w:proofErr w:type="spellStart"/>
+      <w:r>
+        <w:t>filesName</w:t>
+      </w:r>
+      <w:proofErr w:type="spellEnd"/>
+      <w:r>
+        <w:t xml:space="preserve">" schreibt, wobei </w:t>
+      </w:r>
+      <w:proofErr w:type="spellStart"/>
+      <w:r>
+        <w:t>FilesNames</w:t>
+      </w:r>
+      <w:proofErr w:type="spellEnd"/>
+      <w:r>
+        <w:t xml:space="preserve"> </w:t>
+      </w:r>
+      <w:r>
+        <w:lastRenderedPageBreak/>
+        <w:t>aus dem Hyperlink extrahiert wird.</w:t>
+      </w:r>
+      <w:r>
+        <w:br/>
+      </w:r>
+      <w:r>
+        <w:br/>
+        <w:t xml:space="preserve">&lt;TODO: Welches Ablageformat der Videos?&gt; &lt;@André: TODO Offset </w:t>
+      </w:r>
+      <w:proofErr w:type="spellStart"/>
+      <w:r>
+        <w:t>beschreibung</w:t>
+      </w:r>
+      <w:proofErr w:type="spellEnd"/>
+      <w:r>
+        <w:t>&gt;</w:t>
+      </w:r>
+      <w:r>
+        <w:br/>
+      </w:r>
+      <w:r>
+        <w:br/>
+        <w:t xml:space="preserve">Um das Video in Frames zu zerlegen, wird das Framework </w:t>
+      </w:r>
+      <w:proofErr w:type="spellStart"/>
+      <w:r>
+        <w:t>Xuggler</w:t>
+      </w:r>
+      <w:proofErr w:type="spellEnd"/>
+      <w:r>
+        <w:t xml:space="preserve"> genutzt. Auf das Framework wird in Kapitel &lt;TBD&gt; eingegangen.</w:t>
+      </w:r>
+      <w:r>
+        <w:br/>
+        <w:t>Der Verweis auf das Video erfolgt als Inputargument in der Mainmethode. Das Video wird temporär zwischengespeichert, um das Extrahieren aus der Offsetdatei zu vereinfachen.</w:t>
+      </w:r>
+      <w:r>
+        <w:br/>
+      </w:r>
+      <w:proofErr w:type="spellStart"/>
+      <w:r>
+        <w:t>Xuggler</w:t>
+      </w:r>
+      <w:proofErr w:type="spellEnd"/>
+      <w:r>
+        <w:t xml:space="preserve"> zerlegt daraufhin das Video in einzelne Frames, für die Bearbeitung in </w:t>
+      </w:r>
+      <w:proofErr w:type="spellStart"/>
+      <w:r>
+        <w:t>BufferedImages</w:t>
+      </w:r>
+      <w:proofErr w:type="spellEnd"/>
+      <w:r>
+        <w:t xml:space="preserve"> vom Typ 3Byte BGR, also ein 8-Bit RGB </w:t>
+      </w:r>
+      <w:proofErr w:type="spellStart"/>
+      <w:r>
+        <w:t>BufferedImage</w:t>
+      </w:r>
+      <w:proofErr w:type="spellEnd"/>
+      <w:r>
+        <w:t xml:space="preserve"> ohne </w:t>
+      </w:r>
+      <w:proofErr w:type="spellStart"/>
+      <w:r>
+        <w:t>Alphachannel</w:t>
+      </w:r>
+      <w:proofErr w:type="spellEnd"/>
+      <w:r>
+        <w:t>. Über die Systemzeit wird dann geprüft, ob eine festgelegte Zeit zwischen den Frames verstrichen ist, sodass ein neues Bild erstellt wird.</w:t>
+      </w:r>
+      <w:r>
+        <w:br/>
+        <w:t>Die Bilder werden im Datenformat ".</w:t>
+      </w:r>
+      <w:proofErr w:type="spellStart"/>
+      <w:r>
+        <w:t>png</w:t>
+      </w:r>
+      <w:proofErr w:type="spellEnd"/>
+      <w:r>
+        <w:t>" unter Angabe einer fortlaufenden Nummer in dem festgelegten Ordner "</w:t>
+      </w:r>
+      <w:proofErr w:type="spellStart"/>
+      <w:r>
+        <w:t>hugo</w:t>
+      </w:r>
+      <w:proofErr w:type="spellEnd"/>
+      <w:r>
+        <w:t>/Frames/</w:t>
+      </w:r>
+      <w:proofErr w:type="spellStart"/>
+      <w:r>
+        <w:t>NameDesVideos</w:t>
+      </w:r>
+      <w:proofErr w:type="spellEnd"/>
+      <w:r>
+        <w:t xml:space="preserve">" gespeichert, wobei </w:t>
+      </w:r>
+      <w:proofErr w:type="spellStart"/>
+      <w:r>
+        <w:t>NameDesVideos</w:t>
+      </w:r>
+      <w:proofErr w:type="spellEnd"/>
+      <w:r>
+        <w:t xml:space="preserve"> sich aus dem Namen der Videodatei sowie (bereinigtem) </w:t>
+      </w:r>
+      <w:proofErr w:type="spellStart"/>
+      <w:r>
+        <w:t>Timestamp</w:t>
+      </w:r>
+      <w:proofErr w:type="spellEnd"/>
+      <w:r>
+        <w:t xml:space="preserve"> zusammensetzt. Diese Kombination garantiert die Eindeutigkeit des Pfades, wobei zur Absicherung im Code noch das Vorhandensein des Pfades abgefragt und nötigenfalls gelöscht wird.</w:t>
+      </w:r>
+      <w:r>
+        <w:br/>
+        <w:t>Die Speicherung der Bilder erfolgt im .</w:t>
+      </w:r>
+      <w:proofErr w:type="spellStart"/>
+      <w:r>
+        <w:t>png</w:t>
+      </w:r>
+      <w:proofErr w:type="spellEnd"/>
+      <w:r>
+        <w:t xml:space="preserve"> Dateiformat, da die Komprimierung verlustfrei erfolgt und durch </w:t>
+      </w:r>
+      <w:proofErr w:type="spellStart"/>
+      <w:r>
+        <w:t>Xuggler</w:t>
+      </w:r>
+      <w:proofErr w:type="spellEnd"/>
+      <w:r>
+        <w:t xml:space="preserve"> problemfrei umgesetzt wird.</w:t>
+      </w:r>
+      <w:r>
+        <w:br/>
+      </w:r>
+      <w:r>
+        <w:br/>
+        <w:t xml:space="preserve">Final wird eine "Links.txt" im HDFS-Verzeichnis der Frames erstellt. In dieser wird, durch einen Zeilenumbruch getrennt, für jedes einzelne Bild der entsprechende Link gespeichert. Diese Datei wird dem </w:t>
+      </w:r>
+      <w:proofErr w:type="spellStart"/>
+      <w:r>
+        <w:t>MapReduceJob</w:t>
+      </w:r>
+      <w:proofErr w:type="spellEnd"/>
+      <w:r>
+        <w:t xml:space="preserve"> als Input zur Verfügung gestellt.</w:t>
+      </w:r>
+    </w:p>
+    <w:p>
+      <w:pPr>
+        <w:spacing w:line="360" w:lineRule="auto"/>
+      </w:pPr>
+    </w:p>
+    <w:p>
+      <w:pPr>
+        <w:pStyle w:val="berschrift3"/>
+        <w:spacing w:line="360" w:lineRule="auto"/>
+      </w:pPr>
+      <w:r>
+        <w:t>Analyse der Frames</w:t>
+      </w:r>
+    </w:p>
+    <w:p>
+      <w:pPr>
+        <w:pStyle w:val="berschrift4"/>
+        <w:spacing w:line="360" w:lineRule="auto"/>
+      </w:pPr>
+      <w:proofErr w:type="spellStart"/>
+      <w:r>
+        <w:t>MapReduce</w:t>
+      </w:r>
+      <w:proofErr w:type="spellEnd"/>
+      <w:r>
+        <w:t xml:space="preserve"> Jobs</w:t>
+      </w:r>
+    </w:p>
+    <w:p>
+      <w:pPr>
+        <w:spacing w:line="360" w:lineRule="auto"/>
+        <w:jc w:val="both"/>
+      </w:pPr>
+      <w:r>
+        <w:t xml:space="preserve">Das HUGO-Projekt </w:t>
+      </w:r>
+      <w:r>
+        <w:t xml:space="preserve">enthält zwei </w:t>
+      </w:r>
+      <w:proofErr w:type="spellStart"/>
+      <w:r>
+        <w:t>MapReduce</w:t>
+      </w:r>
+      <w:proofErr w:type="spellEnd"/>
+      <w:r>
+        <w:t xml:space="preserve"> Jobs, einen, der die durchschnittliche Farbe eines Bildes ermittelt (im folgenden MR1 genannt), während der andere dessen dominante Farbe bestimmt (im folgenden MR2 genannt). Der </w:t>
+      </w:r>
+      <w:r>
+        <w:t>g</w:t>
+      </w:r>
+      <w:r>
+        <w:t>rund</w:t>
+      </w:r>
+      <w:r>
+        <w:t>legende Aufbau ist bei beiden</w:t>
+      </w:r>
+      <w:r>
+        <w:t xml:space="preserve"> gleich: Je</w:t>
+      </w:r>
+      <w:r>
+        <w:t>der hat eine Main- und R</w:t>
+      </w:r>
+      <w:r>
+        <w:t>un</w:t>
+      </w:r>
+      <w:r>
+        <w:t>-M</w:t>
+      </w:r>
+      <w:r>
+        <w:t>ethode</w:t>
+      </w:r>
+      <w:r>
+        <w:t>,</w:t>
+      </w:r>
+      <w:r>
+        <w:t xml:space="preserve"> einen Mapper und einen </w:t>
+      </w:r>
+      <w:proofErr w:type="spellStart"/>
+      <w:r>
+        <w:t>Reducer</w:t>
+      </w:r>
+      <w:proofErr w:type="spellEnd"/>
+      <w:r>
+        <w:t xml:space="preserve">. Es gibt jedoch die Ausnahme, dass der MR1 eine </w:t>
+      </w:r>
+      <w:proofErr w:type="spellStart"/>
+      <w:r>
+        <w:t>Combinerklasse</w:t>
+      </w:r>
+      <w:proofErr w:type="spellEnd"/>
+      <w:r>
+        <w:t xml:space="preserve"> besitzt.</w:t>
+      </w:r>
+    </w:p>
+    <w:p>
+      <w:pPr>
+        <w:spacing w:line="360" w:lineRule="auto"/>
+        <w:jc w:val="both"/>
+      </w:pPr>
+      <w:r>
+        <w:lastRenderedPageBreak/>
+        <w:t xml:space="preserve">Die Mainmethode beider </w:t>
+      </w:r>
+      <w:r>
+        <w:t>Jobs erhält als Input eine Datei. Diese enthält die,</w:t>
+      </w:r>
+      <w:r>
+        <w:t xml:space="preserve"> zu Workflowbeginn angegebene Blockgröße und </w:t>
+      </w:r>
+      <w:r>
+        <w:t xml:space="preserve">stellt </w:t>
+      </w:r>
+      <w:r>
+        <w:t>diese per Parameterübergabe dem Mapper zur Verfügung.</w:t>
+      </w:r>
+      <w:r>
+        <w:t xml:space="preserve"> Zudem</w:t>
+      </w:r>
+      <w:r>
+        <w:t xml:space="preserve"> wählt die </w:t>
+      </w:r>
+      <w:r>
+        <w:t>Mainm</w:t>
+      </w:r>
+      <w:r>
+        <w:t xml:space="preserve">ethode die letzte im HDFS modifizierte Datei in einem festgelegten Verzeichnis </w:t>
+      </w:r>
+      <w:r>
+        <w:t>aus</w:t>
+      </w:r>
+      <w:r>
+        <w:t>. Dies stellt sicher, dass automatisch die</w:t>
+      </w:r>
+      <w:r>
+        <w:t xml:space="preserve"> zuvor beschrieben</w:t>
+      </w:r>
+      <w:r>
+        <w:t xml:space="preserve"> "Links.txt" ausgewählt wird</w:t>
+      </w:r>
+      <w:r>
+        <w:t>. Gemäß dem Workflow</w:t>
+      </w:r>
+      <w:r>
+        <w:t xml:space="preserve"> </w:t>
+      </w:r>
+      <w:r>
+        <w:t xml:space="preserve">bildet ihre Erstellung den Abschluss des </w:t>
+      </w:r>
+      <w:bookmarkStart w:id="13" w:name="OLE_LINK3"/>
+      <w:r>
+        <w:t>Zerlegungsprozesses</w:t>
+      </w:r>
+      <w:bookmarkEnd w:id="13"/>
+      <w:r>
+        <w:t>.</w:t>
+      </w:r>
+    </w:p>
+    <w:p>
+      <w:pPr>
+        <w:spacing w:line="360" w:lineRule="auto"/>
+        <w:jc w:val="both"/>
+      </w:pPr>
+      <w:r>
+        <w:t xml:space="preserve">Für jeden zu analysierenden Frame ist es notwendig </w:t>
+      </w:r>
+      <w:r>
+        <w:t>ausschließlich</w:t>
+      </w:r>
+      <w:r>
+        <w:t xml:space="preserve"> ein</w:t>
+      </w:r>
+      <w:r>
+        <w:t>en</w:t>
+      </w:r>
+      <w:r>
+        <w:t xml:space="preserve"> </w:t>
+      </w:r>
+      <w:proofErr w:type="spellStart"/>
+      <w:r>
+        <w:t>MapReduceJob</w:t>
+      </w:r>
+      <w:proofErr w:type="spellEnd"/>
+      <w:r>
+        <w:t xml:space="preserve"> zu starten. Andernfalls würde das verwendete Rechenschema die Ergebnisse derart </w:t>
+      </w:r>
+      <w:r>
+        <w:t>v</w:t>
+      </w:r>
+      <w:r>
+        <w:t>erfälschen, das sie unbrauchbar werden. Aus diesem Grund</w:t>
+      </w:r>
+      <w:r>
+        <w:t xml:space="preserve"> wird aus der "Links.txt" jede Zeile einzeln ausgelesen und ein </w:t>
+      </w:r>
+      <w:r>
+        <w:t xml:space="preserve">exklusiver </w:t>
+      </w:r>
+      <w:proofErr w:type="spellStart"/>
+      <w:r>
+        <w:t>MapReduceJob</w:t>
+      </w:r>
+      <w:proofErr w:type="spellEnd"/>
+      <w:r>
+        <w:t xml:space="preserve"> gestartet. Zu beachten ist, dass die erste Zeile immer den Key für die Datenbank enthält, welcher per Parameterübergabe an den </w:t>
+      </w:r>
+      <w:proofErr w:type="spellStart"/>
+      <w:r>
+        <w:t>Reducer</w:t>
+      </w:r>
+      <w:proofErr w:type="spellEnd"/>
+      <w:r>
+        <w:t xml:space="preserve"> </w:t>
+      </w:r>
+      <w:r>
+        <w:t>über</w:t>
+      </w:r>
+      <w:r>
+        <w:t>gegeben wird.</w:t>
+      </w:r>
+    </w:p>
+    <w:p>
+      <w:pPr>
+        <w:spacing w:line="360" w:lineRule="auto"/>
+        <w:jc w:val="both"/>
+      </w:pPr>
+      <w:r>
+        <w:t>Obligatorisch setzt die Run-</w:t>
+      </w:r>
+      <w:r>
+        <w:t xml:space="preserve">Methode die </w:t>
+      </w:r>
+      <w:proofErr w:type="spellStart"/>
+      <w:r>
+        <w:t>Configuration</w:t>
+      </w:r>
+      <w:proofErr w:type="spellEnd"/>
+      <w:r>
+        <w:t xml:space="preserve">, den Job, das </w:t>
+      </w:r>
+      <w:proofErr w:type="spellStart"/>
+      <w:r>
+        <w:t>FileInputFormat</w:t>
+      </w:r>
+      <w:proofErr w:type="spellEnd"/>
+      <w:r>
+        <w:t xml:space="preserve">, die </w:t>
+      </w:r>
+      <w:proofErr w:type="spellStart"/>
+      <w:r>
+        <w:t>Mapperklasse</w:t>
+      </w:r>
+      <w:proofErr w:type="spellEnd"/>
+      <w:r>
+        <w:t xml:space="preserve"> und dessen </w:t>
+      </w:r>
+      <w:proofErr w:type="spellStart"/>
+      <w:r>
+        <w:t>Outputkeyklasse</w:t>
+      </w:r>
+      <w:proofErr w:type="spellEnd"/>
+      <w:r>
+        <w:t xml:space="preserve"> und -</w:t>
+      </w:r>
+      <w:proofErr w:type="spellStart"/>
+      <w:r>
+        <w:t>valueklasse</w:t>
+      </w:r>
+      <w:proofErr w:type="spellEnd"/>
+      <w:r>
+        <w:t xml:space="preserve"> sowie die </w:t>
+      </w:r>
+      <w:proofErr w:type="spellStart"/>
+      <w:r>
+        <w:t>Reduceklasse</w:t>
+      </w:r>
+      <w:proofErr w:type="spellEnd"/>
+      <w:r>
+        <w:t xml:space="preserve">. Bei MR1 wird ebenso die </w:t>
+      </w:r>
+      <w:proofErr w:type="spellStart"/>
+      <w:r>
+        <w:t>Combinerklasse</w:t>
+      </w:r>
+      <w:proofErr w:type="spellEnd"/>
+      <w:r>
+        <w:t xml:space="preserve"> festgelegt.</w:t>
+      </w:r>
+    </w:p>
+    <w:p>
+      <w:pPr>
+        <w:spacing w:line="360" w:lineRule="auto"/>
+        <w:jc w:val="both"/>
+      </w:pPr>
+      <w:r>
+        <w:t xml:space="preserve">Im Folgenden wird auf die einzelnen </w:t>
+      </w:r>
+      <w:proofErr w:type="spellStart"/>
+      <w:r>
+        <w:t>MapReduceJobs</w:t>
+      </w:r>
+      <w:proofErr w:type="spellEnd"/>
+      <w:r>
+        <w:t xml:space="preserve"> eingegangen.</w:t>
+      </w:r>
+    </w:p>
+    <w:p>
+      <w:pPr>
+        <w:spacing w:line="360" w:lineRule="auto"/>
+      </w:pPr>
+    </w:p>
+    <w:p>
+      <w:pPr>
+        <w:pStyle w:val="berschrift4"/>
+        <w:spacing w:line="360" w:lineRule="auto"/>
+      </w:pPr>
+      <w:r>
+        <w:t>Ermittlung des durchschnittlichen Werts</w:t>
+      </w:r>
+      <w:r>
+        <w:t xml:space="preserve"> – MR1</w:t>
+      </w:r>
+    </w:p>
+    <w:p>
+      <w:pPr>
+        <w:spacing w:line="360" w:lineRule="auto"/>
+        <w:rPr>
+          <w:b/>
+        </w:rPr>
+      </w:pPr>
+      <w:r>
+        <w:rPr>
+          <w:b/>
+        </w:rPr>
+        <w:t>Rechenschema am Beispiel</w:t>
+      </w:r>
+    </w:p>
+    <w:p>
+      <w:pPr>
+        <w:spacing w:line="360" w:lineRule="auto"/>
+      </w:pPr>
+      <w:r>
+        <w:t>Als Beispiel dient</w:t>
+      </w:r>
+      <w:r>
+        <w:t xml:space="preserve"> in folgenden </w:t>
+      </w:r>
+      <w:r>
+        <w:t>ein Bild mit der</w:t>
+      </w:r>
+      <w:r>
+        <w:t xml:space="preserve"> beispielhaften</w:t>
+      </w:r>
+      <w:r>
+        <w:t xml:space="preserve"> URL </w:t>
+      </w:r>
+      <w:r>
+        <w:t>http://shorturl.de/vid</w:t>
+      </w:r>
+      <w:r>
+        <w:t>.</w:t>
+      </w:r>
+      <w:r>
+        <w:t xml:space="preserve"> </w:t>
+      </w:r>
+      <w:r>
+        <w:t>Es besteht</w:t>
+      </w:r>
+      <w:r>
+        <w:t xml:space="preserve"> aus 4 Pixeln, wobei zwei Pixel den Farbwert R100 G0 B0</w:t>
+      </w:r>
+      <w:r>
+        <w:t xml:space="preserve"> haben</w:t>
+      </w:r>
+      <w:r>
+        <w:t xml:space="preserve">, ein Pixel </w:t>
+      </w:r>
+      <w:r>
+        <w:t xml:space="preserve">den Wert </w:t>
+      </w:r>
+      <w:r>
+        <w:t xml:space="preserve">R180 G0 B0 sowie ein Pixel </w:t>
+      </w:r>
+      <w:r>
+        <w:t xml:space="preserve">den Wert </w:t>
+      </w:r>
+      <w:r>
+        <w:t>R255 G0 B0 ha</w:t>
+      </w:r>
+      <w:r>
+        <w:t>t</w:t>
+      </w:r>
+      <w:r>
+        <w:t>. In diesem Beispiel behandeln wir nur den R</w:t>
+      </w:r>
+      <w:r>
+        <w:t>ot</w:t>
+      </w:r>
+      <w:r>
+        <w:t xml:space="preserve"> Wert, da B</w:t>
+      </w:r>
+      <w:r>
+        <w:t>lau</w:t>
+      </w:r>
+      <w:r>
+        <w:t xml:space="preserve"> und G</w:t>
+      </w:r>
+      <w:r>
+        <w:t>elb</w:t>
+      </w:r>
+      <w:r>
+        <w:t xml:space="preserve"> beide 0 sind.</w:t>
+      </w:r>
+    </w:p>
+    <w:p>
+      <w:pPr>
+        <w:spacing w:line="360" w:lineRule="auto"/>
+      </w:pPr>
+      <w:r>
+        <w:t>Zunächst wird gezählt, dass R100 zweimal vorhande</w:t>
+      </w:r>
+      <w:r>
+        <w:t>n ist, R180 und R255 nur einmal</w:t>
+      </w:r>
+      <w:r>
+        <w:t xml:space="preserve">. Danach wird der relative Anteil der Farbe an der Gesamtpixelzahl ermittelt, für R100 ist es 2/4 = 0.5, für R180 und R255 1/4= 0.25. Danach wird der relative Anteil mit dem </w:t>
+      </w:r>
+      <w:proofErr w:type="spellStart"/>
+      <w:r>
+        <w:t>Farbcode</w:t>
+      </w:r>
+      <w:proofErr w:type="spellEnd"/>
+      <w:r>
+        <w:t xml:space="preserve"> multipliziert, sodass man folgende Zahlen erhält: Für R100 50, für R180 45 sowie R255 abgerundet 63. Summiert man diese Zahlen, erhält man das Gesamtergebnis der durchschnittliche</w:t>
+      </w:r>
+      <w:r>
+        <w:t>n</w:t>
+      </w:r>
+      <w:r>
+        <w:t xml:space="preserve"> Farbe für alle R-Werte des Bildes, also gerundet 158. Als Gegenprobe kann </w:t>
+      </w:r>
+      <w:r>
+        <w:t>können die Farbwerte summiert und durch die gesamte</w:t>
+      </w:r>
+      <w:r>
+        <w:t xml:space="preserve"> Pixelanzahl dividi</w:t>
+      </w:r>
+      <w:r>
+        <w:t>ert werden</w:t>
+      </w:r>
+      <w:r>
+        <w:t>, was zum gleichen (abgerundeten) Ergebnis führt ((100+100+180+255) / 4) = 158).</w:t>
+      </w:r>
+    </w:p>
+    <w:p>
+      <w:pPr>
+        <w:pStyle w:val="KeinLeerraum"/>
+        <w:spacing w:line="360" w:lineRule="auto"/>
+      </w:pPr>
+    </w:p>
+    <w:p>
+      <w:pPr>
+        <w:spacing w:line="360" w:lineRule="auto"/>
+      </w:pPr>
+      <w:r>
+        <w:lastRenderedPageBreak/>
+        <w:t>Zusammenfassend ergeben sich also folgende Prozessschritte</w:t>
+      </w:r>
+      <w:r>
+        <w:t>:</w:t>
+      </w:r>
+    </w:p>
+    <w:p>
+      <w:pPr>
+        <w:pStyle w:val="Listenabsatz"/>
+        <w:numPr>
+          <w:ilvl w:val="0"/>
+          <w:numId w:val="5"/>
+        </w:numPr>
+        <w:spacing w:line="360" w:lineRule="auto"/>
+      </w:pPr>
+      <w:r>
+        <w:t>Häufigkeit der einzelnen Farbwerte ermitteln</w:t>
+      </w:r>
+    </w:p>
+    <w:p>
+      <w:pPr>
+        <w:pStyle w:val="Listenabsatz"/>
+        <w:numPr>
+          <w:ilvl w:val="0"/>
+          <w:numId w:val="5"/>
+        </w:numPr>
+        <w:spacing w:line="360" w:lineRule="auto"/>
+      </w:pPr>
+      <w:r>
+        <w:t>Ermittlung des relativen Anteils des Farbcodes an der gesamten Pixelzahl</w:t>
+      </w:r>
+    </w:p>
+    <w:p>
+      <w:pPr>
+        <w:pStyle w:val="Listenabsatz"/>
+        <w:numPr>
+          <w:ilvl w:val="0"/>
+          <w:numId w:val="5"/>
+        </w:numPr>
+        <w:spacing w:line="360" w:lineRule="auto"/>
+      </w:pPr>
+      <w:r>
+        <w:t>Zusammensetzung des Wertes durch Summierung der Anteil</w:t>
+      </w:r>
+    </w:p>
+    <w:p>
+      <w:pPr>
+        <w:spacing w:line="360" w:lineRule="auto"/>
+      </w:pPr>
+    </w:p>
+    <w:p>
+      <w:pPr>
+        <w:spacing w:line="360" w:lineRule="auto"/>
+        <w:rPr>
+          <w:b/>
+        </w:rPr>
+      </w:pPr>
+      <w:r>
+        <w:rPr>
+          <w:b/>
+        </w:rPr>
+        <w:t>Mapper</w:t>
+      </w:r>
+    </w:p>
+    <w:p>
+      <w:pPr>
+        <w:spacing w:line="360" w:lineRule="auto"/>
+      </w:pPr>
+      <w:r>
+        <w:t xml:space="preserve">Der Mapper erhält als Parameter die angegebene Blockgröße sowie einen Verweis auf das zu analysierende Bild. Dieses wird aus dem HDFS geladen und für jeden Pixel via </w:t>
+      </w:r>
+      <w:proofErr w:type="spellStart"/>
+      <w:r>
+        <w:t>java.awt.Color.getRGB</w:t>
+      </w:r>
+      <w:proofErr w:type="spellEnd"/>
+      <w:r>
+        <w:t xml:space="preserve">() </w:t>
+      </w:r>
+      <w:r>
+        <w:t>jeder einzelner</w:t>
+      </w:r>
+      <w:r>
+        <w:t xml:space="preserve"> R, G und B Wert ermittelt. </w:t>
+      </w:r>
+      <w:r>
+        <w:t>Der</w:t>
+      </w:r>
+      <w:r>
+        <w:t xml:space="preserve"> </w:t>
+      </w:r>
+      <w:proofErr w:type="spellStart"/>
+      <w:r>
+        <w:t>Mapperoutput</w:t>
+      </w:r>
+      <w:proofErr w:type="spellEnd"/>
+      <w:r>
+        <w:t xml:space="preserve"> wird als Key, bestehend aus dem </w:t>
+      </w:r>
+      <w:proofErr w:type="spellStart"/>
+      <w:r>
+        <w:t>Codetyp</w:t>
+      </w:r>
+      <w:proofErr w:type="spellEnd"/>
+      <w:r>
+        <w:t xml:space="preserve"> (R, G oder B), dem Wert (je nach Blockgröße gerundet) sowie der gesamten Pixelanzahl des Bildes, und als Value 1 übergeben. Das Output beim o.g. Beispiel wäre &lt;R100</w:t>
+      </w:r>
+      <w:proofErr w:type="gramStart"/>
+      <w:r>
+        <w:t>,4</w:t>
+      </w:r>
+      <w:proofErr w:type="gramEnd"/>
+      <w:r>
+        <w:t>, 1&gt; &lt;R100,4, 1&gt; &lt;R255,4, 1&gt; &lt;R180,4, 1&gt;.</w:t>
+      </w:r>
+    </w:p>
+    <w:p>
+      <w:pPr>
+        <w:spacing w:line="360" w:lineRule="auto"/>
+      </w:pPr>
+    </w:p>
+    <w:p>
+      <w:pPr>
+        <w:spacing w:line="360" w:lineRule="auto"/>
+        <w:rPr>
+          <w:b/>
+        </w:rPr>
+      </w:pPr>
+      <w:proofErr w:type="spellStart"/>
+      <w:r>
+        <w:rPr>
+          <w:b/>
+        </w:rPr>
+        <w:t>C</w:t>
+      </w:r>
+      <w:r>
+        <w:rPr>
+          <w:b/>
+        </w:rPr>
+        <w:t>ombiner</w:t>
+      </w:r>
+      <w:proofErr w:type="spellEnd"/>
+    </w:p>
+    <w:p>
+      <w:pPr>
+        <w:spacing w:line="360" w:lineRule="auto"/>
+      </w:pPr>
+      <w:r>
+        <w:t xml:space="preserve">Der </w:t>
+      </w:r>
+      <w:proofErr w:type="spellStart"/>
+      <w:r>
+        <w:t>Combiner</w:t>
+      </w:r>
+      <w:proofErr w:type="spellEnd"/>
+      <w:r>
+        <w:t xml:space="preserve"> aggregiert die Häufigkeit eines "gesehenen" Farbcodes, sortiert nach Grundfarbe. Das heißt, </w:t>
+      </w:r>
+      <w:proofErr w:type="spellStart"/>
+      <w:r>
+        <w:t>er zählt</w:t>
+      </w:r>
+      <w:proofErr w:type="spellEnd"/>
+      <w:r>
+        <w:t xml:space="preserve"> wie häufig beispielsweise der Wert R10 gesehen wurde. Dies geschieht für alle im Mapper erkannten R, G und B Werte. Danach wird der relative Pixelanteil an der Gesamtpixelzahl ermittelt und anschließend mit dem </w:t>
+      </w:r>
+      <w:proofErr w:type="spellStart"/>
+      <w:r>
+        <w:t>Farbcode</w:t>
+      </w:r>
+      <w:proofErr w:type="spellEnd"/>
+      <w:r>
+        <w:t xml:space="preserve"> multipliziert. Dieser Wert wird als Value, zusammen mit dem Key R, G oder B an den </w:t>
+      </w:r>
+      <w:proofErr w:type="spellStart"/>
+      <w:r>
+        <w:t>Reducer</w:t>
+      </w:r>
+      <w:proofErr w:type="spellEnd"/>
+      <w:r>
+        <w:t xml:space="preserve"> weiter</w:t>
+      </w:r>
+      <w:r>
+        <w:t>ge</w:t>
+      </w:r>
+      <w:r>
+        <w:t>geben. Ein Beispieloutput wäre &lt;R, 50&gt; &lt;R, 45&gt; &lt;R, 63&gt;.</w:t>
+      </w:r>
+    </w:p>
+    <w:p>
+      <w:pPr>
+        <w:spacing w:line="360" w:lineRule="auto"/>
+      </w:pPr>
+    </w:p>
+    <w:p>
+      <w:pPr>
+        <w:spacing w:line="360" w:lineRule="auto"/>
+        <w:rPr>
+          <w:b/>
+        </w:rPr>
+      </w:pPr>
+      <w:proofErr w:type="spellStart"/>
+      <w:r>
+        <w:rPr>
+          <w:b/>
+        </w:rPr>
+        <w:t>Reducer</w:t>
+      </w:r>
+      <w:proofErr w:type="spellEnd"/>
+    </w:p>
+    <w:p>
+      <w:pPr>
+        <w:spacing w:line="360" w:lineRule="auto"/>
+      </w:pPr>
+      <w:r>
+        <w:t xml:space="preserve">Der </w:t>
+      </w:r>
+      <w:proofErr w:type="spellStart"/>
+      <w:r>
+        <w:t>Reducer</w:t>
+      </w:r>
+      <w:proofErr w:type="spellEnd"/>
+      <w:r>
+        <w:t xml:space="preserve"> erhält alle Farbwerte des Durchschnitts, gruppiert nach R, G bzw. B. Anschließend werden die Werte gruppiert aufsummiert, sodass nur noch ein einziger Farbwert bleibt. Dieser finale Wert wird dann in </w:t>
+      </w:r>
+      <w:proofErr w:type="spellStart"/>
+      <w:r>
+        <w:t>HBase</w:t>
+      </w:r>
+      <w:proofErr w:type="spellEnd"/>
+      <w:r>
+        <w:t xml:space="preserve"> gespeichert, mit dem Hyperlink des Videos als Key, </w:t>
+      </w:r>
+      <w:proofErr w:type="spellStart"/>
+      <w:r>
+        <w:t>averageColor</w:t>
+      </w:r>
+      <w:proofErr w:type="spellEnd"/>
+      <w:r>
+        <w:t xml:space="preserve"> als </w:t>
+      </w:r>
+      <w:proofErr w:type="spellStart"/>
+      <w:r>
+        <w:t>Columfamily</w:t>
+      </w:r>
+      <w:proofErr w:type="spellEnd"/>
+      <w:r>
+        <w:t xml:space="preserve">, der Grundfarbe als </w:t>
+      </w:r>
+      <w:proofErr w:type="spellStart"/>
+      <w:r>
+        <w:t>Qualifier</w:t>
+      </w:r>
+      <w:proofErr w:type="spellEnd"/>
+      <w:r>
+        <w:t xml:space="preserve"> sowie dem Farbwert dann als Value. Im Beispiel bleibend wäre dies &lt;http://shorturl.de/vid, </w:t>
+      </w:r>
+      <w:proofErr w:type="spellStart"/>
+      <w:r>
+        <w:t>averageColor</w:t>
+      </w:r>
+      <w:proofErr w:type="spellEnd"/>
+      <w:r>
+        <w:t>, R, 159&gt;.</w:t>
+      </w:r>
+    </w:p>
+    <w:p>
+      <w:pPr>
+        <w:spacing w:line="360" w:lineRule="auto"/>
+      </w:pPr>
+    </w:p>
+    <w:p>
+      <w:pPr>
+        <w:pStyle w:val="berschrift4"/>
+        <w:spacing w:line="360" w:lineRule="auto"/>
+      </w:pPr>
+      <w:r>
+        <w:t>Ermittlung der dominanten Farbe</w:t>
+      </w:r>
+      <w:r>
+        <w:t xml:space="preserve"> – MR2</w:t>
+      </w:r>
+    </w:p>
+    <w:p>
+      <w:pPr>
+        <w:spacing w:line="360" w:lineRule="auto"/>
+        <w:rPr>
+          <w:b/>
+        </w:rPr>
+      </w:pPr>
+      <w:r>
+        <w:rPr>
+          <w:b/>
+        </w:rPr>
+        <w:t>Mapper</w:t>
+      </w:r>
+    </w:p>
+    <w:p>
+      <w:pPr>
+        <w:spacing w:line="360" w:lineRule="auto"/>
+      </w:pPr>
+      <w:r>
+        <w:lastRenderedPageBreak/>
+        <w:t xml:space="preserve">Der Mapper verhält sich nahezu identisch zu MR1. Das heißt, es wird ermittelt, dass ein gesamter Farbwert "gesehen" wurde. Allerdings wird diesmal als Value der gesamte </w:t>
+      </w:r>
+      <w:proofErr w:type="spellStart"/>
+      <w:r>
+        <w:t>Farbcode</w:t>
+      </w:r>
+      <w:proofErr w:type="spellEnd"/>
+      <w:r>
+        <w:t xml:space="preserve"> ausgegeben, sodass das Output beim o.g. Beispiel &lt;R100 G0 B0, 1&gt; &lt;R100 G0 B0, 1&gt; &lt;R255 G0 B0, 1&gt; &lt;R180 G0 B0, 1&gt; ist.</w:t>
+      </w:r>
+    </w:p>
+    <w:p>
+      <w:pPr>
+        <w:spacing w:line="360" w:lineRule="auto"/>
+      </w:pPr>
+    </w:p>
+    <w:p>
+      <w:pPr>
+        <w:spacing w:line="360" w:lineRule="auto"/>
+        <w:rPr>
+          <w:b/>
+        </w:rPr>
+      </w:pPr>
+      <w:proofErr w:type="spellStart"/>
+      <w:r>
+        <w:rPr>
+          <w:b/>
+        </w:rPr>
+        <w:t>Reducer</w:t>
+      </w:r>
+      <w:proofErr w:type="spellEnd"/>
+    </w:p>
+    <w:p>
+      <w:pPr>
+        <w:spacing w:line="360" w:lineRule="auto"/>
+      </w:pPr>
+      <w:r>
+        <w:t xml:space="preserve">Der </w:t>
+      </w:r>
+      <w:proofErr w:type="spellStart"/>
+      <w:r>
+        <w:t>Reducer</w:t>
+      </w:r>
+      <w:proofErr w:type="spellEnd"/>
+      <w:r>
+        <w:t xml:space="preserve"> ermittelt für jeden Key (also Farbwert), dessen Häufigkeit des Auftretens. Dabei wird gegen eine globale Variable </w:t>
+      </w:r>
+      <w:proofErr w:type="spellStart"/>
+      <w:r>
+        <w:t>maxValue</w:t>
+      </w:r>
+      <w:proofErr w:type="spellEnd"/>
+      <w:r>
+        <w:t xml:space="preserve"> geprüft, ob das Ergebnis größer ist. Falls dies der Fall ist, wird der zugehörige Farbwert, getrennt nach R</w:t>
+      </w:r>
+      <w:r>
+        <w:t>,</w:t>
+      </w:r>
+      <w:r>
+        <w:t xml:space="preserve"> G oder B Wert in die </w:t>
+      </w:r>
+      <w:proofErr w:type="spellStart"/>
+      <w:r>
+        <w:t>HBase</w:t>
+      </w:r>
+      <w:proofErr w:type="spellEnd"/>
+      <w:r>
+        <w:t xml:space="preserve"> Table geschrieben. Am o.g. Beispiel orientiert, wäre dann der Output &lt;http://shorturl.de/vid, </w:t>
+      </w:r>
+      <w:proofErr w:type="spellStart"/>
+      <w:r>
+        <w:t>dominantColor</w:t>
+      </w:r>
+      <w:proofErr w:type="spellEnd"/>
+      <w:r>
+        <w:t xml:space="preserve">, R, 100&gt; &lt;http://shorturl.de/vid, </w:t>
+      </w:r>
+      <w:proofErr w:type="spellStart"/>
+      <w:r>
+        <w:t>dominantColor</w:t>
+      </w:r>
+      <w:proofErr w:type="spellEnd"/>
+      <w:r>
+        <w:t xml:space="preserve">, G, 0&gt; &lt;http://shorturl.de/vid, </w:t>
+      </w:r>
+      <w:proofErr w:type="spellStart"/>
+      <w:r>
+        <w:t>dominantColor</w:t>
+      </w:r>
+      <w:proofErr w:type="spellEnd"/>
+      <w:r>
+        <w:t>, B, 0&gt;.</w:t>
+      </w:r>
+    </w:p>
+    <w:p/>
+    <w:p>
+      <w:pPr>
+        <w:pStyle w:val="berschrift3"/>
+      </w:pPr>
+      <w:r>
+        <w:t>Ergebnispräsentation</w:t>
+      </w:r>
+    </w:p>
+    <w:p/>
     <w:p>
       <w:pPr>
         <w:pStyle w:val="Listenabsatz"/>
@@ -2627,221 +4269,8 @@
       </w:r>
     </w:p>
     <w:p>
-      <w:pPr>
-        <w:pStyle w:val="Listenabsatz"/>
-        <w:numPr>
-          <w:ilvl w:val="0"/>
-          <w:numId w:val="1"/>
-        </w:numPr>
-      </w:pPr>
       <w:r>
         <w:t>Out Image generieren und abspeichern</w:t>
-      </w:r>
-    </w:p>
-    <w:p/>
-    <w:p>
-      <w:pPr>
-        <w:pStyle w:val="berschrift2"/>
-      </w:pPr>
-      <w:bookmarkStart w:id="8" w:name="_Toc443831959"/>
-      <w:r>
-        <w:t>Output</w:t>
-      </w:r>
-      <w:bookmarkEnd w:id="8"/>
-    </w:p>
-    <w:p>
-      <w:pPr>
-        <w:pStyle w:val="Listenabsatz"/>
-        <w:numPr>
-          <w:ilvl w:val="0"/>
-          <w:numId w:val="1"/>
-        </w:numPr>
-      </w:pPr>
-      <w:r>
-        <w:t>Webseite</w:t>
-      </w:r>
-    </w:p>
-    <w:p>
-      <w:pPr>
-        <w:pStyle w:val="Listenabsatz"/>
-        <w:numPr>
-          <w:ilvl w:val="0"/>
-          <w:numId w:val="1"/>
-        </w:numPr>
-      </w:pPr>
-      <w:r>
-        <w:t xml:space="preserve">Bild wo für jeden Frame die Farben </w:t>
-      </w:r>
-      <w:proofErr w:type="spellStart"/>
-      <w:r>
-        <w:t>aneinandergereit</w:t>
-      </w:r>
-      <w:proofErr w:type="spellEnd"/>
-      <w:r>
-        <w:t xml:space="preserve"> sind</w:t>
-      </w:r>
-    </w:p>
-    <w:p>
-      <w:r>
-        <w:tab/>
-      </w:r>
-    </w:p>
-    <w:p/>
-    <w:p>
-      <w:pPr>
-        <w:pStyle w:val="berschrift2"/>
-      </w:pPr>
-    </w:p>
-    <w:p/>
-    <w:p>
-      <w:pPr>
-        <w:pStyle w:val="berschrift1"/>
-      </w:pPr>
-      <w:bookmarkStart w:id="9" w:name="_Toc443831960"/>
-      <w:r>
-        <w:t>Verwendete Tools</w:t>
-      </w:r>
-      <w:bookmarkEnd w:id="9"/>
-    </w:p>
-    <w:p>
-      <w:pPr>
-        <w:pStyle w:val="berschrift2"/>
-      </w:pPr>
-      <w:bookmarkStart w:id="10" w:name="_Toc443831961"/>
-      <w:proofErr w:type="spellStart"/>
-      <w:r>
-        <w:t>HBase</w:t>
-      </w:r>
-      <w:bookmarkEnd w:id="10"/>
-      <w:proofErr w:type="spellEnd"/>
-    </w:p>
-    <w:p>
-      <w:pPr>
-        <w:pStyle w:val="berschrift2"/>
-      </w:pPr>
-      <w:bookmarkStart w:id="11" w:name="_Toc443831962"/>
-      <w:proofErr w:type="spellStart"/>
-      <w:r>
-        <w:t>Map</w:t>
-      </w:r>
-      <w:proofErr w:type="spellEnd"/>
-      <w:r>
-        <w:t xml:space="preserve"> </w:t>
-      </w:r>
-      <w:proofErr w:type="spellStart"/>
-      <w:r>
-        <w:t>Reduce</w:t>
-      </w:r>
-      <w:bookmarkEnd w:id="11"/>
-      <w:proofErr w:type="spellEnd"/>
-    </w:p>
-    <w:p>
-      <w:pPr>
-        <w:pStyle w:val="Listenabsatz"/>
-        <w:numPr>
-          <w:ilvl w:val="0"/>
-          <w:numId w:val="1"/>
-        </w:numPr>
-      </w:pPr>
-      <w:r>
-        <w:t>Pixel von Bildern verarbeiten</w:t>
-      </w:r>
-    </w:p>
-    <w:p>
-      <w:pPr>
-        <w:pStyle w:val="Listenabsatz"/>
-        <w:numPr>
-          <w:ilvl w:val="0"/>
-          <w:numId w:val="1"/>
-        </w:numPr>
-      </w:pPr>
-      <w:r>
-        <w:t xml:space="preserve">Durchschnittswerte </w:t>
-      </w:r>
-    </w:p>
-    <w:p>
-      <w:pPr>
-        <w:pStyle w:val="berschrift2"/>
-      </w:pPr>
-      <w:bookmarkStart w:id="12" w:name="_Toc443831963"/>
-      <w:proofErr w:type="spellStart"/>
-      <w:r>
-        <w:lastRenderedPageBreak/>
-        <w:t>Hadoop</w:t>
-      </w:r>
-      <w:proofErr w:type="spellEnd"/>
-      <w:r>
-        <w:t xml:space="preserve"> File System</w:t>
-      </w:r>
-      <w:bookmarkEnd w:id="12"/>
-    </w:p>
-    <w:p>
-      <w:pPr>
-        <w:pStyle w:val="Listenabsatz"/>
-        <w:numPr>
-          <w:ilvl w:val="0"/>
-          <w:numId w:val="1"/>
-        </w:numPr>
-      </w:pPr>
-      <w:r>
-        <w:t>Für Videodateien und Frames</w:t>
-      </w:r>
-    </w:p>
-    <w:p/>
-    <w:p>
-      <w:pPr>
-        <w:pStyle w:val="berschrift2"/>
-      </w:pPr>
-      <w:bookmarkStart w:id="13" w:name="_Toc443831964"/>
-      <w:proofErr w:type="spellStart"/>
-      <w:r>
-        <w:t>Oozie</w:t>
-      </w:r>
-      <w:bookmarkEnd w:id="13"/>
-      <w:proofErr w:type="spellEnd"/>
-    </w:p>
-    <w:p>
-      <w:pPr>
-        <w:pStyle w:val="Listenabsatz"/>
-        <w:numPr>
-          <w:ilvl w:val="0"/>
-          <w:numId w:val="1"/>
-        </w:numPr>
-      </w:pPr>
-      <w:r>
-        <w:t>Workflow</w:t>
-      </w:r>
-    </w:p>
-    <w:p>
-      <w:pPr>
-        <w:pStyle w:val="Listenabsatz"/>
-        <w:numPr>
-          <w:ilvl w:val="0"/>
-          <w:numId w:val="1"/>
-        </w:numPr>
-      </w:pPr>
-      <w:r>
-        <w:t>Tracking um den Status des Jobs an die Webseite zurückzugeben</w:t>
-      </w:r>
-    </w:p>
-    <w:p/>
-    <w:p>
-      <w:proofErr w:type="spellStart"/>
-      <w:r>
-        <w:t>Xuggler</w:t>
-      </w:r>
-      <w:proofErr w:type="spellEnd"/>
-    </w:p>
-    <w:p>
-      <w:pPr>
-        <w:pStyle w:val="Listenabsatz"/>
-        <w:numPr>
-          <w:ilvl w:val="0"/>
-          <w:numId w:val="1"/>
-        </w:numPr>
-      </w:pPr>
-      <w:r>
-        <w:t>Was das Framework macht.</w:t>
       </w:r>
     </w:p>
     <w:p>
@@ -3089,7 +4518,7 @@
         <w:rStyle w:val="Seitenzahl"/>
         <w:noProof/>
       </w:rPr>
-      <w:t>9</w:t>
+      <w:t>13</w:t>
     </w:r>
     <w:r>
       <w:rPr>
@@ -3221,7 +4650,7 @@
   <w:abstractNum w:abstractNumId="1" w15:restartNumberingAfterBreak="0">
     <w:nsid w:val="1FB81F44"/>
     <w:multiLevelType w:val="hybridMultilevel"/>
-    <w:tmpl w:val="FB548ED4"/>
+    <w:tmpl w:val="5C467686"/>
     <w:lvl w:ilvl="0" w:tplc="0407000F">
       <w:start w:val="1"/>
       <w:numFmt w:val="decimal"/>
@@ -3397,6 +4826,95 @@
     </w:lvl>
   </w:abstractNum>
   <w:abstractNum w:abstractNumId="3" w15:restartNumberingAfterBreak="0">
+    <w:nsid w:val="5AD90499"/>
+    <w:multiLevelType w:val="hybridMultilevel"/>
+    <w:tmpl w:val="0FAEE626"/>
+    <w:lvl w:ilvl="0" w:tplc="0407000F">
+      <w:start w:val="1"/>
+      <w:numFmt w:val="decimal"/>
+      <w:lvlText w:val="%1."/>
+      <w:lvlJc w:val="left"/>
+      <w:pPr>
+        <w:ind w:left="720" w:hanging="360"/>
+      </w:pPr>
+      <w:rPr>
+        <w:rFonts w:hint="default"/>
+      </w:rPr>
+    </w:lvl>
+    <w:lvl w:ilvl="1" w:tplc="04070019" w:tentative="1">
+      <w:start w:val="1"/>
+      <w:numFmt w:val="lowerLetter"/>
+      <w:lvlText w:val="%2."/>
+      <w:lvlJc w:val="left"/>
+      <w:pPr>
+        <w:ind w:left="1440" w:hanging="360"/>
+      </w:pPr>
+    </w:lvl>
+    <w:lvl w:ilvl="2" w:tplc="0407001B" w:tentative="1">
+      <w:start w:val="1"/>
+      <w:numFmt w:val="lowerRoman"/>
+      <w:lvlText w:val="%3."/>
+      <w:lvlJc w:val="right"/>
+      <w:pPr>
+        <w:ind w:left="2160" w:hanging="180"/>
+      </w:pPr>
+    </w:lvl>
+    <w:lvl w:ilvl="3" w:tplc="0407000F" w:tentative="1">
+      <w:start w:val="1"/>
+      <w:numFmt w:val="decimal"/>
+      <w:lvlText w:val="%4."/>
+      <w:lvlJc w:val="left"/>
+      <w:pPr>
+        <w:ind w:left="2880" w:hanging="360"/>
+      </w:pPr>
+    </w:lvl>
+    <w:lvl w:ilvl="4" w:tplc="04070019" w:tentative="1">
+      <w:start w:val="1"/>
+      <w:numFmt w:val="lowerLetter"/>
+      <w:lvlText w:val="%5."/>
+      <w:lvlJc w:val="left"/>
+      <w:pPr>
+        <w:ind w:left="3600" w:hanging="360"/>
+      </w:pPr>
+    </w:lvl>
+    <w:lvl w:ilvl="5" w:tplc="0407001B" w:tentative="1">
+      <w:start w:val="1"/>
+      <w:numFmt w:val="lowerRoman"/>
+      <w:lvlText w:val="%6."/>
+      <w:lvlJc w:val="right"/>
+      <w:pPr>
+        <w:ind w:left="4320" w:hanging="180"/>
+      </w:pPr>
+    </w:lvl>
+    <w:lvl w:ilvl="6" w:tplc="0407000F" w:tentative="1">
+      <w:start w:val="1"/>
+      <w:numFmt w:val="decimal"/>
+      <w:lvlText w:val="%7."/>
+      <w:lvlJc w:val="left"/>
+      <w:pPr>
+        <w:ind w:left="5040" w:hanging="360"/>
+      </w:pPr>
+    </w:lvl>
+    <w:lvl w:ilvl="7" w:tplc="04070019" w:tentative="1">
+      <w:start w:val="1"/>
+      <w:numFmt w:val="lowerLetter"/>
+      <w:lvlText w:val="%8."/>
+      <w:lvlJc w:val="left"/>
+      <w:pPr>
+        <w:ind w:left="5760" w:hanging="360"/>
+      </w:pPr>
+    </w:lvl>
+    <w:lvl w:ilvl="8" w:tplc="0407001B" w:tentative="1">
+      <w:start w:val="1"/>
+      <w:numFmt w:val="lowerRoman"/>
+      <w:lvlText w:val="%9."/>
+      <w:lvlJc w:val="right"/>
+      <w:pPr>
+        <w:ind w:left="6480" w:hanging="180"/>
+      </w:pPr>
+    </w:lvl>
+  </w:abstractNum>
+  <w:abstractNum w:abstractNumId="4" w15:restartNumberingAfterBreak="0">
     <w:nsid w:val="7D9E6F6D"/>
     <w:multiLevelType w:val="hybridMultilevel"/>
     <w:tmpl w:val="8C7268CA"/>
@@ -3509,7 +5027,7 @@
     </w:lvl>
   </w:abstractNum>
   <w:num w:numId="1">
-    <w:abstractNumId w:val="3"/>
+    <w:abstractNumId w:val="4"/>
   </w:num>
   <w:num w:numId="2">
     <w:abstractNumId w:val="2"/>
@@ -3519,6 +5037,9 @@
   </w:num>
   <w:num w:numId="4">
     <w:abstractNumId w:val="1"/>
+  </w:num>
+  <w:num w:numId="5">
+    <w:abstractNumId w:val="3"/>
   </w:num>
 </w:numbering>
 </file>
@@ -4021,7 +5542,6 @@
   <w:style w:type="character" w:default="1" w:styleId="Absatz-Standardschriftart">
     <w:name w:val="Default Paragraph Font"/>
     <w:uiPriority w:val="1"/>
-    <w:semiHidden/>
     <w:unhideWhenUsed/>
   </w:style>
   <w:style w:type="table" w:default="1" w:styleId="NormaleTabelle">
@@ -4731,7 +6251,7 @@
 </file>
 
 <file path=customXml/itemProps1.xml><?xml version="1.0" encoding="utf-8"?>
-<ds:datastoreItem xmlns:ds="http://schemas.openxmlformats.org/officeDocument/2006/customXml" ds:itemID="{1A95B58B-49B5-4545-BE20-A6EA3384FB82}">
+<ds:datastoreItem xmlns:ds="http://schemas.openxmlformats.org/officeDocument/2006/customXml" ds:itemID="{84900D34-8625-42DC-9056-FF73E0E58E83}">
   <ds:schemaRefs>
     <ds:schemaRef ds:uri="http://schemas.openxmlformats.org/officeDocument/2006/bibliography"/>
   </ds:schemaRefs>

</xml_diff>